<commit_message>
add aclaraciones de MATERIAL y SILLON MATERIAL a la estrategia
</commit_message>
<xml_diff>
--- a/Estrategia_nuevo.docx
+++ b/Estrategia_nuevo.docx
@@ -1,10 +1,11 @@
 
 <file path=word/document.xml><?xml version="1.0" encoding="utf-8"?>
-<w:document xmlns:wpc="http://schemas.microsoft.com/office/word/2010/wordprocessingCanvas" xmlns:cx="http://schemas.microsoft.com/office/drawing/2014/chartex" xmlns:cx1="http://schemas.microsoft.com/office/drawing/2015/9/8/chartex" xmlns:mc="http://schemas.openxmlformats.org/markup-compatibility/2006" xmlns:o="urn:schemas-microsoft-com:office:office" xmlns:r="http://schemas.openxmlformats.org/officeDocument/2006/relationships" xmlns:m="http://schemas.openxmlformats.org/officeDocument/2006/math" xmlns:v="urn:schemas-microsoft-com:vml" xmlns:wp14="http://schemas.microsoft.com/office/word/2010/wordprocessingDrawing" xmlns:wp="http://schemas.openxmlformats.org/drawingml/2006/wordprocessingDrawing" xmlns:w10="urn:schemas-microsoft-com:office:word" xmlns:w="http://schemas.openxmlformats.org/wordprocessingml/2006/main" xmlns:w14="http://schemas.microsoft.com/office/word/2010/wordml" xmlns:w15="http://schemas.microsoft.com/office/word/2012/wordml" xmlns:w16se="http://schemas.microsoft.com/office/word/2015/wordml/symex" xmlns:wpg="http://schemas.microsoft.com/office/word/2010/wordprocessingGroup" xmlns:wpi="http://schemas.microsoft.com/office/word/2010/wordprocessingInk" xmlns:wne="http://schemas.microsoft.com/office/word/2006/wordml" xmlns:wps="http://schemas.microsoft.com/office/word/2010/wordprocessingShape" mc:Ignorable="w14 w15 w16se wp14">
+<w:document xmlns:o="urn:schemas-microsoft-com:office:office" xmlns:r="http://schemas.openxmlformats.org/officeDocument/2006/relationships" xmlns:v="urn:schemas-microsoft-com:vml" xmlns:w="http://schemas.openxmlformats.org/wordprocessingml/2006/main" xmlns:w10="urn:schemas-microsoft-com:office:word" xmlns:wp="http://schemas.openxmlformats.org/drawingml/2006/wordprocessingDrawing" xmlns:wps="http://schemas.microsoft.com/office/word/2010/wordprocessingShape" xmlns:wpg="http://schemas.microsoft.com/office/word/2010/wordprocessingGroup" xmlns:mc="http://schemas.openxmlformats.org/markup-compatibility/2006" xmlns:wp14="http://schemas.microsoft.com/office/word/2010/wordprocessingDrawing" xmlns:w14="http://schemas.microsoft.com/office/word/2010/wordml" xmlns:w15="http://schemas.microsoft.com/office/word/2012/wordml" mc:Ignorable="w14 wp14 w15">
   <w:body>
     <w:p>
       <w:pPr>
-        <w:spacing w:before="195" w:line="300" w:lineRule="auto"/>
+        <w:pStyle w:val="Normal"/>
+        <w:spacing w:lineRule="auto" w:line="300" w:before="195" w:after="0"/>
         <w:ind w:left="2867" w:right="2888"/>
         <w:jc w:val="center"/>
         <w:rPr>
@@ -58,55 +59,55 @@
     </w:p>
     <w:p>
       <w:pPr>
-        <w:pStyle w:val="Textoindependiente"/>
-        <w:spacing w:before="12"/>
-        <w:rPr>
-          <w:rFonts w:ascii="Arial"/>
+        <w:pStyle w:val="BodyText"/>
+        <w:spacing w:before="12" w:after="0"/>
+        <w:rPr>
+          <w:rFonts w:ascii="Arial" w:hAnsi="Arial"/>
           <w:b/>
           <w:sz w:val="20"/>
         </w:rPr>
       </w:pPr>
       <w:r>
         <w:rPr>
-          <w:rFonts w:ascii="Arial"/>
-          <w:b/>
-          <w:noProof/>
+          <w:rFonts w:ascii="Arial" w:hAnsi="Arial"/>
+          <w:b/>
           <w:sz w:val="20"/>
-          <w:lang w:val="en-US"/>
         </w:rPr>
         <w:drawing>
-          <wp:anchor distT="0" distB="0" distL="0" distR="0" simplePos="0" relativeHeight="251659264" behindDoc="1" locked="0" layoutInCell="1" allowOverlap="1" wp14:anchorId="1FDA2AF7" wp14:editId="0FAF0B58">
+          <wp:anchor behindDoc="0" distT="0" distB="0" distL="0" distR="0" simplePos="0" locked="0" layoutInCell="0" allowOverlap="1" relativeHeight="2">
             <wp:simplePos x="0" y="0"/>
             <wp:positionH relativeFrom="page">
               <wp:posOffset>3482340</wp:posOffset>
             </wp:positionH>
             <wp:positionV relativeFrom="paragraph">
-              <wp:posOffset>169509</wp:posOffset>
+              <wp:posOffset>169545</wp:posOffset>
             </wp:positionV>
-            <wp:extent cx="814391" cy="941070"/>
+            <wp:extent cx="814070" cy="941070"/>
             <wp:effectExtent l="0" t="0" r="0" b="0"/>
             <wp:wrapTopAndBottom/>
-            <wp:docPr id="1" name="Image 1"/>
+            <wp:docPr id="1" name="Image 1" descr=""/>
             <wp:cNvGraphicFramePr>
-              <a:graphicFrameLocks xmlns:a="http://schemas.openxmlformats.org/drawingml/2006/main"/>
+              <a:graphicFrameLocks xmlns:a="http://schemas.openxmlformats.org/drawingml/2006/main" noChangeAspect="1"/>
             </wp:cNvGraphicFramePr>
             <a:graphic xmlns:a="http://schemas.openxmlformats.org/drawingml/2006/main">
               <a:graphicData uri="http://schemas.openxmlformats.org/drawingml/2006/picture">
                 <pic:pic xmlns:pic="http://schemas.openxmlformats.org/drawingml/2006/picture">
                   <pic:nvPicPr>
-                    <pic:cNvPr id="1" name="Image 1"/>
-                    <pic:cNvPicPr/>
+                    <pic:cNvPr id="1" name="Image 1" descr=""/>
+                    <pic:cNvPicPr>
+                      <a:picLocks noChangeAspect="1" noChangeArrowheads="1"/>
+                    </pic:cNvPicPr>
                   </pic:nvPicPr>
                   <pic:blipFill>
-                    <a:blip r:embed="rId4" cstate="print"/>
+                    <a:blip r:embed="rId2"/>
                     <a:stretch>
                       <a:fillRect/>
                     </a:stretch>
                   </pic:blipFill>
-                  <pic:spPr>
+                  <pic:spPr bwMode="auto">
                     <a:xfrm>
                       <a:off x="0" y="0"/>
-                      <a:ext cx="814391" cy="941070"/>
+                      <a:ext cx="814070" cy="941070"/>
                     </a:xfrm>
                     <a:prstGeom prst="rect">
                       <a:avLst/>
@@ -121,21 +122,30 @@
     </w:p>
     <w:p>
       <w:pPr>
-        <w:pStyle w:val="Textoindependiente"/>
-        <w:spacing w:before="110"/>
-        <w:rPr>
-          <w:rFonts w:ascii="Arial"/>
+        <w:pStyle w:val="BodyText"/>
+        <w:spacing w:before="110" w:after="0"/>
+        <w:rPr>
+          <w:rFonts w:ascii="Arial" w:hAnsi="Arial"/>
           <w:b/>
           <w:sz w:val="18"/>
         </w:rPr>
       </w:pPr>
-    </w:p>
-    <w:p>
-      <w:pPr>
-        <w:pStyle w:val="Ttulo1"/>
+      <w:r>
+        <w:rPr>
+          <w:rFonts w:ascii="Arial" w:hAnsi="Arial"/>
+          <w:b/>
+          <w:sz w:val="18"/>
+        </w:rPr>
+      </w:r>
+    </w:p>
+    <w:p>
+      <w:pPr>
+        <w:pStyle w:val="Heading1"/>
         <w:ind w:left="2533"/>
-      </w:pPr>
-      <w:r>
+        <w:rPr/>
+      </w:pPr>
+      <w:r>
+        <w:rPr/>
         <w:t>Gestión</w:t>
       </w:r>
       <w:r>
@@ -145,6 +155,7 @@
         <w:t xml:space="preserve"> </w:t>
       </w:r>
       <w:r>
+        <w:rPr/>
         <w:t>de</w:t>
       </w:r>
       <w:r>
@@ -162,8 +173,9 @@
     </w:p>
     <w:p>
       <w:pPr>
-        <w:spacing w:before="326" w:line="302" w:lineRule="auto"/>
-        <w:ind w:left="3116" w:right="2472" w:firstLine="129"/>
+        <w:pStyle w:val="Normal"/>
+        <w:spacing w:lineRule="auto" w:line="302" w:before="326" w:after="0"/>
+        <w:ind w:firstLine="129" w:left="3116" w:right="2472"/>
         <w:rPr>
           <w:rFonts w:ascii="Arial" w:hAnsi="Arial"/>
           <w:b/>
@@ -198,17 +210,18 @@
     </w:p>
     <w:p>
       <w:pPr>
-        <w:spacing w:line="480" w:lineRule="exact"/>
+        <w:pStyle w:val="Normal"/>
+        <w:spacing w:lineRule="exact" w:line="480"/>
         <w:ind w:left="4203"/>
         <w:rPr>
-          <w:rFonts w:ascii="Arial"/>
+          <w:rFonts w:ascii="Arial" w:hAnsi="Arial"/>
           <w:b/>
           <w:sz w:val="42"/>
         </w:rPr>
       </w:pPr>
       <w:r>
         <w:rPr>
-          <w:rFonts w:ascii="Arial"/>
+          <w:rFonts w:ascii="Arial" w:hAnsi="Arial"/>
           <w:b/>
           <w:spacing w:val="-4"/>
           <w:sz w:val="42"/>
@@ -218,10 +231,11 @@
     </w:p>
     <w:p>
       <w:pPr>
-        <w:pStyle w:val="Ttulo1"/>
-        <w:spacing w:before="369"/>
+        <w:pStyle w:val="Heading1"/>
+        <w:spacing w:before="369" w:after="0"/>
         <w:ind w:right="15"/>
         <w:jc w:val="center"/>
+        <w:rPr/>
       </w:pPr>
       <w:r>
         <w:rPr>
@@ -278,18 +292,19 @@
     </w:p>
     <w:p>
       <w:pPr>
-        <w:spacing w:before="529"/>
+        <w:pStyle w:val="Normal"/>
+        <w:spacing w:before="529" w:after="0"/>
         <w:ind w:left="3033" w:right="2888"/>
         <w:jc w:val="center"/>
         <w:rPr>
-          <w:rFonts w:ascii="Arial"/>
+          <w:rFonts w:ascii="Arial" w:hAnsi="Arial"/>
           <w:b/>
           <w:sz w:val="42"/>
         </w:rPr>
       </w:pPr>
       <w:r>
         <w:rPr>
-          <w:rFonts w:ascii="Arial"/>
+          <w:rFonts w:ascii="Arial" w:hAnsi="Arial"/>
           <w:b/>
           <w:color w:val="666666"/>
           <w:spacing w:val="-2"/>
@@ -300,7 +315,8 @@
     </w:p>
     <w:p>
       <w:pPr>
-        <w:spacing w:before="308"/>
+        <w:pStyle w:val="Normal"/>
+        <w:spacing w:before="308" w:after="0"/>
         <w:rPr>
           <w:rFonts w:ascii="Arial" w:hAnsi="Arial"/>
           <w:b/>
@@ -344,47 +360,60 @@
     </w:p>
     <w:p>
       <w:pPr>
-        <w:pStyle w:val="Textoindependiente"/>
-        <w:spacing w:before="92"/>
-        <w:rPr>
-          <w:rFonts w:ascii="Arial"/>
+        <w:pStyle w:val="BodyText"/>
+        <w:spacing w:before="92" w:after="0"/>
+        <w:rPr>
+          <w:rFonts w:ascii="Arial" w:hAnsi="Arial"/>
           <w:b/>
           <w:sz w:val="20"/>
         </w:rPr>
       </w:pPr>
+      <w:r>
+        <w:rPr>
+          <w:rFonts w:ascii="Arial" w:hAnsi="Arial"/>
+          <w:b/>
+          <w:sz w:val="20"/>
+        </w:rPr>
+      </w:r>
     </w:p>
     <w:tbl>
       <w:tblPr>
         <w:tblStyle w:val="TableNormal"/>
-        <w:tblW w:w="0" w:type="auto"/>
-        <w:tblInd w:w="20" w:type="dxa"/>
-        <w:tblBorders>
-          <w:top w:val="single" w:sz="8" w:space="0" w:color="000000"/>
-          <w:left w:val="single" w:sz="8" w:space="0" w:color="000000"/>
-          <w:bottom w:val="single" w:sz="8" w:space="0" w:color="000000"/>
-          <w:right w:val="single" w:sz="8" w:space="0" w:color="000000"/>
-          <w:insideH w:val="single" w:sz="8" w:space="0" w:color="000000"/>
-          <w:insideV w:val="single" w:sz="8" w:space="0" w:color="000000"/>
-        </w:tblBorders>
+        <w:tblW w:w="8836" w:type="dxa"/>
+        <w:jc w:val="left"/>
+        <w:tblInd w:w="19" w:type="dxa"/>
         <w:tblLayout w:type="fixed"/>
-        <w:tblLook w:val="01E0" w:firstRow="1" w:lastRow="1" w:firstColumn="1" w:lastColumn="1" w:noHBand="0" w:noVBand="0"/>
+        <w:tblCellMar>
+          <w:top w:w="0" w:type="dxa"/>
+          <w:left w:w="10" w:type="dxa"/>
+          <w:bottom w:w="0" w:type="dxa"/>
+          <w:right w:w="10" w:type="dxa"/>
+        </w:tblCellMar>
+        <w:tblLook w:firstRow="1" w:noVBand="0" w:lastRow="1" w:firstColumn="1" w:lastColumn="1" w:noHBand="0" w:val="01e0"/>
       </w:tblPr>
       <w:tblGrid>
-        <w:gridCol w:w="4426"/>
+        <w:gridCol w:w="4425"/>
         <w:gridCol w:w="4410"/>
       </w:tblGrid>
       <w:tr>
         <w:trPr>
-          <w:trHeight w:val="493"/>
+          <w:trHeight w:val="493" w:hRule="atLeast"/>
         </w:trPr>
         <w:tc>
           <w:tcPr>
-            <w:tcW w:w="4426" w:type="dxa"/>
+            <w:tcW w:w="4425" w:type="dxa"/>
+            <w:tcBorders>
+              <w:top w:val="single" w:sz="8" w:space="0" w:color="000000"/>
+              <w:left w:val="single" w:sz="8" w:space="0" w:color="000000"/>
+              <w:bottom w:val="single" w:sz="8" w:space="0" w:color="000000"/>
+              <w:right w:val="single" w:sz="8" w:space="0" w:color="000000"/>
+            </w:tcBorders>
           </w:tcPr>
           <w:p>
             <w:pPr>
               <w:pStyle w:val="TableParagraph"/>
-              <w:spacing w:before="97"/>
+              <w:suppressAutoHyphens w:val="true"/>
+              <w:spacing w:before="97" w:after="0"/>
               <w:ind w:left="156" w:right="6"/>
               <w:rPr>
                 <w:b/>
@@ -394,7 +423,10 @@
             <w:r>
               <w:rPr>
                 <w:b/>
+                <w:kern w:val="0"/>
                 <w:sz w:val="24"/>
+                <w:szCs w:val="22"/>
+                <w:lang w:eastAsia="en-US" w:bidi="ar-SA"/>
               </w:rPr>
               <w:t>Apellido,</w:t>
             </w:r>
@@ -402,7 +434,10 @@
               <w:rPr>
                 <w:b/>
                 <w:spacing w:val="-7"/>
+                <w:kern w:val="0"/>
                 <w:sz w:val="24"/>
+                <w:szCs w:val="22"/>
+                <w:lang w:eastAsia="en-US" w:bidi="ar-SA"/>
               </w:rPr>
               <w:t xml:space="preserve"> </w:t>
             </w:r>
@@ -410,7 +445,10 @@
               <w:rPr>
                 <w:b/>
                 <w:spacing w:val="-2"/>
+                <w:kern w:val="0"/>
                 <w:sz w:val="24"/>
+                <w:szCs w:val="22"/>
+                <w:lang w:eastAsia="en-US" w:bidi="ar-SA"/>
               </w:rPr>
               <w:t>Nombre</w:t>
             </w:r>
@@ -419,11 +457,18 @@
         <w:tc>
           <w:tcPr>
             <w:tcW w:w="4410" w:type="dxa"/>
+            <w:tcBorders>
+              <w:top w:val="single" w:sz="8" w:space="0" w:color="000000"/>
+              <w:left w:val="single" w:sz="8" w:space="0" w:color="000000"/>
+              <w:bottom w:val="single" w:sz="8" w:space="0" w:color="000000"/>
+              <w:right w:val="single" w:sz="8" w:space="0" w:color="000000"/>
+            </w:tcBorders>
           </w:tcPr>
           <w:p>
             <w:pPr>
               <w:pStyle w:val="TableParagraph"/>
-              <w:spacing w:before="97"/>
+              <w:suppressAutoHyphens w:val="true"/>
+              <w:spacing w:before="97" w:after="0"/>
               <w:rPr>
                 <w:b/>
                 <w:sz w:val="24"/>
@@ -433,7 +478,10 @@
               <w:rPr>
                 <w:b/>
                 <w:spacing w:val="-2"/>
+                <w:kern w:val="0"/>
                 <w:sz w:val="24"/>
+                <w:szCs w:val="22"/>
+                <w:lang w:eastAsia="en-US" w:bidi="ar-SA"/>
               </w:rPr>
               <w:t>Legajo</w:t>
             </w:r>
@@ -442,58 +490,67 @@
       </w:tr>
       <w:tr>
         <w:trPr>
-          <w:trHeight w:val="846"/>
+          <w:trHeight w:val="846" w:hRule="atLeast"/>
         </w:trPr>
         <w:tc>
           <w:tcPr>
-            <w:tcW w:w="4426" w:type="dxa"/>
+            <w:tcW w:w="4425" w:type="dxa"/>
+            <w:tcBorders>
+              <w:top w:val="single" w:sz="8" w:space="0" w:color="000000"/>
+              <w:left w:val="single" w:sz="8" w:space="0" w:color="000000"/>
+              <w:bottom w:val="single" w:sz="8" w:space="0" w:color="000000"/>
+              <w:right w:val="single" w:sz="8" w:space="0" w:color="000000"/>
+            </w:tcBorders>
           </w:tcPr>
           <w:p>
             <w:pPr>
               <w:pStyle w:val="TableParagraph"/>
-              <w:spacing w:before="235"/>
+              <w:suppressAutoHyphens w:val="true"/>
+              <w:spacing w:before="235" w:after="0"/>
               <w:ind w:left="156" w:right="2"/>
               <w:rPr>
                 <w:b/>
                 <w:sz w:val="28"/>
               </w:rPr>
             </w:pPr>
-            <w:proofErr w:type="spellStart"/>
             <w:r>
               <w:rPr>
                 <w:b/>
+                <w:kern w:val="0"/>
                 <w:sz w:val="28"/>
-              </w:rPr>
-              <w:t>Fait</w:t>
-            </w:r>
-            <w:proofErr w:type="spellEnd"/>
-            <w:r>
-              <w:rPr>
-                <w:b/>
-                <w:sz w:val="28"/>
-              </w:rPr>
-              <w:t xml:space="preserve">, </w:t>
-            </w:r>
-            <w:proofErr w:type="spellStart"/>
+                <w:szCs w:val="22"/>
+                <w:lang w:eastAsia="en-US" w:bidi="ar-SA"/>
+              </w:rPr>
+              <w:t xml:space="preserve">Fait, </w:t>
+            </w:r>
             <w:r>
               <w:rPr>
                 <w:b/>
                 <w:spacing w:val="-2"/>
+                <w:kern w:val="0"/>
                 <w:sz w:val="28"/>
+                <w:szCs w:val="22"/>
+                <w:lang w:eastAsia="en-US" w:bidi="ar-SA"/>
               </w:rPr>
               <w:t>Agustin</w:t>
             </w:r>
-            <w:proofErr w:type="spellEnd"/>
           </w:p>
         </w:tc>
         <w:tc>
           <w:tcPr>
             <w:tcW w:w="4410" w:type="dxa"/>
+            <w:tcBorders>
+              <w:top w:val="single" w:sz="8" w:space="0" w:color="000000"/>
+              <w:left w:val="single" w:sz="8" w:space="0" w:color="000000"/>
+              <w:bottom w:val="single" w:sz="8" w:space="0" w:color="000000"/>
+              <w:right w:val="single" w:sz="8" w:space="0" w:color="000000"/>
+            </w:tcBorders>
           </w:tcPr>
           <w:p>
             <w:pPr>
               <w:pStyle w:val="TableParagraph"/>
-              <w:spacing w:before="235"/>
+              <w:suppressAutoHyphens w:val="true"/>
+              <w:spacing w:before="235" w:after="0"/>
               <w:rPr>
                 <w:b/>
                 <w:sz w:val="28"/>
@@ -503,7 +560,10 @@
               <w:rPr>
                 <w:b/>
                 <w:spacing w:val="-2"/>
+                <w:kern w:val="0"/>
                 <w:sz w:val="28"/>
+                <w:szCs w:val="22"/>
+                <w:lang w:eastAsia="en-US" w:bidi="ar-SA"/>
               </w:rPr>
               <w:t>208.973-</w:t>
             </w:r>
@@ -511,7 +571,10 @@
               <w:rPr>
                 <w:b/>
                 <w:spacing w:val="-10"/>
+                <w:kern w:val="0"/>
                 <w:sz w:val="28"/>
+                <w:szCs w:val="22"/>
+                <w:lang w:eastAsia="en-US" w:bidi="ar-SA"/>
               </w:rPr>
               <w:t>7</w:t>
             </w:r>
@@ -520,15 +583,23 @@
       </w:tr>
       <w:tr>
         <w:trPr>
-          <w:trHeight w:val="487"/>
+          <w:trHeight w:val="487" w:hRule="atLeast"/>
         </w:trPr>
         <w:tc>
           <w:tcPr>
-            <w:tcW w:w="4426" w:type="dxa"/>
+            <w:tcW w:w="4425" w:type="dxa"/>
+            <w:tcBorders>
+              <w:top w:val="single" w:sz="8" w:space="0" w:color="000000"/>
+              <w:left w:val="single" w:sz="8" w:space="0" w:color="000000"/>
+              <w:bottom w:val="single" w:sz="8" w:space="0" w:color="000000"/>
+              <w:right w:val="single" w:sz="8" w:space="0" w:color="000000"/>
+            </w:tcBorders>
           </w:tcPr>
           <w:p>
             <w:pPr>
               <w:pStyle w:val="TableParagraph"/>
+              <w:suppressAutoHyphens w:val="true"/>
+              <w:spacing w:before="115" w:after="0"/>
               <w:ind w:left="156" w:right="0"/>
               <w:rPr>
                 <w:b/>
@@ -538,7 +609,10 @@
             <w:r>
               <w:rPr>
                 <w:b/>
+                <w:kern w:val="0"/>
                 <w:sz w:val="28"/>
+                <w:szCs w:val="22"/>
+                <w:lang w:eastAsia="en-US" w:bidi="ar-SA"/>
               </w:rPr>
               <w:t>Spadoni,</w:t>
             </w:r>
@@ -546,7 +620,10 @@
               <w:rPr>
                 <w:b/>
                 <w:spacing w:val="-9"/>
+                <w:kern w:val="0"/>
                 <w:sz w:val="28"/>
+                <w:szCs w:val="22"/>
+                <w:lang w:eastAsia="en-US" w:bidi="ar-SA"/>
               </w:rPr>
               <w:t xml:space="preserve"> </w:t>
             </w:r>
@@ -554,7 +631,10 @@
               <w:rPr>
                 <w:b/>
                 <w:spacing w:val="-2"/>
+                <w:kern w:val="0"/>
                 <w:sz w:val="28"/>
+                <w:szCs w:val="22"/>
+                <w:lang w:eastAsia="en-US" w:bidi="ar-SA"/>
               </w:rPr>
               <w:t>Mateo</w:t>
             </w:r>
@@ -563,10 +643,18 @@
         <w:tc>
           <w:tcPr>
             <w:tcW w:w="4410" w:type="dxa"/>
+            <w:tcBorders>
+              <w:top w:val="single" w:sz="8" w:space="0" w:color="000000"/>
+              <w:left w:val="single" w:sz="8" w:space="0" w:color="000000"/>
+              <w:bottom w:val="single" w:sz="8" w:space="0" w:color="000000"/>
+              <w:right w:val="single" w:sz="8" w:space="0" w:color="000000"/>
+            </w:tcBorders>
           </w:tcPr>
           <w:p>
             <w:pPr>
               <w:pStyle w:val="TableParagraph"/>
+              <w:suppressAutoHyphens w:val="true"/>
+              <w:spacing w:before="115" w:after="0"/>
               <w:rPr>
                 <w:b/>
                 <w:sz w:val="28"/>
@@ -576,7 +664,10 @@
               <w:rPr>
                 <w:b/>
                 <w:spacing w:val="-2"/>
+                <w:kern w:val="0"/>
                 <w:sz w:val="28"/>
+                <w:szCs w:val="22"/>
+                <w:lang w:eastAsia="en-US" w:bidi="ar-SA"/>
               </w:rPr>
               <w:t>214.163-</w:t>
             </w:r>
@@ -584,7 +675,10 @@
               <w:rPr>
                 <w:b/>
                 <w:spacing w:val="-10"/>
+                <w:kern w:val="0"/>
                 <w:sz w:val="28"/>
+                <w:szCs w:val="22"/>
+                <w:lang w:eastAsia="en-US" w:bidi="ar-SA"/>
               </w:rPr>
               <w:t>2</w:t>
             </w:r>
@@ -593,15 +687,23 @@
       </w:tr>
       <w:tr>
         <w:trPr>
-          <w:trHeight w:val="488"/>
+          <w:trHeight w:val="488" w:hRule="atLeast"/>
         </w:trPr>
         <w:tc>
           <w:tcPr>
-            <w:tcW w:w="4426" w:type="dxa"/>
+            <w:tcW w:w="4425" w:type="dxa"/>
+            <w:tcBorders>
+              <w:top w:val="single" w:sz="8" w:space="0" w:color="000000"/>
+              <w:left w:val="single" w:sz="8" w:space="0" w:color="000000"/>
+              <w:bottom w:val="single" w:sz="8" w:space="0" w:color="000000"/>
+              <w:right w:val="single" w:sz="8" w:space="0" w:color="000000"/>
+            </w:tcBorders>
           </w:tcPr>
           <w:p>
             <w:pPr>
               <w:pStyle w:val="TableParagraph"/>
+              <w:suppressAutoHyphens w:val="true"/>
+              <w:spacing w:before="115" w:after="0"/>
               <w:ind w:left="156" w:right="1"/>
               <w:rPr>
                 <w:b/>
@@ -611,7 +713,10 @@
             <w:r>
               <w:rPr>
                 <w:b/>
+                <w:kern w:val="0"/>
                 <w:sz w:val="28"/>
+                <w:szCs w:val="22"/>
+                <w:lang w:eastAsia="en-US" w:bidi="ar-SA"/>
               </w:rPr>
               <w:t>Romero,</w:t>
             </w:r>
@@ -619,14 +724,20 @@
               <w:rPr>
                 <w:b/>
                 <w:spacing w:val="-7"/>
+                <w:kern w:val="0"/>
                 <w:sz w:val="28"/>
+                <w:szCs w:val="22"/>
+                <w:lang w:eastAsia="en-US" w:bidi="ar-SA"/>
               </w:rPr>
               <w:t xml:space="preserve"> </w:t>
             </w:r>
             <w:r>
               <w:rPr>
                 <w:b/>
+                <w:kern w:val="0"/>
                 <w:sz w:val="28"/>
+                <w:szCs w:val="22"/>
+                <w:lang w:eastAsia="en-US" w:bidi="ar-SA"/>
               </w:rPr>
               <w:t>Nicolás</w:t>
             </w:r>
@@ -634,7 +745,10 @@
               <w:rPr>
                 <w:b/>
                 <w:spacing w:val="-11"/>
+                <w:kern w:val="0"/>
                 <w:sz w:val="28"/>
+                <w:szCs w:val="22"/>
+                <w:lang w:eastAsia="en-US" w:bidi="ar-SA"/>
               </w:rPr>
               <w:t xml:space="preserve"> </w:t>
             </w:r>
@@ -642,7 +756,10 @@
               <w:rPr>
                 <w:b/>
                 <w:spacing w:val="-2"/>
+                <w:kern w:val="0"/>
                 <w:sz w:val="28"/>
+                <w:szCs w:val="22"/>
+                <w:lang w:eastAsia="en-US" w:bidi="ar-SA"/>
               </w:rPr>
               <w:t>Esteban</w:t>
             </w:r>
@@ -651,10 +768,18 @@
         <w:tc>
           <w:tcPr>
             <w:tcW w:w="4410" w:type="dxa"/>
+            <w:tcBorders>
+              <w:top w:val="single" w:sz="8" w:space="0" w:color="000000"/>
+              <w:left w:val="single" w:sz="8" w:space="0" w:color="000000"/>
+              <w:bottom w:val="single" w:sz="8" w:space="0" w:color="000000"/>
+              <w:right w:val="single" w:sz="8" w:space="0" w:color="000000"/>
+            </w:tcBorders>
           </w:tcPr>
           <w:p>
             <w:pPr>
               <w:pStyle w:val="TableParagraph"/>
+              <w:suppressAutoHyphens w:val="true"/>
+              <w:spacing w:before="115" w:after="0"/>
               <w:rPr>
                 <w:b/>
                 <w:sz w:val="28"/>
@@ -664,7 +789,10 @@
               <w:rPr>
                 <w:b/>
                 <w:spacing w:val="-2"/>
+                <w:kern w:val="0"/>
                 <w:sz w:val="28"/>
+                <w:szCs w:val="22"/>
+                <w:lang w:eastAsia="en-US" w:bidi="ar-SA"/>
               </w:rPr>
               <w:t>208.816-</w:t>
             </w:r>
@@ -672,7 +800,10 @@
               <w:rPr>
                 <w:b/>
                 <w:spacing w:val="-10"/>
+                <w:kern w:val="0"/>
                 <w:sz w:val="28"/>
+                <w:szCs w:val="22"/>
+                <w:lang w:eastAsia="en-US" w:bidi="ar-SA"/>
               </w:rPr>
               <w:t>2</w:t>
             </w:r>
@@ -681,43 +812,47 @@
       </w:tr>
       <w:tr>
         <w:trPr>
-          <w:trHeight w:val="467"/>
+          <w:trHeight w:val="467" w:hRule="atLeast"/>
         </w:trPr>
         <w:tc>
           <w:tcPr>
-            <w:tcW w:w="4426" w:type="dxa"/>
+            <w:tcW w:w="4425" w:type="dxa"/>
+            <w:tcBorders>
+              <w:top w:val="single" w:sz="8" w:space="0" w:color="000000"/>
+              <w:left w:val="single" w:sz="8" w:space="0" w:color="000000"/>
+              <w:bottom w:val="single" w:sz="8" w:space="0" w:color="000000"/>
+              <w:right w:val="single" w:sz="8" w:space="0" w:color="000000"/>
+            </w:tcBorders>
           </w:tcPr>
           <w:p>
             <w:pPr>
               <w:pStyle w:val="TableParagraph"/>
-              <w:spacing w:before="95"/>
+              <w:suppressAutoHyphens w:val="true"/>
+              <w:spacing w:before="95" w:after="0"/>
               <w:ind w:left="156" w:right="2"/>
               <w:rPr>
                 <w:b/>
                 <w:sz w:val="28"/>
               </w:rPr>
             </w:pPr>
-            <w:proofErr w:type="spellStart"/>
             <w:r>
               <w:rPr>
                 <w:b/>
+                <w:kern w:val="0"/>
                 <w:sz w:val="28"/>
-              </w:rPr>
-              <w:t>Aizcorbe</w:t>
-            </w:r>
-            <w:proofErr w:type="spellEnd"/>
-            <w:r>
-              <w:rPr>
-                <w:b/>
-                <w:sz w:val="28"/>
-              </w:rPr>
-              <w:t>,</w:t>
+                <w:szCs w:val="22"/>
+                <w:lang w:eastAsia="en-US" w:bidi="ar-SA"/>
+              </w:rPr>
+              <w:t>Aizcorbe,</w:t>
             </w:r>
             <w:r>
               <w:rPr>
                 <w:b/>
                 <w:spacing w:val="-8"/>
+                <w:kern w:val="0"/>
                 <w:sz w:val="28"/>
+                <w:szCs w:val="22"/>
+                <w:lang w:eastAsia="en-US" w:bidi="ar-SA"/>
               </w:rPr>
               <w:t xml:space="preserve"> </w:t>
             </w:r>
@@ -725,7 +860,10 @@
               <w:rPr>
                 <w:b/>
                 <w:spacing w:val="-2"/>
+                <w:kern w:val="0"/>
                 <w:sz w:val="28"/>
+                <w:szCs w:val="22"/>
+                <w:lang w:eastAsia="en-US" w:bidi="ar-SA"/>
               </w:rPr>
               <w:t>Daniel</w:t>
             </w:r>
@@ -734,11 +872,18 @@
         <w:tc>
           <w:tcPr>
             <w:tcW w:w="4410" w:type="dxa"/>
+            <w:tcBorders>
+              <w:top w:val="single" w:sz="8" w:space="0" w:color="000000"/>
+              <w:left w:val="single" w:sz="8" w:space="0" w:color="000000"/>
+              <w:bottom w:val="single" w:sz="8" w:space="0" w:color="000000"/>
+              <w:right w:val="single" w:sz="8" w:space="0" w:color="000000"/>
+            </w:tcBorders>
           </w:tcPr>
           <w:p>
             <w:pPr>
               <w:pStyle w:val="TableParagraph"/>
-              <w:spacing w:before="95"/>
+              <w:suppressAutoHyphens w:val="true"/>
+              <w:spacing w:before="95" w:after="0"/>
               <w:rPr>
                 <w:b/>
                 <w:sz w:val="28"/>
@@ -748,7 +893,10 @@
               <w:rPr>
                 <w:b/>
                 <w:spacing w:val="-2"/>
+                <w:kern w:val="0"/>
                 <w:sz w:val="28"/>
+                <w:szCs w:val="22"/>
+                <w:lang w:eastAsia="en-US" w:bidi="ar-SA"/>
               </w:rPr>
               <w:t>172.789-</w:t>
             </w:r>
@@ -756,7 +904,10 @@
               <w:rPr>
                 <w:b/>
                 <w:spacing w:val="-10"/>
+                <w:kern w:val="0"/>
                 <w:sz w:val="28"/>
+                <w:szCs w:val="22"/>
+                <w:lang w:eastAsia="en-US" w:bidi="ar-SA"/>
               </w:rPr>
               <w:t>8</w:t>
             </w:r>
@@ -766,21 +917,20 @@
     </w:tbl>
     <w:p>
       <w:pPr>
-        <w:pStyle w:val="TableParagraph"/>
-        <w:rPr>
-          <w:b/>
-          <w:sz w:val="28"/>
-        </w:rPr>
         <w:sectPr>
+          <w:type w:val="nextPage"/>
           <w:pgSz w:w="12240" w:h="15840"/>
-          <w:pgMar w:top="1820" w:right="1440" w:bottom="280" w:left="1440" w:header="720" w:footer="720" w:gutter="0"/>
-          <w:cols w:space="720"/>
+          <w:pgMar w:left="1440" w:right="1440" w:gutter="0" w:header="0" w:top="1820" w:footer="0" w:bottom="280"/>
+          <w:pgNumType w:fmt="decimal"/>
+          <w:formProt w:val="false"/>
+          <w:textDirection w:val="lrTb"/>
+          <w:docGrid w:type="default" w:linePitch="100" w:charSpace="4096"/>
         </w:sectPr>
       </w:pPr>
     </w:p>
     <w:p>
       <w:pPr>
-        <w:pStyle w:val="Ttulo2"/>
+        <w:pStyle w:val="Heading2"/>
         <w:rPr>
           <w:u w:val="none"/>
         </w:rPr>
@@ -789,32 +939,30 @@
         <w:rPr>
           <w:spacing w:val="-2"/>
         </w:rPr>
-        <w:lastRenderedPageBreak/>
         <w:t>Índice</w:t>
       </w:r>
     </w:p>
     <w:sdt>
       <w:sdtPr>
-        <w:rPr>
-          <w:sz w:val="32"/>
-          <w:szCs w:val="32"/>
-        </w:rPr>
-        <w:id w:val="586353035"/>
         <w:docPartObj>
           <w:docPartGallery w:val="Table of Contents"/>
-          <w:docPartUnique/>
+          <w:docPartUnique w:val="true"/>
         </w:docPartObj>
+        <w:id w:val="586353035"/>
       </w:sdtPr>
       <w:sdtContent>
         <w:p>
           <w:pPr>
-            <w:pStyle w:val="TDC2"/>
+            <w:pStyle w:val="TOC2"/>
             <w:tabs>
-              <w:tab w:val="right" w:leader="dot" w:pos="8838"/>
+              <w:tab w:val="clear" w:pos="720"/>
+              <w:tab w:val="right" w:pos="8838" w:leader="dot"/>
             </w:tabs>
+            <w:rPr/>
           </w:pPr>
-          <w:hyperlink w:anchor="_TOC_250005" w:history="1">
-            <w:r>
+          <w:hyperlink w:anchor="_TOC_250005">
+            <w:r>
+              <w:rPr/>
               <w:t>Modelo</w:t>
             </w:r>
             <w:r>
@@ -831,8 +979,8 @@
             </w:r>
             <w:r>
               <w:rPr>
-                <w:rFonts w:ascii="Times New Roman"/>
-                <w:b w:val="0"/>
+                <w:rFonts w:ascii="Times New Roman" w:hAnsi="Times New Roman"/>
+                <w:b w:val="false"/>
               </w:rPr>
               <w:tab/>
             </w:r>
@@ -846,12 +994,14 @@
         </w:p>
         <w:p>
           <w:pPr>
-            <w:pStyle w:val="TDC4"/>
+            <w:pStyle w:val="TOC4"/>
             <w:tabs>
-              <w:tab w:val="right" w:leader="dot" w:pos="8841"/>
+              <w:tab w:val="clear" w:pos="720"/>
+              <w:tab w:val="right" w:pos="8841" w:leader="dot"/>
             </w:tabs>
+            <w:rPr/>
           </w:pPr>
-          <w:hyperlink w:anchor="_TOC_250004" w:history="1">
+          <w:hyperlink w:anchor="_TOC_250004">
             <w:r>
               <w:rPr>
                 <w:spacing w:val="-2"/>
@@ -859,6 +1009,7 @@
               <w:t>Totales</w:t>
             </w:r>
             <w:r>
+              <w:rPr/>
               <w:tab/>
             </w:r>
             <w:r>
@@ -871,14 +1022,16 @@
         </w:p>
         <w:p>
           <w:pPr>
-            <w:pStyle w:val="TDC4"/>
+            <w:pStyle w:val="TOC4"/>
             <w:tabs>
-              <w:tab w:val="right" w:leader="dot" w:pos="8870"/>
+              <w:tab w:val="clear" w:pos="720"/>
+              <w:tab w:val="right" w:pos="8870" w:leader="dot"/>
             </w:tabs>
-            <w:spacing w:before="47"/>
+            <w:spacing w:before="47" w:after="0"/>
             <w:ind w:left="389"/>
+            <w:rPr/>
           </w:pPr>
-          <w:hyperlink w:anchor="_TOC_250003" w:history="1">
+          <w:hyperlink w:anchor="_TOC_250003">
             <w:r>
               <w:rPr>
                 <w:spacing w:val="-2"/>
@@ -886,6 +1039,7 @@
               <w:t>Materiales</w:t>
             </w:r>
             <w:r>
+              <w:rPr/>
               <w:tab/>
             </w:r>
             <w:r>
@@ -898,12 +1052,14 @@
         </w:p>
         <w:p>
           <w:pPr>
-            <w:pStyle w:val="TDC4"/>
+            <w:pStyle w:val="TOC4"/>
             <w:tabs>
-              <w:tab w:val="right" w:leader="dot" w:pos="8870"/>
+              <w:tab w:val="clear" w:pos="720"/>
+              <w:tab w:val="right" w:pos="8870" w:leader="dot"/>
             </w:tabs>
+            <w:rPr/>
           </w:pPr>
-          <w:hyperlink w:anchor="_TOC_250002" w:history="1">
+          <w:hyperlink w:anchor="_TOC_250002">
             <w:r>
               <w:rPr>
                 <w:spacing w:val="-2"/>
@@ -911,6 +1067,7 @@
               <w:t>Cancelación</w:t>
             </w:r>
             <w:r>
+              <w:rPr/>
               <w:tab/>
             </w:r>
             <w:r>
@@ -923,14 +1080,17 @@
         </w:p>
         <w:p>
           <w:pPr>
-            <w:pStyle w:val="TDC4"/>
+            <w:pStyle w:val="TOC4"/>
             <w:tabs>
-              <w:tab w:val="right" w:leader="dot" w:pos="8855"/>
+              <w:tab w:val="clear" w:pos="720"/>
+              <w:tab w:val="right" w:pos="8855" w:leader="dot"/>
             </w:tabs>
-            <w:spacing w:before="50"/>
+            <w:spacing w:before="50" w:after="0"/>
+            <w:rPr/>
           </w:pPr>
-          <w:hyperlink w:anchor="_TOC_250001" w:history="1">
-            <w:r>
+          <w:hyperlink w:anchor="_TOC_250001">
+            <w:r>
+              <w:rPr/>
               <w:t>Primary</w:t>
             </w:r>
             <w:r>
@@ -946,6 +1106,7 @@
               <w:t>Keys</w:t>
             </w:r>
             <w:r>
+              <w:rPr/>
               <w:tab/>
             </w:r>
             <w:r>
@@ -958,12 +1119,14 @@
         </w:p>
         <w:p>
           <w:pPr>
-            <w:pStyle w:val="TDC3"/>
+            <w:pStyle w:val="TOC3"/>
             <w:tabs>
-              <w:tab w:val="right" w:leader="dot" w:pos="8839"/>
+              <w:tab w:val="clear" w:pos="720"/>
+              <w:tab w:val="right" w:pos="8839" w:leader="dot"/>
             </w:tabs>
+            <w:rPr/>
           </w:pPr>
-          <w:hyperlink w:anchor="_TOC_250000" w:history="1">
+          <w:hyperlink w:anchor="_TOC_250000">
             <w:r>
               <w:rPr>
                 <w:spacing w:val="-2"/>
@@ -971,6 +1134,7 @@
               <w:t>Estado</w:t>
             </w:r>
             <w:r>
+              <w:rPr/>
               <w:tab/>
             </w:r>
             <w:r>
@@ -983,12 +1147,24 @@
         </w:p>
         <w:p>
           <w:pPr>
-            <w:pStyle w:val="TDC1"/>
+            <w:sectPr>
+              <w:type w:val="nextPage"/>
+              <w:pgSz w:w="12240" w:h="15840"/>
+              <w:pgMar w:left="1440" w:right="1440" w:gutter="0" w:header="0" w:top="1740" w:footer="0" w:bottom="280"/>
+              <w:pgNumType w:fmt="decimal"/>
+              <w:formProt w:val="false"/>
+              <w:textDirection w:val="lrTb"/>
+              <w:docGrid w:type="default" w:linePitch="100" w:charSpace="4096"/>
+            </w:sectPr>
+            <w:pStyle w:val="TOC1"/>
             <w:tabs>
-              <w:tab w:val="right" w:leader="dot" w:pos="8855"/>
+              <w:tab w:val="clear" w:pos="720"/>
+              <w:tab w:val="right" w:pos="8855" w:leader="dot"/>
             </w:tabs>
+            <w:rPr/>
           </w:pPr>
           <w:r>
+            <w:rPr/>
             <w:t>DER</w:t>
           </w:r>
           <w:r>
@@ -998,6 +1174,7 @@
             <w:t xml:space="preserve"> </w:t>
           </w:r>
           <w:r>
+            <w:rPr/>
             <w:t>del</w:t>
           </w:r>
           <w:r>
@@ -1013,6 +1190,7 @@
             <w:t>sistema</w:t>
           </w:r>
           <w:r>
+            <w:rPr/>
             <w:tab/>
           </w:r>
           <w:r>
@@ -1026,25 +1204,15 @@
     </w:sdt>
     <w:p>
       <w:pPr>
-        <w:pStyle w:val="TDC1"/>
-        <w:sectPr>
-          <w:pgSz w:w="12240" w:h="15840"/>
-          <w:pgMar w:top="1740" w:right="1440" w:bottom="280" w:left="1440" w:header="720" w:footer="720" w:gutter="0"/>
-          <w:cols w:space="720"/>
-        </w:sectPr>
-      </w:pPr>
-    </w:p>
-    <w:p>
-      <w:pPr>
-        <w:pStyle w:val="Ttulo2"/>
-        <w:spacing w:before="75"/>
+        <w:pStyle w:val="Heading2"/>
+        <w:spacing w:before="75" w:after="0"/>
         <w:rPr>
           <w:u w:val="none"/>
         </w:rPr>
       </w:pPr>
       <w:bookmarkStart w:id="0" w:name="_TOC_250005"/>
       <w:r>
-        <w:lastRenderedPageBreak/>
+        <w:rPr/>
         <w:t>Modelo</w:t>
       </w:r>
       <w:r>
@@ -1063,18 +1231,26 @@
     </w:p>
     <w:p>
       <w:pPr>
-        <w:pStyle w:val="Textoindependiente"/>
-        <w:spacing w:before="106"/>
-        <w:rPr>
-          <w:rFonts w:ascii="Arial"/>
+        <w:pStyle w:val="BodyText"/>
+        <w:spacing w:before="106" w:after="0"/>
+        <w:rPr>
+          <w:rFonts w:ascii="Arial" w:hAnsi="Arial"/>
           <w:b/>
           <w:sz w:val="28"/>
         </w:rPr>
       </w:pPr>
-    </w:p>
-    <w:p>
-      <w:pPr>
-        <w:pStyle w:val="Ttulo3"/>
+      <w:r>
+        <w:rPr>
+          <w:rFonts w:ascii="Arial" w:hAnsi="Arial"/>
+          <w:b/>
+          <w:sz w:val="28"/>
+        </w:rPr>
+      </w:r>
+    </w:p>
+    <w:p>
+      <w:pPr>
+        <w:pStyle w:val="Heading3"/>
+        <w:rPr/>
       </w:pPr>
       <w:bookmarkStart w:id="1" w:name="_TOC_250004"/>
       <w:bookmarkEnd w:id="1"/>
@@ -1087,10 +1263,12 @@
     </w:p>
     <w:p>
       <w:pPr>
-        <w:pStyle w:val="Textoindependiente"/>
-        <w:spacing w:line="276" w:lineRule="auto"/>
-      </w:pPr>
-      <w:r>
+        <w:pStyle w:val="BodyText"/>
+        <w:spacing w:lineRule="auto" w:line="276"/>
+        <w:rPr/>
+      </w:pPr>
+      <w:r>
+        <w:rPr/>
         <w:t>Se</w:t>
       </w:r>
       <w:r>
@@ -1100,6 +1278,7 @@
         <w:t xml:space="preserve"> </w:t>
       </w:r>
       <w:r>
+        <w:rPr/>
         <w:t>decidió</w:t>
       </w:r>
       <w:r>
@@ -1109,6 +1288,7 @@
         <w:t xml:space="preserve"> </w:t>
       </w:r>
       <w:r>
+        <w:rPr/>
         <w:t>incluir</w:t>
       </w:r>
       <w:r>
@@ -1118,6 +1298,7 @@
         <w:t xml:space="preserve"> </w:t>
       </w:r>
       <w:r>
+        <w:rPr/>
         <w:t>el</w:t>
       </w:r>
       <w:r>
@@ -1127,6 +1308,7 @@
         <w:t xml:space="preserve"> </w:t>
       </w:r>
       <w:r>
+        <w:rPr/>
         <w:t>atributo</w:t>
       </w:r>
       <w:r>
@@ -1136,6 +1318,7 @@
         <w:t xml:space="preserve"> </w:t>
       </w:r>
       <w:r>
+        <w:rPr/>
         <w:t>total</w:t>
       </w:r>
       <w:r>
@@ -1145,6 +1328,7 @@
         <w:t xml:space="preserve"> </w:t>
       </w:r>
       <w:r>
+        <w:rPr/>
         <w:t>en</w:t>
       </w:r>
       <w:r>
@@ -1154,6 +1338,7 @@
         <w:t xml:space="preserve"> </w:t>
       </w:r>
       <w:r>
+        <w:rPr/>
         <w:t>la</w:t>
       </w:r>
       <w:r>
@@ -1163,6 +1348,7 @@
         <w:t xml:space="preserve"> </w:t>
       </w:r>
       <w:r>
+        <w:rPr/>
         <w:t>entidad</w:t>
       </w:r>
       <w:r>
@@ -1172,6 +1358,7 @@
         <w:t xml:space="preserve"> </w:t>
       </w:r>
       <w:r>
+        <w:rPr/>
         <w:t>Factura,</w:t>
       </w:r>
       <w:r>
@@ -1181,6 +1368,7 @@
         <w:t xml:space="preserve"> </w:t>
       </w:r>
       <w:r>
+        <w:rPr/>
         <w:t>entidad</w:t>
       </w:r>
       <w:r>
@@ -1190,6 +1378,7 @@
         <w:t xml:space="preserve"> </w:t>
       </w:r>
       <w:r>
+        <w:rPr/>
         <w:t>Pedidos</w:t>
       </w:r>
       <w:r>
@@ -1199,6 +1388,7 @@
         <w:t xml:space="preserve"> </w:t>
       </w:r>
       <w:r>
+        <w:rPr/>
         <w:t>y</w:t>
       </w:r>
       <w:r>
@@ -1208,6 +1398,7 @@
         <w:t xml:space="preserve"> </w:t>
       </w:r>
       <w:r>
+        <w:rPr/>
         <w:t>en</w:t>
       </w:r>
       <w:r>
@@ -1217,23 +1408,30 @@
         <w:t xml:space="preserve"> </w:t>
       </w:r>
       <w:r>
+        <w:rPr/>
         <w:t>Compras para optimizar el rendimiento de las consultas más frecuentes.</w:t>
       </w:r>
     </w:p>
     <w:p>
       <w:pPr>
-        <w:pStyle w:val="Textoindependiente"/>
-        <w:spacing w:before="92"/>
-      </w:pPr>
+        <w:pStyle w:val="BodyText"/>
+        <w:spacing w:before="92" w:after="0"/>
+        <w:rPr/>
+      </w:pPr>
+      <w:r>
+        <w:rPr/>
+      </w:r>
       <w:bookmarkStart w:id="2" w:name="_TOC_250003"/>
-      <w:bookmarkEnd w:id="2"/>
-    </w:p>
-    <w:p>
-      <w:pPr>
-        <w:pStyle w:val="Ttulo3"/>
-      </w:pPr>
-      <w:bookmarkStart w:id="3" w:name="_TOC_250002"/>
+      <w:bookmarkStart w:id="3" w:name="_TOC_250003"/>
       <w:bookmarkEnd w:id="3"/>
+    </w:p>
+    <w:p>
+      <w:pPr>
+        <w:pStyle w:val="Heading3"/>
+        <w:rPr/>
+      </w:pPr>
+      <w:bookmarkStart w:id="4" w:name="_TOC_250002"/>
+      <w:bookmarkEnd w:id="4"/>
       <w:r>
         <w:rPr>
           <w:spacing w:val="-2"/>
@@ -1243,10 +1441,12 @@
     </w:p>
     <w:p>
       <w:pPr>
-        <w:pStyle w:val="Textoindependiente"/>
-        <w:spacing w:before="52" w:line="276" w:lineRule="auto"/>
-      </w:pPr>
-      <w:r>
+        <w:pStyle w:val="BodyText"/>
+        <w:spacing w:lineRule="auto" w:line="276" w:before="52" w:after="0"/>
+        <w:rPr/>
+      </w:pPr>
+      <w:r>
+        <w:rPr/>
         <w:t>Se decidió crear una tabla separada llamada CANCELACION_PEDIDO para registrar los</w:t>
       </w:r>
       <w:r>
@@ -1256,6 +1456,7 @@
         <w:t xml:space="preserve"> </w:t>
       </w:r>
       <w:r>
+        <w:rPr/>
         <w:t>casos</w:t>
       </w:r>
       <w:r>
@@ -1265,6 +1466,7 @@
         <w:t xml:space="preserve"> </w:t>
       </w:r>
       <w:r>
+        <w:rPr/>
         <w:t>en</w:t>
       </w:r>
       <w:r>
@@ -1274,6 +1476,7 @@
         <w:t xml:space="preserve"> </w:t>
       </w:r>
       <w:r>
+        <w:rPr/>
         <w:t>que</w:t>
       </w:r>
       <w:r>
@@ -1283,6 +1486,7 @@
         <w:t xml:space="preserve"> </w:t>
       </w:r>
       <w:r>
+        <w:rPr/>
         <w:t>un</w:t>
       </w:r>
       <w:r>
@@ -1292,6 +1496,7 @@
         <w:t xml:space="preserve"> </w:t>
       </w:r>
       <w:r>
+        <w:rPr/>
         <w:t>pedido</w:t>
       </w:r>
       <w:r>
@@ -1301,6 +1506,7 @@
         <w:t xml:space="preserve"> </w:t>
       </w:r>
       <w:r>
+        <w:rPr/>
         <w:t>fue</w:t>
       </w:r>
       <w:r>
@@ -1310,6 +1516,7 @@
         <w:t xml:space="preserve"> </w:t>
       </w:r>
       <w:r>
+        <w:rPr/>
         <w:t>cancelado,</w:t>
       </w:r>
       <w:r>
@@ -1319,6 +1526,7 @@
         <w:t xml:space="preserve"> </w:t>
       </w:r>
       <w:r>
+        <w:rPr/>
         <w:t>especificando</w:t>
       </w:r>
       <w:r>
@@ -1328,6 +1536,7 @@
         <w:t xml:space="preserve"> </w:t>
       </w:r>
       <w:r>
+        <w:rPr/>
         <w:t>el</w:t>
       </w:r>
       <w:r>
@@ -1337,6 +1546,7 @@
         <w:t xml:space="preserve"> </w:t>
       </w:r>
       <w:r>
+        <w:rPr/>
         <w:t>momento</w:t>
       </w:r>
       <w:r>
@@ -1346,6 +1556,7 @@
         <w:t xml:space="preserve"> </w:t>
       </w:r>
       <w:r>
+        <w:rPr/>
         <w:t>de</w:t>
       </w:r>
       <w:r>
@@ -1355,6 +1566,7 @@
         <w:t xml:space="preserve"> </w:t>
       </w:r>
       <w:r>
+        <w:rPr/>
         <w:t>cancelación</w:t>
       </w:r>
       <w:r>
@@ -1364,21 +1576,28 @@
         <w:t xml:space="preserve"> </w:t>
       </w:r>
       <w:r>
+        <w:rPr/>
         <w:t>y el motivo correspondiente.</w:t>
       </w:r>
     </w:p>
     <w:p>
       <w:pPr>
-        <w:pStyle w:val="Textoindependiente"/>
-        <w:spacing w:before="40"/>
-      </w:pPr>
-    </w:p>
-    <w:p>
-      <w:pPr>
-        <w:pStyle w:val="Ttulo3"/>
-      </w:pPr>
-      <w:bookmarkStart w:id="4" w:name="_TOC_250001"/>
-      <w:r>
+        <w:pStyle w:val="BodyText"/>
+        <w:spacing w:before="40" w:after="0"/>
+        <w:rPr/>
+      </w:pPr>
+      <w:r>
+        <w:rPr/>
+      </w:r>
+    </w:p>
+    <w:p>
+      <w:pPr>
+        <w:pStyle w:val="Heading3"/>
+        <w:rPr/>
+      </w:pPr>
+      <w:bookmarkStart w:id="5" w:name="_TOC_250001"/>
+      <w:r>
+        <w:rPr/>
         <w:t>Primary</w:t>
       </w:r>
       <w:r>
@@ -1387,7 +1606,7 @@
         </w:rPr>
         <w:t xml:space="preserve"> </w:t>
       </w:r>
-      <w:bookmarkEnd w:id="4"/>
+      <w:bookmarkEnd w:id="5"/>
       <w:r>
         <w:rPr>
           <w:spacing w:val="-4"/>
@@ -1397,11 +1616,13 @@
     </w:p>
     <w:p>
       <w:pPr>
-        <w:pStyle w:val="Textoindependiente"/>
-        <w:spacing w:line="276" w:lineRule="auto"/>
+        <w:pStyle w:val="BodyText"/>
+        <w:spacing w:lineRule="auto" w:line="276"/>
         <w:ind w:right="57"/>
-      </w:pPr>
-      <w:r>
+        <w:rPr/>
+      </w:pPr>
+      <w:r>
+        <w:rPr/>
         <w:t>A todas las tablas que no poseían un código que sirva de PK, se les agregó para agilizar</w:t>
       </w:r>
       <w:r>
@@ -1411,6 +1632,7 @@
         <w:t xml:space="preserve"> </w:t>
       </w:r>
       <w:r>
+        <w:rPr/>
         <w:t>la</w:t>
       </w:r>
       <w:r>
@@ -1420,6 +1642,7 @@
         <w:t xml:space="preserve"> </w:t>
       </w:r>
       <w:r>
+        <w:rPr/>
         <w:t>búsqueda.</w:t>
       </w:r>
       <w:r>
@@ -1429,6 +1652,7 @@
         <w:t xml:space="preserve"> </w:t>
       </w:r>
       <w:r>
+        <w:rPr/>
         <w:t>Se</w:t>
       </w:r>
       <w:r>
@@ -1438,6 +1662,7 @@
         <w:t xml:space="preserve"> </w:t>
       </w:r>
       <w:r>
+        <w:rPr/>
         <w:t>optó</w:t>
       </w:r>
       <w:r>
@@ -1447,6 +1672,7 @@
         <w:t xml:space="preserve"> </w:t>
       </w:r>
       <w:r>
+        <w:rPr/>
         <w:t>por</w:t>
       </w:r>
       <w:r>
@@ -1456,6 +1682,7 @@
         <w:t xml:space="preserve"> </w:t>
       </w:r>
       <w:r>
+        <w:rPr/>
         <w:t>utilizar</w:t>
       </w:r>
       <w:r>
@@ -1465,6 +1692,7 @@
         <w:t xml:space="preserve"> </w:t>
       </w:r>
       <w:r>
+        <w:rPr/>
         <w:t>primary</w:t>
       </w:r>
       <w:r>
@@ -1474,6 +1702,7 @@
         <w:t xml:space="preserve"> </w:t>
       </w:r>
       <w:r>
+        <w:rPr/>
         <w:t>keys</w:t>
       </w:r>
       <w:r>
@@ -1483,6 +1712,7 @@
         <w:t xml:space="preserve"> </w:t>
       </w:r>
       <w:r>
+        <w:rPr/>
         <w:t>numéricas</w:t>
       </w:r>
       <w:r>
@@ -1492,6 +1722,7 @@
         <w:t xml:space="preserve"> </w:t>
       </w:r>
       <w:r>
+        <w:rPr/>
         <w:t>del</w:t>
       </w:r>
       <w:r>
@@ -1501,6 +1732,7 @@
         <w:t xml:space="preserve"> </w:t>
       </w:r>
       <w:r>
+        <w:rPr/>
         <w:t>tipo</w:t>
       </w:r>
       <w:r>
@@ -1510,6 +1742,7 @@
         <w:t xml:space="preserve"> </w:t>
       </w:r>
       <w:r>
+        <w:rPr/>
         <w:t>BIGINT</w:t>
       </w:r>
       <w:r>
@@ -1519,6 +1752,7 @@
         <w:t xml:space="preserve"> </w:t>
       </w:r>
       <w:r>
+        <w:rPr/>
         <w:t>por</w:t>
       </w:r>
       <w:r>
@@ -1528,16 +1762,19 @@
         <w:t xml:space="preserve"> </w:t>
       </w:r>
       <w:r>
+        <w:rPr/>
         <w:t>el amplio rango de valores que permite, lo que garantiza escalabilidad a largo plazo.</w:t>
       </w:r>
     </w:p>
     <w:p>
       <w:pPr>
-        <w:pStyle w:val="Textoindependiente"/>
-        <w:spacing w:before="1" w:line="276" w:lineRule="auto"/>
+        <w:pStyle w:val="BodyText"/>
+        <w:spacing w:lineRule="auto" w:line="276" w:before="1" w:after="0"/>
         <w:ind w:right="57"/>
-      </w:pPr>
-      <w:r>
+        <w:rPr/>
+      </w:pPr>
+      <w:r>
+        <w:rPr/>
         <w:t>Además,</w:t>
       </w:r>
       <w:r>
@@ -1547,6 +1784,7 @@
         <w:t xml:space="preserve"> </w:t>
       </w:r>
       <w:r>
+        <w:rPr/>
         <w:t>las</w:t>
       </w:r>
       <w:r>
@@ -1556,6 +1794,7 @@
         <w:t xml:space="preserve"> </w:t>
       </w:r>
       <w:r>
+        <w:rPr/>
         <w:t>claves</w:t>
       </w:r>
       <w:r>
@@ -1565,6 +1804,7 @@
         <w:t xml:space="preserve"> </w:t>
       </w:r>
       <w:r>
+        <w:rPr/>
         <w:t>numéricas</w:t>
       </w:r>
       <w:r>
@@ -1574,6 +1814,7 @@
         <w:t xml:space="preserve"> </w:t>
       </w:r>
       <w:r>
+        <w:rPr/>
         <w:t>ofrecen</w:t>
       </w:r>
       <w:r>
@@ -1583,6 +1824,7 @@
         <w:t xml:space="preserve"> </w:t>
       </w:r>
       <w:r>
+        <w:rPr/>
         <w:t>mejor</w:t>
       </w:r>
       <w:r>
@@ -1592,6 +1834,7 @@
         <w:t xml:space="preserve"> </w:t>
       </w:r>
       <w:r>
+        <w:rPr/>
         <w:t>rendimiento</w:t>
       </w:r>
       <w:r>
@@ -1601,6 +1844,7 @@
         <w:t xml:space="preserve"> </w:t>
       </w:r>
       <w:r>
+        <w:rPr/>
         <w:t>en</w:t>
       </w:r>
       <w:r>
@@ -1610,18 +1854,24 @@
         <w:t xml:space="preserve"> </w:t>
       </w:r>
       <w:r>
+        <w:rPr/>
         <w:t>búsquedas, comparaciones e indexación en comparación con claves alfanuméricas.</w:t>
       </w:r>
     </w:p>
     <w:p>
       <w:pPr>
-        <w:pStyle w:val="Textoindependiente"/>
-        <w:spacing w:before="38"/>
-      </w:pPr>
-    </w:p>
-    <w:p>
-      <w:pPr>
-        <w:pStyle w:val="Ttulo3"/>
+        <w:pStyle w:val="BodyText"/>
+        <w:spacing w:before="38" w:after="0"/>
+        <w:rPr/>
+      </w:pPr>
+      <w:r>
+        <w:rPr/>
+      </w:r>
+    </w:p>
+    <w:p>
+      <w:pPr>
+        <w:pStyle w:val="Heading3"/>
+        <w:rPr/>
       </w:pPr>
       <w:r>
         <w:rPr>
@@ -1632,12 +1882,14 @@
     </w:p>
     <w:p>
       <w:pPr>
-        <w:pStyle w:val="Textoindependiente"/>
-        <w:spacing w:before="52" w:line="276" w:lineRule="auto"/>
+        <w:pStyle w:val="BodyText"/>
+        <w:spacing w:lineRule="auto" w:line="276" w:before="52" w:after="0"/>
         <w:ind w:right="426"/>
         <w:jc w:val="both"/>
-      </w:pPr>
-      <w:r>
+        <w:rPr/>
+      </w:pPr>
+      <w:r>
+        <w:rPr/>
         <w:t>Se</w:t>
       </w:r>
       <w:r>
@@ -1647,6 +1899,7 @@
         <w:t xml:space="preserve"> </w:t>
       </w:r>
       <w:r>
+        <w:rPr/>
         <w:t>optó</w:t>
       </w:r>
       <w:r>
@@ -1656,6 +1909,7 @@
         <w:t xml:space="preserve"> </w:t>
       </w:r>
       <w:r>
+        <w:rPr/>
         <w:t>por</w:t>
       </w:r>
       <w:r>
@@ -1665,6 +1919,7 @@
         <w:t xml:space="preserve"> </w:t>
       </w:r>
       <w:r>
+        <w:rPr/>
         <w:t>modelar</w:t>
       </w:r>
       <w:r>
@@ -1674,6 +1929,7 @@
         <w:t xml:space="preserve"> </w:t>
       </w:r>
       <w:r>
+        <w:rPr/>
         <w:t>Dirección,</w:t>
       </w:r>
       <w:r>
@@ -1683,6 +1939,7 @@
         <w:t xml:space="preserve"> </w:t>
       </w:r>
       <w:r>
+        <w:rPr/>
         <w:t>Localidad</w:t>
       </w:r>
       <w:r>
@@ -1692,6 +1949,7 @@
         <w:t xml:space="preserve"> </w:t>
       </w:r>
       <w:r>
+        <w:rPr/>
         <w:t>y</w:t>
       </w:r>
       <w:r>
@@ -1701,6 +1959,7 @@
         <w:t xml:space="preserve"> </w:t>
       </w:r>
       <w:r>
+        <w:rPr/>
         <w:t>Provincia</w:t>
       </w:r>
       <w:r>
@@ -1710,6 +1969,7 @@
         <w:t xml:space="preserve"> </w:t>
       </w:r>
       <w:r>
+        <w:rPr/>
         <w:t>como</w:t>
       </w:r>
       <w:r>
@@ -1719,6 +1979,7 @@
         <w:t xml:space="preserve"> </w:t>
       </w:r>
       <w:r>
+        <w:rPr/>
         <w:t>entidades</w:t>
       </w:r>
       <w:r>
@@ -1728,6 +1989,7 @@
         <w:t xml:space="preserve"> </w:t>
       </w:r>
       <w:r>
+        <w:rPr/>
         <w:t>separadas</w:t>
       </w:r>
       <w:r>
@@ -1737,6 +1999,7 @@
         <w:t xml:space="preserve"> </w:t>
       </w:r>
       <w:r>
+        <w:rPr/>
         <w:t>en lugar</w:t>
       </w:r>
       <w:r>
@@ -1746,6 +2009,7 @@
         <w:t xml:space="preserve"> </w:t>
       </w:r>
       <w:r>
+        <w:rPr/>
         <w:t>de</w:t>
       </w:r>
       <w:r>
@@ -1755,6 +2019,7 @@
         <w:t xml:space="preserve"> </w:t>
       </w:r>
       <w:r>
+        <w:rPr/>
         <w:t>unificarlas</w:t>
       </w:r>
       <w:r>
@@ -1764,6 +2029,7 @@
         <w:t xml:space="preserve"> </w:t>
       </w:r>
       <w:r>
+        <w:rPr/>
         <w:t>en</w:t>
       </w:r>
       <w:r>
@@ -1773,6 +2039,7 @@
         <w:t xml:space="preserve"> </w:t>
       </w:r>
       <w:r>
+        <w:rPr/>
         <w:t>una</w:t>
       </w:r>
       <w:r>
@@ -1782,6 +2049,7 @@
         <w:t xml:space="preserve"> </w:t>
       </w:r>
       <w:r>
+        <w:rPr/>
         <w:t>única</w:t>
       </w:r>
       <w:r>
@@ -1791,6 +2059,7 @@
         <w:t xml:space="preserve"> </w:t>
       </w:r>
       <w:r>
+        <w:rPr/>
         <w:t>entidad</w:t>
       </w:r>
       <w:r>
@@ -1800,6 +2069,7 @@
         <w:t xml:space="preserve"> </w:t>
       </w:r>
       <w:r>
+        <w:rPr/>
         <w:t>genérica</w:t>
       </w:r>
       <w:r>
@@ -1809,6 +2079,7 @@
         <w:t xml:space="preserve"> </w:t>
       </w:r>
       <w:r>
+        <w:rPr/>
         <w:t>como</w:t>
       </w:r>
       <w:r>
@@ -1818,6 +2089,7 @@
         <w:t xml:space="preserve"> </w:t>
       </w:r>
       <w:r>
+        <w:rPr/>
         <w:t>Ubicación</w:t>
       </w:r>
       <w:r>
@@ -1827,6 +2099,7 @@
         <w:t xml:space="preserve"> </w:t>
       </w:r>
       <w:r>
+        <w:rPr/>
         <w:t>para</w:t>
       </w:r>
       <w:r>
@@ -1836,6 +2109,7 @@
         <w:t xml:space="preserve"> </w:t>
       </w:r>
       <w:r>
+        <w:rPr/>
         <w:t>favorecer</w:t>
       </w:r>
       <w:r>
@@ -1845,21 +2119,27 @@
         <w:t xml:space="preserve"> </w:t>
       </w:r>
       <w:r>
+        <w:rPr/>
         <w:t>la normalización y evitar redundancias en los datos.</w:t>
       </w:r>
     </w:p>
     <w:p>
       <w:pPr>
-        <w:pStyle w:val="Textoindependiente"/>
-        <w:spacing w:before="40"/>
-      </w:pPr>
-    </w:p>
-    <w:p>
-      <w:pPr>
-        <w:pStyle w:val="Ttulo3"/>
-      </w:pPr>
-      <w:bookmarkStart w:id="5" w:name="_TOC_250000"/>
-      <w:bookmarkEnd w:id="5"/>
+        <w:pStyle w:val="BodyText"/>
+        <w:spacing w:before="40" w:after="0"/>
+        <w:rPr/>
+      </w:pPr>
+      <w:r>
+        <w:rPr/>
+      </w:r>
+    </w:p>
+    <w:p>
+      <w:pPr>
+        <w:pStyle w:val="Heading3"/>
+        <w:rPr/>
+      </w:pPr>
+      <w:bookmarkStart w:id="6" w:name="_TOC_250000"/>
+      <w:bookmarkEnd w:id="6"/>
       <w:r>
         <w:rPr>
           <w:spacing w:val="-2"/>
@@ -1869,12 +2149,14 @@
     </w:p>
     <w:p>
       <w:pPr>
-        <w:pStyle w:val="Textoindependiente"/>
-        <w:spacing w:line="276" w:lineRule="auto"/>
+        <w:pStyle w:val="BodyText"/>
+        <w:spacing w:lineRule="auto" w:line="276"/>
         <w:ind w:right="463"/>
         <w:jc w:val="both"/>
-      </w:pPr>
-      <w:r>
+        <w:rPr/>
+      </w:pPr>
+      <w:r>
+        <w:rPr/>
         <w:t>Decidimos</w:t>
       </w:r>
       <w:r>
@@ -1884,6 +2166,7 @@
         <w:t xml:space="preserve"> </w:t>
       </w:r>
       <w:r>
+        <w:rPr/>
         <w:t>crear</w:t>
       </w:r>
       <w:r>
@@ -1893,6 +2176,7 @@
         <w:t xml:space="preserve"> </w:t>
       </w:r>
       <w:r>
+        <w:rPr/>
         <w:t>una</w:t>
       </w:r>
       <w:r>
@@ -1902,6 +2186,7 @@
         <w:t xml:space="preserve"> </w:t>
       </w:r>
       <w:r>
+        <w:rPr/>
         <w:t>tabla</w:t>
       </w:r>
       <w:r>
@@ -1911,6 +2196,7 @@
         <w:t xml:space="preserve"> </w:t>
       </w:r>
       <w:r>
+        <w:rPr/>
         <w:t>ESTADO</w:t>
       </w:r>
       <w:r>
@@ -1920,6 +2206,7 @@
         <w:t xml:space="preserve"> </w:t>
       </w:r>
       <w:r>
+        <w:rPr/>
         <w:t>para</w:t>
       </w:r>
       <w:r>
@@ -1929,6 +2216,7 @@
         <w:t xml:space="preserve"> </w:t>
       </w:r>
       <w:r>
+        <w:rPr/>
         <w:t>representar</w:t>
       </w:r>
       <w:r>
@@ -1938,6 +2226,7 @@
         <w:t xml:space="preserve"> </w:t>
       </w:r>
       <w:r>
+        <w:rPr/>
         <w:t>los</w:t>
       </w:r>
       <w:r>
@@ -1947,6 +2236,7 @@
         <w:t xml:space="preserve"> </w:t>
       </w:r>
       <w:r>
+        <w:rPr/>
         <w:t>estados</w:t>
       </w:r>
       <w:r>
@@ -1956,6 +2246,7 @@
         <w:t xml:space="preserve"> </w:t>
       </w:r>
       <w:r>
+        <w:rPr/>
         <w:t>posibles</w:t>
       </w:r>
       <w:r>
@@ -1965,6 +2256,7 @@
         <w:t xml:space="preserve"> </w:t>
       </w:r>
       <w:r>
+        <w:rPr/>
         <w:t>debido</w:t>
       </w:r>
       <w:r>
@@ -1974,21 +2266,26 @@
         <w:t xml:space="preserve"> </w:t>
       </w:r>
       <w:r>
+        <w:rPr/>
         <w:t>a que solo existen 3 y de esta manera nos aseguramos una mayor integridad</w:t>
       </w:r>
     </w:p>
     <w:p>
       <w:pPr>
-        <w:pStyle w:val="Textoindependiente"/>
-        <w:spacing w:line="276" w:lineRule="auto"/>
+        <w:pStyle w:val="BodyText"/>
+        <w:spacing w:lineRule="auto" w:line="276"/>
         <w:ind w:right="463"/>
         <w:jc w:val="both"/>
-      </w:pPr>
-    </w:p>
-    <w:p>
-      <w:pPr>
-        <w:pStyle w:val="Textoindependiente"/>
-        <w:spacing w:line="276" w:lineRule="auto"/>
+        <w:rPr/>
+      </w:pPr>
+      <w:r>
+        <w:rPr/>
+      </w:r>
+    </w:p>
+    <w:p>
+      <w:pPr>
+        <w:pStyle w:val="BodyText"/>
+        <w:spacing w:lineRule="auto" w:line="276"/>
         <w:ind w:right="463"/>
         <w:jc w:val="both"/>
         <w:rPr>
@@ -1999,7 +2296,7 @@
       </w:pPr>
       <w:r>
         <w:rPr>
-          <w:rFonts w:ascii="Arial" w:hAnsi="Arial" w:cs="Arial"/>
+          <w:rFonts w:cs="Arial" w:ascii="Arial" w:hAnsi="Arial"/>
           <w:b/>
           <w:sz w:val="28"/>
         </w:rPr>
@@ -2008,8 +2305,8 @@
     </w:p>
     <w:p>
       <w:pPr>
-        <w:pStyle w:val="Textoindependiente"/>
-        <w:spacing w:line="276" w:lineRule="auto"/>
+        <w:pStyle w:val="BodyText"/>
+        <w:spacing w:lineRule="auto" w:line="276"/>
         <w:ind w:right="463"/>
         <w:jc w:val="both"/>
         <w:rPr>
@@ -2018,64 +2315,308 @@
       </w:pPr>
       <w:r>
         <w:rPr>
-          <w:rFonts w:ascii="Arial" w:hAnsi="Arial" w:cs="Arial"/>
-        </w:rPr>
-        <w:t xml:space="preserve">Se crearon nuevos campos a algunas tablas (subtotales, descripciones, </w:t>
-      </w:r>
-      <w:proofErr w:type="spellStart"/>
-      <w:r>
-        <w:rPr>
-          <w:rFonts w:ascii="Arial" w:hAnsi="Arial" w:cs="Arial"/>
-        </w:rPr>
-        <w:t>etc</w:t>
-      </w:r>
-      <w:proofErr w:type="spellEnd"/>
-      <w:r>
-        <w:rPr>
-          <w:rFonts w:ascii="Arial" w:hAnsi="Arial" w:cs="Arial"/>
-        </w:rPr>
-        <w:t>) para poder migrar todos los existentes en la tabla maestra</w:t>
-      </w:r>
-    </w:p>
-    <w:p>
-      <w:pPr>
-        <w:pStyle w:val="Textoindependiente"/>
-        <w:spacing w:line="276" w:lineRule="auto"/>
+          <w:rFonts w:cs="Arial" w:ascii="Arial" w:hAnsi="Arial"/>
+        </w:rPr>
+        <w:t>Se crearon nuevos campos a algunas tablas (subtotales, descripciones, etc) para poder migrar todos los existentes en la tabla maestra</w:t>
+      </w:r>
+    </w:p>
+    <w:p>
+      <w:pPr>
+        <w:pStyle w:val="BodyText"/>
+        <w:spacing w:lineRule="auto" w:line="276"/>
         <w:ind w:right="463"/>
         <w:jc w:val="both"/>
-      </w:pPr>
-    </w:p>
-    <w:p>
-      <w:pPr>
-        <w:pStyle w:val="Textoindependiente"/>
-        <w:spacing w:line="276" w:lineRule="auto"/>
+        <w:rPr/>
+      </w:pPr>
+      <w:r>
+        <w:rPr/>
+      </w:r>
+    </w:p>
+    <w:p>
+      <w:pPr>
+        <w:pStyle w:val="TOC2"/>
+        <w:rPr>
+          <w:rFonts w:ascii="Arial" w:hAnsi="Arial"/>
+          <w:b/>
+          <w:bCs/>
+          <w:sz w:val="28"/>
+          <w:szCs w:val="28"/>
+        </w:rPr>
+      </w:pPr>
+      <w:r>
+        <w:rPr/>
+        <w:t>Material</w:t>
+      </w:r>
+    </w:p>
+    <w:p>
+      <w:pPr>
+        <w:pStyle w:val="BodyText"/>
+        <w:spacing w:lineRule="auto" w:line="276"/>
         <w:ind w:right="463"/>
         <w:jc w:val="both"/>
-      </w:pPr>
-    </w:p>
-    <w:p>
-      <w:pPr>
-        <w:pStyle w:val="Textoindependiente"/>
-        <w:spacing w:line="276" w:lineRule="auto"/>
+        <w:rPr>
+          <w:rFonts w:ascii="Arial" w:hAnsi="Arial"/>
+        </w:rPr>
+      </w:pPr>
+      <w:r>
+        <w:rPr>
+          <w:rFonts w:ascii="Arial" w:hAnsi="Arial"/>
+        </w:rPr>
+      </w:r>
+    </w:p>
+    <w:p>
+      <w:pPr>
+        <w:pStyle w:val="BodyText"/>
+        <w:spacing w:lineRule="auto" w:line="276"/>
         <w:ind w:right="463"/>
         <w:jc w:val="both"/>
-      </w:pPr>
-    </w:p>
-    <w:p>
-      <w:pPr>
-        <w:pStyle w:val="Textoindependiente"/>
-        <w:spacing w:line="276" w:lineRule="auto"/>
+        <w:rPr>
+          <w:rFonts w:ascii="Arial" w:hAnsi="Arial"/>
+        </w:rPr>
+      </w:pPr>
+      <w:r>
+        <w:rPr>
+          <w:rFonts w:ascii="Arial" w:hAnsi="Arial"/>
+        </w:rPr>
+        <w:t>Existen 3 tipos de materiales, TELA, MADERA y RELLENO.</w:t>
+      </w:r>
+    </w:p>
+    <w:p>
+      <w:pPr>
+        <w:pStyle w:val="BodyText"/>
+        <w:spacing w:lineRule="auto" w:line="276"/>
         <w:ind w:right="463"/>
         <w:jc w:val="both"/>
-        <w:sectPr>
-          <w:pgSz w:w="12240" w:h="15840"/>
-          <w:pgMar w:top="1360" w:right="1440" w:bottom="280" w:left="1440" w:header="720" w:footer="720" w:gutter="0"/>
-          <w:cols w:space="720"/>
-        </w:sectPr>
-      </w:pPr>
-    </w:p>
-    <w:p>
-      <w:pPr>
+        <w:rPr>
+          <w:rFonts w:ascii="Arial" w:hAnsi="Arial"/>
+        </w:rPr>
+      </w:pPr>
+      <w:r>
+        <w:rPr>
+          <w:rFonts w:ascii="Arial" w:hAnsi="Arial"/>
+        </w:rPr>
+        <w:t>Todos comparten los campos nombre, descripción y tipo, pero difieren en las características.</w:t>
+      </w:r>
+    </w:p>
+    <w:p>
+      <w:pPr>
+        <w:pStyle w:val="BodyText"/>
+        <w:spacing w:lineRule="auto" w:line="276"/>
+        <w:ind w:right="463"/>
+        <w:jc w:val="both"/>
+        <w:rPr>
+          <w:rFonts w:ascii="Arial" w:hAnsi="Arial"/>
+        </w:rPr>
+      </w:pPr>
+      <w:r>
+        <w:rPr>
+          <w:rFonts w:ascii="Arial" w:hAnsi="Arial"/>
+        </w:rPr>
+        <w:t xml:space="preserve">Por esto decidimos crear tres tablas para almacenar estas características: </w:t>
+      </w:r>
+    </w:p>
+    <w:p>
+      <w:pPr>
+        <w:pStyle w:val="BodyText"/>
+        <w:numPr>
+          <w:ilvl w:val="0"/>
+          <w:numId w:val="1"/>
+        </w:numPr>
+        <w:spacing w:lineRule="auto" w:line="276"/>
+        <w:jc w:val="both"/>
+        <w:rPr>
+          <w:rFonts w:ascii="Arial" w:hAnsi="Arial"/>
+        </w:rPr>
+      </w:pPr>
+      <w:r>
+        <w:rPr>
+          <w:rFonts w:ascii="Arial" w:hAnsi="Arial"/>
+        </w:rPr>
+        <w:t>MADERA_CARACTERISTICA</w:t>
+      </w:r>
+    </w:p>
+    <w:p>
+      <w:pPr>
+        <w:pStyle w:val="BodyText"/>
+        <w:numPr>
+          <w:ilvl w:val="0"/>
+          <w:numId w:val="1"/>
+        </w:numPr>
+        <w:spacing w:lineRule="auto" w:line="276"/>
+        <w:jc w:val="both"/>
+        <w:rPr>
+          <w:rFonts w:ascii="Arial" w:hAnsi="Arial"/>
+        </w:rPr>
+      </w:pPr>
+      <w:r>
+        <w:rPr>
+          <w:rFonts w:ascii="Arial" w:hAnsi="Arial"/>
+        </w:rPr>
+        <w:t>TELA_CARACTERISTICA</w:t>
+      </w:r>
+    </w:p>
+    <w:p>
+      <w:pPr>
+        <w:pStyle w:val="BodyText"/>
+        <w:numPr>
+          <w:ilvl w:val="0"/>
+          <w:numId w:val="1"/>
+        </w:numPr>
+        <w:spacing w:lineRule="auto" w:line="276"/>
+        <w:jc w:val="both"/>
+        <w:rPr>
+          <w:rFonts w:ascii="Arial" w:hAnsi="Arial"/>
+        </w:rPr>
+      </w:pPr>
+      <w:r>
+        <w:rPr>
+          <w:rFonts w:ascii="Arial" w:hAnsi="Arial"/>
+        </w:rPr>
+        <w:t>RELLENO_CARACTERISTICA.</w:t>
+      </w:r>
+    </w:p>
+    <w:p>
+      <w:pPr>
+        <w:pStyle w:val="BodyText"/>
+        <w:spacing w:lineRule="auto" w:line="276"/>
+        <w:ind w:right="463"/>
+        <w:jc w:val="both"/>
+        <w:rPr>
+          <w:rFonts w:ascii="Arial" w:hAnsi="Arial"/>
+        </w:rPr>
+      </w:pPr>
+      <w:r>
+        <w:rPr>
+          <w:rFonts w:ascii="Arial" w:hAnsi="Arial"/>
+        </w:rPr>
+        <w:t>La información del material se guarda en una tabla MATERIAL, que es referenciada desde las tablas de características.</w:t>
+      </w:r>
+    </w:p>
+    <w:p>
+      <w:pPr>
+        <w:pStyle w:val="BodyText"/>
+        <w:spacing w:lineRule="auto" w:line="276"/>
+        <w:ind w:right="463"/>
+        <w:jc w:val="both"/>
+        <w:rPr>
+          <w:rFonts w:ascii="Arial" w:hAnsi="Arial"/>
+        </w:rPr>
+      </w:pPr>
+      <w:r>
+        <w:rPr>
+          <w:rFonts w:ascii="Arial" w:hAnsi="Arial"/>
+        </w:rPr>
+        <w:t xml:space="preserve">Si bien </w:t>
+      </w:r>
+      <w:r>
+        <w:rPr>
+          <w:rFonts w:ascii="Arial" w:hAnsi="Arial"/>
+          <w:i/>
+          <w:iCs/>
+        </w:rPr>
+        <w:t>material_descripcion</w:t>
+      </w:r>
+      <w:r>
+        <w:rPr>
+          <w:rFonts w:ascii="Arial" w:hAnsi="Arial"/>
+        </w:rPr>
+        <w:t xml:space="preserve"> es la concatenación del tipo de material más el nombre, es decir que es un atributo calculable, decidimos mantenerlo por simplicidad.</w:t>
+      </w:r>
+    </w:p>
+    <w:p>
+      <w:pPr>
+        <w:pStyle w:val="BodyText"/>
+        <w:spacing w:lineRule="auto" w:line="276"/>
+        <w:ind w:right="463"/>
+        <w:jc w:val="both"/>
+        <w:rPr>
+          <w:rFonts w:ascii="Arial" w:hAnsi="Arial"/>
+        </w:rPr>
+      </w:pPr>
+      <w:r>
+        <w:rPr>
+          <w:rFonts w:ascii="Arial" w:hAnsi="Arial"/>
+        </w:rPr>
+      </w:r>
+    </w:p>
+    <w:p>
+      <w:pPr>
+        <w:pStyle w:val="TOC2"/>
+        <w:rPr>
+          <w:rFonts w:ascii="Arial" w:hAnsi="Arial"/>
+          <w:b/>
+          <w:bCs/>
+          <w:sz w:val="28"/>
+          <w:szCs w:val="28"/>
+        </w:rPr>
+      </w:pPr>
+      <w:r>
+        <w:rPr/>
+        <w:t>Sillón Material</w:t>
+      </w:r>
+    </w:p>
+    <w:p>
+      <w:pPr>
+        <w:pStyle w:val="BodyText"/>
+        <w:spacing w:lineRule="auto" w:line="276"/>
+        <w:ind w:right="463"/>
+        <w:jc w:val="both"/>
+        <w:rPr>
+          <w:rFonts w:ascii="Arial" w:hAnsi="Arial"/>
+        </w:rPr>
+      </w:pPr>
+      <w:r>
+        <w:rPr>
+          <w:rFonts w:ascii="Arial" w:hAnsi="Arial"/>
+        </w:rPr>
+      </w:r>
+    </w:p>
+    <w:p>
+      <w:pPr>
+        <w:pStyle w:val="BodyText"/>
+        <w:spacing w:lineRule="auto" w:line="276"/>
+        <w:ind w:right="463"/>
+        <w:jc w:val="both"/>
+        <w:rPr>
+          <w:rFonts w:ascii="Arial" w:hAnsi="Arial"/>
+        </w:rPr>
+      </w:pPr>
+      <w:r>
+        <w:rPr>
+          <w:rFonts w:ascii="Arial" w:hAnsi="Arial"/>
+        </w:rPr>
+        <w:t xml:space="preserve">Un sillón esta hecho de 3 materiales, </w:t>
+      </w:r>
+      <w:r>
+        <w:rPr>
+          <w:rFonts w:ascii="Arial" w:hAnsi="Arial"/>
+          <w:b/>
+          <w:bCs/>
+        </w:rPr>
+        <w:t>una tela, una madera y un relleno.</w:t>
+      </w:r>
+    </w:p>
+    <w:p>
+      <w:pPr>
+        <w:pStyle w:val="BodyText"/>
+        <w:spacing w:lineRule="auto" w:line="276"/>
+        <w:ind w:right="463"/>
+        <w:jc w:val="both"/>
+        <w:rPr/>
+      </w:pPr>
+      <w:r>
+        <w:rPr>
+          <w:rFonts w:ascii="Arial" w:hAnsi="Arial"/>
+        </w:rPr>
+        <w:t>Decidimos crear una tabla para registrar la relación entre los sillones y los materiales, en vez de tener 3 FK en sillón para los materiales que lo componen.</w:t>
+      </w:r>
+    </w:p>
+    <w:p>
+      <w:pPr>
+        <w:pStyle w:val="BodyText"/>
+        <w:spacing w:lineRule="auto" w:line="276"/>
+        <w:ind w:right="463"/>
+        <w:jc w:val="both"/>
         <w:rPr>
           <w:rFonts w:ascii="Arial" w:hAnsi="Arial" w:cs="Arial"/>
           <w:b/>
@@ -2085,71 +2626,70 @@
       </w:pPr>
       <w:r>
         <w:rPr>
-          <w:rFonts w:ascii="Arial" w:hAnsi="Arial" w:cs="Arial"/>
+          <w:rFonts w:cs="Arial" w:ascii="Arial" w:hAnsi="Arial"/>
           <w:b/>
           <w:sz w:val="32"/>
           <w:u w:val="single"/>
         </w:rPr>
-        <w:lastRenderedPageBreak/>
-        <w:t>Base de Datos</w:t>
-      </w:r>
-    </w:p>
-    <w:p>
-      <w:pPr>
-        <w:rPr>
-          <w:rFonts w:ascii="Arial" w:hAnsi="Arial" w:cs="Arial"/>
+      </w:r>
+    </w:p>
+    <w:p>
+      <w:pPr>
+        <w:pStyle w:val="BodyText"/>
+        <w:spacing w:lineRule="auto" w:line="276"/>
+        <w:ind w:right="463"/>
+        <w:jc w:val="both"/>
+        <w:rPr/>
+      </w:pPr>
+      <w:r>
+        <w:rPr>
+          <w:rFonts w:cs="Arial" w:ascii="Arial" w:hAnsi="Arial"/>
           <w:b/>
           <w:sz w:val="32"/>
           <w:u w:val="single"/>
         </w:rPr>
-      </w:pPr>
-    </w:p>
-    <w:p>
-      <w:pPr>
+        <w:t>Base de Datos</w:t>
+      </w:r>
+    </w:p>
+    <w:p>
+      <w:pPr>
+        <w:pStyle w:val="Normal"/>
+        <w:rPr>
+          <w:rFonts w:ascii="Arial" w:hAnsi="Arial" w:cs="Arial"/>
+          <w:b/>
+          <w:sz w:val="32"/>
+          <w:u w:val="single"/>
+        </w:rPr>
+      </w:pPr>
+      <w:r>
+        <w:rPr>
+          <w:rFonts w:cs="Arial" w:ascii="Arial" w:hAnsi="Arial"/>
+          <w:b/>
+          <w:sz w:val="32"/>
+          <w:u w:val="single"/>
+        </w:rPr>
+      </w:r>
+    </w:p>
+    <w:p>
+      <w:pPr>
+        <w:pStyle w:val="Normal"/>
         <w:rPr>
           <w:rFonts w:ascii="Arial" w:hAnsi="Arial" w:cs="Arial"/>
           <w:sz w:val="24"/>
         </w:rPr>
       </w:pPr>
-      <w:proofErr w:type="spellStart"/>
-      <w:r>
-        <w:rPr>
-          <w:rFonts w:ascii="Arial" w:hAnsi="Arial" w:cs="Arial"/>
+      <w:r>
+        <w:rPr>
+          <w:rFonts w:cs="Arial" w:ascii="Arial" w:hAnsi="Arial"/>
           <w:b/>
           <w:sz w:val="28"/>
         </w:rPr>
-        <w:t>Drop</w:t>
-      </w:r>
-      <w:proofErr w:type="spellEnd"/>
-      <w:r>
-        <w:rPr>
-          <w:rFonts w:ascii="Arial" w:hAnsi="Arial" w:cs="Arial"/>
-          <w:b/>
-          <w:sz w:val="28"/>
-        </w:rPr>
-        <w:t xml:space="preserve"> </w:t>
-      </w:r>
-      <w:proofErr w:type="spellStart"/>
-      <w:r>
-        <w:rPr>
-          <w:rFonts w:ascii="Arial" w:hAnsi="Arial" w:cs="Arial"/>
-          <w:b/>
-          <w:sz w:val="28"/>
-        </w:rPr>
-        <w:t>table</w:t>
-      </w:r>
-      <w:proofErr w:type="spellEnd"/>
-      <w:r>
-        <w:rPr>
-          <w:rFonts w:ascii="Arial" w:hAnsi="Arial" w:cs="Arial"/>
-          <w:b/>
-          <w:sz w:val="28"/>
-        </w:rPr>
-        <w:t xml:space="preserve">: </w:t>
-      </w:r>
-    </w:p>
-    <w:p>
-      <w:pPr>
+        <w:t xml:space="preserve">Drop table: </w:t>
+      </w:r>
+    </w:p>
+    <w:p>
+      <w:pPr>
+        <w:pStyle w:val="Normal"/>
         <w:rPr>
           <w:rFonts w:ascii="Arial" w:hAnsi="Arial" w:cs="Arial"/>
           <w:sz w:val="24"/>
@@ -2157,65 +2697,113 @@
       </w:pPr>
       <w:r>
         <w:rPr>
+          <w:rFonts w:cs="Arial" w:ascii="Arial" w:hAnsi="Arial"/>
+          <w:sz w:val="24"/>
+        </w:rPr>
+        <w:t>Creamos un procedure que se encargue de eliminar todas las tablas en caso que lo necesitemos para hacerlo de una manera más rápida.</w:t>
+      </w:r>
+    </w:p>
+    <w:p>
+      <w:pPr>
+        <w:pStyle w:val="Normal"/>
+        <w:rPr>
           <w:rFonts w:ascii="Arial" w:hAnsi="Arial" w:cs="Arial"/>
           <w:sz w:val="24"/>
         </w:rPr>
-        <w:t xml:space="preserve">Creamos un </w:t>
-      </w:r>
-      <w:proofErr w:type="spellStart"/>
-      <w:r>
+      </w:pPr>
+      <w:r>
+        <w:rPr>
+          <w:rFonts w:cs="Arial" w:ascii="Arial" w:hAnsi="Arial"/>
+          <w:sz w:val="24"/>
+        </w:rPr>
+      </w:r>
+    </w:p>
+    <w:p>
+      <w:pPr>
+        <w:pStyle w:val="Normal"/>
+        <w:rPr>
+          <w:rFonts w:ascii="Arial" w:hAnsi="Arial" w:cs="Arial"/>
+          <w:b/>
+          <w:sz w:val="28"/>
+        </w:rPr>
+      </w:pPr>
+      <w:r>
+        <w:rPr>
+          <w:rFonts w:cs="Arial" w:ascii="Arial" w:hAnsi="Arial"/>
+          <w:b/>
+          <w:sz w:val="28"/>
+        </w:rPr>
+        <w:t>Trigger:</w:t>
+      </w:r>
+    </w:p>
+    <w:p>
+      <w:pPr>
+        <w:pStyle w:val="Normal"/>
         <w:rPr>
           <w:rFonts w:ascii="Arial" w:hAnsi="Arial" w:cs="Arial"/>
           <w:sz w:val="24"/>
         </w:rPr>
-        <w:t>procedure</w:t>
-      </w:r>
-      <w:proofErr w:type="spellEnd"/>
-      <w:r>
+      </w:pPr>
+      <w:r>
+        <w:rPr>
+          <w:rFonts w:cs="Arial" w:ascii="Arial" w:hAnsi="Arial"/>
+          <w:sz w:val="24"/>
+        </w:rPr>
+        <w:t>Creamos un trigger para que en el momento que se realice una factura ya se cree la tabla envió, ya que en el enunciado se establece que cada vez que se vende un pedido se programa un envió.</w:t>
+      </w:r>
+    </w:p>
+    <w:p>
+      <w:pPr>
+        <w:pStyle w:val="Normal"/>
         <w:rPr>
           <w:rFonts w:ascii="Arial" w:hAnsi="Arial" w:cs="Arial"/>
           <w:sz w:val="24"/>
         </w:rPr>
-        <w:t xml:space="preserve"> que se encargue de eliminar todas las tablas en caso que lo necesitemos para hacerlo de una manera más rápida.</w:t>
-      </w:r>
-    </w:p>
-    <w:p>
-      <w:pPr>
+      </w:pPr>
+      <w:r>
+        <w:rPr>
+          <w:rFonts w:cs="Arial" w:ascii="Arial" w:hAnsi="Arial"/>
+          <w:sz w:val="24"/>
+        </w:rPr>
+        <w:t xml:space="preserve">En el caso de detalle_factura, detalle_pedido, etc. Decidimos no hacer un trigger por que nos generaba problemas con algunas FK del modelo relacional </w:t>
+      </w:r>
+    </w:p>
+    <w:p>
+      <w:pPr>
+        <w:pStyle w:val="Normal"/>
         <w:rPr>
           <w:rFonts w:ascii="Arial" w:hAnsi="Arial" w:cs="Arial"/>
           <w:sz w:val="24"/>
         </w:rPr>
       </w:pPr>
-    </w:p>
-    <w:p>
-      <w:pPr>
+      <w:r>
+        <w:rPr>
+          <w:rFonts w:cs="Arial" w:ascii="Arial" w:hAnsi="Arial"/>
+          <w:sz w:val="24"/>
+        </w:rPr>
+      </w:r>
+    </w:p>
+    <w:p>
+      <w:pPr>
+        <w:pStyle w:val="Normal"/>
         <w:rPr>
           <w:rFonts w:ascii="Arial" w:hAnsi="Arial" w:cs="Arial"/>
           <w:b/>
           <w:sz w:val="28"/>
         </w:rPr>
       </w:pPr>
-      <w:proofErr w:type="spellStart"/>
-      <w:r>
-        <w:rPr>
-          <w:rFonts w:ascii="Arial" w:hAnsi="Arial" w:cs="Arial"/>
+      <w:r>
+        <w:rPr>
+          <w:rFonts w:cs="Arial" w:ascii="Arial" w:hAnsi="Arial"/>
           <w:b/>
           <w:sz w:val="28"/>
         </w:rPr>
-        <w:t>Trigger</w:t>
-      </w:r>
-      <w:proofErr w:type="spellEnd"/>
-      <w:r>
-        <w:rPr>
-          <w:rFonts w:ascii="Arial" w:hAnsi="Arial" w:cs="Arial"/>
-          <w:b/>
-          <w:sz w:val="28"/>
-        </w:rPr>
-        <w:t>:</w:t>
-      </w:r>
-    </w:p>
-    <w:p>
-      <w:pPr>
+        <w:t xml:space="preserve">Constraints: </w:t>
+      </w:r>
+    </w:p>
+    <w:p>
+      <w:pPr>
+        <w:pStyle w:val="Normal"/>
         <w:rPr>
           <w:rFonts w:ascii="Arial" w:hAnsi="Arial" w:cs="Arial"/>
           <w:sz w:val="24"/>
@@ -2223,216 +2811,300 @@
       </w:pPr>
       <w:r>
         <w:rPr>
-          <w:rFonts w:ascii="Arial" w:hAnsi="Arial" w:cs="Arial"/>
+          <w:rFonts w:cs="Arial" w:ascii="Arial" w:hAnsi="Arial"/>
           <w:sz w:val="24"/>
         </w:rPr>
-        <w:t xml:space="preserve">Creamos un </w:t>
-      </w:r>
-      <w:proofErr w:type="spellStart"/>
-      <w:r>
-        <w:rPr>
-          <w:rFonts w:ascii="Arial" w:hAnsi="Arial" w:cs="Arial"/>
-          <w:sz w:val="24"/>
-        </w:rPr>
-        <w:t>trigger</w:t>
-      </w:r>
-      <w:proofErr w:type="spellEnd"/>
-      <w:r>
-        <w:rPr>
-          <w:rFonts w:ascii="Arial" w:hAnsi="Arial" w:cs="Arial"/>
-          <w:sz w:val="24"/>
-        </w:rPr>
-        <w:t xml:space="preserve"> para que en el momento que se realice una factura ya se cree la tabla envió, ya que en el enunciado se establece que cada vez que se vende un pedido se programa un envió.</w:t>
-      </w:r>
-    </w:p>
-    <w:p>
-      <w:pPr>
-        <w:rPr>
-          <w:rFonts w:ascii="Arial" w:hAnsi="Arial" w:cs="Arial"/>
-          <w:sz w:val="24"/>
-        </w:rPr>
-      </w:pPr>
-      <w:r>
-        <w:rPr>
-          <w:rFonts w:ascii="Arial" w:hAnsi="Arial" w:cs="Arial"/>
-          <w:sz w:val="24"/>
-        </w:rPr>
-        <w:t xml:space="preserve">En el caso de </w:t>
-      </w:r>
-      <w:proofErr w:type="spellStart"/>
-      <w:r>
-        <w:rPr>
-          <w:rFonts w:ascii="Arial" w:hAnsi="Arial" w:cs="Arial"/>
-          <w:sz w:val="24"/>
-        </w:rPr>
-        <w:t>detalle_factura</w:t>
-      </w:r>
-      <w:proofErr w:type="spellEnd"/>
-      <w:r>
-        <w:rPr>
-          <w:rFonts w:ascii="Arial" w:hAnsi="Arial" w:cs="Arial"/>
-          <w:sz w:val="24"/>
-        </w:rPr>
-        <w:t xml:space="preserve">, </w:t>
-      </w:r>
-      <w:proofErr w:type="spellStart"/>
-      <w:r>
-        <w:rPr>
-          <w:rFonts w:ascii="Arial" w:hAnsi="Arial" w:cs="Arial"/>
-          <w:sz w:val="24"/>
-        </w:rPr>
-        <w:t>detalle_pedido</w:t>
-      </w:r>
-      <w:proofErr w:type="spellEnd"/>
-      <w:r>
-        <w:rPr>
-          <w:rFonts w:ascii="Arial" w:hAnsi="Arial" w:cs="Arial"/>
-          <w:sz w:val="24"/>
-        </w:rPr>
-        <w:t xml:space="preserve">, etc. Decidimos no hacer un </w:t>
-      </w:r>
-      <w:proofErr w:type="spellStart"/>
-      <w:r>
-        <w:rPr>
-          <w:rFonts w:ascii="Arial" w:hAnsi="Arial" w:cs="Arial"/>
-          <w:sz w:val="24"/>
-        </w:rPr>
-        <w:t>trigger</w:t>
-      </w:r>
-      <w:proofErr w:type="spellEnd"/>
-      <w:r>
-        <w:rPr>
-          <w:rFonts w:ascii="Arial" w:hAnsi="Arial" w:cs="Arial"/>
-          <w:sz w:val="24"/>
-        </w:rPr>
-        <w:t xml:space="preserve"> por que nos generaba problemas con algunas FK del modelo relacional </w:t>
-      </w:r>
-    </w:p>
-    <w:p>
-      <w:pPr>
-        <w:rPr>
-          <w:rFonts w:ascii="Arial" w:hAnsi="Arial" w:cs="Arial"/>
-          <w:sz w:val="24"/>
-        </w:rPr>
-      </w:pPr>
-    </w:p>
-    <w:p>
-      <w:pPr>
-        <w:rPr>
-          <w:rFonts w:ascii="Arial" w:hAnsi="Arial" w:cs="Arial"/>
-          <w:b/>
-          <w:sz w:val="28"/>
-        </w:rPr>
-      </w:pPr>
-      <w:proofErr w:type="spellStart"/>
-      <w:r>
-        <w:rPr>
-          <w:rFonts w:ascii="Arial" w:hAnsi="Arial" w:cs="Arial"/>
-          <w:b/>
-          <w:sz w:val="28"/>
-        </w:rPr>
-        <w:t>Constraints</w:t>
-      </w:r>
-      <w:proofErr w:type="spellEnd"/>
-      <w:r>
-        <w:rPr>
-          <w:rFonts w:ascii="Arial" w:hAnsi="Arial" w:cs="Arial"/>
-          <w:b/>
-          <w:sz w:val="28"/>
-        </w:rPr>
-        <w:t xml:space="preserve">: </w:t>
-      </w:r>
-    </w:p>
-    <w:p>
-      <w:pPr>
-        <w:rPr>
-          <w:rFonts w:ascii="Arial" w:hAnsi="Arial" w:cs="Arial"/>
-          <w:sz w:val="24"/>
-        </w:rPr>
-      </w:pPr>
-      <w:r>
-        <w:rPr>
-          <w:rFonts w:ascii="Arial" w:hAnsi="Arial" w:cs="Arial"/>
-          <w:sz w:val="24"/>
-        </w:rPr>
-        <w:t xml:space="preserve">Decidimos usar </w:t>
-      </w:r>
-      <w:proofErr w:type="spellStart"/>
-      <w:r>
-        <w:rPr>
-          <w:rFonts w:ascii="Arial" w:hAnsi="Arial" w:cs="Arial"/>
-          <w:sz w:val="24"/>
-        </w:rPr>
-        <w:t>constraints</w:t>
-      </w:r>
-      <w:proofErr w:type="spellEnd"/>
-      <w:r>
-        <w:rPr>
-          <w:rFonts w:ascii="Arial" w:hAnsi="Arial" w:cs="Arial"/>
-          <w:sz w:val="24"/>
-        </w:rPr>
-        <w:t xml:space="preserve"> como </w:t>
-      </w:r>
-      <w:proofErr w:type="spellStart"/>
-      <w:proofErr w:type="gramStart"/>
-      <w:r>
-        <w:rPr>
-          <w:rFonts w:ascii="Arial" w:hAnsi="Arial" w:cs="Arial"/>
-          <w:sz w:val="24"/>
-        </w:rPr>
-        <w:t>identity</w:t>
-      </w:r>
-      <w:proofErr w:type="spellEnd"/>
-      <w:r>
-        <w:rPr>
-          <w:rFonts w:ascii="Arial" w:hAnsi="Arial" w:cs="Arial"/>
-          <w:sz w:val="24"/>
-        </w:rPr>
-        <w:t>(</w:t>
-      </w:r>
-      <w:proofErr w:type="gramEnd"/>
-      <w:r>
-        <w:rPr>
-          <w:rFonts w:ascii="Arial" w:hAnsi="Arial" w:cs="Arial"/>
-          <w:sz w:val="24"/>
-        </w:rPr>
-        <w:t xml:space="preserve">1,1) para las PK que nosotros creamos y </w:t>
-      </w:r>
-      <w:proofErr w:type="spellStart"/>
-      <w:r>
-        <w:rPr>
-          <w:rFonts w:ascii="Arial" w:hAnsi="Arial" w:cs="Arial"/>
-          <w:sz w:val="24"/>
-        </w:rPr>
-        <w:t>check</w:t>
-      </w:r>
-      <w:proofErr w:type="spellEnd"/>
-      <w:r>
-        <w:rPr>
-          <w:rFonts w:ascii="Arial" w:hAnsi="Arial" w:cs="Arial"/>
-          <w:sz w:val="24"/>
-        </w:rPr>
-        <w:t xml:space="preserve"> en el caso de la tabla estados para asegurarnos que solo puedan existir los estados entregado, pendiente y cancelado </w:t>
-      </w:r>
-      <w:bookmarkStart w:id="6" w:name="_GoBack"/>
-      <w:bookmarkEnd w:id="6"/>
+        <w:t xml:space="preserve">Decidimos usar constraints como identity(1,1) para las PK que nosotros creamos y check en el caso de la tabla estados para asegurarnos que solo puedan existir los estados entregado, pendiente y cancelado </w:t>
+      </w:r>
+      <w:bookmarkStart w:id="7" w:name="_GoBack"/>
+      <w:bookmarkEnd w:id="7"/>
     </w:p>
     <w:sectPr>
+      <w:type w:val="nextPage"/>
       <w:pgSz w:w="12240" w:h="15840"/>
-      <w:pgMar w:top="1417" w:right="1701" w:bottom="1417" w:left="1701" w:header="708" w:footer="708" w:gutter="0"/>
-      <w:cols w:space="708"/>
-      <w:docGrid w:linePitch="360"/>
+      <w:pgMar w:left="1440" w:right="1440" w:gutter="0" w:header="0" w:top="1360" w:footer="0" w:bottom="280"/>
+      <w:pgNumType w:fmt="decimal"/>
+      <w:formProt w:val="false"/>
+      <w:textDirection w:val="lrTb"/>
+      <w:docGrid w:type="default" w:linePitch="100" w:charSpace="4096"/>
     </w:sectPr>
   </w:body>
 </w:document>
 </file>
 
+<file path=word/numbering.xml><?xml version="1.0" encoding="utf-8"?>
+<w:numbering xmlns:w="http://schemas.openxmlformats.org/wordprocessingml/2006/main" xmlns:o="urn:schemas-microsoft-com:office:office" xmlns:r="http://schemas.openxmlformats.org/officeDocument/2006/relationships" xmlns:v="urn:schemas-microsoft-com:vml" xmlns:mc="http://schemas.openxmlformats.org/markup-compatibility/2006" xmlns:w14="http://schemas.microsoft.com/office/word/2010/wordml" mc:Ignorable="w14">
+  <w:abstractNum w:abstractNumId="1">
+    <w:lvl w:ilvl="0">
+      <w:start w:val="1"/>
+      <w:numFmt w:val="bullet"/>
+      <w:lvlText w:val=""/>
+      <w:lvlJc w:val="left"/>
+      <w:pPr>
+        <w:tabs>
+          <w:tab w:val="num" w:pos="720"/>
+        </w:tabs>
+        <w:ind w:left="720" w:hanging="360"/>
+      </w:pPr>
+      <w:rPr>
+        <w:rFonts w:ascii="Symbol" w:hAnsi="Symbol" w:cs="Symbol" w:hint="default"/>
+      </w:rPr>
+    </w:lvl>
+    <w:lvl w:ilvl="1">
+      <w:start w:val="1"/>
+      <w:numFmt w:val="bullet"/>
+      <w:lvlText w:val="◦"/>
+      <w:lvlJc w:val="left"/>
+      <w:pPr>
+        <w:tabs>
+          <w:tab w:val="num" w:pos="1080"/>
+        </w:tabs>
+        <w:ind w:left="1080" w:hanging="360"/>
+      </w:pPr>
+      <w:rPr>
+        <w:rFonts w:ascii="OpenSymbol" w:hAnsi="OpenSymbol" w:cs="OpenSymbol" w:hint="default"/>
+      </w:rPr>
+    </w:lvl>
+    <w:lvl w:ilvl="2">
+      <w:start w:val="1"/>
+      <w:numFmt w:val="bullet"/>
+      <w:lvlText w:val="▪"/>
+      <w:lvlJc w:val="left"/>
+      <w:pPr>
+        <w:tabs>
+          <w:tab w:val="num" w:pos="1440"/>
+        </w:tabs>
+        <w:ind w:left="1440" w:hanging="360"/>
+      </w:pPr>
+      <w:rPr>
+        <w:rFonts w:ascii="OpenSymbol" w:hAnsi="OpenSymbol" w:cs="OpenSymbol" w:hint="default"/>
+      </w:rPr>
+    </w:lvl>
+    <w:lvl w:ilvl="3">
+      <w:start w:val="1"/>
+      <w:numFmt w:val="bullet"/>
+      <w:lvlText w:val=""/>
+      <w:lvlJc w:val="left"/>
+      <w:pPr>
+        <w:tabs>
+          <w:tab w:val="num" w:pos="1800"/>
+        </w:tabs>
+        <w:ind w:left="1800" w:hanging="360"/>
+      </w:pPr>
+      <w:rPr>
+        <w:rFonts w:ascii="Symbol" w:hAnsi="Symbol" w:cs="Symbol" w:hint="default"/>
+      </w:rPr>
+    </w:lvl>
+    <w:lvl w:ilvl="4">
+      <w:start w:val="1"/>
+      <w:numFmt w:val="bullet"/>
+      <w:lvlText w:val="◦"/>
+      <w:lvlJc w:val="left"/>
+      <w:pPr>
+        <w:tabs>
+          <w:tab w:val="num" w:pos="2160"/>
+        </w:tabs>
+        <w:ind w:left="2160" w:hanging="360"/>
+      </w:pPr>
+      <w:rPr>
+        <w:rFonts w:ascii="OpenSymbol" w:hAnsi="OpenSymbol" w:cs="OpenSymbol" w:hint="default"/>
+      </w:rPr>
+    </w:lvl>
+    <w:lvl w:ilvl="5">
+      <w:start w:val="1"/>
+      <w:numFmt w:val="bullet"/>
+      <w:lvlText w:val="▪"/>
+      <w:lvlJc w:val="left"/>
+      <w:pPr>
+        <w:tabs>
+          <w:tab w:val="num" w:pos="2520"/>
+        </w:tabs>
+        <w:ind w:left="2520" w:hanging="360"/>
+      </w:pPr>
+      <w:rPr>
+        <w:rFonts w:ascii="OpenSymbol" w:hAnsi="OpenSymbol" w:cs="OpenSymbol" w:hint="default"/>
+      </w:rPr>
+    </w:lvl>
+    <w:lvl w:ilvl="6">
+      <w:start w:val="1"/>
+      <w:numFmt w:val="bullet"/>
+      <w:lvlText w:val=""/>
+      <w:lvlJc w:val="left"/>
+      <w:pPr>
+        <w:tabs>
+          <w:tab w:val="num" w:pos="2880"/>
+        </w:tabs>
+        <w:ind w:left="2880" w:hanging="360"/>
+      </w:pPr>
+      <w:rPr>
+        <w:rFonts w:ascii="Symbol" w:hAnsi="Symbol" w:cs="Symbol" w:hint="default"/>
+      </w:rPr>
+    </w:lvl>
+    <w:lvl w:ilvl="7">
+      <w:start w:val="1"/>
+      <w:numFmt w:val="bullet"/>
+      <w:lvlText w:val="◦"/>
+      <w:lvlJc w:val="left"/>
+      <w:pPr>
+        <w:tabs>
+          <w:tab w:val="num" w:pos="3240"/>
+        </w:tabs>
+        <w:ind w:left="3240" w:hanging="360"/>
+      </w:pPr>
+      <w:rPr>
+        <w:rFonts w:ascii="OpenSymbol" w:hAnsi="OpenSymbol" w:cs="OpenSymbol" w:hint="default"/>
+      </w:rPr>
+    </w:lvl>
+    <w:lvl w:ilvl="8">
+      <w:start w:val="1"/>
+      <w:numFmt w:val="bullet"/>
+      <w:lvlText w:val="▪"/>
+      <w:lvlJc w:val="left"/>
+      <w:pPr>
+        <w:tabs>
+          <w:tab w:val="num" w:pos="3600"/>
+        </w:tabs>
+        <w:ind w:left="3600" w:hanging="360"/>
+      </w:pPr>
+      <w:rPr>
+        <w:rFonts w:ascii="OpenSymbol" w:hAnsi="OpenSymbol" w:cs="OpenSymbol" w:hint="default"/>
+      </w:rPr>
+    </w:lvl>
+  </w:abstractNum>
+  <w:abstractNum w:abstractNumId="2">
+    <w:lvl w:ilvl="0">
+      <w:start w:val="1"/>
+      <w:numFmt w:val="none"/>
+      <w:suff w:val="nothing"/>
+      <w:lvlText w:val=""/>
+      <w:lvlJc w:val="left"/>
+      <w:pPr>
+        <w:tabs>
+          <w:tab w:val="num" w:pos="0"/>
+        </w:tabs>
+        <w:ind w:left="0" w:hanging="0"/>
+      </w:pPr>
+    </w:lvl>
+    <w:lvl w:ilvl="1">
+      <w:start w:val="1"/>
+      <w:numFmt w:val="none"/>
+      <w:suff w:val="nothing"/>
+      <w:lvlText w:val=""/>
+      <w:lvlJc w:val="left"/>
+      <w:pPr>
+        <w:tabs>
+          <w:tab w:val="num" w:pos="0"/>
+        </w:tabs>
+        <w:ind w:left="0" w:hanging="0"/>
+      </w:pPr>
+    </w:lvl>
+    <w:lvl w:ilvl="2">
+      <w:start w:val="1"/>
+      <w:numFmt w:val="none"/>
+      <w:suff w:val="nothing"/>
+      <w:lvlText w:val=""/>
+      <w:lvlJc w:val="left"/>
+      <w:pPr>
+        <w:tabs>
+          <w:tab w:val="num" w:pos="0"/>
+        </w:tabs>
+        <w:ind w:left="0" w:hanging="0"/>
+      </w:pPr>
+    </w:lvl>
+    <w:lvl w:ilvl="3">
+      <w:start w:val="1"/>
+      <w:numFmt w:val="none"/>
+      <w:suff w:val="nothing"/>
+      <w:lvlText w:val=""/>
+      <w:lvlJc w:val="left"/>
+      <w:pPr>
+        <w:tabs>
+          <w:tab w:val="num" w:pos="0"/>
+        </w:tabs>
+        <w:ind w:left="0" w:hanging="0"/>
+      </w:pPr>
+    </w:lvl>
+    <w:lvl w:ilvl="4">
+      <w:start w:val="1"/>
+      <w:numFmt w:val="none"/>
+      <w:suff w:val="nothing"/>
+      <w:lvlText w:val=""/>
+      <w:lvlJc w:val="left"/>
+      <w:pPr>
+        <w:tabs>
+          <w:tab w:val="num" w:pos="0"/>
+        </w:tabs>
+        <w:ind w:left="0" w:hanging="0"/>
+      </w:pPr>
+    </w:lvl>
+    <w:lvl w:ilvl="5">
+      <w:start w:val="1"/>
+      <w:numFmt w:val="none"/>
+      <w:suff w:val="nothing"/>
+      <w:lvlText w:val=""/>
+      <w:lvlJc w:val="left"/>
+      <w:pPr>
+        <w:tabs>
+          <w:tab w:val="num" w:pos="0"/>
+        </w:tabs>
+        <w:ind w:left="0" w:hanging="0"/>
+      </w:pPr>
+    </w:lvl>
+    <w:lvl w:ilvl="6">
+      <w:start w:val="1"/>
+      <w:numFmt w:val="none"/>
+      <w:suff w:val="nothing"/>
+      <w:lvlText w:val=""/>
+      <w:lvlJc w:val="left"/>
+      <w:pPr>
+        <w:tabs>
+          <w:tab w:val="num" w:pos="0"/>
+        </w:tabs>
+        <w:ind w:left="0" w:hanging="0"/>
+      </w:pPr>
+    </w:lvl>
+    <w:lvl w:ilvl="7">
+      <w:start w:val="1"/>
+      <w:numFmt w:val="none"/>
+      <w:suff w:val="nothing"/>
+      <w:lvlText w:val=""/>
+      <w:lvlJc w:val="left"/>
+      <w:pPr>
+        <w:tabs>
+          <w:tab w:val="num" w:pos="0"/>
+        </w:tabs>
+        <w:ind w:left="0" w:hanging="0"/>
+      </w:pPr>
+    </w:lvl>
+    <w:lvl w:ilvl="8">
+      <w:start w:val="1"/>
+      <w:numFmt w:val="none"/>
+      <w:suff w:val="nothing"/>
+      <w:lvlText w:val=""/>
+      <w:lvlJc w:val="left"/>
+      <w:pPr>
+        <w:tabs>
+          <w:tab w:val="num" w:pos="0"/>
+        </w:tabs>
+        <w:ind w:left="0" w:hanging="0"/>
+      </w:pPr>
+    </w:lvl>
+  </w:abstractNum>
+  <w:num w:numId="1">
+    <w:abstractNumId w:val="1"/>
+  </w:num>
+  <w:num w:numId="2">
+    <w:abstractNumId w:val="2"/>
+  </w:num>
+</w:numbering>
+</file>
+
 <file path=word/styles.xml><?xml version="1.0" encoding="utf-8"?>
-<w:styles xmlns:mc="http://schemas.openxmlformats.org/markup-compatibility/2006" xmlns:r="http://schemas.openxmlformats.org/officeDocument/2006/relationships" xmlns:w="http://schemas.openxmlformats.org/wordprocessingml/2006/main" xmlns:w14="http://schemas.microsoft.com/office/word/2010/wordml" xmlns:w15="http://schemas.microsoft.com/office/word/2012/wordml" xmlns:w16se="http://schemas.microsoft.com/office/word/2015/wordml/symex" mc:Ignorable="w14 w15 w16se">
+<w:styles xmlns:w="http://schemas.openxmlformats.org/wordprocessingml/2006/main" xmlns:w14="http://schemas.microsoft.com/office/word/2010/wordml" xmlns:mc="http://schemas.openxmlformats.org/markup-compatibility/2006" mc:Ignorable="w14">
   <w:docDefaults>
     <w:rPrDefault>
       <w:rPr>
-        <w:rFonts w:asciiTheme="minorHAnsi" w:eastAsiaTheme="minorHAnsi" w:hAnsiTheme="minorHAnsi" w:cstheme="minorBidi"/>
+        <w:rFonts w:ascii="Arial" w:hAnsi="Arial" w:eastAsia="Arial" w:cs="DejaVu Sans" w:asciiTheme="minorHAnsi" w:cstheme="minorBidi" w:eastAsiaTheme="minorHAnsi" w:hAnsiTheme="minorHAnsi"/>
         <w:sz w:val="22"/>
         <w:szCs w:val="22"/>
         <w:lang w:val="en-US" w:eastAsia="en-US" w:bidi="ar-SA"/>
@@ -2440,21 +3112,21 @@
     </w:rPrDefault>
     <w:pPrDefault>
       <w:pPr>
-        <w:spacing w:after="160" w:line="259" w:lineRule="auto"/>
+        <w:suppressAutoHyphens w:val="true"/>
       </w:pPr>
     </w:pPrDefault>
   </w:docDefaults>
   <w:latentStyles w:defLockedState="0" w:defUIPriority="99" w:defSemiHidden="0" w:defUnhideWhenUsed="0" w:defQFormat="0" w:count="371">
     <w:lsdException w:name="Normal" w:uiPriority="1" w:qFormat="1"/>
     <w:lsdException w:name="heading 1" w:uiPriority="1" w:qFormat="1"/>
-    <w:lsdException w:name="heading 2" w:semiHidden="1" w:uiPriority="1" w:unhideWhenUsed="1" w:qFormat="1"/>
-    <w:lsdException w:name="heading 3" w:semiHidden="1" w:uiPriority="1" w:unhideWhenUsed="1" w:qFormat="1"/>
-    <w:lsdException w:name="heading 4" w:semiHidden="1" w:uiPriority="9" w:unhideWhenUsed="1" w:qFormat="1"/>
-    <w:lsdException w:name="heading 5" w:semiHidden="1" w:uiPriority="9" w:unhideWhenUsed="1" w:qFormat="1"/>
-    <w:lsdException w:name="heading 6" w:semiHidden="1" w:uiPriority="9" w:unhideWhenUsed="1" w:qFormat="1"/>
-    <w:lsdException w:name="heading 7" w:semiHidden="1" w:uiPriority="9" w:unhideWhenUsed="1" w:qFormat="1"/>
-    <w:lsdException w:name="heading 8" w:semiHidden="1" w:uiPriority="9" w:unhideWhenUsed="1" w:qFormat="1"/>
-    <w:lsdException w:name="heading 9" w:semiHidden="1" w:uiPriority="9" w:unhideWhenUsed="1" w:qFormat="1"/>
+    <w:lsdException w:name="heading 2" w:uiPriority="1" w:semiHidden="1" w:unhideWhenUsed="1" w:qFormat="1"/>
+    <w:lsdException w:name="heading 3" w:uiPriority="1" w:semiHidden="1" w:unhideWhenUsed="1" w:qFormat="1"/>
+    <w:lsdException w:name="heading 4" w:uiPriority="9" w:semiHidden="1" w:unhideWhenUsed="1" w:qFormat="1"/>
+    <w:lsdException w:name="heading 5" w:uiPriority="9" w:semiHidden="1" w:unhideWhenUsed="1" w:qFormat="1"/>
+    <w:lsdException w:name="heading 6" w:uiPriority="9" w:semiHidden="1" w:unhideWhenUsed="1" w:qFormat="1"/>
+    <w:lsdException w:name="heading 7" w:uiPriority="9" w:semiHidden="1" w:unhideWhenUsed="1" w:qFormat="1"/>
+    <w:lsdException w:name="heading 8" w:uiPriority="9" w:semiHidden="1" w:unhideWhenUsed="1" w:qFormat="1"/>
+    <w:lsdException w:name="heading 9" w:uiPriority="9" w:semiHidden="1" w:unhideWhenUsed="1" w:qFormat="1"/>
     <w:lsdException w:name="index 1" w:semiHidden="1" w:unhideWhenUsed="1"/>
     <w:lsdException w:name="index 2" w:semiHidden="1" w:unhideWhenUsed="1"/>
     <w:lsdException w:name="index 3" w:semiHidden="1" w:unhideWhenUsed="1"/>
@@ -2464,22 +3136,22 @@
     <w:lsdException w:name="index 7" w:semiHidden="1" w:unhideWhenUsed="1"/>
     <w:lsdException w:name="index 8" w:semiHidden="1" w:unhideWhenUsed="1"/>
     <w:lsdException w:name="index 9" w:semiHidden="1" w:unhideWhenUsed="1"/>
-    <w:lsdException w:name="toc 1" w:semiHidden="1" w:uiPriority="1" w:unhideWhenUsed="1" w:qFormat="1"/>
-    <w:lsdException w:name="toc 2" w:semiHidden="1" w:uiPriority="1" w:unhideWhenUsed="1" w:qFormat="1"/>
-    <w:lsdException w:name="toc 3" w:semiHidden="1" w:uiPriority="1" w:unhideWhenUsed="1" w:qFormat="1"/>
-    <w:lsdException w:name="toc 4" w:semiHidden="1" w:uiPriority="1" w:unhideWhenUsed="1" w:qFormat="1"/>
-    <w:lsdException w:name="toc 5" w:semiHidden="1" w:uiPriority="39" w:unhideWhenUsed="1"/>
-    <w:lsdException w:name="toc 6" w:semiHidden="1" w:uiPriority="39" w:unhideWhenUsed="1"/>
-    <w:lsdException w:name="toc 7" w:semiHidden="1" w:uiPriority="39" w:unhideWhenUsed="1"/>
-    <w:lsdException w:name="toc 8" w:semiHidden="1" w:uiPriority="39" w:unhideWhenUsed="1"/>
-    <w:lsdException w:name="toc 9" w:semiHidden="1" w:uiPriority="39" w:unhideWhenUsed="1"/>
+    <w:lsdException w:name="toc 1" w:uiPriority="1" w:semiHidden="1" w:unhideWhenUsed="1" w:qFormat="1"/>
+    <w:lsdException w:name="toc 2" w:uiPriority="1" w:semiHidden="1" w:unhideWhenUsed="1" w:qFormat="1"/>
+    <w:lsdException w:name="toc 3" w:uiPriority="1" w:semiHidden="1" w:unhideWhenUsed="1" w:qFormat="1"/>
+    <w:lsdException w:name="toc 4" w:uiPriority="1" w:semiHidden="1" w:unhideWhenUsed="1" w:qFormat="1"/>
+    <w:lsdException w:name="toc 5" w:uiPriority="39" w:semiHidden="1" w:unhideWhenUsed="1"/>
+    <w:lsdException w:name="toc 6" w:uiPriority="39" w:semiHidden="1" w:unhideWhenUsed="1"/>
+    <w:lsdException w:name="toc 7" w:uiPriority="39" w:semiHidden="1" w:unhideWhenUsed="1"/>
+    <w:lsdException w:name="toc 8" w:uiPriority="39" w:semiHidden="1" w:unhideWhenUsed="1"/>
+    <w:lsdException w:name="toc 9" w:uiPriority="39" w:semiHidden="1" w:unhideWhenUsed="1"/>
     <w:lsdException w:name="Normal Indent" w:semiHidden="1" w:unhideWhenUsed="1"/>
     <w:lsdException w:name="footnote text" w:semiHidden="1" w:unhideWhenUsed="1"/>
     <w:lsdException w:name="annotation text" w:semiHidden="1" w:unhideWhenUsed="1"/>
     <w:lsdException w:name="header" w:semiHidden="1" w:unhideWhenUsed="1"/>
     <w:lsdException w:name="footer" w:semiHidden="1" w:unhideWhenUsed="1"/>
     <w:lsdException w:name="index heading" w:semiHidden="1" w:unhideWhenUsed="1"/>
-    <w:lsdException w:name="caption" w:semiHidden="1" w:uiPriority="35" w:unhideWhenUsed="1" w:qFormat="1"/>
+    <w:lsdException w:name="caption" w:uiPriority="35" w:semiHidden="1" w:unhideWhenUsed="1" w:qFormat="1"/>
     <w:lsdException w:name="table of figures" w:semiHidden="1" w:unhideWhenUsed="1"/>
     <w:lsdException w:name="envelope address" w:semiHidden="1" w:unhideWhenUsed="1"/>
     <w:lsdException w:name="envelope return" w:semiHidden="1" w:unhideWhenUsed="1"/>
@@ -2510,8 +3182,8 @@
     <w:lsdException w:name="Title" w:uiPriority="10" w:qFormat="1"/>
     <w:lsdException w:name="Closing" w:semiHidden="1" w:unhideWhenUsed="1"/>
     <w:lsdException w:name="Signature" w:semiHidden="1" w:unhideWhenUsed="1"/>
-    <w:lsdException w:name="Default Paragraph Font" w:semiHidden="1" w:uiPriority="1" w:unhideWhenUsed="1"/>
-    <w:lsdException w:name="Body Text" w:semiHidden="1" w:uiPriority="1" w:unhideWhenUsed="1" w:qFormat="1"/>
+    <w:lsdException w:name="Default Paragraph Font" w:uiPriority="1" w:semiHidden="1" w:unhideWhenUsed="1"/>
+    <w:lsdException w:name="Body Text" w:uiPriority="1" w:semiHidden="1" w:unhideWhenUsed="1" w:qFormat="1"/>
     <w:lsdException w:name="Body Text Indent" w:semiHidden="1" w:unhideWhenUsed="1"/>
     <w:lsdException w:name="List Continue" w:semiHidden="1" w:unhideWhenUsed="1"/>
     <w:lsdException w:name="List Continue 2" w:semiHidden="1" w:unhideWhenUsed="1"/>
@@ -2710,8 +3382,8 @@
     <w:lsdException w:name="Subtle Reference" w:uiPriority="31" w:qFormat="1"/>
     <w:lsdException w:name="Intense Reference" w:uiPriority="32" w:qFormat="1"/>
     <w:lsdException w:name="Book Title" w:uiPriority="33" w:qFormat="1"/>
-    <w:lsdException w:name="Bibliography" w:semiHidden="1" w:uiPriority="37" w:unhideWhenUsed="1"/>
-    <w:lsdException w:name="TOC Heading" w:semiHidden="1" w:uiPriority="39" w:unhideWhenUsed="1" w:qFormat="1"/>
+    <w:lsdException w:name="Bibliography" w:uiPriority="37" w:semiHidden="1" w:unhideWhenUsed="1"/>
+    <w:lsdException w:name="TOC Heading" w:uiPriority="39" w:semiHidden="1" w:unhideWhenUsed="1" w:qFormat="1"/>
     <w:lsdException w:name="Plain Table 1" w:uiPriority="41"/>
     <w:lsdException w:name="Plain Table 2" w:uiPriority="42"/>
     <w:lsdException w:name="Plain Table 3" w:uiPriority="43"/>
@@ -2817,53 +3489,58 @@
     <w:lsdException w:name="List Table 6 Colorful Accent 6" w:uiPriority="51"/>
     <w:lsdException w:name="List Table 7 Colorful Accent 6" w:uiPriority="52"/>
   </w:latentStyles>
-  <w:style w:type="paragraph" w:default="1" w:styleId="Normal">
+  <w:style w:type="paragraph" w:styleId="Normal" w:default="1">
     <w:name w:val="Normal"/>
     <w:uiPriority w:val="1"/>
     <w:qFormat/>
-    <w:rsid w:val="00C035A5"/>
+    <w:rsid w:val="00c035a5"/>
     <w:pPr>
-      <w:widowControl w:val="0"/>
-      <w:autoSpaceDE w:val="0"/>
-      <w:autoSpaceDN w:val="0"/>
-      <w:spacing w:after="0" w:line="240" w:lineRule="auto"/>
+      <w:widowControl w:val="false"/>
+      <w:suppressAutoHyphens w:val="true"/>
+      <w:bidi w:val="0"/>
+      <w:spacing w:lineRule="auto" w:line="240" w:before="0" w:after="0"/>
+      <w:jc w:val="left"/>
     </w:pPr>
     <w:rPr>
-      <w:rFonts w:ascii="Arial MT" w:eastAsia="Arial MT" w:hAnsi="Arial MT" w:cs="Arial MT"/>
-      <w:lang w:val="es-ES"/>
+      <w:rFonts w:ascii="Arial MT" w:hAnsi="Arial MT" w:eastAsia="Arial MT" w:cs="Arial MT"/>
+      <w:color w:val="auto"/>
+      <w:kern w:val="0"/>
+      <w:sz w:val="22"/>
+      <w:szCs w:val="22"/>
+      <w:lang w:val="es-ES" w:eastAsia="en-US" w:bidi="ar-SA"/>
     </w:rPr>
   </w:style>
-  <w:style w:type="paragraph" w:styleId="Ttulo1">
-    <w:name w:val="heading 1"/>
+  <w:style w:type="paragraph" w:styleId="Heading1">
+    <w:name w:val="Heading 1"/>
     <w:basedOn w:val="Normal"/>
     <w:link w:val="Ttulo1Car"/>
     <w:uiPriority w:val="1"/>
     <w:qFormat/>
-    <w:rsid w:val="00C035A5"/>
+    <w:rsid w:val="00c035a5"/>
     <w:pPr>
       <w:outlineLvl w:val="0"/>
     </w:pPr>
     <w:rPr>
-      <w:rFonts w:ascii="Arial" w:eastAsia="Arial" w:hAnsi="Arial" w:cs="Arial"/>
+      <w:rFonts w:ascii="Arial" w:hAnsi="Arial" w:eastAsia="Arial" w:cs="Arial"/>
       <w:b/>
       <w:bCs/>
       <w:sz w:val="52"/>
       <w:szCs w:val="52"/>
     </w:rPr>
   </w:style>
-  <w:style w:type="paragraph" w:styleId="Ttulo2">
-    <w:name w:val="heading 2"/>
+  <w:style w:type="paragraph" w:styleId="Heading2">
+    <w:name w:val="Heading 2"/>
     <w:basedOn w:val="Normal"/>
     <w:link w:val="Ttulo2Car"/>
     <w:uiPriority w:val="1"/>
     <w:qFormat/>
-    <w:rsid w:val="00C035A5"/>
+    <w:rsid w:val="00c035a5"/>
     <w:pPr>
-      <w:spacing w:before="65"/>
+      <w:spacing w:before="65" w:after="0"/>
       <w:outlineLvl w:val="1"/>
     </w:pPr>
     <w:rPr>
-      <w:rFonts w:ascii="Arial" w:eastAsia="Arial" w:hAnsi="Arial" w:cs="Arial"/>
+      <w:rFonts w:ascii="Arial" w:hAnsi="Arial" w:eastAsia="Arial" w:cs="Arial"/>
       <w:b/>
       <w:bCs/>
       <w:sz w:val="32"/>
@@ -2871,29 +3548,271 @@
       <w:u w:val="single" w:color="000000"/>
     </w:rPr>
   </w:style>
-  <w:style w:type="paragraph" w:styleId="Ttulo3">
-    <w:name w:val="heading 3"/>
+  <w:style w:type="paragraph" w:styleId="Heading3">
+    <w:name w:val="Heading 3"/>
     <w:basedOn w:val="Normal"/>
     <w:link w:val="Ttulo3Car"/>
     <w:uiPriority w:val="1"/>
     <w:qFormat/>
-    <w:rsid w:val="00C035A5"/>
+    <w:rsid w:val="00c035a5"/>
     <w:pPr>
       <w:outlineLvl w:val="2"/>
     </w:pPr>
     <w:rPr>
-      <w:rFonts w:ascii="Arial" w:eastAsia="Arial" w:hAnsi="Arial" w:cs="Arial"/>
+      <w:rFonts w:ascii="Arial" w:hAnsi="Arial" w:eastAsia="Arial" w:cs="Arial"/>
       <w:b/>
       <w:bCs/>
       <w:sz w:val="28"/>
       <w:szCs w:val="28"/>
     </w:rPr>
   </w:style>
-  <w:style w:type="character" w:default="1" w:styleId="Fuentedeprrafopredeter">
+  <w:style w:type="character" w:styleId="DefaultParagraphFont" w:default="1">
     <w:name w:val="Default Paragraph Font"/>
     <w:uiPriority w:val="1"/>
     <w:semiHidden/>
     <w:unhideWhenUsed/>
+    <w:qFormat/>
+    <w:rPr/>
+  </w:style>
+  <w:style w:type="character" w:styleId="Ttulo1Car" w:customStyle="1">
+    <w:name w:val="Título 1 Car"/>
+    <w:basedOn w:val="DefaultParagraphFont"/>
+    <w:uiPriority w:val="1"/>
+    <w:qFormat/>
+    <w:rsid w:val="00c035a5"/>
+    <w:rPr>
+      <w:rFonts w:ascii="Arial" w:hAnsi="Arial" w:eastAsia="Arial" w:cs="Arial"/>
+      <w:b/>
+      <w:bCs/>
+      <w:sz w:val="52"/>
+      <w:szCs w:val="52"/>
+      <w:lang w:val="es-ES"/>
+    </w:rPr>
+  </w:style>
+  <w:style w:type="character" w:styleId="Ttulo2Car" w:customStyle="1">
+    <w:name w:val="Título 2 Car"/>
+    <w:basedOn w:val="DefaultParagraphFont"/>
+    <w:uiPriority w:val="1"/>
+    <w:qFormat/>
+    <w:rsid w:val="00c035a5"/>
+    <w:rPr>
+      <w:rFonts w:ascii="Arial" w:hAnsi="Arial" w:eastAsia="Arial" w:cs="Arial"/>
+      <w:b/>
+      <w:bCs/>
+      <w:sz w:val="32"/>
+      <w:szCs w:val="32"/>
+      <w:u w:val="single" w:color="000000"/>
+      <w:lang w:val="es-ES"/>
+    </w:rPr>
+  </w:style>
+  <w:style w:type="character" w:styleId="Ttulo3Car" w:customStyle="1">
+    <w:name w:val="Título 3 Car"/>
+    <w:basedOn w:val="DefaultParagraphFont"/>
+    <w:uiPriority w:val="1"/>
+    <w:qFormat/>
+    <w:rsid w:val="00c035a5"/>
+    <w:rPr>
+      <w:rFonts w:ascii="Arial" w:hAnsi="Arial" w:eastAsia="Arial" w:cs="Arial"/>
+      <w:b/>
+      <w:bCs/>
+      <w:sz w:val="28"/>
+      <w:szCs w:val="28"/>
+      <w:lang w:val="es-ES"/>
+    </w:rPr>
+  </w:style>
+  <w:style w:type="character" w:styleId="TextoindependienteCar" w:customStyle="1">
+    <w:name w:val="Texto independiente Car"/>
+    <w:basedOn w:val="DefaultParagraphFont"/>
+    <w:uiPriority w:val="1"/>
+    <w:qFormat/>
+    <w:rsid w:val="00c035a5"/>
+    <w:rPr>
+      <w:rFonts w:ascii="Arial MT" w:hAnsi="Arial MT" w:eastAsia="Arial MT" w:cs="Arial MT"/>
+      <w:sz w:val="24"/>
+      <w:szCs w:val="24"/>
+      <w:lang w:val="es-ES"/>
+    </w:rPr>
+  </w:style>
+  <w:style w:type="character" w:styleId="Hyperlink">
+    <w:name w:val="Hyperlink"/>
+    <w:rPr>
+      <w:color w:val="000080"/>
+      <w:u w:val="single"/>
+    </w:rPr>
+  </w:style>
+  <w:style w:type="character" w:styleId="Bolos">
+    <w:name w:val="Bolos"/>
+    <w:qFormat/>
+    <w:rPr>
+      <w:rFonts w:ascii="OpenSymbol" w:hAnsi="OpenSymbol" w:eastAsia="OpenSymbol" w:cs="OpenSymbol"/>
+    </w:rPr>
+  </w:style>
+  <w:style w:type="paragraph" w:styleId="Ttulo">
+    <w:name w:val="Título"/>
+    <w:basedOn w:val="Normal"/>
+    <w:next w:val="BodyText"/>
+    <w:qFormat/>
+    <w:pPr>
+      <w:keepNext w:val="true"/>
+      <w:spacing w:before="240" w:after="120"/>
+    </w:pPr>
+    <w:rPr>
+      <w:rFonts w:ascii="Liberation Sans" w:hAnsi="Liberation Sans" w:eastAsia="Microsoft YaHei" w:cs="Lucida Sans"/>
+      <w:sz w:val="28"/>
+      <w:szCs w:val="28"/>
+    </w:rPr>
+  </w:style>
+  <w:style w:type="paragraph" w:styleId="BodyText">
+    <w:name w:val="Body Text"/>
+    <w:basedOn w:val="Normal"/>
+    <w:link w:val="TextoindependienteCar"/>
+    <w:uiPriority w:val="1"/>
+    <w:qFormat/>
+    <w:rsid w:val="00c035a5"/>
+    <w:pPr>
+      <w:spacing w:before="49" w:after="0"/>
+    </w:pPr>
+    <w:rPr>
+      <w:sz w:val="24"/>
+      <w:szCs w:val="24"/>
+    </w:rPr>
+  </w:style>
+  <w:style w:type="paragraph" w:styleId="List">
+    <w:name w:val="List"/>
+    <w:basedOn w:val="BodyText"/>
+    <w:pPr/>
+    <w:rPr>
+      <w:rFonts w:cs="Lucida Sans"/>
+    </w:rPr>
+  </w:style>
+  <w:style w:type="paragraph" w:styleId="Caption">
+    <w:name w:val="Caption"/>
+    <w:basedOn w:val="Normal"/>
+    <w:qFormat/>
+    <w:pPr>
+      <w:suppressLineNumbers/>
+      <w:spacing w:before="120" w:after="120"/>
+    </w:pPr>
+    <w:rPr>
+      <w:rFonts w:cs="Lucida Sans"/>
+      <w:i/>
+      <w:iCs/>
+      <w:sz w:val="24"/>
+      <w:szCs w:val="24"/>
+    </w:rPr>
+  </w:style>
+  <w:style w:type="paragraph" w:styleId="Ndice">
+    <w:name w:val="Índice"/>
+    <w:basedOn w:val="Normal"/>
+    <w:qFormat/>
+    <w:pPr>
+      <w:suppressLineNumbers/>
+    </w:pPr>
+    <w:rPr>
+      <w:rFonts w:cs="Lucida Sans"/>
+    </w:rPr>
+  </w:style>
+  <w:style w:type="paragraph" w:styleId="TOC1">
+    <w:name w:val="TOC 1"/>
+    <w:basedOn w:val="Normal"/>
+    <w:uiPriority w:val="1"/>
+    <w:qFormat/>
+    <w:rsid w:val="00c035a5"/>
+    <w:pPr>
+      <w:spacing w:before="46" w:after="0"/>
+    </w:pPr>
+    <w:rPr>
+      <w:rFonts w:ascii="Arial" w:hAnsi="Arial" w:eastAsia="Arial" w:cs="Arial"/>
+      <w:b/>
+      <w:bCs/>
+      <w:sz w:val="32"/>
+      <w:szCs w:val="32"/>
+    </w:rPr>
+  </w:style>
+  <w:style w:type="paragraph" w:styleId="TOC2">
+    <w:name w:val="TOC 2"/>
+    <w:basedOn w:val="Normal"/>
+    <w:uiPriority w:val="1"/>
+    <w:qFormat/>
+    <w:rsid w:val="00c035a5"/>
+    <w:pPr>
+      <w:spacing w:before="58" w:after="0"/>
+    </w:pPr>
+    <w:rPr>
+      <w:rFonts w:ascii="Arial" w:hAnsi="Arial" w:eastAsia="Arial" w:cs="Arial"/>
+      <w:b/>
+      <w:bCs/>
+      <w:sz w:val="28"/>
+      <w:szCs w:val="28"/>
+    </w:rPr>
+  </w:style>
+  <w:style w:type="paragraph" w:styleId="TOC3">
+    <w:name w:val="TOC 3"/>
+    <w:basedOn w:val="Normal"/>
+    <w:uiPriority w:val="1"/>
+    <w:qFormat/>
+    <w:rsid w:val="00c035a5"/>
+    <w:pPr>
+      <w:spacing w:before="48" w:after="0"/>
+      <w:ind w:left="312"/>
+    </w:pPr>
+    <w:rPr>
+      <w:rFonts w:ascii="Arial" w:hAnsi="Arial" w:eastAsia="Arial" w:cs="Arial"/>
+      <w:b/>
+      <w:bCs/>
+      <w:sz w:val="28"/>
+      <w:szCs w:val="28"/>
+    </w:rPr>
+  </w:style>
+  <w:style w:type="paragraph" w:styleId="TOC4">
+    <w:name w:val="TOC 4"/>
+    <w:basedOn w:val="Normal"/>
+    <w:uiPriority w:val="1"/>
+    <w:qFormat/>
+    <w:rsid w:val="00c035a5"/>
+    <w:pPr>
+      <w:spacing w:before="48" w:after="0"/>
+      <w:ind w:left="391"/>
+    </w:pPr>
+    <w:rPr>
+      <w:rFonts w:ascii="Arial" w:hAnsi="Arial" w:eastAsia="Arial" w:cs="Arial"/>
+      <w:b/>
+      <w:bCs/>
+      <w:sz w:val="28"/>
+      <w:szCs w:val="28"/>
+    </w:rPr>
+  </w:style>
+  <w:style w:type="paragraph" w:styleId="TableParagraph" w:customStyle="1">
+    <w:name w:val="Table Paragraph"/>
+    <w:basedOn w:val="Normal"/>
+    <w:uiPriority w:val="1"/>
+    <w:qFormat/>
+    <w:rsid w:val="00c035a5"/>
+    <w:pPr>
+      <w:spacing w:before="115" w:after="0"/>
+      <w:ind w:right="58"/>
+      <w:jc w:val="center"/>
+    </w:pPr>
+    <w:rPr>
+      <w:rFonts w:ascii="Arial" w:hAnsi="Arial" w:eastAsia="Arial" w:cs="Arial"/>
+    </w:rPr>
+  </w:style>
+  <w:style w:type="paragraph" w:styleId="Contenidodelatabla">
+    <w:name w:val="Contenido de la tabla"/>
+    <w:basedOn w:val="Normal"/>
+    <w:qFormat/>
+    <w:pPr>
+      <w:widowControl w:val="false"/>
+      <w:suppressLineNumbers/>
+    </w:pPr>
+    <w:rPr/>
+  </w:style>
+  <w:style w:type="numbering" w:styleId="NoList" w:default="1">
+    <w:name w:val="No List"/>
+    <w:uiPriority w:val="99"/>
+    <w:semiHidden/>
+    <w:unhideWhenUsed/>
+    <w:qFormat/>
   </w:style>
   <w:style w:type="table" w:default="1" w:styleId="Tablanormal">
     <w:name w:val="Normal Table"/>
@@ -2901,7 +3820,6 @@
     <w:semiHidden/>
     <w:unhideWhenUsed/>
     <w:tblPr>
-      <w:tblInd w:w="0" w:type="dxa"/>
       <w:tblCellMar>
         <w:top w:w="0" w:type="dxa"/>
         <w:left w:w="108" w:type="dxa"/>
@@ -2910,73 +3828,17 @@
       </w:tblCellMar>
     </w:tblPr>
   </w:style>
-  <w:style w:type="numbering" w:default="1" w:styleId="Sinlista">
-    <w:name w:val="No List"/>
-    <w:uiPriority w:val="99"/>
-    <w:semiHidden/>
-    <w:unhideWhenUsed/>
-  </w:style>
-  <w:style w:type="character" w:customStyle="1" w:styleId="Ttulo1Car">
-    <w:name w:val="Título 1 Car"/>
-    <w:basedOn w:val="Fuentedeprrafopredeter"/>
-    <w:link w:val="Ttulo1"/>
-    <w:uiPriority w:val="1"/>
-    <w:rsid w:val="00C035A5"/>
-    <w:rPr>
-      <w:rFonts w:ascii="Arial" w:eastAsia="Arial" w:hAnsi="Arial" w:cs="Arial"/>
-      <w:b/>
-      <w:bCs/>
-      <w:sz w:val="52"/>
-      <w:szCs w:val="52"/>
-      <w:lang w:val="es-ES"/>
-    </w:rPr>
-  </w:style>
-  <w:style w:type="character" w:customStyle="1" w:styleId="Ttulo2Car">
-    <w:name w:val="Título 2 Car"/>
-    <w:basedOn w:val="Fuentedeprrafopredeter"/>
-    <w:link w:val="Ttulo2"/>
-    <w:uiPriority w:val="1"/>
-    <w:rsid w:val="00C035A5"/>
-    <w:rPr>
-      <w:rFonts w:ascii="Arial" w:eastAsia="Arial" w:hAnsi="Arial" w:cs="Arial"/>
-      <w:b/>
-      <w:bCs/>
-      <w:sz w:val="32"/>
-      <w:szCs w:val="32"/>
-      <w:u w:val="single" w:color="000000"/>
-      <w:lang w:val="es-ES"/>
-    </w:rPr>
-  </w:style>
-  <w:style w:type="character" w:customStyle="1" w:styleId="Ttulo3Car">
-    <w:name w:val="Título 3 Car"/>
-    <w:basedOn w:val="Fuentedeprrafopredeter"/>
-    <w:link w:val="Ttulo3"/>
-    <w:uiPriority w:val="1"/>
-    <w:rsid w:val="00C035A5"/>
-    <w:rPr>
-      <w:rFonts w:ascii="Arial" w:eastAsia="Arial" w:hAnsi="Arial" w:cs="Arial"/>
-      <w:b/>
-      <w:bCs/>
-      <w:sz w:val="28"/>
-      <w:szCs w:val="28"/>
-      <w:lang w:val="es-ES"/>
-    </w:rPr>
-  </w:style>
   <w:style w:type="table" w:customStyle="1" w:styleId="TableNormal">
     <w:name w:val="Table Normal"/>
     <w:uiPriority w:val="2"/>
     <w:semiHidden/>
     <w:unhideWhenUsed/>
     <w:qFormat/>
-    <w:rsid w:val="00C035A5"/>
+    <w:rsid w:val="00c035a5"/>
     <w:pPr>
-      <w:widowControl w:val="0"/>
-      <w:autoSpaceDE w:val="0"/>
-      <w:autoSpaceDN w:val="0"/>
       <w:spacing w:after="0" w:line="240" w:lineRule="auto"/>
     </w:pPr>
     <w:tblPr>
-      <w:tblInd w:w="0" w:type="dxa"/>
       <w:tblCellMar>
         <w:top w:w="0" w:type="dxa"/>
         <w:left w:w="0" w:type="dxa"/>
@@ -2985,314 +3847,86 @@
       </w:tblCellMar>
     </w:tblPr>
   </w:style>
-  <w:style w:type="paragraph" w:styleId="TDC1">
-    <w:name w:val="toc 1"/>
-    <w:basedOn w:val="Normal"/>
-    <w:uiPriority w:val="1"/>
-    <w:qFormat/>
-    <w:rsid w:val="00C035A5"/>
-    <w:pPr>
-      <w:spacing w:before="46"/>
-    </w:pPr>
-    <w:rPr>
-      <w:rFonts w:ascii="Arial" w:eastAsia="Arial" w:hAnsi="Arial" w:cs="Arial"/>
-      <w:b/>
-      <w:bCs/>
-      <w:sz w:val="32"/>
-      <w:szCs w:val="32"/>
-    </w:rPr>
-  </w:style>
-  <w:style w:type="paragraph" w:styleId="TDC2">
-    <w:name w:val="toc 2"/>
-    <w:basedOn w:val="Normal"/>
-    <w:uiPriority w:val="1"/>
-    <w:qFormat/>
-    <w:rsid w:val="00C035A5"/>
-    <w:pPr>
-      <w:spacing w:before="58"/>
-    </w:pPr>
-    <w:rPr>
-      <w:rFonts w:ascii="Arial" w:eastAsia="Arial" w:hAnsi="Arial" w:cs="Arial"/>
-      <w:b/>
-      <w:bCs/>
-      <w:sz w:val="28"/>
-      <w:szCs w:val="28"/>
-    </w:rPr>
-  </w:style>
-  <w:style w:type="paragraph" w:styleId="TDC3">
-    <w:name w:val="toc 3"/>
-    <w:basedOn w:val="Normal"/>
-    <w:uiPriority w:val="1"/>
-    <w:qFormat/>
-    <w:rsid w:val="00C035A5"/>
-    <w:pPr>
-      <w:spacing w:before="48"/>
-      <w:ind w:left="312"/>
-    </w:pPr>
-    <w:rPr>
-      <w:rFonts w:ascii="Arial" w:eastAsia="Arial" w:hAnsi="Arial" w:cs="Arial"/>
-      <w:b/>
-      <w:bCs/>
-      <w:sz w:val="28"/>
-      <w:szCs w:val="28"/>
-    </w:rPr>
-  </w:style>
-  <w:style w:type="paragraph" w:styleId="TDC4">
-    <w:name w:val="toc 4"/>
-    <w:basedOn w:val="Normal"/>
-    <w:uiPriority w:val="1"/>
-    <w:qFormat/>
-    <w:rsid w:val="00C035A5"/>
-    <w:pPr>
-      <w:spacing w:before="48"/>
-      <w:ind w:left="391"/>
-    </w:pPr>
-    <w:rPr>
-      <w:rFonts w:ascii="Arial" w:eastAsia="Arial" w:hAnsi="Arial" w:cs="Arial"/>
-      <w:b/>
-      <w:bCs/>
-      <w:sz w:val="28"/>
-      <w:szCs w:val="28"/>
-    </w:rPr>
-  </w:style>
-  <w:style w:type="paragraph" w:styleId="Textoindependiente">
-    <w:name w:val="Body Text"/>
-    <w:basedOn w:val="Normal"/>
-    <w:link w:val="TextoindependienteCar"/>
-    <w:uiPriority w:val="1"/>
-    <w:qFormat/>
-    <w:rsid w:val="00C035A5"/>
-    <w:pPr>
-      <w:spacing w:before="49"/>
-    </w:pPr>
-    <w:rPr>
-      <w:sz w:val="24"/>
-      <w:szCs w:val="24"/>
-    </w:rPr>
-  </w:style>
-  <w:style w:type="character" w:customStyle="1" w:styleId="TextoindependienteCar">
-    <w:name w:val="Texto independiente Car"/>
-    <w:basedOn w:val="Fuentedeprrafopredeter"/>
-    <w:link w:val="Textoindependiente"/>
-    <w:uiPriority w:val="1"/>
-    <w:rsid w:val="00C035A5"/>
-    <w:rPr>
-      <w:rFonts w:ascii="Arial MT" w:eastAsia="Arial MT" w:hAnsi="Arial MT" w:cs="Arial MT"/>
-      <w:sz w:val="24"/>
-      <w:szCs w:val="24"/>
-      <w:lang w:val="es-ES"/>
-    </w:rPr>
-  </w:style>
-  <w:style w:type="paragraph" w:customStyle="1" w:styleId="TableParagraph">
-    <w:name w:val="Table Paragraph"/>
-    <w:basedOn w:val="Normal"/>
-    <w:uiPriority w:val="1"/>
-    <w:qFormat/>
-    <w:rsid w:val="00C035A5"/>
-    <w:pPr>
-      <w:spacing w:before="115"/>
-      <w:ind w:right="58"/>
-      <w:jc w:val="center"/>
-    </w:pPr>
-    <w:rPr>
-      <w:rFonts w:ascii="Arial" w:eastAsia="Arial" w:hAnsi="Arial" w:cs="Arial"/>
-    </w:rPr>
-  </w:style>
 </w:styles>
 </file>
 
 <file path=word/theme/theme1.xml><?xml version="1.0" encoding="utf-8"?>
-<a:theme xmlns:a="http://schemas.openxmlformats.org/drawingml/2006/main" name="Tema de Office">
+<a:theme xmlns:a="http://schemas.openxmlformats.org/drawingml/2006/main" xmlns:r="http://schemas.openxmlformats.org/officeDocument/2006/relationships" name="Office">
   <a:themeElements>
-    <a:clrScheme name="Office">
+    <a:clrScheme name="LibreOffice">
       <a:dk1>
-        <a:sysClr val="windowText" lastClr="000000"/>
+        <a:srgbClr val="000000"/>
       </a:dk1>
       <a:lt1>
-        <a:sysClr val="window" lastClr="FFFFFF"/>
+        <a:srgbClr val="ffffff"/>
       </a:lt1>
       <a:dk2>
-        <a:srgbClr val="44546A"/>
+        <a:srgbClr val="000000"/>
       </a:dk2>
       <a:lt2>
-        <a:srgbClr val="E7E6E6"/>
+        <a:srgbClr val="ffffff"/>
       </a:lt2>
       <a:accent1>
-        <a:srgbClr val="5B9BD5"/>
+        <a:srgbClr val="18a303"/>
       </a:accent1>
       <a:accent2>
-        <a:srgbClr val="ED7D31"/>
+        <a:srgbClr val="0369a3"/>
       </a:accent2>
       <a:accent3>
-        <a:srgbClr val="A5A5A5"/>
+        <a:srgbClr val="a33e03"/>
       </a:accent3>
       <a:accent4>
-        <a:srgbClr val="FFC000"/>
+        <a:srgbClr val="8e03a3"/>
       </a:accent4>
       <a:accent5>
-        <a:srgbClr val="4472C4"/>
+        <a:srgbClr val="c99c00"/>
       </a:accent5>
       <a:accent6>
-        <a:srgbClr val="70AD47"/>
+        <a:srgbClr val="c9211e"/>
       </a:accent6>
       <a:hlink>
-        <a:srgbClr val="0563C1"/>
+        <a:srgbClr val="0000ee"/>
       </a:hlink>
       <a:folHlink>
-        <a:srgbClr val="954F72"/>
+        <a:srgbClr val="551a8b"/>
       </a:folHlink>
     </a:clrScheme>
     <a:fontScheme name="Office">
       <a:majorFont>
-        <a:latin typeface="Calibri Light" panose="020F0302020204030204"/>
-        <a:ea typeface=""/>
-        <a:cs typeface=""/>
-        <a:font script="Jpan" typeface="游ゴシック Light"/>
-        <a:font script="Hang" typeface="맑은 고딕"/>
-        <a:font script="Hans" typeface="等线 Light"/>
-        <a:font script="Hant" typeface="新細明體"/>
-        <a:font script="Arab" typeface="Times New Roman"/>
-        <a:font script="Hebr" typeface="Times New Roman"/>
-        <a:font script="Thai" typeface="Angsana New"/>
-        <a:font script="Ethi" typeface="Nyala"/>
-        <a:font script="Beng" typeface="Vrinda"/>
-        <a:font script="Gujr" typeface="Shruti"/>
-        <a:font script="Khmr" typeface="MoolBoran"/>
-        <a:font script="Knda" typeface="Tunga"/>
-        <a:font script="Guru" typeface="Raavi"/>
-        <a:font script="Cans" typeface="Euphemia"/>
-        <a:font script="Cher" typeface="Plantagenet Cherokee"/>
-        <a:font script="Yiii" typeface="Microsoft Yi Baiti"/>
-        <a:font script="Tibt" typeface="Microsoft Himalaya"/>
-        <a:font script="Thaa" typeface="MV Boli"/>
-        <a:font script="Deva" typeface="Mangal"/>
-        <a:font script="Telu" typeface="Gautami"/>
-        <a:font script="Taml" typeface="Latha"/>
-        <a:font script="Syrc" typeface="Estrangelo Edessa"/>
-        <a:font script="Orya" typeface="Kalinga"/>
-        <a:font script="Mlym" typeface="Kartika"/>
-        <a:font script="Laoo" typeface="DokChampa"/>
-        <a:font script="Sinh" typeface="Iskoola Pota"/>
-        <a:font script="Mong" typeface="Mongolian Baiti"/>
-        <a:font script="Viet" typeface="Times New Roman"/>
-        <a:font script="Uigh" typeface="Microsoft Uighur"/>
-        <a:font script="Geor" typeface="Sylfaen"/>
+        <a:latin typeface="Arial" pitchFamily="0" charset="1"/>
+        <a:ea typeface="DejaVu Sans" pitchFamily="0" charset="1"/>
+        <a:cs typeface="DejaVu Sans" pitchFamily="0" charset="1"/>
       </a:majorFont>
       <a:minorFont>
-        <a:latin typeface="Calibri" panose="020F0502020204030204"/>
-        <a:ea typeface=""/>
-        <a:cs typeface=""/>
-        <a:font script="Jpan" typeface="游明朝"/>
-        <a:font script="Hang" typeface="맑은 고딕"/>
-        <a:font script="Hans" typeface="等线"/>
-        <a:font script="Hant" typeface="新細明體"/>
-        <a:font script="Arab" typeface="Arial"/>
-        <a:font script="Hebr" typeface="Arial"/>
-        <a:font script="Thai" typeface="Cordia New"/>
-        <a:font script="Ethi" typeface="Nyala"/>
-        <a:font script="Beng" typeface="Vrinda"/>
-        <a:font script="Gujr" typeface="Shruti"/>
-        <a:font script="Khmr" typeface="DaunPenh"/>
-        <a:font script="Knda" typeface="Tunga"/>
-        <a:font script="Guru" typeface="Raavi"/>
-        <a:font script="Cans" typeface="Euphemia"/>
-        <a:font script="Cher" typeface="Plantagenet Cherokee"/>
-        <a:font script="Yiii" typeface="Microsoft Yi Baiti"/>
-        <a:font script="Tibt" typeface="Microsoft Himalaya"/>
-        <a:font script="Thaa" typeface="MV Boli"/>
-        <a:font script="Deva" typeface="Mangal"/>
-        <a:font script="Telu" typeface="Gautami"/>
-        <a:font script="Taml" typeface="Latha"/>
-        <a:font script="Syrc" typeface="Estrangelo Edessa"/>
-        <a:font script="Orya" typeface="Kalinga"/>
-        <a:font script="Mlym" typeface="Kartika"/>
-        <a:font script="Laoo" typeface="DokChampa"/>
-        <a:font script="Sinh" typeface="Iskoola Pota"/>
-        <a:font script="Mong" typeface="Mongolian Baiti"/>
-        <a:font script="Viet" typeface="Arial"/>
-        <a:font script="Uigh" typeface="Microsoft Uighur"/>
-        <a:font script="Geor" typeface="Sylfaen"/>
+        <a:latin typeface="Arial" pitchFamily="0" charset="1"/>
+        <a:ea typeface="DejaVu Sans" pitchFamily="0" charset="1"/>
+        <a:cs typeface="DejaVu Sans" pitchFamily="0" charset="1"/>
       </a:minorFont>
     </a:fontScheme>
-    <a:fmtScheme name="Office">
+    <a:fmtScheme>
       <a:fillStyleLst>
         <a:solidFill>
           <a:schemeClr val="phClr"/>
         </a:solidFill>
-        <a:gradFill rotWithShape="1">
-          <a:gsLst>
-            <a:gs pos="0">
-              <a:schemeClr val="phClr">
-                <a:lumMod val="110000"/>
-                <a:satMod val="105000"/>
-                <a:tint val="67000"/>
-              </a:schemeClr>
-            </a:gs>
-            <a:gs pos="50000">
-              <a:schemeClr val="phClr">
-                <a:lumMod val="105000"/>
-                <a:satMod val="103000"/>
-                <a:tint val="73000"/>
-              </a:schemeClr>
-            </a:gs>
-            <a:gs pos="100000">
-              <a:schemeClr val="phClr">
-                <a:lumMod val="105000"/>
-                <a:satMod val="109000"/>
-                <a:tint val="81000"/>
-              </a:schemeClr>
-            </a:gs>
-          </a:gsLst>
-          <a:lin ang="5400000" scaled="0"/>
-        </a:gradFill>
-        <a:gradFill rotWithShape="1">
-          <a:gsLst>
-            <a:gs pos="0">
-              <a:schemeClr val="phClr">
-                <a:satMod val="103000"/>
-                <a:lumMod val="102000"/>
-                <a:tint val="94000"/>
-              </a:schemeClr>
-            </a:gs>
-            <a:gs pos="50000">
-              <a:schemeClr val="phClr">
-                <a:satMod val="110000"/>
-                <a:lumMod val="100000"/>
-                <a:shade val="100000"/>
-              </a:schemeClr>
-            </a:gs>
-            <a:gs pos="100000">
-              <a:schemeClr val="phClr">
-                <a:lumMod val="99000"/>
-                <a:satMod val="120000"/>
-                <a:shade val="78000"/>
-              </a:schemeClr>
-            </a:gs>
-          </a:gsLst>
-          <a:lin ang="5400000" scaled="0"/>
-        </a:gradFill>
+        <a:solidFill>
+          <a:schemeClr val="phClr"/>
+        </a:solidFill>
+        <a:solidFill>
+          <a:schemeClr val="phClr"/>
+        </a:solidFill>
       </a:fillStyleLst>
       <a:lnStyleLst>
         <a:ln w="6350" cap="flat" cmpd="sng" algn="ctr">
-          <a:solidFill>
-            <a:schemeClr val="phClr"/>
-          </a:solidFill>
           <a:prstDash val="solid"/>
-          <a:miter lim="800000"/>
+          <a:miter/>
         </a:ln>
-        <a:ln w="12700" cap="flat" cmpd="sng" algn="ctr">
-          <a:solidFill>
-            <a:schemeClr val="phClr"/>
-          </a:solidFill>
+        <a:ln w="6350" cap="flat" cmpd="sng" algn="ctr">
           <a:prstDash val="solid"/>
-          <a:miter lim="800000"/>
+          <a:miter/>
         </a:ln>
-        <a:ln w="19050" cap="flat" cmpd="sng" algn="ctr">
-          <a:solidFill>
-            <a:schemeClr val="phClr"/>
-          </a:solidFill>
+        <a:ln w="6350" cap="flat" cmpd="sng" algn="ctr">
           <a:prstDash val="solid"/>
-          <a:miter lim="800000"/>
+          <a:miter/>
         </a:ln>
       </a:lnStyleLst>
       <a:effectStyleLst>
@@ -3303,13 +3937,7 @@
           <a:effectLst/>
         </a:effectStyle>
         <a:effectStyle>
-          <a:effectLst>
-            <a:outerShdw blurRad="57150" dist="19050" dir="5400000" algn="ctr" rotWithShape="0">
-              <a:srgbClr val="000000">
-                <a:alpha val="63000"/>
-              </a:srgbClr>
-            </a:outerShdw>
-          </a:effectLst>
+          <a:effectLst/>
         </a:effectStyle>
       </a:effectStyleLst>
       <a:bgFillStyleLst>
@@ -3317,47 +3945,13 @@
           <a:schemeClr val="phClr"/>
         </a:solidFill>
         <a:solidFill>
-          <a:schemeClr val="phClr">
-            <a:tint val="95000"/>
-            <a:satMod val="170000"/>
-          </a:schemeClr>
+          <a:schemeClr val="phClr"/>
         </a:solidFill>
-        <a:gradFill rotWithShape="1">
-          <a:gsLst>
-            <a:gs pos="0">
-              <a:schemeClr val="phClr">
-                <a:tint val="93000"/>
-                <a:satMod val="150000"/>
-                <a:shade val="98000"/>
-                <a:lumMod val="102000"/>
-              </a:schemeClr>
-            </a:gs>
-            <a:gs pos="50000">
-              <a:schemeClr val="phClr">
-                <a:tint val="98000"/>
-                <a:satMod val="130000"/>
-                <a:shade val="90000"/>
-                <a:lumMod val="103000"/>
-              </a:schemeClr>
-            </a:gs>
-            <a:gs pos="100000">
-              <a:schemeClr val="phClr">
-                <a:shade val="63000"/>
-                <a:satMod val="120000"/>
-              </a:schemeClr>
-            </a:gs>
-          </a:gsLst>
-          <a:lin ang="5400000" scaled="0"/>
-        </a:gradFill>
+        <a:solidFill>
+          <a:schemeClr val="phClr"/>
+        </a:solidFill>
       </a:bgFillStyleLst>
     </a:fmtScheme>
   </a:themeElements>
-  <a:objectDefaults/>
-  <a:extraClrSchemeLst/>
-  <a:extLst>
-    <a:ext uri="{05A4C25C-085E-4340-85A3-A5531E510DB2}">
-      <thm15:themeFamily xmlns:thm15="http://schemas.microsoft.com/office/thememl/2012/main" name="Office Theme" id="{62F939B6-93AF-4DB8-9C6B-D6C7DFDC589F}" vid="{4A3C46E8-61CC-4603-A589-7422A47A8E4A}"/>
-    </a:ext>
-  </a:extLst>
 </a:theme>
 </file>
</xml_diff>

<commit_message>
der, el script de la BI y estrategia
</commit_message>
<xml_diff>
--- a/Estrategia_nuevo.docx
+++ b/Estrategia_nuevo.docx
@@ -1,11 +1,10 @@
 
 <file path=word/document.xml><?xml version="1.0" encoding="utf-8"?>
-<w:document xmlns:o="urn:schemas-microsoft-com:office:office" xmlns:r="http://schemas.openxmlformats.org/officeDocument/2006/relationships" xmlns:v="urn:schemas-microsoft-com:vml" xmlns:w="http://schemas.openxmlformats.org/wordprocessingml/2006/main" xmlns:w10="urn:schemas-microsoft-com:office:word" xmlns:wp="http://schemas.openxmlformats.org/drawingml/2006/wordprocessingDrawing" xmlns:wps="http://schemas.microsoft.com/office/word/2010/wordprocessingShape" xmlns:wpg="http://schemas.microsoft.com/office/word/2010/wordprocessingGroup" xmlns:mc="http://schemas.openxmlformats.org/markup-compatibility/2006" xmlns:wp14="http://schemas.microsoft.com/office/word/2010/wordprocessingDrawing" xmlns:w14="http://schemas.microsoft.com/office/word/2010/wordml" xmlns:w15="http://schemas.microsoft.com/office/word/2012/wordml" mc:Ignorable="w14 wp14 w15">
+<w:document xmlns:wpc="http://schemas.microsoft.com/office/word/2010/wordprocessingCanvas" xmlns:cx="http://schemas.microsoft.com/office/drawing/2014/chartex" xmlns:cx1="http://schemas.microsoft.com/office/drawing/2015/9/8/chartex" xmlns:mc="http://schemas.openxmlformats.org/markup-compatibility/2006" xmlns:o="urn:schemas-microsoft-com:office:office" xmlns:r="http://schemas.openxmlformats.org/officeDocument/2006/relationships" xmlns:m="http://schemas.openxmlformats.org/officeDocument/2006/math" xmlns:v="urn:schemas-microsoft-com:vml" xmlns:wp14="http://schemas.microsoft.com/office/word/2010/wordprocessingDrawing" xmlns:wp="http://schemas.openxmlformats.org/drawingml/2006/wordprocessingDrawing" xmlns:w10="urn:schemas-microsoft-com:office:word" xmlns:w="http://schemas.openxmlformats.org/wordprocessingml/2006/main" xmlns:w14="http://schemas.microsoft.com/office/word/2010/wordml" xmlns:w15="http://schemas.microsoft.com/office/word/2012/wordml" xmlns:w16se="http://schemas.microsoft.com/office/word/2015/wordml/symex" xmlns:wpg="http://schemas.microsoft.com/office/word/2010/wordprocessingGroup" xmlns:wpi="http://schemas.microsoft.com/office/word/2010/wordprocessingInk" xmlns:wne="http://schemas.microsoft.com/office/word/2006/wordml" xmlns:wps="http://schemas.microsoft.com/office/word/2010/wordprocessingShape" mc:Ignorable="w14 w15 w16se wp14">
   <w:body>
     <w:p>
       <w:pPr>
-        <w:pStyle w:val="Normal"/>
-        <w:spacing w:lineRule="auto" w:line="300" w:before="195" w:after="0"/>
+        <w:spacing w:before="195" w:line="300" w:lineRule="auto"/>
         <w:ind w:left="2867" w:right="2888"/>
         <w:jc w:val="center"/>
         <w:rPr>
@@ -59,8 +58,8 @@
     </w:p>
     <w:p>
       <w:pPr>
-        <w:pStyle w:val="BodyText"/>
-        <w:spacing w:before="12" w:after="0"/>
+        <w:pStyle w:val="Textoindependiente"/>
+        <w:spacing w:before="12"/>
         <w:rPr>
           <w:rFonts w:ascii="Arial" w:hAnsi="Arial"/>
           <w:b/>
@@ -71,10 +70,12 @@
         <w:rPr>
           <w:rFonts w:ascii="Arial" w:hAnsi="Arial"/>
           <w:b/>
+          <w:noProof/>
           <w:sz w:val="20"/>
+          <w:lang w:val="en-US"/>
         </w:rPr>
         <w:drawing>
-          <wp:anchor behindDoc="0" distT="0" distB="0" distL="0" distR="0" simplePos="0" locked="0" layoutInCell="0" allowOverlap="1" relativeHeight="2">
+          <wp:anchor distT="0" distB="0" distL="0" distR="0" simplePos="0" relativeHeight="2" behindDoc="0" locked="0" layoutInCell="0" allowOverlap="1">
             <wp:simplePos x="0" y="0"/>
             <wp:positionH relativeFrom="page">
               <wp:posOffset>3482340</wp:posOffset>
@@ -85,7 +86,7 @@
             <wp:extent cx="814070" cy="941070"/>
             <wp:effectExtent l="0" t="0" r="0" b="0"/>
             <wp:wrapTopAndBottom/>
-            <wp:docPr id="1" name="Image 1" descr=""/>
+            <wp:docPr id="1" name="Image 1"/>
             <wp:cNvGraphicFramePr>
               <a:graphicFrameLocks xmlns:a="http://schemas.openxmlformats.org/drawingml/2006/main" noChangeAspect="1"/>
             </wp:cNvGraphicFramePr>
@@ -93,13 +94,13 @@
               <a:graphicData uri="http://schemas.openxmlformats.org/drawingml/2006/picture">
                 <pic:pic xmlns:pic="http://schemas.openxmlformats.org/drawingml/2006/picture">
                   <pic:nvPicPr>
-                    <pic:cNvPr id="1" name="Image 1" descr=""/>
+                    <pic:cNvPr id="1" name="Image 1"/>
                     <pic:cNvPicPr>
                       <a:picLocks noChangeAspect="1" noChangeArrowheads="1"/>
                     </pic:cNvPicPr>
                   </pic:nvPicPr>
                   <pic:blipFill>
-                    <a:blip r:embed="rId2"/>
+                    <a:blip r:embed="rId5"/>
                     <a:stretch>
                       <a:fillRect/>
                     </a:stretch>
@@ -122,30 +123,21 @@
     </w:p>
     <w:p>
       <w:pPr>
-        <w:pStyle w:val="BodyText"/>
-        <w:spacing w:before="110" w:after="0"/>
+        <w:pStyle w:val="Textoindependiente"/>
+        <w:spacing w:before="110"/>
         <w:rPr>
           <w:rFonts w:ascii="Arial" w:hAnsi="Arial"/>
           <w:b/>
           <w:sz w:val="18"/>
         </w:rPr>
       </w:pPr>
-      <w:r>
-        <w:rPr>
-          <w:rFonts w:ascii="Arial" w:hAnsi="Arial"/>
-          <w:b/>
-          <w:sz w:val="18"/>
-        </w:rPr>
-      </w:r>
-    </w:p>
-    <w:p>
-      <w:pPr>
-        <w:pStyle w:val="Heading1"/>
+    </w:p>
+    <w:p>
+      <w:pPr>
+        <w:pStyle w:val="Ttulo1"/>
         <w:ind w:left="2533"/>
-        <w:rPr/>
-      </w:pPr>
-      <w:r>
-        <w:rPr/>
+      </w:pPr>
+      <w:r>
         <w:t>Gestión</w:t>
       </w:r>
       <w:r>
@@ -155,7 +147,6 @@
         <w:t xml:space="preserve"> </w:t>
       </w:r>
       <w:r>
-        <w:rPr/>
         <w:t>de</w:t>
       </w:r>
       <w:r>
@@ -173,9 +164,8 @@
     </w:p>
     <w:p>
       <w:pPr>
-        <w:pStyle w:val="Normal"/>
-        <w:spacing w:lineRule="auto" w:line="302" w:before="326" w:after="0"/>
-        <w:ind w:firstLine="129" w:left="3116" w:right="2472"/>
+        <w:spacing w:before="326" w:line="302" w:lineRule="auto"/>
+        <w:ind w:left="3116" w:right="2472" w:firstLine="129"/>
         <w:rPr>
           <w:rFonts w:ascii="Arial" w:hAnsi="Arial"/>
           <w:b/>
@@ -210,8 +200,7 @@
     </w:p>
     <w:p>
       <w:pPr>
-        <w:pStyle w:val="Normal"/>
-        <w:spacing w:lineRule="exact" w:line="480"/>
+        <w:spacing w:line="480" w:lineRule="exact"/>
         <w:ind w:left="4203"/>
         <w:rPr>
           <w:rFonts w:ascii="Arial" w:hAnsi="Arial"/>
@@ -231,11 +220,10 @@
     </w:p>
     <w:p>
       <w:pPr>
-        <w:pStyle w:val="Heading1"/>
-        <w:spacing w:before="369" w:after="0"/>
+        <w:pStyle w:val="Ttulo1"/>
+        <w:spacing w:before="369"/>
         <w:ind w:right="15"/>
         <w:jc w:val="center"/>
-        <w:rPr/>
       </w:pPr>
       <w:r>
         <w:rPr>
@@ -292,8 +280,7 @@
     </w:p>
     <w:p>
       <w:pPr>
-        <w:pStyle w:val="Normal"/>
-        <w:spacing w:before="529" w:after="0"/>
+        <w:spacing w:before="529"/>
         <w:ind w:left="3033" w:right="2888"/>
         <w:jc w:val="center"/>
         <w:rPr>
@@ -315,8 +302,7 @@
     </w:p>
     <w:p>
       <w:pPr>
-        <w:pStyle w:val="Normal"/>
-        <w:spacing w:before="308" w:after="0"/>
+        <w:spacing w:before="308"/>
         <w:rPr>
           <w:rFonts w:ascii="Arial" w:hAnsi="Arial"/>
           <w:b/>
@@ -360,44 +346,34 @@
     </w:p>
     <w:p>
       <w:pPr>
-        <w:pStyle w:val="BodyText"/>
-        <w:spacing w:before="92" w:after="0"/>
+        <w:pStyle w:val="Textoindependiente"/>
+        <w:spacing w:before="92"/>
         <w:rPr>
           <w:rFonts w:ascii="Arial" w:hAnsi="Arial"/>
           <w:b/>
           <w:sz w:val="20"/>
         </w:rPr>
       </w:pPr>
-      <w:r>
-        <w:rPr>
-          <w:rFonts w:ascii="Arial" w:hAnsi="Arial"/>
-          <w:b/>
-          <w:sz w:val="20"/>
-        </w:rPr>
-      </w:r>
     </w:p>
     <w:tbl>
       <w:tblPr>
         <w:tblStyle w:val="TableNormal"/>
         <w:tblW w:w="8836" w:type="dxa"/>
-        <w:jc w:val="left"/>
         <w:tblInd w:w="19" w:type="dxa"/>
         <w:tblLayout w:type="fixed"/>
         <w:tblCellMar>
-          <w:top w:w="0" w:type="dxa"/>
           <w:left w:w="10" w:type="dxa"/>
-          <w:bottom w:w="0" w:type="dxa"/>
           <w:right w:w="10" w:type="dxa"/>
         </w:tblCellMar>
-        <w:tblLook w:firstRow="1" w:noVBand="0" w:lastRow="1" w:firstColumn="1" w:lastColumn="1" w:noHBand="0" w:val="01e0"/>
+        <w:tblLook w:val="01E0" w:firstRow="1" w:lastRow="1" w:firstColumn="1" w:lastColumn="1" w:noHBand="0" w:noVBand="0"/>
       </w:tblPr>
       <w:tblGrid>
-        <w:gridCol w:w="4425"/>
+        <w:gridCol w:w="4426"/>
         <w:gridCol w:w="4410"/>
       </w:tblGrid>
       <w:tr>
         <w:trPr>
-          <w:trHeight w:val="493" w:hRule="atLeast"/>
+          <w:trHeight w:val="493"/>
         </w:trPr>
         <w:tc>
           <w:tcPr>
@@ -412,8 +388,7 @@
           <w:p>
             <w:pPr>
               <w:pStyle w:val="TableParagraph"/>
-              <w:suppressAutoHyphens w:val="true"/>
-              <w:spacing w:before="97" w:after="0"/>
+              <w:spacing w:before="97"/>
               <w:ind w:left="156" w:right="6"/>
               <w:rPr>
                 <w:b/>
@@ -423,10 +398,7 @@
             <w:r>
               <w:rPr>
                 <w:b/>
-                <w:kern w:val="0"/>
                 <w:sz w:val="24"/>
-                <w:szCs w:val="22"/>
-                <w:lang w:eastAsia="en-US" w:bidi="ar-SA"/>
               </w:rPr>
               <w:t>Apellido,</w:t>
             </w:r>
@@ -434,10 +406,7 @@
               <w:rPr>
                 <w:b/>
                 <w:spacing w:val="-7"/>
-                <w:kern w:val="0"/>
                 <w:sz w:val="24"/>
-                <w:szCs w:val="22"/>
-                <w:lang w:eastAsia="en-US" w:bidi="ar-SA"/>
               </w:rPr>
               <w:t xml:space="preserve"> </w:t>
             </w:r>
@@ -445,10 +414,7 @@
               <w:rPr>
                 <w:b/>
                 <w:spacing w:val="-2"/>
-                <w:kern w:val="0"/>
                 <w:sz w:val="24"/>
-                <w:szCs w:val="22"/>
-                <w:lang w:eastAsia="en-US" w:bidi="ar-SA"/>
               </w:rPr>
               <w:t>Nombre</w:t>
             </w:r>
@@ -467,8 +433,7 @@
           <w:p>
             <w:pPr>
               <w:pStyle w:val="TableParagraph"/>
-              <w:suppressAutoHyphens w:val="true"/>
-              <w:spacing w:before="97" w:after="0"/>
+              <w:spacing w:before="97"/>
               <w:rPr>
                 <w:b/>
                 <w:sz w:val="24"/>
@@ -478,10 +443,7 @@
               <w:rPr>
                 <w:b/>
                 <w:spacing w:val="-2"/>
-                <w:kern w:val="0"/>
                 <w:sz w:val="24"/>
-                <w:szCs w:val="22"/>
-                <w:lang w:eastAsia="en-US" w:bidi="ar-SA"/>
               </w:rPr>
               <w:t>Legajo</w:t>
             </w:r>
@@ -490,7 +452,7 @@
       </w:tr>
       <w:tr>
         <w:trPr>
-          <w:trHeight w:val="846" w:hRule="atLeast"/>
+          <w:trHeight w:val="846"/>
         </w:trPr>
         <w:tc>
           <w:tcPr>
@@ -505,35 +467,39 @@
           <w:p>
             <w:pPr>
               <w:pStyle w:val="TableParagraph"/>
-              <w:suppressAutoHyphens w:val="true"/>
-              <w:spacing w:before="235" w:after="0"/>
+              <w:spacing w:before="235"/>
               <w:ind w:left="156" w:right="2"/>
               <w:rPr>
                 <w:b/>
                 <w:sz w:val="28"/>
               </w:rPr>
             </w:pPr>
+            <w:proofErr w:type="spellStart"/>
             <w:r>
               <w:rPr>
                 <w:b/>
-                <w:kern w:val="0"/>
                 <w:sz w:val="28"/>
-                <w:szCs w:val="22"/>
-                <w:lang w:eastAsia="en-US" w:bidi="ar-SA"/>
-              </w:rPr>
-              <w:t xml:space="preserve">Fait, </w:t>
-            </w:r>
+              </w:rPr>
+              <w:t>Fait</w:t>
+            </w:r>
+            <w:proofErr w:type="spellEnd"/>
+            <w:r>
+              <w:rPr>
+                <w:b/>
+                <w:sz w:val="28"/>
+              </w:rPr>
+              <w:t xml:space="preserve">, </w:t>
+            </w:r>
+            <w:proofErr w:type="spellStart"/>
             <w:r>
               <w:rPr>
                 <w:b/>
                 <w:spacing w:val="-2"/>
-                <w:kern w:val="0"/>
                 <w:sz w:val="28"/>
-                <w:szCs w:val="22"/>
-                <w:lang w:eastAsia="en-US" w:bidi="ar-SA"/>
               </w:rPr>
               <w:t>Agustin</w:t>
             </w:r>
+            <w:proofErr w:type="spellEnd"/>
           </w:p>
         </w:tc>
         <w:tc>
@@ -549,8 +515,7 @@
           <w:p>
             <w:pPr>
               <w:pStyle w:val="TableParagraph"/>
-              <w:suppressAutoHyphens w:val="true"/>
-              <w:spacing w:before="235" w:after="0"/>
+              <w:spacing w:before="235"/>
               <w:rPr>
                 <w:b/>
                 <w:sz w:val="28"/>
@@ -560,10 +525,7 @@
               <w:rPr>
                 <w:b/>
                 <w:spacing w:val="-2"/>
-                <w:kern w:val="0"/>
                 <w:sz w:val="28"/>
-                <w:szCs w:val="22"/>
-                <w:lang w:eastAsia="en-US" w:bidi="ar-SA"/>
               </w:rPr>
               <w:t>208.973-</w:t>
             </w:r>
@@ -571,10 +533,7 @@
               <w:rPr>
                 <w:b/>
                 <w:spacing w:val="-10"/>
-                <w:kern w:val="0"/>
                 <w:sz w:val="28"/>
-                <w:szCs w:val="22"/>
-                <w:lang w:eastAsia="en-US" w:bidi="ar-SA"/>
               </w:rPr>
               <w:t>7</w:t>
             </w:r>
@@ -583,7 +542,7 @@
       </w:tr>
       <w:tr>
         <w:trPr>
-          <w:trHeight w:val="487" w:hRule="atLeast"/>
+          <w:trHeight w:val="487"/>
         </w:trPr>
         <w:tc>
           <w:tcPr>
@@ -598,32 +557,33 @@
           <w:p>
             <w:pPr>
               <w:pStyle w:val="TableParagraph"/>
-              <w:suppressAutoHyphens w:val="true"/>
-              <w:spacing w:before="115" w:after="0"/>
               <w:ind w:left="156" w:right="0"/>
               <w:rPr>
                 <w:b/>
                 <w:sz w:val="28"/>
               </w:rPr>
             </w:pPr>
+            <w:proofErr w:type="spellStart"/>
             <w:r>
               <w:rPr>
                 <w:b/>
-                <w:kern w:val="0"/>
                 <w:sz w:val="28"/>
-                <w:szCs w:val="22"/>
-                <w:lang w:eastAsia="en-US" w:bidi="ar-SA"/>
-              </w:rPr>
-              <w:t>Spadoni,</w:t>
+              </w:rPr>
+              <w:t>Spadoni</w:t>
+            </w:r>
+            <w:proofErr w:type="spellEnd"/>
+            <w:r>
+              <w:rPr>
+                <w:b/>
+                <w:sz w:val="28"/>
+              </w:rPr>
+              <w:t>,</w:t>
             </w:r>
             <w:r>
               <w:rPr>
                 <w:b/>
                 <w:spacing w:val="-9"/>
-                <w:kern w:val="0"/>
                 <w:sz w:val="28"/>
-                <w:szCs w:val="22"/>
-                <w:lang w:eastAsia="en-US" w:bidi="ar-SA"/>
               </w:rPr>
               <w:t xml:space="preserve"> </w:t>
             </w:r>
@@ -631,10 +591,7 @@
               <w:rPr>
                 <w:b/>
                 <w:spacing w:val="-2"/>
-                <w:kern w:val="0"/>
                 <w:sz w:val="28"/>
-                <w:szCs w:val="22"/>
-                <w:lang w:eastAsia="en-US" w:bidi="ar-SA"/>
               </w:rPr>
               <w:t>Mateo</w:t>
             </w:r>
@@ -653,8 +610,6 @@
           <w:p>
             <w:pPr>
               <w:pStyle w:val="TableParagraph"/>
-              <w:suppressAutoHyphens w:val="true"/>
-              <w:spacing w:before="115" w:after="0"/>
               <w:rPr>
                 <w:b/>
                 <w:sz w:val="28"/>
@@ -664,10 +619,7 @@
               <w:rPr>
                 <w:b/>
                 <w:spacing w:val="-2"/>
-                <w:kern w:val="0"/>
                 <w:sz w:val="28"/>
-                <w:szCs w:val="22"/>
-                <w:lang w:eastAsia="en-US" w:bidi="ar-SA"/>
               </w:rPr>
               <w:t>214.163-</w:t>
             </w:r>
@@ -675,10 +627,7 @@
               <w:rPr>
                 <w:b/>
                 <w:spacing w:val="-10"/>
-                <w:kern w:val="0"/>
                 <w:sz w:val="28"/>
-                <w:szCs w:val="22"/>
-                <w:lang w:eastAsia="en-US" w:bidi="ar-SA"/>
               </w:rPr>
               <w:t>2</w:t>
             </w:r>
@@ -687,7 +636,7 @@
       </w:tr>
       <w:tr>
         <w:trPr>
-          <w:trHeight w:val="488" w:hRule="atLeast"/>
+          <w:trHeight w:val="488"/>
         </w:trPr>
         <w:tc>
           <w:tcPr>
@@ -702,8 +651,6 @@
           <w:p>
             <w:pPr>
               <w:pStyle w:val="TableParagraph"/>
-              <w:suppressAutoHyphens w:val="true"/>
-              <w:spacing w:before="115" w:after="0"/>
               <w:ind w:left="156" w:right="1"/>
               <w:rPr>
                 <w:b/>
@@ -713,10 +660,7 @@
             <w:r>
               <w:rPr>
                 <w:b/>
-                <w:kern w:val="0"/>
                 <w:sz w:val="28"/>
-                <w:szCs w:val="22"/>
-                <w:lang w:eastAsia="en-US" w:bidi="ar-SA"/>
               </w:rPr>
               <w:t>Romero,</w:t>
             </w:r>
@@ -724,20 +668,14 @@
               <w:rPr>
                 <w:b/>
                 <w:spacing w:val="-7"/>
-                <w:kern w:val="0"/>
                 <w:sz w:val="28"/>
-                <w:szCs w:val="22"/>
-                <w:lang w:eastAsia="en-US" w:bidi="ar-SA"/>
               </w:rPr>
               <w:t xml:space="preserve"> </w:t>
             </w:r>
             <w:r>
               <w:rPr>
                 <w:b/>
-                <w:kern w:val="0"/>
                 <w:sz w:val="28"/>
-                <w:szCs w:val="22"/>
-                <w:lang w:eastAsia="en-US" w:bidi="ar-SA"/>
               </w:rPr>
               <w:t>Nicolás</w:t>
             </w:r>
@@ -745,10 +683,7 @@
               <w:rPr>
                 <w:b/>
                 <w:spacing w:val="-11"/>
-                <w:kern w:val="0"/>
                 <w:sz w:val="28"/>
-                <w:szCs w:val="22"/>
-                <w:lang w:eastAsia="en-US" w:bidi="ar-SA"/>
               </w:rPr>
               <w:t xml:space="preserve"> </w:t>
             </w:r>
@@ -756,10 +691,7 @@
               <w:rPr>
                 <w:b/>
                 <w:spacing w:val="-2"/>
-                <w:kern w:val="0"/>
                 <w:sz w:val="28"/>
-                <w:szCs w:val="22"/>
-                <w:lang w:eastAsia="en-US" w:bidi="ar-SA"/>
               </w:rPr>
               <w:t>Esteban</w:t>
             </w:r>
@@ -778,8 +710,6 @@
           <w:p>
             <w:pPr>
               <w:pStyle w:val="TableParagraph"/>
-              <w:suppressAutoHyphens w:val="true"/>
-              <w:spacing w:before="115" w:after="0"/>
               <w:rPr>
                 <w:b/>
                 <w:sz w:val="28"/>
@@ -789,10 +719,7 @@
               <w:rPr>
                 <w:b/>
                 <w:spacing w:val="-2"/>
-                <w:kern w:val="0"/>
                 <w:sz w:val="28"/>
-                <w:szCs w:val="22"/>
-                <w:lang w:eastAsia="en-US" w:bidi="ar-SA"/>
               </w:rPr>
               <w:t>208.816-</w:t>
             </w:r>
@@ -800,10 +727,7 @@
               <w:rPr>
                 <w:b/>
                 <w:spacing w:val="-10"/>
-                <w:kern w:val="0"/>
                 <w:sz w:val="28"/>
-                <w:szCs w:val="22"/>
-                <w:lang w:eastAsia="en-US" w:bidi="ar-SA"/>
               </w:rPr>
               <w:t>2</w:t>
             </w:r>
@@ -812,7 +736,7 @@
       </w:tr>
       <w:tr>
         <w:trPr>
-          <w:trHeight w:val="467" w:hRule="atLeast"/>
+          <w:trHeight w:val="467"/>
         </w:trPr>
         <w:tc>
           <w:tcPr>
@@ -827,32 +751,34 @@
           <w:p>
             <w:pPr>
               <w:pStyle w:val="TableParagraph"/>
-              <w:suppressAutoHyphens w:val="true"/>
-              <w:spacing w:before="95" w:after="0"/>
+              <w:spacing w:before="95"/>
               <w:ind w:left="156" w:right="2"/>
               <w:rPr>
                 <w:b/>
                 <w:sz w:val="28"/>
               </w:rPr>
             </w:pPr>
+            <w:proofErr w:type="spellStart"/>
             <w:r>
               <w:rPr>
                 <w:b/>
-                <w:kern w:val="0"/>
                 <w:sz w:val="28"/>
-                <w:szCs w:val="22"/>
-                <w:lang w:eastAsia="en-US" w:bidi="ar-SA"/>
-              </w:rPr>
-              <w:t>Aizcorbe,</w:t>
+              </w:rPr>
+              <w:t>Aizcorbe</w:t>
+            </w:r>
+            <w:proofErr w:type="spellEnd"/>
+            <w:r>
+              <w:rPr>
+                <w:b/>
+                <w:sz w:val="28"/>
+              </w:rPr>
+              <w:t>,</w:t>
             </w:r>
             <w:r>
               <w:rPr>
                 <w:b/>
                 <w:spacing w:val="-8"/>
-                <w:kern w:val="0"/>
                 <w:sz w:val="28"/>
-                <w:szCs w:val="22"/>
-                <w:lang w:eastAsia="en-US" w:bidi="ar-SA"/>
               </w:rPr>
               <w:t xml:space="preserve"> </w:t>
             </w:r>
@@ -860,10 +786,7 @@
               <w:rPr>
                 <w:b/>
                 <w:spacing w:val="-2"/>
-                <w:kern w:val="0"/>
                 <w:sz w:val="28"/>
-                <w:szCs w:val="22"/>
-                <w:lang w:eastAsia="en-US" w:bidi="ar-SA"/>
               </w:rPr>
               <w:t>Daniel</w:t>
             </w:r>
@@ -882,8 +805,7 @@
           <w:p>
             <w:pPr>
               <w:pStyle w:val="TableParagraph"/>
-              <w:suppressAutoHyphens w:val="true"/>
-              <w:spacing w:before="95" w:after="0"/>
+              <w:spacing w:before="95"/>
               <w:rPr>
                 <w:b/>
                 <w:sz w:val="28"/>
@@ -893,10 +815,7 @@
               <w:rPr>
                 <w:b/>
                 <w:spacing w:val="-2"/>
-                <w:kern w:val="0"/>
                 <w:sz w:val="28"/>
-                <w:szCs w:val="22"/>
-                <w:lang w:eastAsia="en-US" w:bidi="ar-SA"/>
               </w:rPr>
               <w:t>172.789-</w:t>
             </w:r>
@@ -904,10 +823,7 @@
               <w:rPr>
                 <w:b/>
                 <w:spacing w:val="-10"/>
-                <w:kern w:val="0"/>
                 <w:sz w:val="28"/>
-                <w:szCs w:val="22"/>
-                <w:lang w:eastAsia="en-US" w:bidi="ar-SA"/>
               </w:rPr>
               <w:t>8</w:t>
             </w:r>
@@ -918,19 +834,17 @@
     <w:p>
       <w:pPr>
         <w:sectPr>
-          <w:type w:val="nextPage"/>
           <w:pgSz w:w="12240" w:h="15840"/>
-          <w:pgMar w:left="1440" w:right="1440" w:gutter="0" w:header="0" w:top="1820" w:footer="0" w:bottom="280"/>
-          <w:pgNumType w:fmt="decimal"/>
-          <w:formProt w:val="false"/>
-          <w:textDirection w:val="lrTb"/>
-          <w:docGrid w:type="default" w:linePitch="100" w:charSpace="4096"/>
+          <w:pgMar w:top="1820" w:right="1440" w:bottom="280" w:left="1440" w:header="0" w:footer="0" w:gutter="0"/>
+          <w:cols w:space="720"/>
+          <w:formProt w:val="0"/>
+          <w:docGrid w:linePitch="100" w:charSpace="4096"/>
         </w:sectPr>
       </w:pPr>
     </w:p>
     <w:p>
       <w:pPr>
-        <w:pStyle w:val="Heading2"/>
+        <w:pStyle w:val="Ttulo2"/>
         <w:rPr>
           <w:u w:val="none"/>
         </w:rPr>
@@ -939,30 +853,33 @@
         <w:rPr>
           <w:spacing w:val="-2"/>
         </w:rPr>
+        <w:lastRenderedPageBreak/>
         <w:t>Índice</w:t>
       </w:r>
     </w:p>
     <w:sdt>
       <w:sdtPr>
+        <w:rPr>
+          <w:sz w:val="32"/>
+          <w:szCs w:val="32"/>
+        </w:rPr>
+        <w:id w:val="586353035"/>
         <w:docPartObj>
           <w:docPartGallery w:val="Table of Contents"/>
-          <w:docPartUnique w:val="true"/>
+          <w:docPartUnique/>
         </w:docPartObj>
-        <w:id w:val="586353035"/>
       </w:sdtPr>
+      <w:sdtEndPr/>
       <w:sdtContent>
         <w:p>
           <w:pPr>
-            <w:pStyle w:val="TOC2"/>
+            <w:pStyle w:val="TDC2"/>
             <w:tabs>
-              <w:tab w:val="clear" w:pos="720"/>
-              <w:tab w:val="right" w:pos="8838" w:leader="dot"/>
+              <w:tab w:val="right" w:leader="dot" w:pos="8838"/>
             </w:tabs>
-            <w:rPr/>
           </w:pPr>
           <w:hyperlink w:anchor="_TOC_250005">
             <w:r>
-              <w:rPr/>
               <w:t>Modelo</w:t>
             </w:r>
             <w:r>
@@ -980,7 +897,7 @@
             <w:r>
               <w:rPr>
                 <w:rFonts w:ascii="Times New Roman" w:hAnsi="Times New Roman"/>
-                <w:b w:val="false"/>
+                <w:b w:val="0"/>
               </w:rPr>
               <w:tab/>
             </w:r>
@@ -994,12 +911,10 @@
         </w:p>
         <w:p>
           <w:pPr>
-            <w:pStyle w:val="TOC4"/>
+            <w:pStyle w:val="TDC4"/>
             <w:tabs>
-              <w:tab w:val="clear" w:pos="720"/>
-              <w:tab w:val="right" w:pos="8841" w:leader="dot"/>
+              <w:tab w:val="right" w:leader="dot" w:pos="8841"/>
             </w:tabs>
-            <w:rPr/>
           </w:pPr>
           <w:hyperlink w:anchor="_TOC_250004">
             <w:r>
@@ -1009,7 +924,6 @@
               <w:t>Totales</w:t>
             </w:r>
             <w:r>
-              <w:rPr/>
               <w:tab/>
             </w:r>
             <w:r>
@@ -1022,14 +936,12 @@
         </w:p>
         <w:p>
           <w:pPr>
-            <w:pStyle w:val="TOC4"/>
+            <w:pStyle w:val="TDC4"/>
             <w:tabs>
-              <w:tab w:val="clear" w:pos="720"/>
-              <w:tab w:val="right" w:pos="8870" w:leader="dot"/>
+              <w:tab w:val="right" w:leader="dot" w:pos="8870"/>
             </w:tabs>
-            <w:spacing w:before="47" w:after="0"/>
+            <w:spacing w:before="47"/>
             <w:ind w:left="389"/>
-            <w:rPr/>
           </w:pPr>
           <w:hyperlink w:anchor="_TOC_250003">
             <w:r>
@@ -1039,7 +951,6 @@
               <w:t>Materiales</w:t>
             </w:r>
             <w:r>
-              <w:rPr/>
               <w:tab/>
             </w:r>
             <w:r>
@@ -1052,12 +963,10 @@
         </w:p>
         <w:p>
           <w:pPr>
-            <w:pStyle w:val="TOC4"/>
+            <w:pStyle w:val="TDC4"/>
             <w:tabs>
-              <w:tab w:val="clear" w:pos="720"/>
-              <w:tab w:val="right" w:pos="8870" w:leader="dot"/>
+              <w:tab w:val="right" w:leader="dot" w:pos="8870"/>
             </w:tabs>
-            <w:rPr/>
           </w:pPr>
           <w:hyperlink w:anchor="_TOC_250002">
             <w:r>
@@ -1067,7 +976,6 @@
               <w:t>Cancelación</w:t>
             </w:r>
             <w:r>
-              <w:rPr/>
               <w:tab/>
             </w:r>
             <w:r>
@@ -1080,17 +988,14 @@
         </w:p>
         <w:p>
           <w:pPr>
-            <w:pStyle w:val="TOC4"/>
+            <w:pStyle w:val="TDC4"/>
             <w:tabs>
-              <w:tab w:val="clear" w:pos="720"/>
-              <w:tab w:val="right" w:pos="8855" w:leader="dot"/>
+              <w:tab w:val="right" w:leader="dot" w:pos="8855"/>
             </w:tabs>
-            <w:spacing w:before="50" w:after="0"/>
-            <w:rPr/>
+            <w:spacing w:before="50"/>
           </w:pPr>
           <w:hyperlink w:anchor="_TOC_250001">
             <w:r>
-              <w:rPr/>
               <w:t>Primary</w:t>
             </w:r>
             <w:r>
@@ -1106,7 +1011,6 @@
               <w:t>Keys</w:t>
             </w:r>
             <w:r>
-              <w:rPr/>
               <w:tab/>
             </w:r>
             <w:r>
@@ -1119,12 +1023,10 @@
         </w:p>
         <w:p>
           <w:pPr>
-            <w:pStyle w:val="TOC3"/>
+            <w:pStyle w:val="TDC3"/>
             <w:tabs>
-              <w:tab w:val="clear" w:pos="720"/>
-              <w:tab w:val="right" w:pos="8839" w:leader="dot"/>
+              <w:tab w:val="right" w:leader="dot" w:pos="8839"/>
             </w:tabs>
-            <w:rPr/>
           </w:pPr>
           <w:hyperlink w:anchor="_TOC_250000">
             <w:r>
@@ -1134,7 +1036,6 @@
               <w:t>Estado</w:t>
             </w:r>
             <w:r>
-              <w:rPr/>
               <w:tab/>
             </w:r>
             <w:r>
@@ -1147,24 +1048,19 @@
         </w:p>
         <w:p>
           <w:pPr>
+            <w:pStyle w:val="TDC1"/>
+            <w:tabs>
+              <w:tab w:val="right" w:leader="dot" w:pos="8855"/>
+            </w:tabs>
             <w:sectPr>
-              <w:type w:val="nextPage"/>
               <w:pgSz w:w="12240" w:h="15840"/>
-              <w:pgMar w:left="1440" w:right="1440" w:gutter="0" w:header="0" w:top="1740" w:footer="0" w:bottom="280"/>
-              <w:pgNumType w:fmt="decimal"/>
-              <w:formProt w:val="false"/>
-              <w:textDirection w:val="lrTb"/>
-              <w:docGrid w:type="default" w:linePitch="100" w:charSpace="4096"/>
+              <w:pgMar w:top="1740" w:right="1440" w:bottom="280" w:left="1440" w:header="0" w:footer="0" w:gutter="0"/>
+              <w:cols w:space="720"/>
+              <w:formProt w:val="0"/>
+              <w:docGrid w:linePitch="100" w:charSpace="4096"/>
             </w:sectPr>
-            <w:pStyle w:val="TOC1"/>
-            <w:tabs>
-              <w:tab w:val="clear" w:pos="720"/>
-              <w:tab w:val="right" w:pos="8855" w:leader="dot"/>
-            </w:tabs>
-            <w:rPr/>
           </w:pPr>
           <w:r>
-            <w:rPr/>
             <w:t>DER</w:t>
           </w:r>
           <w:r>
@@ -1174,7 +1070,6 @@
             <w:t xml:space="preserve"> </w:t>
           </w:r>
           <w:r>
-            <w:rPr/>
             <w:t>del</w:t>
           </w:r>
           <w:r>
@@ -1190,7 +1085,6 @@
             <w:t>sistema</w:t>
           </w:r>
           <w:r>
-            <w:rPr/>
             <w:tab/>
           </w:r>
           <w:r>
@@ -1204,15 +1098,15 @@
     </w:sdt>
     <w:p>
       <w:pPr>
-        <w:pStyle w:val="Heading2"/>
-        <w:spacing w:before="75" w:after="0"/>
+        <w:pStyle w:val="Ttulo2"/>
+        <w:spacing w:before="75"/>
         <w:rPr>
           <w:u w:val="none"/>
         </w:rPr>
       </w:pPr>
       <w:bookmarkStart w:id="0" w:name="_TOC_250005"/>
       <w:r>
-        <w:rPr/>
+        <w:lastRenderedPageBreak/>
         <w:t>Modelo</w:t>
       </w:r>
       <w:r>
@@ -1231,26 +1125,18 @@
     </w:p>
     <w:p>
       <w:pPr>
-        <w:pStyle w:val="BodyText"/>
-        <w:spacing w:before="106" w:after="0"/>
+        <w:pStyle w:val="Textoindependiente"/>
+        <w:spacing w:before="106"/>
         <w:rPr>
           <w:rFonts w:ascii="Arial" w:hAnsi="Arial"/>
           <w:b/>
           <w:sz w:val="28"/>
         </w:rPr>
       </w:pPr>
-      <w:r>
-        <w:rPr>
-          <w:rFonts w:ascii="Arial" w:hAnsi="Arial"/>
-          <w:b/>
-          <w:sz w:val="28"/>
-        </w:rPr>
-      </w:r>
-    </w:p>
-    <w:p>
-      <w:pPr>
-        <w:pStyle w:val="Heading3"/>
-        <w:rPr/>
+    </w:p>
+    <w:p>
+      <w:pPr>
+        <w:pStyle w:val="Ttulo3"/>
       </w:pPr>
       <w:bookmarkStart w:id="1" w:name="_TOC_250004"/>
       <w:bookmarkEnd w:id="1"/>
@@ -1263,12 +1149,10 @@
     </w:p>
     <w:p>
       <w:pPr>
-        <w:pStyle w:val="BodyText"/>
-        <w:spacing w:lineRule="auto" w:line="276"/>
-        <w:rPr/>
-      </w:pPr>
-      <w:r>
-        <w:rPr/>
+        <w:pStyle w:val="Textoindependiente"/>
+        <w:spacing w:line="276" w:lineRule="auto"/>
+      </w:pPr>
+      <w:r>
         <w:t>Se</w:t>
       </w:r>
       <w:r>
@@ -1278,7 +1162,6 @@
         <w:t xml:space="preserve"> </w:t>
       </w:r>
       <w:r>
-        <w:rPr/>
         <w:t>decidió</w:t>
       </w:r>
       <w:r>
@@ -1288,7 +1171,6 @@
         <w:t xml:space="preserve"> </w:t>
       </w:r>
       <w:r>
-        <w:rPr/>
         <w:t>incluir</w:t>
       </w:r>
       <w:r>
@@ -1298,7 +1180,6 @@
         <w:t xml:space="preserve"> </w:t>
       </w:r>
       <w:r>
-        <w:rPr/>
         <w:t>el</w:t>
       </w:r>
       <w:r>
@@ -1308,7 +1189,6 @@
         <w:t xml:space="preserve"> </w:t>
       </w:r>
       <w:r>
-        <w:rPr/>
         <w:t>atributo</w:t>
       </w:r>
       <w:r>
@@ -1318,7 +1198,6 @@
         <w:t xml:space="preserve"> </w:t>
       </w:r>
       <w:r>
-        <w:rPr/>
         <w:t>total</w:t>
       </w:r>
       <w:r>
@@ -1328,7 +1207,6 @@
         <w:t xml:space="preserve"> </w:t>
       </w:r>
       <w:r>
-        <w:rPr/>
         <w:t>en</w:t>
       </w:r>
       <w:r>
@@ -1338,7 +1216,6 @@
         <w:t xml:space="preserve"> </w:t>
       </w:r>
       <w:r>
-        <w:rPr/>
         <w:t>la</w:t>
       </w:r>
       <w:r>
@@ -1348,7 +1225,6 @@
         <w:t xml:space="preserve"> </w:t>
       </w:r>
       <w:r>
-        <w:rPr/>
         <w:t>entidad</w:t>
       </w:r>
       <w:r>
@@ -1358,7 +1234,6 @@
         <w:t xml:space="preserve"> </w:t>
       </w:r>
       <w:r>
-        <w:rPr/>
         <w:t>Factura,</w:t>
       </w:r>
       <w:r>
@@ -1368,7 +1243,6 @@
         <w:t xml:space="preserve"> </w:t>
       </w:r>
       <w:r>
-        <w:rPr/>
         <w:t>entidad</w:t>
       </w:r>
       <w:r>
@@ -1378,7 +1252,6 @@
         <w:t xml:space="preserve"> </w:t>
       </w:r>
       <w:r>
-        <w:rPr/>
         <w:t>Pedidos</w:t>
       </w:r>
       <w:r>
@@ -1388,7 +1261,6 @@
         <w:t xml:space="preserve"> </w:t>
       </w:r>
       <w:r>
-        <w:rPr/>
         <w:t>y</w:t>
       </w:r>
       <w:r>
@@ -1398,7 +1270,6 @@
         <w:t xml:space="preserve"> </w:t>
       </w:r>
       <w:r>
-        <w:rPr/>
         <w:t>en</w:t>
       </w:r>
       <w:r>
@@ -1408,46 +1279,309 @@
         <w:t xml:space="preserve"> </w:t>
       </w:r>
       <w:r>
-        <w:rPr/>
         <w:t>Compras para optimizar el rendimiento de las consultas más frecuentes.</w:t>
       </w:r>
     </w:p>
     <w:p>
       <w:pPr>
-        <w:pStyle w:val="BodyText"/>
-        <w:spacing w:before="92" w:after="0"/>
-        <w:rPr/>
-      </w:pPr>
-      <w:r>
-        <w:rPr/>
-      </w:r>
+        <w:pStyle w:val="Textoindependiente"/>
+        <w:spacing w:before="92"/>
+      </w:pPr>
       <w:bookmarkStart w:id="2" w:name="_TOC_250003"/>
-      <w:bookmarkStart w:id="3" w:name="_TOC_250003"/>
+      <w:bookmarkEnd w:id="2"/>
+    </w:p>
+    <w:p>
+      <w:pPr>
+        <w:pStyle w:val="Ttulo3"/>
+      </w:pPr>
+      <w:bookmarkStart w:id="3" w:name="_TOC_250002"/>
       <w:bookmarkEnd w:id="3"/>
-    </w:p>
-    <w:p>
-      <w:pPr>
-        <w:pStyle w:val="Heading3"/>
-        <w:rPr/>
-      </w:pPr>
-      <w:bookmarkStart w:id="4" w:name="_TOC_250002"/>
+      <w:r>
+        <w:rPr>
+          <w:spacing w:val="-2"/>
+        </w:rPr>
+        <w:t>Cancelación</w:t>
+      </w:r>
+    </w:p>
+    <w:p>
+      <w:pPr>
+        <w:pStyle w:val="Textoindependiente"/>
+        <w:spacing w:before="52" w:line="276" w:lineRule="auto"/>
+      </w:pPr>
+      <w:r>
+        <w:t>Se decidió crear una tabla separada llamada CANCELACION_PEDIDO para registrar los</w:t>
+      </w:r>
+      <w:r>
+        <w:rPr>
+          <w:spacing w:val="-3"/>
+        </w:rPr>
+        <w:t xml:space="preserve"> </w:t>
+      </w:r>
+      <w:r>
+        <w:t>casos</w:t>
+      </w:r>
+      <w:r>
+        <w:rPr>
+          <w:spacing w:val="-5"/>
+        </w:rPr>
+        <w:t xml:space="preserve"> </w:t>
+      </w:r>
+      <w:r>
+        <w:t>en</w:t>
+      </w:r>
+      <w:r>
+        <w:rPr>
+          <w:spacing w:val="-3"/>
+        </w:rPr>
+        <w:t xml:space="preserve"> </w:t>
+      </w:r>
+      <w:r>
+        <w:t>que</w:t>
+      </w:r>
+      <w:r>
+        <w:rPr>
+          <w:spacing w:val="-5"/>
+        </w:rPr>
+        <w:t xml:space="preserve"> </w:t>
+      </w:r>
+      <w:r>
+        <w:t>un</w:t>
+      </w:r>
+      <w:r>
+        <w:rPr>
+          <w:spacing w:val="-5"/>
+        </w:rPr>
+        <w:t xml:space="preserve"> </w:t>
+      </w:r>
+      <w:r>
+        <w:t>pedido</w:t>
+      </w:r>
+      <w:r>
+        <w:rPr>
+          <w:spacing w:val="-6"/>
+        </w:rPr>
+        <w:t xml:space="preserve"> </w:t>
+      </w:r>
+      <w:r>
+        <w:t>fue</w:t>
+      </w:r>
+      <w:r>
+        <w:rPr>
+          <w:spacing w:val="-5"/>
+        </w:rPr>
+        <w:t xml:space="preserve"> </w:t>
+      </w:r>
+      <w:r>
+        <w:t>cancelado,</w:t>
+      </w:r>
+      <w:r>
+        <w:rPr>
+          <w:spacing w:val="-5"/>
+        </w:rPr>
+        <w:t xml:space="preserve"> </w:t>
+      </w:r>
+      <w:r>
+        <w:t>especificando</w:t>
+      </w:r>
+      <w:r>
+        <w:rPr>
+          <w:spacing w:val="-5"/>
+        </w:rPr>
+        <w:t xml:space="preserve"> </w:t>
+      </w:r>
+      <w:r>
+        <w:t>el</w:t>
+      </w:r>
+      <w:r>
+        <w:rPr>
+          <w:spacing w:val="-3"/>
+        </w:rPr>
+        <w:t xml:space="preserve"> </w:t>
+      </w:r>
+      <w:r>
+        <w:t>momento</w:t>
+      </w:r>
+      <w:r>
+        <w:rPr>
+          <w:spacing w:val="-2"/>
+        </w:rPr>
+        <w:t xml:space="preserve"> </w:t>
+      </w:r>
+      <w:r>
+        <w:t>de</w:t>
+      </w:r>
+      <w:r>
+        <w:rPr>
+          <w:spacing w:val="-3"/>
+        </w:rPr>
+        <w:t xml:space="preserve"> </w:t>
+      </w:r>
+      <w:r>
+        <w:t>cancelación</w:t>
+      </w:r>
+      <w:r>
+        <w:rPr>
+          <w:spacing w:val="-3"/>
+        </w:rPr>
+        <w:t xml:space="preserve"> </w:t>
+      </w:r>
+      <w:r>
+        <w:t>y el motivo correspondiente.</w:t>
+      </w:r>
+    </w:p>
+    <w:p>
+      <w:pPr>
+        <w:pStyle w:val="Textoindependiente"/>
+        <w:spacing w:before="40"/>
+      </w:pPr>
+    </w:p>
+    <w:p>
+      <w:pPr>
+        <w:pStyle w:val="Ttulo3"/>
+      </w:pPr>
+      <w:bookmarkStart w:id="4" w:name="_TOC_250001"/>
+      <w:r>
+        <w:t>Primary</w:t>
+      </w:r>
+      <w:r>
+        <w:rPr>
+          <w:spacing w:val="-13"/>
+        </w:rPr>
+        <w:t xml:space="preserve"> </w:t>
+      </w:r>
       <w:bookmarkEnd w:id="4"/>
       <w:r>
         <w:rPr>
+          <w:spacing w:val="-4"/>
+        </w:rPr>
+        <w:t>keys</w:t>
+      </w:r>
+    </w:p>
+    <w:p>
+      <w:pPr>
+        <w:pStyle w:val="Textoindependiente"/>
+        <w:spacing w:line="276" w:lineRule="auto"/>
+        <w:ind w:right="57"/>
+      </w:pPr>
+      <w:r>
+        <w:t>A todas las tablas que no poseían un código que sirva de PK, se les agregó para agilizar</w:t>
+      </w:r>
+      <w:r>
+        <w:rPr>
+          <w:spacing w:val="-3"/>
+        </w:rPr>
+        <w:t xml:space="preserve"> </w:t>
+      </w:r>
+      <w:r>
+        <w:t>la</w:t>
+      </w:r>
+      <w:r>
+        <w:rPr>
+          <w:spacing w:val="-3"/>
+        </w:rPr>
+        <w:t xml:space="preserve"> </w:t>
+      </w:r>
+      <w:r>
+        <w:t>búsqueda.</w:t>
+      </w:r>
+      <w:r>
+        <w:rPr>
+          <w:spacing w:val="-3"/>
+        </w:rPr>
+        <w:t xml:space="preserve"> </w:t>
+      </w:r>
+      <w:r>
+        <w:t>Se</w:t>
+      </w:r>
+      <w:r>
+        <w:rPr>
+          <w:spacing w:val="-3"/>
+        </w:rPr>
+        <w:t xml:space="preserve"> </w:t>
+      </w:r>
+      <w:r>
+        <w:t>optó</w:t>
+      </w:r>
+      <w:r>
+        <w:rPr>
+          <w:spacing w:val="-4"/>
+        </w:rPr>
+        <w:t xml:space="preserve"> </w:t>
+      </w:r>
+      <w:r>
+        <w:t>por</w:t>
+      </w:r>
+      <w:r>
+        <w:rPr>
+          <w:spacing w:val="-3"/>
+        </w:rPr>
+        <w:t xml:space="preserve"> </w:t>
+      </w:r>
+      <w:r>
+        <w:t>utilizar</w:t>
+      </w:r>
+      <w:r>
+        <w:rPr>
+          <w:spacing w:val="-3"/>
+        </w:rPr>
+        <w:t xml:space="preserve"> </w:t>
+      </w:r>
+      <w:r>
+        <w:t>primary</w:t>
+      </w:r>
+      <w:r>
+        <w:rPr>
+          <w:spacing w:val="-7"/>
+        </w:rPr>
+        <w:t xml:space="preserve"> </w:t>
+      </w:r>
+      <w:r>
+        <w:t>keys</w:t>
+      </w:r>
+      <w:r>
+        <w:rPr>
+          <w:spacing w:val="-3"/>
+        </w:rPr>
+        <w:t xml:space="preserve"> </w:t>
+      </w:r>
+      <w:r>
+        <w:t>numéricas</w:t>
+      </w:r>
+      <w:r>
+        <w:rPr>
+          <w:spacing w:val="-3"/>
+        </w:rPr>
+        <w:t xml:space="preserve"> </w:t>
+      </w:r>
+      <w:r>
+        <w:t>del</w:t>
+      </w:r>
+      <w:r>
+        <w:rPr>
+          <w:spacing w:val="-3"/>
+        </w:rPr>
+        <w:t xml:space="preserve"> </w:t>
+      </w:r>
+      <w:r>
+        <w:t>tipo</w:t>
+      </w:r>
+      <w:r>
+        <w:rPr>
+          <w:spacing w:val="-3"/>
+        </w:rPr>
+        <w:t xml:space="preserve"> </w:t>
+      </w:r>
+      <w:r>
+        <w:t>BIGINT</w:t>
+      </w:r>
+      <w:r>
+        <w:rPr>
           <w:spacing w:val="-2"/>
         </w:rPr>
-        <w:t>Cancelación</w:t>
-      </w:r>
-    </w:p>
-    <w:p>
-      <w:pPr>
-        <w:pStyle w:val="BodyText"/>
-        <w:spacing w:lineRule="auto" w:line="276" w:before="52" w:after="0"/>
-        <w:rPr/>
-      </w:pPr>
-      <w:r>
-        <w:rPr/>
-        <w:t>Se decidió crear una tabla separada llamada CANCELACION_PEDIDO para registrar los</w:t>
+        <w:t xml:space="preserve"> </w:t>
+      </w:r>
+      <w:r>
+        <w:t>por</w:t>
       </w:r>
       <w:r>
         <w:rPr>
@@ -1456,8 +1590,74 @@
         <w:t xml:space="preserve"> </w:t>
       </w:r>
       <w:r>
-        <w:rPr/>
-        <w:t>casos</w:t>
+        <w:t>el amplio rango de valor</w:t>
+      </w:r>
+      <w:r>
+        <w:t>es que permite, lo que garantiza escalabilidad a largo plazo.</w:t>
+      </w:r>
+    </w:p>
+    <w:p>
+      <w:pPr>
+        <w:pStyle w:val="Textoindependiente"/>
+        <w:spacing w:before="1" w:line="276" w:lineRule="auto"/>
+        <w:ind w:right="57"/>
+      </w:pPr>
+      <w:r>
+        <w:t>Además,</w:t>
+      </w:r>
+      <w:r>
+        <w:rPr>
+          <w:spacing w:val="-6"/>
+        </w:rPr>
+        <w:t xml:space="preserve"> </w:t>
+      </w:r>
+      <w:r>
+        <w:t>las</w:t>
+      </w:r>
+      <w:r>
+        <w:rPr>
+          <w:spacing w:val="-4"/>
+        </w:rPr>
+        <w:t xml:space="preserve"> </w:t>
+      </w:r>
+      <w:r>
+        <w:t>claves</w:t>
+      </w:r>
+      <w:r>
+        <w:rPr>
+          <w:spacing w:val="-4"/>
+        </w:rPr>
+        <w:t xml:space="preserve"> </w:t>
+      </w:r>
+      <w:r>
+        <w:t>numéricas</w:t>
+      </w:r>
+      <w:r>
+        <w:rPr>
+          <w:spacing w:val="-6"/>
+        </w:rPr>
+        <w:t xml:space="preserve"> </w:t>
+      </w:r>
+      <w:r>
+        <w:t>ofrecen</w:t>
+      </w:r>
+      <w:r>
+        <w:rPr>
+          <w:spacing w:val="-4"/>
+        </w:rPr>
+        <w:t xml:space="preserve"> </w:t>
+      </w:r>
+      <w:r>
+        <w:t>mejor</w:t>
+      </w:r>
+      <w:r>
+        <w:rPr>
+          <w:spacing w:val="-7"/>
+        </w:rPr>
+        <w:t xml:space="preserve"> </w:t>
+      </w:r>
+      <w:r>
+        <w:t>rendimiento</w:t>
       </w:r>
       <w:r>
         <w:rPr>
@@ -1466,430 +1666,43 @@
         <w:t xml:space="preserve"> </w:t>
       </w:r>
       <w:r>
-        <w:rPr/>
         <w:t>en</w:t>
       </w:r>
       <w:r>
         <w:rPr>
-          <w:spacing w:val="-3"/>
-        </w:rPr>
-        <w:t xml:space="preserve"> </w:t>
-      </w:r>
-      <w:r>
-        <w:rPr/>
-        <w:t>que</w:t>
-      </w:r>
-      <w:r>
-        <w:rPr>
-          <w:spacing w:val="-5"/>
-        </w:rPr>
-        <w:t xml:space="preserve"> </w:t>
-      </w:r>
-      <w:r>
-        <w:rPr/>
-        <w:t>un</w:t>
-      </w:r>
-      <w:r>
-        <w:rPr>
-          <w:spacing w:val="-5"/>
-        </w:rPr>
-        <w:t xml:space="preserve"> </w:t>
-      </w:r>
-      <w:r>
-        <w:rPr/>
-        <w:t>pedido</w:t>
-      </w:r>
-      <w:r>
-        <w:rPr>
           <w:spacing w:val="-6"/>
         </w:rPr>
         <w:t xml:space="preserve"> </w:t>
       </w:r>
       <w:r>
-        <w:rPr/>
-        <w:t>fue</w:t>
-      </w:r>
-      <w:r>
-        <w:rPr>
-          <w:spacing w:val="-5"/>
-        </w:rPr>
-        <w:t xml:space="preserve"> </w:t>
-      </w:r>
-      <w:r>
-        <w:rPr/>
-        <w:t>cancelado,</w:t>
-      </w:r>
-      <w:r>
-        <w:rPr>
-          <w:spacing w:val="-5"/>
-        </w:rPr>
-        <w:t xml:space="preserve"> </w:t>
-      </w:r>
-      <w:r>
-        <w:rPr/>
-        <w:t>especificando</w:t>
-      </w:r>
-      <w:r>
-        <w:rPr>
-          <w:spacing w:val="-5"/>
-        </w:rPr>
-        <w:t xml:space="preserve"> </w:t>
-      </w:r>
-      <w:r>
-        <w:rPr/>
-        <w:t>el</w:t>
-      </w:r>
-      <w:r>
-        <w:rPr>
-          <w:spacing w:val="-3"/>
-        </w:rPr>
-        <w:t xml:space="preserve"> </w:t>
-      </w:r>
-      <w:r>
-        <w:rPr/>
-        <w:t>momento</w:t>
-      </w:r>
+        <w:t>búsquedas, comparaciones e indexación en comparación con claves alfanuméricas.</w:t>
+      </w:r>
+    </w:p>
+    <w:p>
+      <w:pPr>
+        <w:pStyle w:val="Textoindependiente"/>
+        <w:spacing w:before="38"/>
+      </w:pPr>
+    </w:p>
+    <w:p>
+      <w:pPr>
+        <w:pStyle w:val="Ttulo3"/>
+      </w:pPr>
       <w:r>
         <w:rPr>
           <w:spacing w:val="-2"/>
         </w:rPr>
-        <w:t xml:space="preserve"> </w:t>
-      </w:r>
-      <w:r>
-        <w:rPr/>
-        <w:t>de</w:t>
-      </w:r>
-      <w:r>
-        <w:rPr>
-          <w:spacing w:val="-3"/>
-        </w:rPr>
-        <w:t xml:space="preserve"> </w:t>
-      </w:r>
-      <w:r>
-        <w:rPr/>
-        <w:t>cancelación</w:t>
-      </w:r>
-      <w:r>
-        <w:rPr>
-          <w:spacing w:val="-3"/>
-        </w:rPr>
-        <w:t xml:space="preserve"> </w:t>
-      </w:r>
-      <w:r>
-        <w:rPr/>
-        <w:t>y el motivo correspondiente.</w:t>
-      </w:r>
-    </w:p>
-    <w:p>
-      <w:pPr>
-        <w:pStyle w:val="BodyText"/>
-        <w:spacing w:before="40" w:after="0"/>
-        <w:rPr/>
-      </w:pPr>
-      <w:r>
-        <w:rPr/>
-      </w:r>
-    </w:p>
-    <w:p>
-      <w:pPr>
-        <w:pStyle w:val="Heading3"/>
-        <w:rPr/>
-      </w:pPr>
-      <w:bookmarkStart w:id="5" w:name="_TOC_250001"/>
-      <w:r>
-        <w:rPr/>
-        <w:t>Primary</w:t>
-      </w:r>
-      <w:r>
-        <w:rPr>
-          <w:spacing w:val="-13"/>
-        </w:rPr>
-        <w:t xml:space="preserve"> </w:t>
-      </w:r>
-      <w:bookmarkEnd w:id="5"/>
-      <w:r>
-        <w:rPr>
-          <w:spacing w:val="-4"/>
-        </w:rPr>
-        <w:t>keys</w:t>
-      </w:r>
-    </w:p>
-    <w:p>
-      <w:pPr>
-        <w:pStyle w:val="BodyText"/>
-        <w:spacing w:lineRule="auto" w:line="276"/>
-        <w:ind w:right="57"/>
-        <w:rPr/>
-      </w:pPr>
-      <w:r>
-        <w:rPr/>
-        <w:t>A todas las tablas que no poseían un código que sirva de PK, se les agregó para agilizar</w:t>
-      </w:r>
-      <w:r>
-        <w:rPr>
-          <w:spacing w:val="-3"/>
-        </w:rPr>
-        <w:t xml:space="preserve"> </w:t>
-      </w:r>
-      <w:r>
-        <w:rPr/>
-        <w:t>la</w:t>
-      </w:r>
-      <w:r>
-        <w:rPr>
-          <w:spacing w:val="-3"/>
-        </w:rPr>
-        <w:t xml:space="preserve"> </w:t>
-      </w:r>
-      <w:r>
-        <w:rPr/>
-        <w:t>búsqueda.</w:t>
-      </w:r>
-      <w:r>
-        <w:rPr>
-          <w:spacing w:val="-3"/>
-        </w:rPr>
-        <w:t xml:space="preserve"> </w:t>
-      </w:r>
-      <w:r>
-        <w:rPr/>
-        <w:t>Se</w:t>
-      </w:r>
-      <w:r>
-        <w:rPr>
-          <w:spacing w:val="-3"/>
-        </w:rPr>
-        <w:t xml:space="preserve"> </w:t>
-      </w:r>
-      <w:r>
-        <w:rPr/>
-        <w:t>optó</w:t>
-      </w:r>
-      <w:r>
-        <w:rPr>
-          <w:spacing w:val="-4"/>
-        </w:rPr>
-        <w:t xml:space="preserve"> </w:t>
-      </w:r>
-      <w:r>
-        <w:rPr/>
-        <w:t>por</w:t>
-      </w:r>
-      <w:r>
-        <w:rPr>
-          <w:spacing w:val="-3"/>
-        </w:rPr>
-        <w:t xml:space="preserve"> </w:t>
-      </w:r>
-      <w:r>
-        <w:rPr/>
-        <w:t>utilizar</w:t>
-      </w:r>
-      <w:r>
-        <w:rPr>
-          <w:spacing w:val="-3"/>
-        </w:rPr>
-        <w:t xml:space="preserve"> </w:t>
-      </w:r>
-      <w:r>
-        <w:rPr/>
-        <w:t>primary</w:t>
-      </w:r>
-      <w:r>
-        <w:rPr>
-          <w:spacing w:val="-7"/>
-        </w:rPr>
-        <w:t xml:space="preserve"> </w:t>
-      </w:r>
-      <w:r>
-        <w:rPr/>
-        <w:t>keys</w:t>
-      </w:r>
-      <w:r>
-        <w:rPr>
-          <w:spacing w:val="-3"/>
-        </w:rPr>
-        <w:t xml:space="preserve"> </w:t>
-      </w:r>
-      <w:r>
-        <w:rPr/>
-        <w:t>numéricas</w:t>
-      </w:r>
-      <w:r>
-        <w:rPr>
-          <w:spacing w:val="-3"/>
-        </w:rPr>
-        <w:t xml:space="preserve"> </w:t>
-      </w:r>
-      <w:r>
-        <w:rPr/>
-        <w:t>del</w:t>
-      </w:r>
-      <w:r>
-        <w:rPr>
-          <w:spacing w:val="-3"/>
-        </w:rPr>
-        <w:t xml:space="preserve"> </w:t>
-      </w:r>
-      <w:r>
-        <w:rPr/>
-        <w:t>tipo</w:t>
-      </w:r>
-      <w:r>
-        <w:rPr>
-          <w:spacing w:val="-3"/>
-        </w:rPr>
-        <w:t xml:space="preserve"> </w:t>
-      </w:r>
-      <w:r>
-        <w:rPr/>
-        <w:t>BIGINT</w:t>
-      </w:r>
-      <w:r>
-        <w:rPr>
-          <w:spacing w:val="-2"/>
-        </w:rPr>
-        <w:t xml:space="preserve"> </w:t>
-      </w:r>
-      <w:r>
-        <w:rPr/>
-        <w:t>por</w:t>
-      </w:r>
-      <w:r>
-        <w:rPr>
-          <w:spacing w:val="-3"/>
-        </w:rPr>
-        <w:t xml:space="preserve"> </w:t>
-      </w:r>
-      <w:r>
-        <w:rPr/>
-        <w:t>el amplio rango de valores que permite, lo que garantiza escalabilidad a largo plazo.</w:t>
-      </w:r>
-    </w:p>
-    <w:p>
-      <w:pPr>
-        <w:pStyle w:val="BodyText"/>
-        <w:spacing w:lineRule="auto" w:line="276" w:before="1" w:after="0"/>
-        <w:ind w:right="57"/>
-        <w:rPr/>
-      </w:pPr>
-      <w:r>
-        <w:rPr/>
-        <w:t>Además,</w:t>
-      </w:r>
-      <w:r>
-        <w:rPr>
-          <w:spacing w:val="-6"/>
-        </w:rPr>
-        <w:t xml:space="preserve"> </w:t>
-      </w:r>
-      <w:r>
-        <w:rPr/>
-        <w:t>las</w:t>
-      </w:r>
-      <w:r>
-        <w:rPr>
-          <w:spacing w:val="-4"/>
-        </w:rPr>
-        <w:t xml:space="preserve"> </w:t>
-      </w:r>
-      <w:r>
-        <w:rPr/>
-        <w:t>claves</w:t>
-      </w:r>
-      <w:r>
-        <w:rPr>
-          <w:spacing w:val="-4"/>
-        </w:rPr>
-        <w:t xml:space="preserve"> </w:t>
-      </w:r>
-      <w:r>
-        <w:rPr/>
-        <w:t>numéricas</w:t>
-      </w:r>
-      <w:r>
-        <w:rPr>
-          <w:spacing w:val="-6"/>
-        </w:rPr>
-        <w:t xml:space="preserve"> </w:t>
-      </w:r>
-      <w:r>
-        <w:rPr/>
-        <w:t>ofrecen</w:t>
-      </w:r>
-      <w:r>
-        <w:rPr>
-          <w:spacing w:val="-4"/>
-        </w:rPr>
-        <w:t xml:space="preserve"> </w:t>
-      </w:r>
-      <w:r>
-        <w:rPr/>
-        <w:t>mejor</w:t>
-      </w:r>
-      <w:r>
-        <w:rPr>
-          <w:spacing w:val="-7"/>
-        </w:rPr>
-        <w:t xml:space="preserve"> </w:t>
-      </w:r>
-      <w:r>
-        <w:rPr/>
-        <w:t>rendimiento</w:t>
-      </w:r>
-      <w:r>
-        <w:rPr>
-          <w:spacing w:val="-5"/>
-        </w:rPr>
-        <w:t xml:space="preserve"> </w:t>
-      </w:r>
-      <w:r>
-        <w:rPr/>
-        <w:t>en</w:t>
-      </w:r>
-      <w:r>
-        <w:rPr>
-          <w:spacing w:val="-6"/>
-        </w:rPr>
-        <w:t xml:space="preserve"> </w:t>
-      </w:r>
-      <w:r>
-        <w:rPr/>
-        <w:t>búsquedas, comparaciones e indexación en comparación con claves alfanuméricas.</w:t>
-      </w:r>
-    </w:p>
-    <w:p>
-      <w:pPr>
-        <w:pStyle w:val="BodyText"/>
-        <w:spacing w:before="38" w:after="0"/>
-        <w:rPr/>
-      </w:pPr>
-      <w:r>
-        <w:rPr/>
-      </w:r>
-    </w:p>
-    <w:p>
-      <w:pPr>
-        <w:pStyle w:val="Heading3"/>
-        <w:rPr/>
-      </w:pPr>
-      <w:r>
-        <w:rPr>
-          <w:spacing w:val="-2"/>
-        </w:rPr>
         <w:t>Ubicación</w:t>
       </w:r>
     </w:p>
     <w:p>
       <w:pPr>
-        <w:pStyle w:val="BodyText"/>
-        <w:spacing w:lineRule="auto" w:line="276" w:before="52" w:after="0"/>
+        <w:pStyle w:val="Textoindependiente"/>
+        <w:spacing w:before="52" w:line="276" w:lineRule="auto"/>
         <w:ind w:right="426"/>
         <w:jc w:val="both"/>
-        <w:rPr/>
-      </w:pPr>
-      <w:r>
-        <w:rPr/>
+      </w:pPr>
+      <w:r>
         <w:t>Se</w:t>
       </w:r>
       <w:r>
@@ -1899,7 +1712,6 @@
         <w:t xml:space="preserve"> </w:t>
       </w:r>
       <w:r>
-        <w:rPr/>
         <w:t>optó</w:t>
       </w:r>
       <w:r>
@@ -1909,7 +1721,6 @@
         <w:t xml:space="preserve"> </w:t>
       </w:r>
       <w:r>
-        <w:rPr/>
         <w:t>por</w:t>
       </w:r>
       <w:r>
@@ -1919,7 +1730,6 @@
         <w:t xml:space="preserve"> </w:t>
       </w:r>
       <w:r>
-        <w:rPr/>
         <w:t>modelar</w:t>
       </w:r>
       <w:r>
@@ -1929,7 +1739,6 @@
         <w:t xml:space="preserve"> </w:t>
       </w:r>
       <w:r>
-        <w:rPr/>
         <w:t>Dirección,</w:t>
       </w:r>
       <w:r>
@@ -1939,7 +1748,6 @@
         <w:t xml:space="preserve"> </w:t>
       </w:r>
       <w:r>
-        <w:rPr/>
         <w:t>Localidad</w:t>
       </w:r>
       <w:r>
@@ -1949,7 +1757,6 @@
         <w:t xml:space="preserve"> </w:t>
       </w:r>
       <w:r>
-        <w:rPr/>
         <w:t>y</w:t>
       </w:r>
       <w:r>
@@ -1959,8 +1766,10 @@
         <w:t xml:space="preserve"> </w:t>
       </w:r>
       <w:r>
-        <w:rPr/>
-        <w:t>Provincia</w:t>
+        <w:t>Pro</w:t>
+      </w:r>
+      <w:r>
+        <w:t>vincia</w:t>
       </w:r>
       <w:r>
         <w:rPr>
@@ -1969,7 +1778,6 @@
         <w:t xml:space="preserve"> </w:t>
       </w:r>
       <w:r>
-        <w:rPr/>
         <w:t>como</w:t>
       </w:r>
       <w:r>
@@ -1979,7 +1787,6 @@
         <w:t xml:space="preserve"> </w:t>
       </w:r>
       <w:r>
-        <w:rPr/>
         <w:t>entidades</w:t>
       </w:r>
       <w:r>
@@ -1989,7 +1796,6 @@
         <w:t xml:space="preserve"> </w:t>
       </w:r>
       <w:r>
-        <w:rPr/>
         <w:t>separadas</w:t>
       </w:r>
       <w:r>
@@ -1999,7 +1805,6 @@
         <w:t xml:space="preserve"> </w:t>
       </w:r>
       <w:r>
-        <w:rPr/>
         <w:t>en lugar</w:t>
       </w:r>
       <w:r>
@@ -2009,7 +1814,6 @@
         <w:t xml:space="preserve"> </w:t>
       </w:r>
       <w:r>
-        <w:rPr/>
         <w:t>de</w:t>
       </w:r>
       <w:r>
@@ -2019,7 +1823,6 @@
         <w:t xml:space="preserve"> </w:t>
       </w:r>
       <w:r>
-        <w:rPr/>
         <w:t>unificarlas</w:t>
       </w:r>
       <w:r>
@@ -2029,7 +1832,6 @@
         <w:t xml:space="preserve"> </w:t>
       </w:r>
       <w:r>
-        <w:rPr/>
         <w:t>en</w:t>
       </w:r>
       <w:r>
@@ -2039,7 +1841,6 @@
         <w:t xml:space="preserve"> </w:t>
       </w:r>
       <w:r>
-        <w:rPr/>
         <w:t>una</w:t>
       </w:r>
       <w:r>
@@ -2049,7 +1850,6 @@
         <w:t xml:space="preserve"> </w:t>
       </w:r>
       <w:r>
-        <w:rPr/>
         <w:t>única</w:t>
       </w:r>
       <w:r>
@@ -2059,7 +1859,6 @@
         <w:t xml:space="preserve"> </w:t>
       </w:r>
       <w:r>
-        <w:rPr/>
         <w:t>entidad</w:t>
       </w:r>
       <w:r>
@@ -2069,7 +1868,6 @@
         <w:t xml:space="preserve"> </w:t>
       </w:r>
       <w:r>
-        <w:rPr/>
         <w:t>genérica</w:t>
       </w:r>
       <w:r>
@@ -2079,7 +1877,6 @@
         <w:t xml:space="preserve"> </w:t>
       </w:r>
       <w:r>
-        <w:rPr/>
         <w:t>como</w:t>
       </w:r>
       <w:r>
@@ -2089,7 +1886,6 @@
         <w:t xml:space="preserve"> </w:t>
       </w:r>
       <w:r>
-        <w:rPr/>
         <w:t>Ubicación</w:t>
       </w:r>
       <w:r>
@@ -2099,7 +1895,6 @@
         <w:t xml:space="preserve"> </w:t>
       </w:r>
       <w:r>
-        <w:rPr/>
         <w:t>para</w:t>
       </w:r>
       <w:r>
@@ -2109,7 +1904,6 @@
         <w:t xml:space="preserve"> </w:t>
       </w:r>
       <w:r>
-        <w:rPr/>
         <w:t>favorecer</w:t>
       </w:r>
       <w:r>
@@ -2119,27 +1913,21 @@
         <w:t xml:space="preserve"> </w:t>
       </w:r>
       <w:r>
-        <w:rPr/>
         <w:t>la normalización y evitar redundancias en los datos.</w:t>
       </w:r>
     </w:p>
     <w:p>
       <w:pPr>
-        <w:pStyle w:val="BodyText"/>
-        <w:spacing w:before="40" w:after="0"/>
-        <w:rPr/>
-      </w:pPr>
-      <w:r>
-        <w:rPr/>
-      </w:r>
-    </w:p>
-    <w:p>
-      <w:pPr>
-        <w:pStyle w:val="Heading3"/>
-        <w:rPr/>
-      </w:pPr>
-      <w:bookmarkStart w:id="6" w:name="_TOC_250000"/>
-      <w:bookmarkEnd w:id="6"/>
+        <w:pStyle w:val="Textoindependiente"/>
+        <w:spacing w:before="40"/>
+      </w:pPr>
+    </w:p>
+    <w:p>
+      <w:pPr>
+        <w:pStyle w:val="Ttulo3"/>
+      </w:pPr>
+      <w:bookmarkStart w:id="5" w:name="_TOC_250000"/>
+      <w:bookmarkEnd w:id="5"/>
       <w:r>
         <w:rPr>
           <w:spacing w:val="-2"/>
@@ -2149,14 +1937,12 @@
     </w:p>
     <w:p>
       <w:pPr>
-        <w:pStyle w:val="BodyText"/>
-        <w:spacing w:lineRule="auto" w:line="276"/>
+        <w:pStyle w:val="Textoindependiente"/>
+        <w:spacing w:line="276" w:lineRule="auto"/>
         <w:ind w:right="463"/>
         <w:jc w:val="both"/>
-        <w:rPr/>
-      </w:pPr>
-      <w:r>
-        <w:rPr/>
+      </w:pPr>
+      <w:r>
         <w:t>Decidimos</w:t>
       </w:r>
       <w:r>
@@ -2166,7 +1952,6 @@
         <w:t xml:space="preserve"> </w:t>
       </w:r>
       <w:r>
-        <w:rPr/>
         <w:t>crear</w:t>
       </w:r>
       <w:r>
@@ -2176,7 +1961,6 @@
         <w:t xml:space="preserve"> </w:t>
       </w:r>
       <w:r>
-        <w:rPr/>
         <w:t>una</w:t>
       </w:r>
       <w:r>
@@ -2186,7 +1970,6 @@
         <w:t xml:space="preserve"> </w:t>
       </w:r>
       <w:r>
-        <w:rPr/>
         <w:t>tabla</w:t>
       </w:r>
       <w:r>
@@ -2196,7 +1979,6 @@
         <w:t xml:space="preserve"> </w:t>
       </w:r>
       <w:r>
-        <w:rPr/>
         <w:t>ESTADO</w:t>
       </w:r>
       <w:r>
@@ -2206,7 +1988,6 @@
         <w:t xml:space="preserve"> </w:t>
       </w:r>
       <w:r>
-        <w:rPr/>
         <w:t>para</w:t>
       </w:r>
       <w:r>
@@ -2216,7 +1997,6 @@
         <w:t xml:space="preserve"> </w:t>
       </w:r>
       <w:r>
-        <w:rPr/>
         <w:t>representar</w:t>
       </w:r>
       <w:r>
@@ -2226,7 +2006,6 @@
         <w:t xml:space="preserve"> </w:t>
       </w:r>
       <w:r>
-        <w:rPr/>
         <w:t>los</w:t>
       </w:r>
       <w:r>
@@ -2236,7 +2015,6 @@
         <w:t xml:space="preserve"> </w:t>
       </w:r>
       <w:r>
-        <w:rPr/>
         <w:t>estados</w:t>
       </w:r>
       <w:r>
@@ -2246,7 +2024,6 @@
         <w:t xml:space="preserve"> </w:t>
       </w:r>
       <w:r>
-        <w:rPr/>
         <w:t>posibles</w:t>
       </w:r>
       <w:r>
@@ -2256,7 +2033,6 @@
         <w:t xml:space="preserve"> </w:t>
       </w:r>
       <w:r>
-        <w:rPr/>
         <w:t>debido</w:t>
       </w:r>
       <w:r>
@@ -2266,26 +2042,24 @@
         <w:t xml:space="preserve"> </w:t>
       </w:r>
       <w:r>
-        <w:rPr/>
-        <w:t>a que solo existen 3 y de esta manera nos aseguramos una mayor integridad</w:t>
-      </w:r>
-    </w:p>
-    <w:p>
-      <w:pPr>
-        <w:pStyle w:val="BodyText"/>
-        <w:spacing w:lineRule="auto" w:line="276"/>
+        <w:t>a</w:t>
+      </w:r>
+      <w:r>
+        <w:t xml:space="preserve"> que solo existen 3 y de esta manera nos aseguramos una mayor integridad</w:t>
+      </w:r>
+    </w:p>
+    <w:p>
+      <w:pPr>
+        <w:pStyle w:val="Textoindependiente"/>
+        <w:spacing w:line="276" w:lineRule="auto"/>
         <w:ind w:right="463"/>
         <w:jc w:val="both"/>
-        <w:rPr/>
-      </w:pPr>
-      <w:r>
-        <w:rPr/>
-      </w:r>
-    </w:p>
-    <w:p>
-      <w:pPr>
-        <w:pStyle w:val="BodyText"/>
-        <w:spacing w:lineRule="auto" w:line="276"/>
+      </w:pPr>
+    </w:p>
+    <w:p>
+      <w:pPr>
+        <w:pStyle w:val="Textoindependiente"/>
+        <w:spacing w:line="276" w:lineRule="auto"/>
         <w:ind w:right="463"/>
         <w:jc w:val="both"/>
         <w:rPr>
@@ -2296,7 +2070,7 @@
       </w:pPr>
       <w:r>
         <w:rPr>
-          <w:rFonts w:cs="Arial" w:ascii="Arial" w:hAnsi="Arial"/>
+          <w:rFonts w:ascii="Arial" w:hAnsi="Arial" w:cs="Arial"/>
           <w:b/>
           <w:sz w:val="28"/>
         </w:rPr>
@@ -2305,8 +2079,8 @@
     </w:p>
     <w:p>
       <w:pPr>
-        <w:pStyle w:val="BodyText"/>
-        <w:spacing w:lineRule="auto" w:line="276"/>
+        <w:pStyle w:val="Textoindependiente"/>
+        <w:spacing w:line="276" w:lineRule="auto"/>
         <w:ind w:right="463"/>
         <w:jc w:val="both"/>
         <w:rPr>
@@ -2315,59 +2089,56 @@
       </w:pPr>
       <w:r>
         <w:rPr>
-          <w:rFonts w:cs="Arial" w:ascii="Arial" w:hAnsi="Arial"/>
-        </w:rPr>
-        <w:t>Se crearon nuevos campos a algunas tablas (subtotales, descripciones, etc) para poder migrar todos los existentes en la tabla maestra</w:t>
-      </w:r>
-    </w:p>
-    <w:p>
-      <w:pPr>
-        <w:pStyle w:val="BodyText"/>
-        <w:spacing w:lineRule="auto" w:line="276"/>
+          <w:rFonts w:ascii="Arial" w:hAnsi="Arial" w:cs="Arial"/>
+        </w:rPr>
+        <w:t xml:space="preserve">Se crearon nuevos campos a algunas tablas (subtotales, descripciones, </w:t>
+      </w:r>
+      <w:proofErr w:type="spellStart"/>
+      <w:r>
+        <w:rPr>
+          <w:rFonts w:ascii="Arial" w:hAnsi="Arial" w:cs="Arial"/>
+        </w:rPr>
+        <w:t>etc</w:t>
+      </w:r>
+      <w:proofErr w:type="spellEnd"/>
+      <w:r>
+        <w:rPr>
+          <w:rFonts w:ascii="Arial" w:hAnsi="Arial" w:cs="Arial"/>
+        </w:rPr>
+        <w:t>) para poder migrar todos los existentes en la tabla maestra</w:t>
+      </w:r>
+    </w:p>
+    <w:p>
+      <w:pPr>
+        <w:pStyle w:val="Textoindependiente"/>
+        <w:spacing w:line="276" w:lineRule="auto"/>
         <w:ind w:right="463"/>
         <w:jc w:val="both"/>
-        <w:rPr/>
-      </w:pPr>
-      <w:r>
-        <w:rPr/>
-      </w:r>
-    </w:p>
-    <w:p>
-      <w:pPr>
-        <w:pStyle w:val="TOC2"/>
-        <w:rPr>
-          <w:rFonts w:ascii="Arial" w:hAnsi="Arial"/>
-          <w:b/>
-          <w:bCs/>
-          <w:sz w:val="28"/>
-          <w:szCs w:val="28"/>
-        </w:rPr>
-      </w:pPr>
-      <w:r>
-        <w:rPr/>
+      </w:pPr>
+    </w:p>
+    <w:p>
+      <w:pPr>
+        <w:pStyle w:val="TDC2"/>
+      </w:pPr>
+      <w:r>
         <w:t>Material</w:t>
       </w:r>
     </w:p>
     <w:p>
       <w:pPr>
-        <w:pStyle w:val="BodyText"/>
-        <w:spacing w:lineRule="auto" w:line="276"/>
+        <w:pStyle w:val="Textoindependiente"/>
+        <w:spacing w:line="276" w:lineRule="auto"/>
         <w:ind w:right="463"/>
         <w:jc w:val="both"/>
         <w:rPr>
           <w:rFonts w:ascii="Arial" w:hAnsi="Arial"/>
         </w:rPr>
       </w:pPr>
-      <w:r>
-        <w:rPr>
-          <w:rFonts w:ascii="Arial" w:hAnsi="Arial"/>
-        </w:rPr>
-      </w:r>
-    </w:p>
-    <w:p>
-      <w:pPr>
-        <w:pStyle w:val="BodyText"/>
-        <w:spacing w:lineRule="auto" w:line="276"/>
+    </w:p>
+    <w:p>
+      <w:pPr>
+        <w:pStyle w:val="Textoindependiente"/>
+        <w:spacing w:line="276" w:lineRule="auto"/>
         <w:ind w:right="463"/>
         <w:jc w:val="both"/>
         <w:rPr>
@@ -2378,13 +2149,19 @@
         <w:rPr>
           <w:rFonts w:ascii="Arial" w:hAnsi="Arial"/>
         </w:rPr>
-        <w:t>Existen 3 tipos de materiales, TELA, MADERA y RELLENO.</w:t>
-      </w:r>
-    </w:p>
-    <w:p>
-      <w:pPr>
-        <w:pStyle w:val="BodyText"/>
-        <w:spacing w:lineRule="auto" w:line="276"/>
+        <w:t>Existen 3 tipos de mat</w:t>
+      </w:r>
+      <w:r>
+        <w:rPr>
+          <w:rFonts w:ascii="Arial" w:hAnsi="Arial"/>
+        </w:rPr>
+        <w:t>eriales, TELA, MADERA y RELLENO.</w:t>
+      </w:r>
+    </w:p>
+    <w:p>
+      <w:pPr>
+        <w:pStyle w:val="Textoindependiente"/>
+        <w:spacing w:line="276" w:lineRule="auto"/>
         <w:ind w:right="463"/>
         <w:jc w:val="both"/>
         <w:rPr>
@@ -2400,8 +2177,8 @@
     </w:p>
     <w:p>
       <w:pPr>
-        <w:pStyle w:val="BodyText"/>
-        <w:spacing w:lineRule="auto" w:line="276"/>
+        <w:pStyle w:val="Textoindependiente"/>
+        <w:spacing w:line="276" w:lineRule="auto"/>
         <w:ind w:right="463"/>
         <w:jc w:val="both"/>
         <w:rPr>
@@ -2417,12 +2194,12 @@
     </w:p>
     <w:p>
       <w:pPr>
-        <w:pStyle w:val="BodyText"/>
+        <w:pStyle w:val="Textoindependiente"/>
         <w:numPr>
           <w:ilvl w:val="0"/>
           <w:numId w:val="1"/>
         </w:numPr>
-        <w:spacing w:lineRule="auto" w:line="276"/>
+        <w:spacing w:line="276" w:lineRule="auto"/>
         <w:jc w:val="both"/>
         <w:rPr>
           <w:rFonts w:ascii="Arial" w:hAnsi="Arial"/>
@@ -2437,12 +2214,12 @@
     </w:p>
     <w:p>
       <w:pPr>
-        <w:pStyle w:val="BodyText"/>
+        <w:pStyle w:val="Textoindependiente"/>
         <w:numPr>
           <w:ilvl w:val="0"/>
           <w:numId w:val="1"/>
         </w:numPr>
-        <w:spacing w:lineRule="auto" w:line="276"/>
+        <w:spacing w:line="276" w:lineRule="auto"/>
         <w:jc w:val="both"/>
         <w:rPr>
           <w:rFonts w:ascii="Arial" w:hAnsi="Arial"/>
@@ -2457,12 +2234,12 @@
     </w:p>
     <w:p>
       <w:pPr>
-        <w:pStyle w:val="BodyText"/>
+        <w:pStyle w:val="Textoindependiente"/>
         <w:numPr>
           <w:ilvl w:val="0"/>
           <w:numId w:val="1"/>
         </w:numPr>
-        <w:spacing w:lineRule="auto" w:line="276"/>
+        <w:spacing w:line="276" w:lineRule="auto"/>
         <w:jc w:val="both"/>
         <w:rPr>
           <w:rFonts w:ascii="Arial" w:hAnsi="Arial"/>
@@ -2477,8 +2254,8 @@
     </w:p>
     <w:p>
       <w:pPr>
-        <w:pStyle w:val="BodyText"/>
-        <w:spacing w:lineRule="auto" w:line="276"/>
+        <w:pStyle w:val="Textoindependiente"/>
+        <w:spacing w:line="276" w:lineRule="auto"/>
         <w:ind w:right="463"/>
         <w:jc w:val="both"/>
         <w:rPr>
@@ -2489,13 +2266,14 @@
         <w:rPr>
           <w:rFonts w:ascii="Arial" w:hAnsi="Arial"/>
         </w:rPr>
+        <w:lastRenderedPageBreak/>
         <w:t>La información del material se guarda en una tabla MATERIAL, que es referenciada desde las tablas de características.</w:t>
       </w:r>
     </w:p>
     <w:p>
       <w:pPr>
-        <w:pStyle w:val="BodyText"/>
-        <w:spacing w:lineRule="auto" w:line="276"/>
+        <w:pStyle w:val="Textoindependiente"/>
+        <w:spacing w:line="276" w:lineRule="auto"/>
         <w:ind w:right="463"/>
         <w:jc w:val="both"/>
         <w:rPr>
@@ -2508,6 +2286,7 @@
         </w:rPr>
         <w:t xml:space="preserve">Si bien </w:t>
       </w:r>
+      <w:proofErr w:type="spellStart"/>
       <w:r>
         <w:rPr>
           <w:rFonts w:ascii="Arial" w:hAnsi="Arial"/>
@@ -2516,6 +2295,7 @@
         </w:rPr>
         <w:t>material_descripcion</w:t>
       </w:r>
+      <w:proofErr w:type="spellEnd"/>
       <w:r>
         <w:rPr>
           <w:rFonts w:ascii="Arial" w:hAnsi="Arial"/>
@@ -2525,56 +2305,38 @@
     </w:p>
     <w:p>
       <w:pPr>
-        <w:pStyle w:val="BodyText"/>
-        <w:spacing w:lineRule="auto" w:line="276"/>
+        <w:pStyle w:val="Textoindependiente"/>
+        <w:spacing w:line="276" w:lineRule="auto"/>
         <w:ind w:right="463"/>
         <w:jc w:val="both"/>
         <w:rPr>
           <w:rFonts w:ascii="Arial" w:hAnsi="Arial"/>
         </w:rPr>
       </w:pPr>
-      <w:r>
-        <w:rPr>
-          <w:rFonts w:ascii="Arial" w:hAnsi="Arial"/>
-        </w:rPr>
-      </w:r>
-    </w:p>
-    <w:p>
-      <w:pPr>
-        <w:pStyle w:val="TOC2"/>
-        <w:rPr>
-          <w:rFonts w:ascii="Arial" w:hAnsi="Arial"/>
-          <w:b/>
-          <w:bCs/>
-          <w:sz w:val="28"/>
-          <w:szCs w:val="28"/>
-        </w:rPr>
-      </w:pPr>
-      <w:r>
-        <w:rPr/>
+    </w:p>
+    <w:p>
+      <w:pPr>
+        <w:pStyle w:val="TDC2"/>
+      </w:pPr>
+      <w:r>
         <w:t>Sillón Material</w:t>
       </w:r>
     </w:p>
     <w:p>
       <w:pPr>
-        <w:pStyle w:val="BodyText"/>
-        <w:spacing w:lineRule="auto" w:line="276"/>
+        <w:pStyle w:val="Textoindependiente"/>
+        <w:spacing w:line="276" w:lineRule="auto"/>
         <w:ind w:right="463"/>
         <w:jc w:val="both"/>
         <w:rPr>
           <w:rFonts w:ascii="Arial" w:hAnsi="Arial"/>
         </w:rPr>
       </w:pPr>
-      <w:r>
-        <w:rPr>
-          <w:rFonts w:ascii="Arial" w:hAnsi="Arial"/>
-        </w:rPr>
-      </w:r>
-    </w:p>
-    <w:p>
-      <w:pPr>
-        <w:pStyle w:val="BodyText"/>
-        <w:spacing w:lineRule="auto" w:line="276"/>
+    </w:p>
+    <w:p>
+      <w:pPr>
+        <w:pStyle w:val="Textoindependiente"/>
+        <w:spacing w:line="276" w:lineRule="auto"/>
         <w:ind w:right="463"/>
         <w:jc w:val="both"/>
         <w:rPr>
@@ -2585,7 +2347,21 @@
         <w:rPr>
           <w:rFonts w:ascii="Arial" w:hAnsi="Arial"/>
         </w:rPr>
-        <w:t xml:space="preserve">Un sillón esta hecho de 3 materiales, </w:t>
+        <w:t xml:space="preserve">Un sillón </w:t>
+      </w:r>
+      <w:proofErr w:type="gramStart"/>
+      <w:r>
+        <w:rPr>
+          <w:rFonts w:ascii="Arial" w:hAnsi="Arial"/>
+        </w:rPr>
+        <w:t>esta hecho</w:t>
+      </w:r>
+      <w:proofErr w:type="gramEnd"/>
+      <w:r>
+        <w:rPr>
+          <w:rFonts w:ascii="Arial" w:hAnsi="Arial"/>
+        </w:rPr>
+        <w:t xml:space="preserve"> de 3 materiales, </w:t>
       </w:r>
       <w:r>
         <w:rPr>
@@ -2598,23 +2374,28 @@
     </w:p>
     <w:p>
       <w:pPr>
-        <w:pStyle w:val="BodyText"/>
-        <w:spacing w:lineRule="auto" w:line="276"/>
+        <w:pStyle w:val="Textoindependiente"/>
+        <w:spacing w:line="276" w:lineRule="auto"/>
         <w:ind w:right="463"/>
         <w:jc w:val="both"/>
-        <w:rPr/>
-      </w:pPr>
-      <w:r>
-        <w:rPr>
-          <w:rFonts w:ascii="Arial" w:hAnsi="Arial"/>
-        </w:rPr>
-        <w:t>Decidimos crear una tabla para registrar la relación entre los sillones y los materiales, en vez de tener 3 FK en sillón para los materiales que lo componen.</w:t>
-      </w:r>
-    </w:p>
-    <w:p>
-      <w:pPr>
-        <w:pStyle w:val="BodyText"/>
-        <w:spacing w:lineRule="auto" w:line="276"/>
+      </w:pPr>
+      <w:r>
+        <w:rPr>
+          <w:rFonts w:ascii="Arial" w:hAnsi="Arial"/>
+        </w:rPr>
+        <w:t>Decidimos crear una tabla para</w:t>
+      </w:r>
+      <w:r>
+        <w:rPr>
+          <w:rFonts w:ascii="Arial" w:hAnsi="Arial"/>
+        </w:rPr>
+        <w:t xml:space="preserve"> registrar la relación entre los sillones y los materiales, en vez de tener 3 FK en sillón para los materiales que lo componen.</w:t>
+      </w:r>
+    </w:p>
+    <w:p>
+      <w:pPr>
+        <w:pStyle w:val="Textoindependiente"/>
+        <w:spacing w:line="276" w:lineRule="auto"/>
         <w:ind w:right="463"/>
         <w:jc w:val="both"/>
         <w:rPr>
@@ -2624,36 +2405,392 @@
           <w:u w:val="single"/>
         </w:rPr>
       </w:pPr>
-      <w:r>
-        <w:rPr>
-          <w:rFonts w:cs="Arial" w:ascii="Arial" w:hAnsi="Arial"/>
+    </w:p>
+    <w:p>
+      <w:pPr>
+        <w:pStyle w:val="Textoindependiente"/>
+        <w:spacing w:line="276" w:lineRule="auto"/>
+        <w:ind w:right="463"/>
+        <w:jc w:val="both"/>
+      </w:pPr>
+      <w:r>
+        <w:rPr>
+          <w:rFonts w:ascii="Arial" w:hAnsi="Arial" w:cs="Arial"/>
           <w:b/>
           <w:sz w:val="32"/>
           <w:u w:val="single"/>
         </w:rPr>
-      </w:r>
-    </w:p>
-    <w:p>
-      <w:pPr>
-        <w:pStyle w:val="BodyText"/>
-        <w:spacing w:lineRule="auto" w:line="276"/>
-        <w:ind w:right="463"/>
-        <w:jc w:val="both"/>
-        <w:rPr/>
-      </w:pPr>
-      <w:r>
-        <w:rPr>
-          <w:rFonts w:cs="Arial" w:ascii="Arial" w:hAnsi="Arial"/>
+        <w:t>Base de Datos</w:t>
+      </w:r>
+    </w:p>
+    <w:p>
+      <w:pPr>
+        <w:rPr>
+          <w:rFonts w:ascii="Arial" w:hAnsi="Arial" w:cs="Arial"/>
           <w:b/>
           <w:sz w:val="32"/>
           <w:u w:val="single"/>
         </w:rPr>
-        <w:t>Base de Datos</w:t>
-      </w:r>
-    </w:p>
-    <w:p>
-      <w:pPr>
-        <w:pStyle w:val="Normal"/>
+      </w:pPr>
+    </w:p>
+    <w:p>
+      <w:pPr>
+        <w:rPr>
+          <w:rFonts w:ascii="Arial" w:hAnsi="Arial" w:cs="Arial"/>
+          <w:sz w:val="24"/>
+        </w:rPr>
+      </w:pPr>
+      <w:proofErr w:type="spellStart"/>
+      <w:r>
+        <w:rPr>
+          <w:rFonts w:ascii="Arial" w:hAnsi="Arial" w:cs="Arial"/>
+          <w:b/>
+          <w:sz w:val="28"/>
+        </w:rPr>
+        <w:t>Drop</w:t>
+      </w:r>
+      <w:proofErr w:type="spellEnd"/>
+      <w:r>
+        <w:rPr>
+          <w:rFonts w:ascii="Arial" w:hAnsi="Arial" w:cs="Arial"/>
+          <w:b/>
+          <w:sz w:val="28"/>
+        </w:rPr>
+        <w:t xml:space="preserve"> </w:t>
+      </w:r>
+      <w:proofErr w:type="spellStart"/>
+      <w:r>
+        <w:rPr>
+          <w:rFonts w:ascii="Arial" w:hAnsi="Arial" w:cs="Arial"/>
+          <w:b/>
+          <w:sz w:val="28"/>
+        </w:rPr>
+        <w:t>table</w:t>
+      </w:r>
+      <w:proofErr w:type="spellEnd"/>
+      <w:r>
+        <w:rPr>
+          <w:rFonts w:ascii="Arial" w:hAnsi="Arial" w:cs="Arial"/>
+          <w:b/>
+          <w:sz w:val="28"/>
+        </w:rPr>
+        <w:t xml:space="preserve">: </w:t>
+      </w:r>
+    </w:p>
+    <w:p>
+      <w:pPr>
+        <w:rPr>
+          <w:rFonts w:ascii="Arial" w:hAnsi="Arial" w:cs="Arial"/>
+          <w:sz w:val="24"/>
+        </w:rPr>
+      </w:pPr>
+      <w:r>
+        <w:rPr>
+          <w:rFonts w:ascii="Arial" w:hAnsi="Arial" w:cs="Arial"/>
+          <w:sz w:val="24"/>
+        </w:rPr>
+        <w:t xml:space="preserve">Creamos un </w:t>
+      </w:r>
+      <w:proofErr w:type="spellStart"/>
+      <w:r>
+        <w:rPr>
+          <w:rFonts w:ascii="Arial" w:hAnsi="Arial" w:cs="Arial"/>
+          <w:sz w:val="24"/>
+        </w:rPr>
+        <w:t>procedure</w:t>
+      </w:r>
+      <w:proofErr w:type="spellEnd"/>
+      <w:r>
+        <w:rPr>
+          <w:rFonts w:ascii="Arial" w:hAnsi="Arial" w:cs="Arial"/>
+          <w:sz w:val="24"/>
+        </w:rPr>
+        <w:t xml:space="preserve"> que se encargue de eliminar todas las tablas en caso que lo necesitemos para h</w:t>
+      </w:r>
+      <w:r>
+        <w:rPr>
+          <w:rFonts w:ascii="Arial" w:hAnsi="Arial" w:cs="Arial"/>
+          <w:sz w:val="24"/>
+        </w:rPr>
+        <w:t>acerlo de una manera más rápida.</w:t>
+      </w:r>
+    </w:p>
+    <w:p>
+      <w:pPr>
+        <w:rPr>
+          <w:rFonts w:ascii="Arial" w:hAnsi="Arial" w:cs="Arial"/>
+          <w:sz w:val="24"/>
+        </w:rPr>
+      </w:pPr>
+    </w:p>
+    <w:p>
+      <w:pPr>
+        <w:rPr>
+          <w:rFonts w:ascii="Arial" w:hAnsi="Arial" w:cs="Arial"/>
+          <w:b/>
+          <w:sz w:val="28"/>
+        </w:rPr>
+      </w:pPr>
+      <w:proofErr w:type="spellStart"/>
+      <w:r>
+        <w:rPr>
+          <w:rFonts w:ascii="Arial" w:hAnsi="Arial" w:cs="Arial"/>
+          <w:b/>
+          <w:sz w:val="28"/>
+        </w:rPr>
+        <w:t>Trigger</w:t>
+      </w:r>
+      <w:proofErr w:type="spellEnd"/>
+      <w:r>
+        <w:rPr>
+          <w:rFonts w:ascii="Arial" w:hAnsi="Arial" w:cs="Arial"/>
+          <w:b/>
+          <w:sz w:val="28"/>
+        </w:rPr>
+        <w:t>:</w:t>
+      </w:r>
+    </w:p>
+    <w:p>
+      <w:pPr>
+        <w:rPr>
+          <w:rFonts w:ascii="Arial" w:hAnsi="Arial" w:cs="Arial"/>
+          <w:sz w:val="24"/>
+        </w:rPr>
+      </w:pPr>
+      <w:r>
+        <w:rPr>
+          <w:rFonts w:ascii="Arial" w:hAnsi="Arial" w:cs="Arial"/>
+          <w:sz w:val="24"/>
+        </w:rPr>
+        <w:t xml:space="preserve">Creamos un </w:t>
+      </w:r>
+      <w:proofErr w:type="spellStart"/>
+      <w:r>
+        <w:rPr>
+          <w:rFonts w:ascii="Arial" w:hAnsi="Arial" w:cs="Arial"/>
+          <w:sz w:val="24"/>
+        </w:rPr>
+        <w:t>trigger</w:t>
+      </w:r>
+      <w:proofErr w:type="spellEnd"/>
+      <w:r>
+        <w:rPr>
+          <w:rFonts w:ascii="Arial" w:hAnsi="Arial" w:cs="Arial"/>
+          <w:sz w:val="24"/>
+        </w:rPr>
+        <w:t xml:space="preserve"> para que en el momento que se realice una factura ya se cree la tabla envió, ya que en el enunciado se establece que cada vez que se vende un pedido se programa un envió.</w:t>
+      </w:r>
+    </w:p>
+    <w:p>
+      <w:pPr>
+        <w:rPr>
+          <w:rFonts w:ascii="Arial" w:hAnsi="Arial" w:cs="Arial"/>
+          <w:sz w:val="24"/>
+        </w:rPr>
+      </w:pPr>
+      <w:r>
+        <w:rPr>
+          <w:rFonts w:ascii="Arial" w:hAnsi="Arial" w:cs="Arial"/>
+          <w:sz w:val="24"/>
+        </w:rPr>
+        <w:t xml:space="preserve">En el caso de </w:t>
+      </w:r>
+      <w:proofErr w:type="spellStart"/>
+      <w:r>
+        <w:rPr>
+          <w:rFonts w:ascii="Arial" w:hAnsi="Arial" w:cs="Arial"/>
+          <w:sz w:val="24"/>
+        </w:rPr>
+        <w:t>detalle_f</w:t>
+      </w:r>
+      <w:r>
+        <w:rPr>
+          <w:rFonts w:ascii="Arial" w:hAnsi="Arial" w:cs="Arial"/>
+          <w:sz w:val="24"/>
+        </w:rPr>
+        <w:t>actura</w:t>
+      </w:r>
+      <w:proofErr w:type="spellEnd"/>
+      <w:r>
+        <w:rPr>
+          <w:rFonts w:ascii="Arial" w:hAnsi="Arial" w:cs="Arial"/>
+          <w:sz w:val="24"/>
+        </w:rPr>
+        <w:t xml:space="preserve">, </w:t>
+      </w:r>
+      <w:proofErr w:type="spellStart"/>
+      <w:r>
+        <w:rPr>
+          <w:rFonts w:ascii="Arial" w:hAnsi="Arial" w:cs="Arial"/>
+          <w:sz w:val="24"/>
+        </w:rPr>
+        <w:t>detalle_pedido</w:t>
+      </w:r>
+      <w:proofErr w:type="spellEnd"/>
+      <w:r>
+        <w:rPr>
+          <w:rFonts w:ascii="Arial" w:hAnsi="Arial" w:cs="Arial"/>
+          <w:sz w:val="24"/>
+        </w:rPr>
+        <w:t xml:space="preserve">, etc. Decidimos no hacer un </w:t>
+      </w:r>
+      <w:proofErr w:type="spellStart"/>
+      <w:r>
+        <w:rPr>
+          <w:rFonts w:ascii="Arial" w:hAnsi="Arial" w:cs="Arial"/>
+          <w:sz w:val="24"/>
+        </w:rPr>
+        <w:t>trigger</w:t>
+      </w:r>
+      <w:proofErr w:type="spellEnd"/>
+      <w:r>
+        <w:rPr>
+          <w:rFonts w:ascii="Arial" w:hAnsi="Arial" w:cs="Arial"/>
+          <w:sz w:val="24"/>
+        </w:rPr>
+        <w:t xml:space="preserve"> por que nos generaba problemas con algunas FK del modelo relacional </w:t>
+      </w:r>
+    </w:p>
+    <w:p>
+      <w:pPr>
+        <w:rPr>
+          <w:rFonts w:ascii="Arial" w:hAnsi="Arial" w:cs="Arial"/>
+          <w:sz w:val="24"/>
+        </w:rPr>
+      </w:pPr>
+    </w:p>
+    <w:p>
+      <w:pPr>
+        <w:rPr>
+          <w:rFonts w:ascii="Arial" w:hAnsi="Arial" w:cs="Arial"/>
+          <w:b/>
+          <w:sz w:val="28"/>
+        </w:rPr>
+      </w:pPr>
+      <w:proofErr w:type="spellStart"/>
+      <w:r>
+        <w:rPr>
+          <w:rFonts w:ascii="Arial" w:hAnsi="Arial" w:cs="Arial"/>
+          <w:b/>
+          <w:sz w:val="28"/>
+        </w:rPr>
+        <w:t>Constraints</w:t>
+      </w:r>
+      <w:proofErr w:type="spellEnd"/>
+      <w:r>
+        <w:rPr>
+          <w:rFonts w:ascii="Arial" w:hAnsi="Arial" w:cs="Arial"/>
+          <w:b/>
+          <w:sz w:val="28"/>
+        </w:rPr>
+        <w:t xml:space="preserve">: </w:t>
+      </w:r>
+    </w:p>
+    <w:p>
+      <w:pPr>
+        <w:rPr>
+          <w:rFonts w:ascii="Arial" w:hAnsi="Arial" w:cs="Arial"/>
+          <w:sz w:val="24"/>
+        </w:rPr>
+      </w:pPr>
+      <w:r>
+        <w:rPr>
+          <w:rFonts w:ascii="Arial" w:hAnsi="Arial" w:cs="Arial"/>
+          <w:sz w:val="24"/>
+        </w:rPr>
+        <w:t xml:space="preserve">Decidimos usar </w:t>
+      </w:r>
+      <w:proofErr w:type="spellStart"/>
+      <w:r>
+        <w:rPr>
+          <w:rFonts w:ascii="Arial" w:hAnsi="Arial" w:cs="Arial"/>
+          <w:sz w:val="24"/>
+        </w:rPr>
+        <w:t>constraints</w:t>
+      </w:r>
+      <w:proofErr w:type="spellEnd"/>
+      <w:r>
+        <w:rPr>
+          <w:rFonts w:ascii="Arial" w:hAnsi="Arial" w:cs="Arial"/>
+          <w:sz w:val="24"/>
+        </w:rPr>
+        <w:t xml:space="preserve"> como </w:t>
+      </w:r>
+      <w:proofErr w:type="spellStart"/>
+      <w:proofErr w:type="gramStart"/>
+      <w:r>
+        <w:rPr>
+          <w:rFonts w:ascii="Arial" w:hAnsi="Arial" w:cs="Arial"/>
+          <w:sz w:val="24"/>
+        </w:rPr>
+        <w:t>identity</w:t>
+      </w:r>
+      <w:proofErr w:type="spellEnd"/>
+      <w:r>
+        <w:rPr>
+          <w:rFonts w:ascii="Arial" w:hAnsi="Arial" w:cs="Arial"/>
+          <w:sz w:val="24"/>
+        </w:rPr>
+        <w:t>(</w:t>
+      </w:r>
+      <w:proofErr w:type="gramEnd"/>
+      <w:r>
+        <w:rPr>
+          <w:rFonts w:ascii="Arial" w:hAnsi="Arial" w:cs="Arial"/>
+          <w:sz w:val="24"/>
+        </w:rPr>
+        <w:t xml:space="preserve">1,1) para las PK que nosotros creamos y </w:t>
+      </w:r>
+      <w:proofErr w:type="spellStart"/>
+      <w:r>
+        <w:rPr>
+          <w:rFonts w:ascii="Arial" w:hAnsi="Arial" w:cs="Arial"/>
+          <w:sz w:val="24"/>
+        </w:rPr>
+        <w:t>check</w:t>
+      </w:r>
+      <w:proofErr w:type="spellEnd"/>
+      <w:r>
+        <w:rPr>
+          <w:rFonts w:ascii="Arial" w:hAnsi="Arial" w:cs="Arial"/>
+          <w:sz w:val="24"/>
+        </w:rPr>
+        <w:t xml:space="preserve"> en el caso de la tabla est</w:t>
+      </w:r>
+      <w:r>
+        <w:rPr>
+          <w:rFonts w:ascii="Arial" w:hAnsi="Arial" w:cs="Arial"/>
+          <w:sz w:val="24"/>
+        </w:rPr>
+        <w:t xml:space="preserve">ados para asegurarnos que solo puedan existir los estados entregado, pendiente y cancelado </w:t>
+      </w:r>
+    </w:p>
+    <w:p>
+      <w:pPr>
+        <w:rPr>
+          <w:rFonts w:ascii="Arial" w:hAnsi="Arial" w:cs="Arial"/>
+          <w:sz w:val="24"/>
+        </w:rPr>
+      </w:pPr>
+    </w:p>
+    <w:p>
+      <w:pPr>
+        <w:rPr>
+          <w:rFonts w:ascii="Arial" w:hAnsi="Arial" w:cs="Arial"/>
+          <w:sz w:val="24"/>
+        </w:rPr>
+      </w:pPr>
+    </w:p>
+    <w:p>
+      <w:pPr>
+        <w:rPr>
+          <w:rFonts w:ascii="Arial" w:hAnsi="Arial" w:cs="Arial"/>
+          <w:sz w:val="24"/>
+        </w:rPr>
+      </w:pPr>
+    </w:p>
+    <w:p>
+      <w:pPr>
         <w:rPr>
           <w:rFonts w:ascii="Arial" w:hAnsi="Arial" w:cs="Arial"/>
           <w:b/>
@@ -2663,178 +2800,572 @@
       </w:pPr>
       <w:r>
         <w:rPr>
-          <w:rFonts w:cs="Arial" w:ascii="Arial" w:hAnsi="Arial"/>
+          <w:rFonts w:ascii="Arial" w:hAnsi="Arial" w:cs="Arial"/>
           <w:b/>
           <w:sz w:val="32"/>
           <w:u w:val="single"/>
         </w:rPr>
-      </w:r>
-    </w:p>
-    <w:p>
-      <w:pPr>
-        <w:pStyle w:val="Normal"/>
-        <w:rPr>
-          <w:rFonts w:ascii="Arial" w:hAnsi="Arial" w:cs="Arial"/>
-          <w:sz w:val="24"/>
-        </w:rPr>
-      </w:pPr>
-      <w:r>
-        <w:rPr>
-          <w:rFonts w:cs="Arial" w:ascii="Arial" w:hAnsi="Arial"/>
+        <w:t xml:space="preserve">Inteligencia de negocios (BI) </w:t>
+      </w:r>
+    </w:p>
+    <w:p>
+      <w:pPr>
+        <w:rPr>
+          <w:rFonts w:ascii="Arial" w:hAnsi="Arial" w:cs="Arial"/>
+          <w:b/>
+          <w:sz w:val="32"/>
+        </w:rPr>
+      </w:pPr>
+    </w:p>
+    <w:p>
+      <w:pPr>
+        <w:jc w:val="both"/>
+        <w:rPr>
+          <w:rFonts w:ascii="Arial" w:hAnsi="Arial" w:cs="Arial"/>
           <w:b/>
           <w:sz w:val="28"/>
         </w:rPr>
-        <w:t xml:space="preserve">Drop table: </w:t>
-      </w:r>
-    </w:p>
-    <w:p>
-      <w:pPr>
-        <w:pStyle w:val="Normal"/>
-        <w:rPr>
-          <w:rFonts w:ascii="Arial" w:hAnsi="Arial" w:cs="Arial"/>
-          <w:sz w:val="24"/>
-        </w:rPr>
-      </w:pPr>
-      <w:r>
-        <w:rPr>
-          <w:rFonts w:cs="Arial" w:ascii="Arial" w:hAnsi="Arial"/>
-          <w:sz w:val="24"/>
-        </w:rPr>
-        <w:t>Creamos un procedure que se encargue de eliminar todas las tablas en caso que lo necesitemos para hacerlo de una manera más rápida.</w:t>
-      </w:r>
-    </w:p>
-    <w:p>
-      <w:pPr>
-        <w:pStyle w:val="Normal"/>
-        <w:rPr>
-          <w:rFonts w:ascii="Arial" w:hAnsi="Arial" w:cs="Arial"/>
-          <w:sz w:val="24"/>
-        </w:rPr>
-      </w:pPr>
-      <w:r>
-        <w:rPr>
-          <w:rFonts w:cs="Arial" w:ascii="Arial" w:hAnsi="Arial"/>
-          <w:sz w:val="24"/>
-        </w:rPr>
-      </w:r>
-    </w:p>
-    <w:p>
-      <w:pPr>
-        <w:pStyle w:val="Normal"/>
+      </w:pPr>
+      <w:r>
         <w:rPr>
           <w:rFonts w:ascii="Arial" w:hAnsi="Arial" w:cs="Arial"/>
           <w:b/>
           <w:sz w:val="28"/>
         </w:rPr>
-      </w:pPr>
-      <w:r>
-        <w:rPr>
-          <w:rFonts w:cs="Arial" w:ascii="Arial" w:hAnsi="Arial"/>
+        <w:t>Sucursal:</w:t>
+      </w:r>
+    </w:p>
+    <w:p>
+      <w:pPr>
+        <w:jc w:val="both"/>
+        <w:rPr>
+          <w:rFonts w:ascii="Arial" w:hAnsi="Arial" w:cs="Arial"/>
+          <w:sz w:val="24"/>
+        </w:rPr>
+      </w:pPr>
+      <w:r>
+        <w:rPr>
+          <w:rFonts w:ascii="Arial" w:hAnsi="Arial" w:cs="Arial"/>
+          <w:sz w:val="24"/>
+        </w:rPr>
+        <w:t>Decidimos crear una dimensión extra sucursal ya que esta era requerida en las vistas: ganancias, factura promedio mensual, rendimiento de modelos, volumen de pedidos, conversión de pedidos, tiempo promedio de fabricación y compras por tipo de material.</w:t>
+      </w:r>
+    </w:p>
+    <w:p>
+      <w:pPr>
+        <w:jc w:val="both"/>
+        <w:rPr>
+          <w:rFonts w:ascii="Arial" w:hAnsi="Arial" w:cs="Arial"/>
+          <w:sz w:val="24"/>
+        </w:rPr>
+      </w:pPr>
+      <w:r>
+        <w:rPr>
+          <w:rFonts w:ascii="Arial" w:hAnsi="Arial" w:cs="Arial"/>
+          <w:sz w:val="24"/>
+        </w:rPr>
+        <w:t>Además, decidimos que solo tenga el id de la sucursal ya que el resto de la información de esta no es importante para estas consultas</w:t>
+      </w:r>
+    </w:p>
+    <w:p>
+      <w:pPr>
+        <w:jc w:val="both"/>
+        <w:rPr>
+          <w:rFonts w:ascii="Arial" w:hAnsi="Arial" w:cs="Arial"/>
+          <w:sz w:val="24"/>
+        </w:rPr>
+      </w:pPr>
+    </w:p>
+    <w:p>
+      <w:pPr>
+        <w:jc w:val="both"/>
+        <w:rPr>
+          <w:rFonts w:ascii="Arial" w:hAnsi="Arial" w:cs="Arial"/>
+          <w:sz w:val="24"/>
+        </w:rPr>
+      </w:pPr>
+      <w:r>
+        <w:rPr>
+          <w:rFonts w:ascii="Arial" w:hAnsi="Arial" w:cs="Arial"/>
           <w:b/>
           <w:sz w:val="28"/>
         </w:rPr>
-        <w:t>Trigger:</w:t>
-      </w:r>
-    </w:p>
-    <w:p>
-      <w:pPr>
-        <w:pStyle w:val="Normal"/>
-        <w:rPr>
-          <w:rFonts w:ascii="Arial" w:hAnsi="Arial" w:cs="Arial"/>
-          <w:sz w:val="24"/>
-        </w:rPr>
-      </w:pPr>
-      <w:r>
-        <w:rPr>
-          <w:rFonts w:cs="Arial" w:ascii="Arial" w:hAnsi="Arial"/>
-          <w:sz w:val="24"/>
-        </w:rPr>
-        <w:t>Creamos un trigger para que en el momento que se realice una factura ya se cree la tabla envió, ya que en el enunciado se establece que cada vez que se vende un pedido se programa un envió.</w:t>
-      </w:r>
-    </w:p>
-    <w:p>
-      <w:pPr>
-        <w:pStyle w:val="Normal"/>
-        <w:rPr>
-          <w:rFonts w:ascii="Arial" w:hAnsi="Arial" w:cs="Arial"/>
-          <w:sz w:val="24"/>
-        </w:rPr>
-      </w:pPr>
-      <w:r>
-        <w:rPr>
-          <w:rFonts w:cs="Arial" w:ascii="Arial" w:hAnsi="Arial"/>
-          <w:sz w:val="24"/>
-        </w:rPr>
-        <w:t xml:space="preserve">En el caso de detalle_factura, detalle_pedido, etc. Decidimos no hacer un trigger por que nos generaba problemas con algunas FK del modelo relacional </w:t>
-      </w:r>
-    </w:p>
-    <w:p>
-      <w:pPr>
-        <w:pStyle w:val="Normal"/>
-        <w:rPr>
-          <w:rFonts w:ascii="Arial" w:hAnsi="Arial" w:cs="Arial"/>
-          <w:sz w:val="24"/>
-        </w:rPr>
-      </w:pPr>
-      <w:r>
-        <w:rPr>
-          <w:rFonts w:cs="Arial" w:ascii="Arial" w:hAnsi="Arial"/>
-          <w:sz w:val="24"/>
-        </w:rPr>
-      </w:r>
-    </w:p>
-    <w:p>
-      <w:pPr>
-        <w:pStyle w:val="Normal"/>
-        <w:rPr>
-          <w:rFonts w:ascii="Arial" w:hAnsi="Arial" w:cs="Arial"/>
-          <w:b/>
-          <w:sz w:val="28"/>
-        </w:rPr>
-      </w:pPr>
-      <w:r>
-        <w:rPr>
-          <w:rFonts w:cs="Arial" w:ascii="Arial" w:hAnsi="Arial"/>
-          <w:b/>
-          <w:sz w:val="28"/>
-        </w:rPr>
-        <w:t xml:space="preserve">Constraints: </w:t>
-      </w:r>
-    </w:p>
-    <w:p>
-      <w:pPr>
-        <w:pStyle w:val="Normal"/>
-        <w:rPr>
-          <w:rFonts w:ascii="Arial" w:hAnsi="Arial" w:cs="Arial"/>
-          <w:sz w:val="24"/>
-        </w:rPr>
-      </w:pPr>
-      <w:r>
-        <w:rPr>
-          <w:rFonts w:cs="Arial" w:ascii="Arial" w:hAnsi="Arial"/>
-          <w:sz w:val="24"/>
-        </w:rPr>
-        <w:t xml:space="preserve">Decidimos usar constraints como identity(1,1) para las PK que nosotros creamos y check en el caso de la tabla estados para asegurarnos que solo puedan existir los estados entregado, pendiente y cancelado </w:t>
-      </w:r>
-      <w:bookmarkStart w:id="7" w:name="_GoBack"/>
-      <w:bookmarkEnd w:id="7"/>
+        <w:t xml:space="preserve">Vistas: </w:t>
+      </w:r>
+    </w:p>
+    <w:p>
+      <w:pPr>
+        <w:jc w:val="both"/>
+        <w:rPr>
+          <w:rFonts w:ascii="Arial" w:hAnsi="Arial" w:cs="Arial"/>
+          <w:b/>
+          <w:sz w:val="24"/>
+        </w:rPr>
+      </w:pPr>
+      <w:r>
+        <w:rPr>
+          <w:rFonts w:ascii="Arial" w:hAnsi="Arial" w:cs="Arial"/>
+          <w:sz w:val="24"/>
+        </w:rPr>
+        <w:t xml:space="preserve">Las vistas promedio de compra y compras por tipo material están asociadas a la tabla de hechos </w:t>
+      </w:r>
+      <w:r>
+        <w:rPr>
+          <w:rFonts w:ascii="Arial" w:hAnsi="Arial" w:cs="Arial"/>
+          <w:b/>
+          <w:color w:val="000000" w:themeColor="text1"/>
+          <w:sz w:val="24"/>
+          <w:szCs w:val="24"/>
+        </w:rPr>
+        <w:t>“</w:t>
+      </w:r>
+      <w:r>
+        <w:rPr>
+          <w:rFonts w:ascii="Arial" w:eastAsiaTheme="minorHAnsi" w:hAnsi="Arial" w:cs="Arial"/>
+          <w:b/>
+          <w:color w:val="000000" w:themeColor="text1"/>
+          <w:sz w:val="24"/>
+          <w:szCs w:val="24"/>
+        </w:rPr>
+        <w:t>MAND.HECHOS_COMPRAS_MATERIAL</w:t>
+      </w:r>
+      <w:r>
+        <w:rPr>
+          <w:rFonts w:ascii="Arial" w:eastAsiaTheme="minorHAnsi" w:hAnsi="Arial" w:cs="Arial"/>
+          <w:b/>
+          <w:color w:val="000000" w:themeColor="text1"/>
+          <w:sz w:val="24"/>
+          <w:szCs w:val="24"/>
+        </w:rPr>
+        <w:t>”</w:t>
+      </w:r>
+      <w:r>
+        <w:rPr>
+          <w:rFonts w:ascii="Arial" w:eastAsiaTheme="minorHAnsi" w:hAnsi="Arial" w:cs="Arial"/>
+          <w:color w:val="000000" w:themeColor="text1"/>
+          <w:sz w:val="24"/>
+          <w:szCs w:val="24"/>
+        </w:rPr>
+        <w:t xml:space="preserve">, las vistas porcentaje de cumplimiento de envíos y localidades que pagan un mayor costo de envíos están </w:t>
+      </w:r>
+      <w:r>
+        <w:rPr>
+          <w:rFonts w:ascii="Arial" w:eastAsiaTheme="minorHAnsi" w:hAnsi="Arial" w:cs="Arial"/>
+          <w:color w:val="000000" w:themeColor="text1"/>
+          <w:sz w:val="24"/>
+          <w:szCs w:val="24"/>
+        </w:rPr>
+        <w:lastRenderedPageBreak/>
+        <w:t xml:space="preserve">asociadas a la tabla de hechos </w:t>
+      </w:r>
+      <w:r>
+        <w:rPr>
+          <w:rFonts w:ascii="Arial" w:eastAsiaTheme="minorHAnsi" w:hAnsi="Arial" w:cs="Arial"/>
+          <w:b/>
+          <w:color w:val="000000" w:themeColor="text1"/>
+          <w:sz w:val="24"/>
+          <w:szCs w:val="24"/>
+        </w:rPr>
+        <w:t>“</w:t>
+      </w:r>
+      <w:r>
+        <w:rPr>
+          <w:rFonts w:ascii="Arial" w:eastAsiaTheme="minorHAnsi" w:hAnsi="Arial" w:cs="Arial"/>
+          <w:b/>
+          <w:color w:val="000000" w:themeColor="text1"/>
+          <w:sz w:val="24"/>
+          <w:szCs w:val="19"/>
+        </w:rPr>
+        <w:t>MAND.HECHOS_ENVIOS</w:t>
+      </w:r>
+      <w:r>
+        <w:rPr>
+          <w:rFonts w:ascii="Arial" w:eastAsiaTheme="minorHAnsi" w:hAnsi="Arial" w:cs="Arial"/>
+          <w:b/>
+          <w:color w:val="000000" w:themeColor="text1"/>
+          <w:sz w:val="24"/>
+          <w:szCs w:val="19"/>
+        </w:rPr>
+        <w:t xml:space="preserve">”, </w:t>
+      </w:r>
+      <w:r>
+        <w:rPr>
+          <w:rFonts w:ascii="Arial" w:eastAsiaTheme="minorHAnsi" w:hAnsi="Arial" w:cs="Arial"/>
+          <w:color w:val="000000" w:themeColor="text1"/>
+          <w:sz w:val="24"/>
+          <w:szCs w:val="19"/>
+        </w:rPr>
+        <w:t xml:space="preserve">las vistas </w:t>
+      </w:r>
+      <w:r>
+        <w:rPr>
+          <w:rFonts w:ascii="Arial" w:hAnsi="Arial" w:cs="Arial"/>
+          <w:color w:val="000000"/>
+          <w:sz w:val="24"/>
+          <w:szCs w:val="25"/>
+        </w:rPr>
+        <w:t>conversión</w:t>
+      </w:r>
+      <w:r>
+        <w:rPr>
+          <w:rFonts w:ascii="Arial" w:hAnsi="Arial" w:cs="Arial"/>
+          <w:color w:val="000000"/>
+          <w:sz w:val="24"/>
+          <w:szCs w:val="25"/>
+        </w:rPr>
+        <w:t xml:space="preserve"> pedidos </w:t>
+      </w:r>
+      <w:r>
+        <w:rPr>
+          <w:rFonts w:ascii="Arial" w:hAnsi="Arial" w:cs="Arial"/>
+          <w:color w:val="000000"/>
+          <w:sz w:val="24"/>
+          <w:szCs w:val="25"/>
+        </w:rPr>
+        <w:t xml:space="preserve">y </w:t>
+      </w:r>
+      <w:r>
+        <w:rPr>
+          <w:rFonts w:ascii="Arial" w:hAnsi="Arial" w:cs="Arial"/>
+          <w:color w:val="000000"/>
+          <w:sz w:val="24"/>
+          <w:szCs w:val="24"/>
+        </w:rPr>
+        <w:t>volumen pedidos</w:t>
+      </w:r>
+      <w:r>
+        <w:rPr>
+          <w:rFonts w:ascii="Arial" w:hAnsi="Arial" w:cs="Arial"/>
+          <w:color w:val="000000"/>
+          <w:sz w:val="24"/>
+          <w:szCs w:val="24"/>
+        </w:rPr>
+        <w:t xml:space="preserve"> están asociadas a la tabla de hechos </w:t>
+      </w:r>
+      <w:r>
+        <w:rPr>
+          <w:rFonts w:ascii="Arial" w:hAnsi="Arial" w:cs="Arial"/>
+          <w:b/>
+          <w:color w:val="000000"/>
+          <w:sz w:val="24"/>
+          <w:szCs w:val="24"/>
+        </w:rPr>
+        <w:t>“</w:t>
+      </w:r>
+      <w:r>
+        <w:rPr>
+          <w:rFonts w:ascii="Arial" w:hAnsi="Arial" w:cs="Arial"/>
+          <w:b/>
+          <w:color w:val="000000"/>
+          <w:sz w:val="24"/>
+          <w:szCs w:val="24"/>
+        </w:rPr>
+        <w:t>MAND. HECHOS_PEDIDOS</w:t>
+      </w:r>
+      <w:r>
+        <w:rPr>
+          <w:rFonts w:ascii="Arial" w:hAnsi="Arial" w:cs="Arial"/>
+          <w:b/>
+          <w:color w:val="000000"/>
+          <w:sz w:val="24"/>
+          <w:szCs w:val="24"/>
+        </w:rPr>
+        <w:t xml:space="preserve">” </w:t>
+      </w:r>
+      <w:r>
+        <w:rPr>
+          <w:rFonts w:ascii="Arial" w:hAnsi="Arial" w:cs="Arial"/>
+          <w:color w:val="000000"/>
+          <w:sz w:val="24"/>
+          <w:szCs w:val="24"/>
+        </w:rPr>
+        <w:t xml:space="preserve">y las vistas ganancias, factura promedio mensual, rendimiento de modelos y tiempo promedio de fabricación está asociada a la tabla de </w:t>
+      </w:r>
+      <w:bookmarkStart w:id="6" w:name="_GoBack"/>
+      <w:bookmarkEnd w:id="6"/>
+      <w:r>
+        <w:rPr>
+          <w:rFonts w:ascii="Arial" w:hAnsi="Arial" w:cs="Arial"/>
+          <w:color w:val="000000"/>
+          <w:sz w:val="24"/>
+          <w:szCs w:val="24"/>
+        </w:rPr>
+        <w:t>hechos “</w:t>
+      </w:r>
+      <w:r>
+        <w:rPr>
+          <w:rFonts w:ascii="Arial" w:hAnsi="Arial" w:cs="Arial"/>
+          <w:b/>
+          <w:color w:val="000000"/>
+          <w:sz w:val="24"/>
+          <w:szCs w:val="24"/>
+        </w:rPr>
+        <w:t>MAND.</w:t>
+      </w:r>
+      <w:r>
+        <w:rPr>
+          <w:rFonts w:ascii="Arial" w:hAnsi="Arial" w:cs="Arial"/>
+          <w:b/>
+          <w:color w:val="000000"/>
+          <w:sz w:val="24"/>
+          <w:szCs w:val="24"/>
+        </w:rPr>
+        <w:t xml:space="preserve"> HECHOS_INGRESOS_EGRESOS</w:t>
+      </w:r>
+      <w:r>
+        <w:rPr>
+          <w:rFonts w:ascii="Arial" w:hAnsi="Arial" w:cs="Arial"/>
+          <w:b/>
+          <w:color w:val="000000"/>
+          <w:sz w:val="24"/>
+          <w:szCs w:val="24"/>
+        </w:rPr>
+        <w:t>”</w:t>
+      </w:r>
+    </w:p>
+    <w:p>
+      <w:pPr>
+        <w:rPr>
+          <w:rFonts w:ascii="Arial" w:hAnsi="Arial" w:cs="Arial"/>
+          <w:sz w:val="24"/>
+        </w:rPr>
+      </w:pPr>
+    </w:p>
+    <w:p>
+      <w:pPr>
+        <w:rPr>
+          <w:rFonts w:ascii="Arial" w:hAnsi="Arial" w:cs="Arial"/>
+          <w:sz w:val="24"/>
+        </w:rPr>
+      </w:pPr>
+    </w:p>
+    <w:p>
+      <w:pPr>
+        <w:rPr>
+          <w:rFonts w:ascii="Arial" w:hAnsi="Arial" w:cs="Arial"/>
+          <w:sz w:val="24"/>
+        </w:rPr>
+      </w:pPr>
+    </w:p>
+    <w:p>
+      <w:pPr>
+        <w:rPr>
+          <w:rFonts w:ascii="Arial" w:hAnsi="Arial" w:cs="Arial"/>
+          <w:sz w:val="24"/>
+        </w:rPr>
+      </w:pPr>
+    </w:p>
+    <w:p>
+      <w:pPr>
+        <w:rPr>
+          <w:rFonts w:ascii="Arial" w:hAnsi="Arial" w:cs="Arial"/>
+          <w:sz w:val="24"/>
+        </w:rPr>
+      </w:pPr>
+    </w:p>
+    <w:p>
+      <w:pPr>
+        <w:rPr>
+          <w:rFonts w:ascii="Arial" w:hAnsi="Arial" w:cs="Arial"/>
+          <w:sz w:val="24"/>
+        </w:rPr>
+      </w:pPr>
+    </w:p>
+    <w:p>
+      <w:pPr>
+        <w:rPr>
+          <w:rFonts w:ascii="Arial" w:hAnsi="Arial" w:cs="Arial"/>
+          <w:sz w:val="24"/>
+        </w:rPr>
+      </w:pPr>
+    </w:p>
+    <w:p>
+      <w:pPr>
+        <w:rPr>
+          <w:rFonts w:ascii="Arial" w:hAnsi="Arial" w:cs="Arial"/>
+          <w:sz w:val="24"/>
+        </w:rPr>
+      </w:pPr>
+    </w:p>
+    <w:p>
+      <w:pPr>
+        <w:rPr>
+          <w:rFonts w:ascii="Arial" w:hAnsi="Arial" w:cs="Arial"/>
+          <w:sz w:val="24"/>
+        </w:rPr>
+      </w:pPr>
+    </w:p>
+    <w:p>
+      <w:pPr>
+        <w:rPr>
+          <w:rFonts w:ascii="Arial" w:hAnsi="Arial" w:cs="Arial"/>
+          <w:sz w:val="24"/>
+        </w:rPr>
+      </w:pPr>
+    </w:p>
+    <w:p>
+      <w:pPr>
+        <w:rPr>
+          <w:rFonts w:ascii="Arial" w:hAnsi="Arial" w:cs="Arial"/>
+          <w:sz w:val="24"/>
+        </w:rPr>
+      </w:pPr>
+    </w:p>
+    <w:p>
+      <w:pPr>
+        <w:rPr>
+          <w:rFonts w:ascii="Arial" w:hAnsi="Arial" w:cs="Arial"/>
+          <w:sz w:val="24"/>
+        </w:rPr>
+      </w:pPr>
+    </w:p>
+    <w:p>
+      <w:pPr>
+        <w:rPr>
+          <w:rFonts w:ascii="Arial" w:hAnsi="Arial" w:cs="Arial"/>
+          <w:sz w:val="24"/>
+        </w:rPr>
+      </w:pPr>
     </w:p>
     <w:sectPr>
-      <w:type w:val="nextPage"/>
       <w:pgSz w:w="12240" w:h="15840"/>
-      <w:pgMar w:left="1440" w:right="1440" w:gutter="0" w:header="0" w:top="1360" w:footer="0" w:bottom="280"/>
-      <w:pgNumType w:fmt="decimal"/>
-      <w:formProt w:val="false"/>
-      <w:textDirection w:val="lrTb"/>
-      <w:docGrid w:type="default" w:linePitch="100" w:charSpace="4096"/>
+      <w:pgMar w:top="1360" w:right="1440" w:bottom="280" w:left="1440" w:header="0" w:footer="0" w:gutter="0"/>
+      <w:cols w:space="720"/>
+      <w:formProt w:val="0"/>
+      <w:docGrid w:linePitch="100" w:charSpace="4096"/>
     </w:sectPr>
   </w:body>
 </w:document>
 </file>
 
 <file path=word/numbering.xml><?xml version="1.0" encoding="utf-8"?>
-<w:numbering xmlns:w="http://schemas.openxmlformats.org/wordprocessingml/2006/main" xmlns:o="urn:schemas-microsoft-com:office:office" xmlns:r="http://schemas.openxmlformats.org/officeDocument/2006/relationships" xmlns:v="urn:schemas-microsoft-com:vml" xmlns:mc="http://schemas.openxmlformats.org/markup-compatibility/2006" xmlns:w14="http://schemas.microsoft.com/office/word/2010/wordml" mc:Ignorable="w14">
-  <w:abstractNum w:abstractNumId="1">
+<w:numbering xmlns:wpc="http://schemas.microsoft.com/office/word/2010/wordprocessingCanvas" xmlns:cx="http://schemas.microsoft.com/office/drawing/2014/chartex" xmlns:cx1="http://schemas.microsoft.com/office/drawing/2015/9/8/chartex" xmlns:mc="http://schemas.openxmlformats.org/markup-compatibility/2006" xmlns:o="urn:schemas-microsoft-com:office:office" xmlns:r="http://schemas.openxmlformats.org/officeDocument/2006/relationships" xmlns:m="http://schemas.openxmlformats.org/officeDocument/2006/math" xmlns:v="urn:schemas-microsoft-com:vml" xmlns:wp14="http://schemas.microsoft.com/office/word/2010/wordprocessingDrawing" xmlns:wp="http://schemas.openxmlformats.org/drawingml/2006/wordprocessingDrawing" xmlns:w10="urn:schemas-microsoft-com:office:word" xmlns:w="http://schemas.openxmlformats.org/wordprocessingml/2006/main" xmlns:w14="http://schemas.microsoft.com/office/word/2010/wordml" xmlns:w15="http://schemas.microsoft.com/office/word/2012/wordml" xmlns:w16se="http://schemas.microsoft.com/office/word/2015/wordml/symex" xmlns:wpg="http://schemas.microsoft.com/office/word/2010/wordprocessingGroup" xmlns:wpi="http://schemas.microsoft.com/office/word/2010/wordprocessingInk" xmlns:wne="http://schemas.microsoft.com/office/word/2006/wordml" xmlns:wps="http://schemas.microsoft.com/office/word/2010/wordprocessingShape" mc:Ignorable="w14 w15 w16se wp14">
+  <w:abstractNum w:abstractNumId="0" w15:restartNumberingAfterBreak="0">
+    <w:nsid w:val="47D46103"/>
+    <w:multiLevelType w:val="multilevel"/>
+    <w:tmpl w:val="D1C87198"/>
+    <w:lvl w:ilvl="0">
+      <w:start w:val="1"/>
+      <w:numFmt w:val="none"/>
+      <w:suff w:val="nothing"/>
+      <w:lvlText w:val=""/>
+      <w:lvlJc w:val="left"/>
+      <w:pPr>
+        <w:tabs>
+          <w:tab w:val="num" w:pos="0"/>
+        </w:tabs>
+        <w:ind w:left="0" w:firstLine="0"/>
+      </w:pPr>
+    </w:lvl>
+    <w:lvl w:ilvl="1">
+      <w:start w:val="1"/>
+      <w:numFmt w:val="none"/>
+      <w:suff w:val="nothing"/>
+      <w:lvlText w:val=""/>
+      <w:lvlJc w:val="left"/>
+      <w:pPr>
+        <w:tabs>
+          <w:tab w:val="num" w:pos="0"/>
+        </w:tabs>
+        <w:ind w:left="0" w:firstLine="0"/>
+      </w:pPr>
+    </w:lvl>
+    <w:lvl w:ilvl="2">
+      <w:start w:val="1"/>
+      <w:numFmt w:val="none"/>
+      <w:suff w:val="nothing"/>
+      <w:lvlText w:val=""/>
+      <w:lvlJc w:val="left"/>
+      <w:pPr>
+        <w:tabs>
+          <w:tab w:val="num" w:pos="0"/>
+        </w:tabs>
+        <w:ind w:left="0" w:firstLine="0"/>
+      </w:pPr>
+    </w:lvl>
+    <w:lvl w:ilvl="3">
+      <w:start w:val="1"/>
+      <w:numFmt w:val="none"/>
+      <w:suff w:val="nothing"/>
+      <w:lvlText w:val=""/>
+      <w:lvlJc w:val="left"/>
+      <w:pPr>
+        <w:tabs>
+          <w:tab w:val="num" w:pos="0"/>
+        </w:tabs>
+        <w:ind w:left="0" w:firstLine="0"/>
+      </w:pPr>
+    </w:lvl>
+    <w:lvl w:ilvl="4">
+      <w:start w:val="1"/>
+      <w:numFmt w:val="none"/>
+      <w:suff w:val="nothing"/>
+      <w:lvlText w:val=""/>
+      <w:lvlJc w:val="left"/>
+      <w:pPr>
+        <w:tabs>
+          <w:tab w:val="num" w:pos="0"/>
+        </w:tabs>
+        <w:ind w:left="0" w:firstLine="0"/>
+      </w:pPr>
+    </w:lvl>
+    <w:lvl w:ilvl="5">
+      <w:start w:val="1"/>
+      <w:numFmt w:val="none"/>
+      <w:suff w:val="nothing"/>
+      <w:lvlText w:val=""/>
+      <w:lvlJc w:val="left"/>
+      <w:pPr>
+        <w:tabs>
+          <w:tab w:val="num" w:pos="0"/>
+        </w:tabs>
+        <w:ind w:left="0" w:firstLine="0"/>
+      </w:pPr>
+    </w:lvl>
+    <w:lvl w:ilvl="6">
+      <w:start w:val="1"/>
+      <w:numFmt w:val="none"/>
+      <w:suff w:val="nothing"/>
+      <w:lvlText w:val=""/>
+      <w:lvlJc w:val="left"/>
+      <w:pPr>
+        <w:tabs>
+          <w:tab w:val="num" w:pos="0"/>
+        </w:tabs>
+        <w:ind w:left="0" w:firstLine="0"/>
+      </w:pPr>
+    </w:lvl>
+    <w:lvl w:ilvl="7">
+      <w:start w:val="1"/>
+      <w:numFmt w:val="none"/>
+      <w:suff w:val="nothing"/>
+      <w:lvlText w:val=""/>
+      <w:lvlJc w:val="left"/>
+      <w:pPr>
+        <w:tabs>
+          <w:tab w:val="num" w:pos="0"/>
+        </w:tabs>
+        <w:ind w:left="0" w:firstLine="0"/>
+      </w:pPr>
+    </w:lvl>
+    <w:lvl w:ilvl="8">
+      <w:start w:val="1"/>
+      <w:numFmt w:val="none"/>
+      <w:suff w:val="nothing"/>
+      <w:lvlText w:val=""/>
+      <w:lvlJc w:val="left"/>
+      <w:pPr>
+        <w:tabs>
+          <w:tab w:val="num" w:pos="0"/>
+        </w:tabs>
+        <w:ind w:left="0" w:firstLine="0"/>
+      </w:pPr>
+    </w:lvl>
+  </w:abstractNum>
+  <w:abstractNum w:abstractNumId="1" w15:restartNumberingAfterBreak="0">
+    <w:nsid w:val="67AC71E5"/>
+    <w:multiLevelType w:val="multilevel"/>
+    <w:tmpl w:val="80F605AA"/>
     <w:lvl w:ilvl="0">
       <w:start w:val="1"/>
       <w:numFmt w:val="bullet"/>
@@ -2971,140 +3502,21 @@
       </w:rPr>
     </w:lvl>
   </w:abstractNum>
-  <w:abstractNum w:abstractNumId="2">
-    <w:lvl w:ilvl="0">
-      <w:start w:val="1"/>
-      <w:numFmt w:val="none"/>
-      <w:suff w:val="nothing"/>
-      <w:lvlText w:val=""/>
-      <w:lvlJc w:val="left"/>
-      <w:pPr>
-        <w:tabs>
-          <w:tab w:val="num" w:pos="0"/>
-        </w:tabs>
-        <w:ind w:left="0" w:hanging="0"/>
-      </w:pPr>
-    </w:lvl>
-    <w:lvl w:ilvl="1">
-      <w:start w:val="1"/>
-      <w:numFmt w:val="none"/>
-      <w:suff w:val="nothing"/>
-      <w:lvlText w:val=""/>
-      <w:lvlJc w:val="left"/>
-      <w:pPr>
-        <w:tabs>
-          <w:tab w:val="num" w:pos="0"/>
-        </w:tabs>
-        <w:ind w:left="0" w:hanging="0"/>
-      </w:pPr>
-    </w:lvl>
-    <w:lvl w:ilvl="2">
-      <w:start w:val="1"/>
-      <w:numFmt w:val="none"/>
-      <w:suff w:val="nothing"/>
-      <w:lvlText w:val=""/>
-      <w:lvlJc w:val="left"/>
-      <w:pPr>
-        <w:tabs>
-          <w:tab w:val="num" w:pos="0"/>
-        </w:tabs>
-        <w:ind w:left="0" w:hanging="0"/>
-      </w:pPr>
-    </w:lvl>
-    <w:lvl w:ilvl="3">
-      <w:start w:val="1"/>
-      <w:numFmt w:val="none"/>
-      <w:suff w:val="nothing"/>
-      <w:lvlText w:val=""/>
-      <w:lvlJc w:val="left"/>
-      <w:pPr>
-        <w:tabs>
-          <w:tab w:val="num" w:pos="0"/>
-        </w:tabs>
-        <w:ind w:left="0" w:hanging="0"/>
-      </w:pPr>
-    </w:lvl>
-    <w:lvl w:ilvl="4">
-      <w:start w:val="1"/>
-      <w:numFmt w:val="none"/>
-      <w:suff w:val="nothing"/>
-      <w:lvlText w:val=""/>
-      <w:lvlJc w:val="left"/>
-      <w:pPr>
-        <w:tabs>
-          <w:tab w:val="num" w:pos="0"/>
-        </w:tabs>
-        <w:ind w:left="0" w:hanging="0"/>
-      </w:pPr>
-    </w:lvl>
-    <w:lvl w:ilvl="5">
-      <w:start w:val="1"/>
-      <w:numFmt w:val="none"/>
-      <w:suff w:val="nothing"/>
-      <w:lvlText w:val=""/>
-      <w:lvlJc w:val="left"/>
-      <w:pPr>
-        <w:tabs>
-          <w:tab w:val="num" w:pos="0"/>
-        </w:tabs>
-        <w:ind w:left="0" w:hanging="0"/>
-      </w:pPr>
-    </w:lvl>
-    <w:lvl w:ilvl="6">
-      <w:start w:val="1"/>
-      <w:numFmt w:val="none"/>
-      <w:suff w:val="nothing"/>
-      <w:lvlText w:val=""/>
-      <w:lvlJc w:val="left"/>
-      <w:pPr>
-        <w:tabs>
-          <w:tab w:val="num" w:pos="0"/>
-        </w:tabs>
-        <w:ind w:left="0" w:hanging="0"/>
-      </w:pPr>
-    </w:lvl>
-    <w:lvl w:ilvl="7">
-      <w:start w:val="1"/>
-      <w:numFmt w:val="none"/>
-      <w:suff w:val="nothing"/>
-      <w:lvlText w:val=""/>
-      <w:lvlJc w:val="left"/>
-      <w:pPr>
-        <w:tabs>
-          <w:tab w:val="num" w:pos="0"/>
-        </w:tabs>
-        <w:ind w:left="0" w:hanging="0"/>
-      </w:pPr>
-    </w:lvl>
-    <w:lvl w:ilvl="8">
-      <w:start w:val="1"/>
-      <w:numFmt w:val="none"/>
-      <w:suff w:val="nothing"/>
-      <w:lvlText w:val=""/>
-      <w:lvlJc w:val="left"/>
-      <w:pPr>
-        <w:tabs>
-          <w:tab w:val="num" w:pos="0"/>
-        </w:tabs>
-        <w:ind w:left="0" w:hanging="0"/>
-      </w:pPr>
-    </w:lvl>
-  </w:abstractNum>
   <w:num w:numId="1">
     <w:abstractNumId w:val="1"/>
   </w:num>
   <w:num w:numId="2">
-    <w:abstractNumId w:val="2"/>
+    <w:abstractNumId w:val="0"/>
   </w:num>
 </w:numbering>
 </file>
 
 <file path=word/styles.xml><?xml version="1.0" encoding="utf-8"?>
-<w:styles xmlns:w="http://schemas.openxmlformats.org/wordprocessingml/2006/main" xmlns:w14="http://schemas.microsoft.com/office/word/2010/wordml" xmlns:mc="http://schemas.openxmlformats.org/markup-compatibility/2006" mc:Ignorable="w14">
+<w:styles xmlns:mc="http://schemas.openxmlformats.org/markup-compatibility/2006" xmlns:r="http://schemas.openxmlformats.org/officeDocument/2006/relationships" xmlns:w="http://schemas.openxmlformats.org/wordprocessingml/2006/main" xmlns:w14="http://schemas.microsoft.com/office/word/2010/wordml" xmlns:w15="http://schemas.microsoft.com/office/word/2012/wordml" xmlns:w16se="http://schemas.microsoft.com/office/word/2015/wordml/symex" mc:Ignorable="w14 w15 w16se">
   <w:docDefaults>
     <w:rPrDefault>
       <w:rPr>
-        <w:rFonts w:ascii="Arial" w:hAnsi="Arial" w:eastAsia="Arial" w:cs="DejaVu Sans" w:asciiTheme="minorHAnsi" w:cstheme="minorBidi" w:eastAsiaTheme="minorHAnsi" w:hAnsiTheme="minorHAnsi"/>
+        <w:rFonts w:asciiTheme="minorHAnsi" w:eastAsiaTheme="minorHAnsi" w:hAnsiTheme="minorHAnsi" w:cstheme="minorBidi"/>
         <w:sz w:val="22"/>
         <w:szCs w:val="22"/>
         <w:lang w:val="en-US" w:eastAsia="en-US" w:bidi="ar-SA"/>
@@ -3112,21 +3524,21 @@
     </w:rPrDefault>
     <w:pPrDefault>
       <w:pPr>
-        <w:suppressAutoHyphens w:val="true"/>
+        <w:suppressAutoHyphens/>
       </w:pPr>
     </w:pPrDefault>
   </w:docDefaults>
   <w:latentStyles w:defLockedState="0" w:defUIPriority="99" w:defSemiHidden="0" w:defUnhideWhenUsed="0" w:defQFormat="0" w:count="371">
     <w:lsdException w:name="Normal" w:uiPriority="1" w:qFormat="1"/>
     <w:lsdException w:name="heading 1" w:uiPriority="1" w:qFormat="1"/>
-    <w:lsdException w:name="heading 2" w:uiPriority="1" w:semiHidden="1" w:unhideWhenUsed="1" w:qFormat="1"/>
-    <w:lsdException w:name="heading 3" w:uiPriority="1" w:semiHidden="1" w:unhideWhenUsed="1" w:qFormat="1"/>
-    <w:lsdException w:name="heading 4" w:uiPriority="9" w:semiHidden="1" w:unhideWhenUsed="1" w:qFormat="1"/>
-    <w:lsdException w:name="heading 5" w:uiPriority="9" w:semiHidden="1" w:unhideWhenUsed="1" w:qFormat="1"/>
-    <w:lsdException w:name="heading 6" w:uiPriority="9" w:semiHidden="1" w:unhideWhenUsed="1" w:qFormat="1"/>
-    <w:lsdException w:name="heading 7" w:uiPriority="9" w:semiHidden="1" w:unhideWhenUsed="1" w:qFormat="1"/>
-    <w:lsdException w:name="heading 8" w:uiPriority="9" w:semiHidden="1" w:unhideWhenUsed="1" w:qFormat="1"/>
-    <w:lsdException w:name="heading 9" w:uiPriority="9" w:semiHidden="1" w:unhideWhenUsed="1" w:qFormat="1"/>
+    <w:lsdException w:name="heading 2" w:semiHidden="1" w:uiPriority="1" w:unhideWhenUsed="1" w:qFormat="1"/>
+    <w:lsdException w:name="heading 3" w:semiHidden="1" w:uiPriority="1" w:unhideWhenUsed="1" w:qFormat="1"/>
+    <w:lsdException w:name="heading 4" w:semiHidden="1" w:uiPriority="9" w:unhideWhenUsed="1" w:qFormat="1"/>
+    <w:lsdException w:name="heading 5" w:semiHidden="1" w:uiPriority="9" w:unhideWhenUsed="1" w:qFormat="1"/>
+    <w:lsdException w:name="heading 6" w:semiHidden="1" w:uiPriority="9" w:unhideWhenUsed="1" w:qFormat="1"/>
+    <w:lsdException w:name="heading 7" w:semiHidden="1" w:uiPriority="9" w:unhideWhenUsed="1" w:qFormat="1"/>
+    <w:lsdException w:name="heading 8" w:semiHidden="1" w:uiPriority="9" w:unhideWhenUsed="1" w:qFormat="1"/>
+    <w:lsdException w:name="heading 9" w:semiHidden="1" w:uiPriority="9" w:unhideWhenUsed="1" w:qFormat="1"/>
     <w:lsdException w:name="index 1" w:semiHidden="1" w:unhideWhenUsed="1"/>
     <w:lsdException w:name="index 2" w:semiHidden="1" w:unhideWhenUsed="1"/>
     <w:lsdException w:name="index 3" w:semiHidden="1" w:unhideWhenUsed="1"/>
@@ -3136,22 +3548,22 @@
     <w:lsdException w:name="index 7" w:semiHidden="1" w:unhideWhenUsed="1"/>
     <w:lsdException w:name="index 8" w:semiHidden="1" w:unhideWhenUsed="1"/>
     <w:lsdException w:name="index 9" w:semiHidden="1" w:unhideWhenUsed="1"/>
-    <w:lsdException w:name="toc 1" w:uiPriority="1" w:semiHidden="1" w:unhideWhenUsed="1" w:qFormat="1"/>
-    <w:lsdException w:name="toc 2" w:uiPriority="1" w:semiHidden="1" w:unhideWhenUsed="1" w:qFormat="1"/>
-    <w:lsdException w:name="toc 3" w:uiPriority="1" w:semiHidden="1" w:unhideWhenUsed="1" w:qFormat="1"/>
-    <w:lsdException w:name="toc 4" w:uiPriority="1" w:semiHidden="1" w:unhideWhenUsed="1" w:qFormat="1"/>
-    <w:lsdException w:name="toc 5" w:uiPriority="39" w:semiHidden="1" w:unhideWhenUsed="1"/>
-    <w:lsdException w:name="toc 6" w:uiPriority="39" w:semiHidden="1" w:unhideWhenUsed="1"/>
-    <w:lsdException w:name="toc 7" w:uiPriority="39" w:semiHidden="1" w:unhideWhenUsed="1"/>
-    <w:lsdException w:name="toc 8" w:uiPriority="39" w:semiHidden="1" w:unhideWhenUsed="1"/>
-    <w:lsdException w:name="toc 9" w:uiPriority="39" w:semiHidden="1" w:unhideWhenUsed="1"/>
+    <w:lsdException w:name="toc 1" w:semiHidden="1" w:uiPriority="1" w:unhideWhenUsed="1" w:qFormat="1"/>
+    <w:lsdException w:name="toc 2" w:semiHidden="1" w:uiPriority="1" w:unhideWhenUsed="1" w:qFormat="1"/>
+    <w:lsdException w:name="toc 3" w:semiHidden="1" w:uiPriority="1" w:unhideWhenUsed="1" w:qFormat="1"/>
+    <w:lsdException w:name="toc 4" w:semiHidden="1" w:uiPriority="1" w:unhideWhenUsed="1" w:qFormat="1"/>
+    <w:lsdException w:name="toc 5" w:semiHidden="1" w:uiPriority="39" w:unhideWhenUsed="1"/>
+    <w:lsdException w:name="toc 6" w:semiHidden="1" w:uiPriority="39" w:unhideWhenUsed="1"/>
+    <w:lsdException w:name="toc 7" w:semiHidden="1" w:uiPriority="39" w:unhideWhenUsed="1"/>
+    <w:lsdException w:name="toc 8" w:semiHidden="1" w:uiPriority="39" w:unhideWhenUsed="1"/>
+    <w:lsdException w:name="toc 9" w:semiHidden="1" w:uiPriority="39" w:unhideWhenUsed="1"/>
     <w:lsdException w:name="Normal Indent" w:semiHidden="1" w:unhideWhenUsed="1"/>
     <w:lsdException w:name="footnote text" w:semiHidden="1" w:unhideWhenUsed="1"/>
     <w:lsdException w:name="annotation text" w:semiHidden="1" w:unhideWhenUsed="1"/>
     <w:lsdException w:name="header" w:semiHidden="1" w:unhideWhenUsed="1"/>
     <w:lsdException w:name="footer" w:semiHidden="1" w:unhideWhenUsed="1"/>
     <w:lsdException w:name="index heading" w:semiHidden="1" w:unhideWhenUsed="1"/>
-    <w:lsdException w:name="caption" w:uiPriority="35" w:semiHidden="1" w:unhideWhenUsed="1" w:qFormat="1"/>
+    <w:lsdException w:name="caption" w:semiHidden="1" w:uiPriority="35" w:unhideWhenUsed="1" w:qFormat="1"/>
     <w:lsdException w:name="table of figures" w:semiHidden="1" w:unhideWhenUsed="1"/>
     <w:lsdException w:name="envelope address" w:semiHidden="1" w:unhideWhenUsed="1"/>
     <w:lsdException w:name="envelope return" w:semiHidden="1" w:unhideWhenUsed="1"/>
@@ -3182,8 +3594,8 @@
     <w:lsdException w:name="Title" w:uiPriority="10" w:qFormat="1"/>
     <w:lsdException w:name="Closing" w:semiHidden="1" w:unhideWhenUsed="1"/>
     <w:lsdException w:name="Signature" w:semiHidden="1" w:unhideWhenUsed="1"/>
-    <w:lsdException w:name="Default Paragraph Font" w:uiPriority="1" w:semiHidden="1" w:unhideWhenUsed="1"/>
-    <w:lsdException w:name="Body Text" w:uiPriority="1" w:semiHidden="1" w:unhideWhenUsed="1" w:qFormat="1"/>
+    <w:lsdException w:name="Default Paragraph Font" w:semiHidden="1" w:uiPriority="1" w:unhideWhenUsed="1"/>
+    <w:lsdException w:name="Body Text" w:semiHidden="1" w:uiPriority="1" w:unhideWhenUsed="1" w:qFormat="1"/>
     <w:lsdException w:name="Body Text Indent" w:semiHidden="1" w:unhideWhenUsed="1"/>
     <w:lsdException w:name="List Continue" w:semiHidden="1" w:unhideWhenUsed="1"/>
     <w:lsdException w:name="List Continue 2" w:semiHidden="1" w:unhideWhenUsed="1"/>
@@ -3382,8 +3794,8 @@
     <w:lsdException w:name="Subtle Reference" w:uiPriority="31" w:qFormat="1"/>
     <w:lsdException w:name="Intense Reference" w:uiPriority="32" w:qFormat="1"/>
     <w:lsdException w:name="Book Title" w:uiPriority="33" w:qFormat="1"/>
-    <w:lsdException w:name="Bibliography" w:uiPriority="37" w:semiHidden="1" w:unhideWhenUsed="1"/>
-    <w:lsdException w:name="TOC Heading" w:uiPriority="39" w:semiHidden="1" w:unhideWhenUsed="1" w:qFormat="1"/>
+    <w:lsdException w:name="Bibliography" w:semiHidden="1" w:uiPriority="37" w:unhideWhenUsed="1"/>
+    <w:lsdException w:name="TOC Heading" w:semiHidden="1" w:uiPriority="39" w:unhideWhenUsed="1" w:qFormat="1"/>
     <w:lsdException w:name="Plain Table 1" w:uiPriority="41"/>
     <w:lsdException w:name="Plain Table 2" w:uiPriority="42"/>
     <w:lsdException w:name="Plain Table 3" w:uiPriority="43"/>
@@ -3489,58 +3901,50 @@
     <w:lsdException w:name="List Table 6 Colorful Accent 6" w:uiPriority="51"/>
     <w:lsdException w:name="List Table 7 Colorful Accent 6" w:uiPriority="52"/>
   </w:latentStyles>
-  <w:style w:type="paragraph" w:styleId="Normal" w:default="1">
+  <w:style w:type="paragraph" w:default="1" w:styleId="Normal">
     <w:name w:val="Normal"/>
     <w:uiPriority w:val="1"/>
     <w:qFormat/>
-    <w:rsid w:val="00c035a5"/>
+    <w:rsid w:val="00C035A5"/>
     <w:pPr>
-      <w:widowControl w:val="false"/>
-      <w:suppressAutoHyphens w:val="true"/>
-      <w:bidi w:val="0"/>
-      <w:spacing w:lineRule="auto" w:line="240" w:before="0" w:after="0"/>
-      <w:jc w:val="left"/>
+      <w:widowControl w:val="0"/>
     </w:pPr>
     <w:rPr>
-      <w:rFonts w:ascii="Arial MT" w:hAnsi="Arial MT" w:eastAsia="Arial MT" w:cs="Arial MT"/>
-      <w:color w:val="auto"/>
-      <w:kern w:val="0"/>
-      <w:sz w:val="22"/>
-      <w:szCs w:val="22"/>
-      <w:lang w:val="es-ES" w:eastAsia="en-US" w:bidi="ar-SA"/>
+      <w:rFonts w:ascii="Arial MT" w:eastAsia="Arial MT" w:hAnsi="Arial MT" w:cs="Arial MT"/>
+      <w:lang w:val="es-ES"/>
     </w:rPr>
   </w:style>
-  <w:style w:type="paragraph" w:styleId="Heading1">
-    <w:name w:val="Heading 1"/>
+  <w:style w:type="paragraph" w:styleId="Ttulo1">
+    <w:name w:val="heading 1"/>
     <w:basedOn w:val="Normal"/>
     <w:link w:val="Ttulo1Car"/>
     <w:uiPriority w:val="1"/>
     <w:qFormat/>
-    <w:rsid w:val="00c035a5"/>
+    <w:rsid w:val="00C035A5"/>
     <w:pPr>
       <w:outlineLvl w:val="0"/>
     </w:pPr>
     <w:rPr>
-      <w:rFonts w:ascii="Arial" w:hAnsi="Arial" w:eastAsia="Arial" w:cs="Arial"/>
+      <w:rFonts w:ascii="Arial" w:eastAsia="Arial" w:hAnsi="Arial" w:cs="Arial"/>
       <w:b/>
       <w:bCs/>
       <w:sz w:val="52"/>
       <w:szCs w:val="52"/>
     </w:rPr>
   </w:style>
-  <w:style w:type="paragraph" w:styleId="Heading2">
-    <w:name w:val="Heading 2"/>
+  <w:style w:type="paragraph" w:styleId="Ttulo2">
+    <w:name w:val="heading 2"/>
     <w:basedOn w:val="Normal"/>
     <w:link w:val="Ttulo2Car"/>
     <w:uiPriority w:val="1"/>
     <w:qFormat/>
-    <w:rsid w:val="00c035a5"/>
+    <w:rsid w:val="00C035A5"/>
     <w:pPr>
-      <w:spacing w:before="65" w:after="0"/>
+      <w:spacing w:before="65"/>
       <w:outlineLvl w:val="1"/>
     </w:pPr>
     <w:rPr>
-      <w:rFonts w:ascii="Arial" w:hAnsi="Arial" w:eastAsia="Arial" w:cs="Arial"/>
+      <w:rFonts w:ascii="Arial" w:eastAsia="Arial" w:hAnsi="Arial" w:cs="Arial"/>
       <w:b/>
       <w:bCs/>
       <w:sz w:val="32"/>
@@ -3548,40 +3952,60 @@
       <w:u w:val="single" w:color="000000"/>
     </w:rPr>
   </w:style>
-  <w:style w:type="paragraph" w:styleId="Heading3">
-    <w:name w:val="Heading 3"/>
+  <w:style w:type="paragraph" w:styleId="Ttulo3">
+    <w:name w:val="heading 3"/>
     <w:basedOn w:val="Normal"/>
     <w:link w:val="Ttulo3Car"/>
     <w:uiPriority w:val="1"/>
     <w:qFormat/>
-    <w:rsid w:val="00c035a5"/>
+    <w:rsid w:val="00C035A5"/>
     <w:pPr>
       <w:outlineLvl w:val="2"/>
     </w:pPr>
     <w:rPr>
-      <w:rFonts w:ascii="Arial" w:hAnsi="Arial" w:eastAsia="Arial" w:cs="Arial"/>
+      <w:rFonts w:ascii="Arial" w:eastAsia="Arial" w:hAnsi="Arial" w:cs="Arial"/>
       <w:b/>
       <w:bCs/>
       <w:sz w:val="28"/>
       <w:szCs w:val="28"/>
     </w:rPr>
   </w:style>
-  <w:style w:type="character" w:styleId="DefaultParagraphFont" w:default="1">
+  <w:style w:type="character" w:default="1" w:styleId="Fuentedeprrafopredeter">
     <w:name w:val="Default Paragraph Font"/>
     <w:uiPriority w:val="1"/>
     <w:semiHidden/>
     <w:unhideWhenUsed/>
-    <w:qFormat/>
-    <w:rPr/>
   </w:style>
-  <w:style w:type="character" w:styleId="Ttulo1Car" w:customStyle="1">
+  <w:style w:type="table" w:default="1" w:styleId="Tablanormal">
+    <w:name w:val="Normal Table"/>
+    <w:uiPriority w:val="99"/>
+    <w:semiHidden/>
+    <w:unhideWhenUsed/>
+    <w:tblPr>
+      <w:tblInd w:w="0" w:type="dxa"/>
+      <w:tblCellMar>
+        <w:top w:w="0" w:type="dxa"/>
+        <w:left w:w="108" w:type="dxa"/>
+        <w:bottom w:w="0" w:type="dxa"/>
+        <w:right w:w="108" w:type="dxa"/>
+      </w:tblCellMar>
+    </w:tblPr>
+  </w:style>
+  <w:style w:type="numbering" w:default="1" w:styleId="Sinlista">
+    <w:name w:val="No List"/>
+    <w:uiPriority w:val="99"/>
+    <w:semiHidden/>
+    <w:unhideWhenUsed/>
+  </w:style>
+  <w:style w:type="character" w:customStyle="1" w:styleId="Ttulo1Car">
     <w:name w:val="Título 1 Car"/>
-    <w:basedOn w:val="DefaultParagraphFont"/>
+    <w:basedOn w:val="Fuentedeprrafopredeter"/>
+    <w:link w:val="Ttulo1"/>
     <w:uiPriority w:val="1"/>
     <w:qFormat/>
-    <w:rsid w:val="00c035a5"/>
+    <w:rsid w:val="00C035A5"/>
     <w:rPr>
-      <w:rFonts w:ascii="Arial" w:hAnsi="Arial" w:eastAsia="Arial" w:cs="Arial"/>
+      <w:rFonts w:ascii="Arial" w:eastAsia="Arial" w:hAnsi="Arial" w:cs="Arial"/>
       <w:b/>
       <w:bCs/>
       <w:sz w:val="52"/>
@@ -3589,14 +4013,15 @@
       <w:lang w:val="es-ES"/>
     </w:rPr>
   </w:style>
-  <w:style w:type="character" w:styleId="Ttulo2Car" w:customStyle="1">
+  <w:style w:type="character" w:customStyle="1" w:styleId="Ttulo2Car">
     <w:name w:val="Título 2 Car"/>
-    <w:basedOn w:val="DefaultParagraphFont"/>
+    <w:basedOn w:val="Fuentedeprrafopredeter"/>
+    <w:link w:val="Ttulo2"/>
     <w:uiPriority w:val="1"/>
     <w:qFormat/>
-    <w:rsid w:val="00c035a5"/>
+    <w:rsid w:val="00C035A5"/>
     <w:rPr>
-      <w:rFonts w:ascii="Arial" w:hAnsi="Arial" w:eastAsia="Arial" w:cs="Arial"/>
+      <w:rFonts w:ascii="Arial" w:eastAsia="Arial" w:hAnsi="Arial" w:cs="Arial"/>
       <w:b/>
       <w:bCs/>
       <w:sz w:val="32"/>
@@ -3605,14 +4030,15 @@
       <w:lang w:val="es-ES"/>
     </w:rPr>
   </w:style>
-  <w:style w:type="character" w:styleId="Ttulo3Car" w:customStyle="1">
+  <w:style w:type="character" w:customStyle="1" w:styleId="Ttulo3Car">
     <w:name w:val="Título 3 Car"/>
-    <w:basedOn w:val="DefaultParagraphFont"/>
+    <w:basedOn w:val="Fuentedeprrafopredeter"/>
+    <w:link w:val="Ttulo3"/>
     <w:uiPriority w:val="1"/>
     <w:qFormat/>
-    <w:rsid w:val="00c035a5"/>
+    <w:rsid w:val="00C035A5"/>
     <w:rPr>
-      <w:rFonts w:ascii="Arial" w:hAnsi="Arial" w:eastAsia="Arial" w:cs="Arial"/>
+      <w:rFonts w:ascii="Arial" w:eastAsia="Arial" w:hAnsi="Arial" w:cs="Arial"/>
       <w:b/>
       <w:bCs/>
       <w:sz w:val="28"/>
@@ -3620,73 +4046,73 @@
       <w:lang w:val="es-ES"/>
     </w:rPr>
   </w:style>
-  <w:style w:type="character" w:styleId="TextoindependienteCar" w:customStyle="1">
+  <w:style w:type="character" w:customStyle="1" w:styleId="TextoindependienteCar">
     <w:name w:val="Texto independiente Car"/>
-    <w:basedOn w:val="DefaultParagraphFont"/>
+    <w:basedOn w:val="Fuentedeprrafopredeter"/>
+    <w:link w:val="Textoindependiente"/>
     <w:uiPriority w:val="1"/>
     <w:qFormat/>
-    <w:rsid w:val="00c035a5"/>
+    <w:rsid w:val="00C035A5"/>
     <w:rPr>
-      <w:rFonts w:ascii="Arial MT" w:hAnsi="Arial MT" w:eastAsia="Arial MT" w:cs="Arial MT"/>
+      <w:rFonts w:ascii="Arial MT" w:eastAsia="Arial MT" w:hAnsi="Arial MT" w:cs="Arial MT"/>
       <w:sz w:val="24"/>
       <w:szCs w:val="24"/>
       <w:lang w:val="es-ES"/>
     </w:rPr>
   </w:style>
-  <w:style w:type="character" w:styleId="Hyperlink">
+  <w:style w:type="character" w:styleId="Hipervnculo">
     <w:name w:val="Hyperlink"/>
     <w:rPr>
       <w:color w:val="000080"/>
       <w:u w:val="single"/>
     </w:rPr>
   </w:style>
-  <w:style w:type="character" w:styleId="Bolos">
+  <w:style w:type="character" w:customStyle="1" w:styleId="Bolos">
     <w:name w:val="Bolos"/>
     <w:qFormat/>
     <w:rPr>
-      <w:rFonts w:ascii="OpenSymbol" w:hAnsi="OpenSymbol" w:eastAsia="OpenSymbol" w:cs="OpenSymbol"/>
+      <w:rFonts w:ascii="OpenSymbol" w:eastAsia="OpenSymbol" w:hAnsi="OpenSymbol" w:cs="OpenSymbol"/>
     </w:rPr>
   </w:style>
   <w:style w:type="paragraph" w:styleId="Ttulo">
-    <w:name w:val="Título"/>
+    <w:name w:val="Title"/>
     <w:basedOn w:val="Normal"/>
-    <w:next w:val="BodyText"/>
+    <w:next w:val="Textoindependiente"/>
     <w:qFormat/>
     <w:pPr>
-      <w:keepNext w:val="true"/>
+      <w:keepNext/>
       <w:spacing w:before="240" w:after="120"/>
     </w:pPr>
     <w:rPr>
-      <w:rFonts w:ascii="Liberation Sans" w:hAnsi="Liberation Sans" w:eastAsia="Microsoft YaHei" w:cs="Lucida Sans"/>
+      <w:rFonts w:ascii="Liberation Sans" w:eastAsia="Microsoft YaHei" w:hAnsi="Liberation Sans" w:cs="Lucida Sans"/>
       <w:sz w:val="28"/>
       <w:szCs w:val="28"/>
     </w:rPr>
   </w:style>
-  <w:style w:type="paragraph" w:styleId="BodyText">
+  <w:style w:type="paragraph" w:styleId="Textoindependiente">
     <w:name w:val="Body Text"/>
     <w:basedOn w:val="Normal"/>
     <w:link w:val="TextoindependienteCar"/>
     <w:uiPriority w:val="1"/>
     <w:qFormat/>
-    <w:rsid w:val="00c035a5"/>
+    <w:rsid w:val="00C035A5"/>
     <w:pPr>
-      <w:spacing w:before="49" w:after="0"/>
+      <w:spacing w:before="49"/>
     </w:pPr>
     <w:rPr>
       <w:sz w:val="24"/>
       <w:szCs w:val="24"/>
     </w:rPr>
   </w:style>
-  <w:style w:type="paragraph" w:styleId="List">
+  <w:style w:type="paragraph" w:styleId="Lista">
     <w:name w:val="List"/>
-    <w:basedOn w:val="BodyText"/>
-    <w:pPr/>
+    <w:basedOn w:val="Textoindependiente"/>
     <w:rPr>
       <w:rFonts w:cs="Lucida Sans"/>
     </w:rPr>
   </w:style>
-  <w:style w:type="paragraph" w:styleId="Caption">
-    <w:name w:val="Caption"/>
+  <w:style w:type="paragraph" w:styleId="Descripcin">
+    <w:name w:val="caption"/>
     <w:basedOn w:val="Normal"/>
     <w:qFormat/>
     <w:pPr>
@@ -3701,7 +4127,7 @@
       <w:szCs w:val="24"/>
     </w:rPr>
   </w:style>
-  <w:style w:type="paragraph" w:styleId="Ndice">
+  <w:style w:type="paragraph" w:customStyle="1" w:styleId="ndice">
     <w:name w:val="Índice"/>
     <w:basedOn w:val="Normal"/>
     <w:qFormat/>
@@ -3712,121 +4138,98 @@
       <w:rFonts w:cs="Lucida Sans"/>
     </w:rPr>
   </w:style>
-  <w:style w:type="paragraph" w:styleId="TOC1">
-    <w:name w:val="TOC 1"/>
+  <w:style w:type="paragraph" w:styleId="TDC1">
+    <w:name w:val="toc 1"/>
     <w:basedOn w:val="Normal"/>
     <w:uiPriority w:val="1"/>
     <w:qFormat/>
-    <w:rsid w:val="00c035a5"/>
+    <w:rsid w:val="00C035A5"/>
     <w:pPr>
-      <w:spacing w:before="46" w:after="0"/>
+      <w:spacing w:before="46"/>
     </w:pPr>
     <w:rPr>
-      <w:rFonts w:ascii="Arial" w:hAnsi="Arial" w:eastAsia="Arial" w:cs="Arial"/>
+      <w:rFonts w:ascii="Arial" w:eastAsia="Arial" w:hAnsi="Arial" w:cs="Arial"/>
       <w:b/>
       <w:bCs/>
       <w:sz w:val="32"/>
       <w:szCs w:val="32"/>
     </w:rPr>
   </w:style>
-  <w:style w:type="paragraph" w:styleId="TOC2">
-    <w:name w:val="TOC 2"/>
+  <w:style w:type="paragraph" w:styleId="TDC2">
+    <w:name w:val="toc 2"/>
     <w:basedOn w:val="Normal"/>
     <w:uiPriority w:val="1"/>
     <w:qFormat/>
-    <w:rsid w:val="00c035a5"/>
+    <w:rsid w:val="00C035A5"/>
     <w:pPr>
-      <w:spacing w:before="58" w:after="0"/>
+      <w:spacing w:before="58"/>
     </w:pPr>
     <w:rPr>
-      <w:rFonts w:ascii="Arial" w:hAnsi="Arial" w:eastAsia="Arial" w:cs="Arial"/>
+      <w:rFonts w:ascii="Arial" w:eastAsia="Arial" w:hAnsi="Arial" w:cs="Arial"/>
       <w:b/>
       <w:bCs/>
       <w:sz w:val="28"/>
       <w:szCs w:val="28"/>
     </w:rPr>
   </w:style>
-  <w:style w:type="paragraph" w:styleId="TOC3">
-    <w:name w:val="TOC 3"/>
+  <w:style w:type="paragraph" w:styleId="TDC3">
+    <w:name w:val="toc 3"/>
     <w:basedOn w:val="Normal"/>
     <w:uiPriority w:val="1"/>
     <w:qFormat/>
-    <w:rsid w:val="00c035a5"/>
+    <w:rsid w:val="00C035A5"/>
     <w:pPr>
-      <w:spacing w:before="48" w:after="0"/>
+      <w:spacing w:before="48"/>
       <w:ind w:left="312"/>
     </w:pPr>
     <w:rPr>
-      <w:rFonts w:ascii="Arial" w:hAnsi="Arial" w:eastAsia="Arial" w:cs="Arial"/>
+      <w:rFonts w:ascii="Arial" w:eastAsia="Arial" w:hAnsi="Arial" w:cs="Arial"/>
       <w:b/>
       <w:bCs/>
       <w:sz w:val="28"/>
       <w:szCs w:val="28"/>
     </w:rPr>
   </w:style>
-  <w:style w:type="paragraph" w:styleId="TOC4">
-    <w:name w:val="TOC 4"/>
+  <w:style w:type="paragraph" w:styleId="TDC4">
+    <w:name w:val="toc 4"/>
     <w:basedOn w:val="Normal"/>
     <w:uiPriority w:val="1"/>
     <w:qFormat/>
-    <w:rsid w:val="00c035a5"/>
+    <w:rsid w:val="00C035A5"/>
     <w:pPr>
-      <w:spacing w:before="48" w:after="0"/>
+      <w:spacing w:before="48"/>
       <w:ind w:left="391"/>
     </w:pPr>
     <w:rPr>
-      <w:rFonts w:ascii="Arial" w:hAnsi="Arial" w:eastAsia="Arial" w:cs="Arial"/>
+      <w:rFonts w:ascii="Arial" w:eastAsia="Arial" w:hAnsi="Arial" w:cs="Arial"/>
       <w:b/>
       <w:bCs/>
       <w:sz w:val="28"/>
       <w:szCs w:val="28"/>
     </w:rPr>
   </w:style>
-  <w:style w:type="paragraph" w:styleId="TableParagraph" w:customStyle="1">
+  <w:style w:type="paragraph" w:customStyle="1" w:styleId="TableParagraph">
     <w:name w:val="Table Paragraph"/>
     <w:basedOn w:val="Normal"/>
     <w:uiPriority w:val="1"/>
     <w:qFormat/>
-    <w:rsid w:val="00c035a5"/>
+    <w:rsid w:val="00C035A5"/>
     <w:pPr>
-      <w:spacing w:before="115" w:after="0"/>
+      <w:spacing w:before="115"/>
       <w:ind w:right="58"/>
       <w:jc w:val="center"/>
     </w:pPr>
     <w:rPr>
-      <w:rFonts w:ascii="Arial" w:hAnsi="Arial" w:eastAsia="Arial" w:cs="Arial"/>
+      <w:rFonts w:ascii="Arial" w:eastAsia="Arial" w:hAnsi="Arial" w:cs="Arial"/>
     </w:rPr>
   </w:style>
-  <w:style w:type="paragraph" w:styleId="Contenidodelatabla">
+  <w:style w:type="paragraph" w:customStyle="1" w:styleId="Contenidodelatabla">
     <w:name w:val="Contenido de la tabla"/>
     <w:basedOn w:val="Normal"/>
     <w:qFormat/>
     <w:pPr>
-      <w:widowControl w:val="false"/>
       <w:suppressLineNumbers/>
     </w:pPr>
-    <w:rPr/>
-  </w:style>
-  <w:style w:type="numbering" w:styleId="NoList" w:default="1">
-    <w:name w:val="No List"/>
-    <w:uiPriority w:val="99"/>
-    <w:semiHidden/>
-    <w:unhideWhenUsed/>
-    <w:qFormat/>
-  </w:style>
-  <w:style w:type="table" w:default="1" w:styleId="Tablanormal">
-    <w:name w:val="Normal Table"/>
-    <w:uiPriority w:val="99"/>
-    <w:semiHidden/>
-    <w:unhideWhenUsed/>
-    <w:tblPr>
-      <w:tblCellMar>
-        <w:top w:w="0" w:type="dxa"/>
-        <w:left w:w="108" w:type="dxa"/>
-        <w:bottom w:w="0" w:type="dxa"/>
-        <w:right w:w="108" w:type="dxa"/>
-      </w:tblCellMar>
-    </w:tblPr>
   </w:style>
   <w:style w:type="table" w:customStyle="1" w:styleId="TableNormal">
     <w:name w:val="Table Normal"/>
@@ -3834,10 +4237,7 @@
     <w:semiHidden/>
     <w:unhideWhenUsed/>
     <w:qFormat/>
-    <w:rsid w:val="00c035a5"/>
-    <w:pPr>
-      <w:spacing w:after="0" w:line="240" w:lineRule="auto"/>
-    </w:pPr>
+    <w:rsid w:val="00C035A5"/>
     <w:tblPr>
       <w:tblCellMar>
         <w:top w:w="0" w:type="dxa"/>
@@ -3851,56 +4251,56 @@
 </file>
 
 <file path=word/theme/theme1.xml><?xml version="1.0" encoding="utf-8"?>
-<a:theme xmlns:a="http://schemas.openxmlformats.org/drawingml/2006/main" xmlns:r="http://schemas.openxmlformats.org/officeDocument/2006/relationships" name="Office">
+<a:theme xmlns:a="http://schemas.openxmlformats.org/drawingml/2006/main" name="Office">
   <a:themeElements>
     <a:clrScheme name="LibreOffice">
       <a:dk1>
         <a:srgbClr val="000000"/>
       </a:dk1>
       <a:lt1>
-        <a:srgbClr val="ffffff"/>
+        <a:srgbClr val="FFFFFF"/>
       </a:lt1>
       <a:dk2>
         <a:srgbClr val="000000"/>
       </a:dk2>
       <a:lt2>
-        <a:srgbClr val="ffffff"/>
+        <a:srgbClr val="FFFFFF"/>
       </a:lt2>
       <a:accent1>
-        <a:srgbClr val="18a303"/>
+        <a:srgbClr val="18A303"/>
       </a:accent1>
       <a:accent2>
-        <a:srgbClr val="0369a3"/>
+        <a:srgbClr val="0369A3"/>
       </a:accent2>
       <a:accent3>
-        <a:srgbClr val="a33e03"/>
+        <a:srgbClr val="A33E03"/>
       </a:accent3>
       <a:accent4>
-        <a:srgbClr val="8e03a3"/>
+        <a:srgbClr val="8E03A3"/>
       </a:accent4>
       <a:accent5>
-        <a:srgbClr val="c99c00"/>
+        <a:srgbClr val="C99C00"/>
       </a:accent5>
       <a:accent6>
-        <a:srgbClr val="c9211e"/>
+        <a:srgbClr val="C9211E"/>
       </a:accent6>
       <a:hlink>
-        <a:srgbClr val="0000ee"/>
+        <a:srgbClr val="0000EE"/>
       </a:hlink>
       <a:folHlink>
-        <a:srgbClr val="551a8b"/>
+        <a:srgbClr val="551A8B"/>
       </a:folHlink>
     </a:clrScheme>
     <a:fontScheme name="Office">
       <a:majorFont>
-        <a:latin typeface="Arial" pitchFamily="0" charset="1"/>
-        <a:ea typeface="DejaVu Sans" pitchFamily="0" charset="1"/>
-        <a:cs typeface="DejaVu Sans" pitchFamily="0" charset="1"/>
+        <a:latin typeface="Arial"/>
+        <a:ea typeface="DejaVu Sans"/>
+        <a:cs typeface="DejaVu Sans"/>
       </a:majorFont>
       <a:minorFont>
-        <a:latin typeface="Arial" pitchFamily="0" charset="1"/>
-        <a:ea typeface="DejaVu Sans" pitchFamily="0" charset="1"/>
-        <a:cs typeface="DejaVu Sans" pitchFamily="0" charset="1"/>
+        <a:latin typeface="Arial"/>
+        <a:ea typeface="DejaVu Sans"/>
+        <a:cs typeface="DejaVu Sans"/>
       </a:minorFont>
     </a:fontScheme>
     <a:fmtScheme>
@@ -3953,5 +4353,7 @@
       </a:bgFillStyleLst>
     </a:fmtScheme>
   </a:themeElements>
+  <a:objectDefaults/>
+  <a:extraClrSchemeLst/>
 </a:theme>
 </file>
</xml_diff>

<commit_message>
add explicacion tablas de hecho a la estrategia
</commit_message>
<xml_diff>
--- a/Estrategia_nuevo.docx
+++ b/Estrategia_nuevo.docx
@@ -1,10 +1,11 @@
 
 <file path=word/document.xml><?xml version="1.0" encoding="utf-8"?>
-<w:document xmlns:wpc="http://schemas.microsoft.com/office/word/2010/wordprocessingCanvas" xmlns:cx="http://schemas.microsoft.com/office/drawing/2014/chartex" xmlns:cx1="http://schemas.microsoft.com/office/drawing/2015/9/8/chartex" xmlns:mc="http://schemas.openxmlformats.org/markup-compatibility/2006" xmlns:o="urn:schemas-microsoft-com:office:office" xmlns:r="http://schemas.openxmlformats.org/officeDocument/2006/relationships" xmlns:m="http://schemas.openxmlformats.org/officeDocument/2006/math" xmlns:v="urn:schemas-microsoft-com:vml" xmlns:wp14="http://schemas.microsoft.com/office/word/2010/wordprocessingDrawing" xmlns:wp="http://schemas.openxmlformats.org/drawingml/2006/wordprocessingDrawing" xmlns:w10="urn:schemas-microsoft-com:office:word" xmlns:w="http://schemas.openxmlformats.org/wordprocessingml/2006/main" xmlns:w14="http://schemas.microsoft.com/office/word/2010/wordml" xmlns:w15="http://schemas.microsoft.com/office/word/2012/wordml" xmlns:w16se="http://schemas.microsoft.com/office/word/2015/wordml/symex" xmlns:wpg="http://schemas.microsoft.com/office/word/2010/wordprocessingGroup" xmlns:wpi="http://schemas.microsoft.com/office/word/2010/wordprocessingInk" xmlns:wne="http://schemas.microsoft.com/office/word/2006/wordml" xmlns:wps="http://schemas.microsoft.com/office/word/2010/wordprocessingShape" mc:Ignorable="w14 w15 w16se wp14">
+<w:document xmlns:o="urn:schemas-microsoft-com:office:office" xmlns:r="http://schemas.openxmlformats.org/officeDocument/2006/relationships" xmlns:v="urn:schemas-microsoft-com:vml" xmlns:w="http://schemas.openxmlformats.org/wordprocessingml/2006/main" xmlns:w10="urn:schemas-microsoft-com:office:word" xmlns:wp="http://schemas.openxmlformats.org/drawingml/2006/wordprocessingDrawing" xmlns:wps="http://schemas.microsoft.com/office/word/2010/wordprocessingShape" xmlns:wpg="http://schemas.microsoft.com/office/word/2010/wordprocessingGroup" xmlns:mc="http://schemas.openxmlformats.org/markup-compatibility/2006" xmlns:wp14="http://schemas.microsoft.com/office/word/2010/wordprocessingDrawing" xmlns:w14="http://schemas.microsoft.com/office/word/2010/wordml" xmlns:w15="http://schemas.microsoft.com/office/word/2012/wordml" mc:Ignorable="w14 wp14 w15">
   <w:body>
     <w:p>
       <w:pPr>
-        <w:spacing w:before="195" w:line="300" w:lineRule="auto"/>
+        <w:pStyle w:val="Normal"/>
+        <w:spacing w:lineRule="auto" w:line="300" w:before="195" w:after="0"/>
         <w:ind w:left="2867" w:right="2888"/>
         <w:jc w:val="center"/>
         <w:rPr>
@@ -58,8 +59,8 @@
     </w:p>
     <w:p>
       <w:pPr>
-        <w:pStyle w:val="Textoindependiente"/>
-        <w:spacing w:before="12"/>
+        <w:pStyle w:val="BodyText"/>
+        <w:spacing w:before="12" w:after="0"/>
         <w:rPr>
           <w:rFonts w:ascii="Arial" w:hAnsi="Arial"/>
           <w:b/>
@@ -70,12 +71,10 @@
         <w:rPr>
           <w:rFonts w:ascii="Arial" w:hAnsi="Arial"/>
           <w:b/>
-          <w:noProof/>
           <w:sz w:val="20"/>
-          <w:lang w:val="en-US"/>
         </w:rPr>
         <w:drawing>
-          <wp:anchor distT="0" distB="0" distL="0" distR="0" simplePos="0" relativeHeight="2" behindDoc="0" locked="0" layoutInCell="0" allowOverlap="1">
+          <wp:anchor behindDoc="0" distT="0" distB="0" distL="0" distR="0" simplePos="0" locked="0" layoutInCell="0" allowOverlap="1" relativeHeight="2">
             <wp:simplePos x="0" y="0"/>
             <wp:positionH relativeFrom="page">
               <wp:posOffset>3482340</wp:posOffset>
@@ -86,7 +85,7 @@
             <wp:extent cx="814070" cy="941070"/>
             <wp:effectExtent l="0" t="0" r="0" b="0"/>
             <wp:wrapTopAndBottom/>
-            <wp:docPr id="1" name="Image 1"/>
+            <wp:docPr id="1" name="Image 1" descr=""/>
             <wp:cNvGraphicFramePr>
               <a:graphicFrameLocks xmlns:a="http://schemas.openxmlformats.org/drawingml/2006/main" noChangeAspect="1"/>
             </wp:cNvGraphicFramePr>
@@ -94,13 +93,13 @@
               <a:graphicData uri="http://schemas.openxmlformats.org/drawingml/2006/picture">
                 <pic:pic xmlns:pic="http://schemas.openxmlformats.org/drawingml/2006/picture">
                   <pic:nvPicPr>
-                    <pic:cNvPr id="1" name="Image 1"/>
+                    <pic:cNvPr id="1" name="Image 1" descr=""/>
                     <pic:cNvPicPr>
                       <a:picLocks noChangeAspect="1" noChangeArrowheads="1"/>
                     </pic:cNvPicPr>
                   </pic:nvPicPr>
                   <pic:blipFill>
-                    <a:blip r:embed="rId5"/>
+                    <a:blip r:embed="rId2"/>
                     <a:stretch>
                       <a:fillRect/>
                     </a:stretch>
@@ -123,21 +122,30 @@
     </w:p>
     <w:p>
       <w:pPr>
-        <w:pStyle w:val="Textoindependiente"/>
-        <w:spacing w:before="110"/>
+        <w:pStyle w:val="BodyText"/>
+        <w:spacing w:before="110" w:after="0"/>
         <w:rPr>
           <w:rFonts w:ascii="Arial" w:hAnsi="Arial"/>
           <w:b/>
           <w:sz w:val="18"/>
         </w:rPr>
       </w:pPr>
-    </w:p>
-    <w:p>
-      <w:pPr>
-        <w:pStyle w:val="Ttulo1"/>
+      <w:r>
+        <w:rPr>
+          <w:rFonts w:ascii="Arial" w:hAnsi="Arial"/>
+          <w:b/>
+          <w:sz w:val="18"/>
+        </w:rPr>
+      </w:r>
+    </w:p>
+    <w:p>
+      <w:pPr>
+        <w:pStyle w:val="Heading1"/>
         <w:ind w:left="2533"/>
-      </w:pPr>
-      <w:r>
+        <w:rPr/>
+      </w:pPr>
+      <w:r>
+        <w:rPr/>
         <w:t>Gestión</w:t>
       </w:r>
       <w:r>
@@ -147,6 +155,7 @@
         <w:t xml:space="preserve"> </w:t>
       </w:r>
       <w:r>
+        <w:rPr/>
         <w:t>de</w:t>
       </w:r>
       <w:r>
@@ -164,8 +173,9 @@
     </w:p>
     <w:p>
       <w:pPr>
-        <w:spacing w:before="326" w:line="302" w:lineRule="auto"/>
-        <w:ind w:left="3116" w:right="2472" w:firstLine="129"/>
+        <w:pStyle w:val="Normal"/>
+        <w:spacing w:lineRule="auto" w:line="302" w:before="326" w:after="0"/>
+        <w:ind w:firstLine="129" w:left="3116" w:right="2472"/>
         <w:rPr>
           <w:rFonts w:ascii="Arial" w:hAnsi="Arial"/>
           <w:b/>
@@ -200,7 +210,8 @@
     </w:p>
     <w:p>
       <w:pPr>
-        <w:spacing w:line="480" w:lineRule="exact"/>
+        <w:pStyle w:val="Normal"/>
+        <w:spacing w:lineRule="exact" w:line="480"/>
         <w:ind w:left="4203"/>
         <w:rPr>
           <w:rFonts w:ascii="Arial" w:hAnsi="Arial"/>
@@ -220,10 +231,11 @@
     </w:p>
     <w:p>
       <w:pPr>
-        <w:pStyle w:val="Ttulo1"/>
-        <w:spacing w:before="369"/>
+        <w:pStyle w:val="Heading1"/>
+        <w:spacing w:before="369" w:after="0"/>
         <w:ind w:right="15"/>
         <w:jc w:val="center"/>
+        <w:rPr/>
       </w:pPr>
       <w:r>
         <w:rPr>
@@ -280,7 +292,8 @@
     </w:p>
     <w:p>
       <w:pPr>
-        <w:spacing w:before="529"/>
+        <w:pStyle w:val="Normal"/>
+        <w:spacing w:before="529" w:after="0"/>
         <w:ind w:left="3033" w:right="2888"/>
         <w:jc w:val="center"/>
         <w:rPr>
@@ -302,7 +315,8 @@
     </w:p>
     <w:p>
       <w:pPr>
-        <w:spacing w:before="308"/>
+        <w:pStyle w:val="Normal"/>
+        <w:spacing w:before="308" w:after="0"/>
         <w:rPr>
           <w:rFonts w:ascii="Arial" w:hAnsi="Arial"/>
           <w:b/>
@@ -346,34 +360,44 @@
     </w:p>
     <w:p>
       <w:pPr>
-        <w:pStyle w:val="Textoindependiente"/>
-        <w:spacing w:before="92"/>
+        <w:pStyle w:val="BodyText"/>
+        <w:spacing w:before="92" w:after="0"/>
         <w:rPr>
           <w:rFonts w:ascii="Arial" w:hAnsi="Arial"/>
           <w:b/>
           <w:sz w:val="20"/>
         </w:rPr>
       </w:pPr>
+      <w:r>
+        <w:rPr>
+          <w:rFonts w:ascii="Arial" w:hAnsi="Arial"/>
+          <w:b/>
+          <w:sz w:val="20"/>
+        </w:rPr>
+      </w:r>
     </w:p>
     <w:tbl>
       <w:tblPr>
         <w:tblStyle w:val="TableNormal"/>
         <w:tblW w:w="8836" w:type="dxa"/>
+        <w:jc w:val="left"/>
         <w:tblInd w:w="19" w:type="dxa"/>
         <w:tblLayout w:type="fixed"/>
         <w:tblCellMar>
+          <w:top w:w="0" w:type="dxa"/>
           <w:left w:w="10" w:type="dxa"/>
+          <w:bottom w:w="0" w:type="dxa"/>
           <w:right w:w="10" w:type="dxa"/>
         </w:tblCellMar>
-        <w:tblLook w:val="01E0" w:firstRow="1" w:lastRow="1" w:firstColumn="1" w:lastColumn="1" w:noHBand="0" w:noVBand="0"/>
+        <w:tblLook w:firstRow="1" w:noVBand="0" w:lastRow="1" w:firstColumn="1" w:lastColumn="1" w:noHBand="0" w:val="01e0"/>
       </w:tblPr>
       <w:tblGrid>
-        <w:gridCol w:w="4426"/>
+        <w:gridCol w:w="4425"/>
         <w:gridCol w:w="4410"/>
       </w:tblGrid>
       <w:tr>
         <w:trPr>
-          <w:trHeight w:val="493"/>
+          <w:trHeight w:val="493" w:hRule="atLeast"/>
         </w:trPr>
         <w:tc>
           <w:tcPr>
@@ -388,7 +412,8 @@
           <w:p>
             <w:pPr>
               <w:pStyle w:val="TableParagraph"/>
-              <w:spacing w:before="97"/>
+              <w:suppressAutoHyphens w:val="true"/>
+              <w:spacing w:before="97" w:after="0"/>
               <w:ind w:left="156" w:right="6"/>
               <w:rPr>
                 <w:b/>
@@ -398,7 +423,10 @@
             <w:r>
               <w:rPr>
                 <w:b/>
+                <w:kern w:val="0"/>
                 <w:sz w:val="24"/>
+                <w:szCs w:val="22"/>
+                <w:lang w:eastAsia="en-US" w:bidi="ar-SA"/>
               </w:rPr>
               <w:t>Apellido,</w:t>
             </w:r>
@@ -406,7 +434,10 @@
               <w:rPr>
                 <w:b/>
                 <w:spacing w:val="-7"/>
+                <w:kern w:val="0"/>
                 <w:sz w:val="24"/>
+                <w:szCs w:val="22"/>
+                <w:lang w:eastAsia="en-US" w:bidi="ar-SA"/>
               </w:rPr>
               <w:t xml:space="preserve"> </w:t>
             </w:r>
@@ -414,7 +445,10 @@
               <w:rPr>
                 <w:b/>
                 <w:spacing w:val="-2"/>
+                <w:kern w:val="0"/>
                 <w:sz w:val="24"/>
+                <w:szCs w:val="22"/>
+                <w:lang w:eastAsia="en-US" w:bidi="ar-SA"/>
               </w:rPr>
               <w:t>Nombre</w:t>
             </w:r>
@@ -433,7 +467,8 @@
           <w:p>
             <w:pPr>
               <w:pStyle w:val="TableParagraph"/>
-              <w:spacing w:before="97"/>
+              <w:suppressAutoHyphens w:val="true"/>
+              <w:spacing w:before="97" w:after="0"/>
               <w:rPr>
                 <w:b/>
                 <w:sz w:val="24"/>
@@ -443,7 +478,10 @@
               <w:rPr>
                 <w:b/>
                 <w:spacing w:val="-2"/>
+                <w:kern w:val="0"/>
                 <w:sz w:val="24"/>
+                <w:szCs w:val="22"/>
+                <w:lang w:eastAsia="en-US" w:bidi="ar-SA"/>
               </w:rPr>
               <w:t>Legajo</w:t>
             </w:r>
@@ -452,7 +490,7 @@
       </w:tr>
       <w:tr>
         <w:trPr>
-          <w:trHeight w:val="846"/>
+          <w:trHeight w:val="846" w:hRule="atLeast"/>
         </w:trPr>
         <w:tc>
           <w:tcPr>
@@ -467,39 +505,35 @@
           <w:p>
             <w:pPr>
               <w:pStyle w:val="TableParagraph"/>
-              <w:spacing w:before="235"/>
+              <w:suppressAutoHyphens w:val="true"/>
+              <w:spacing w:before="235" w:after="0"/>
               <w:ind w:left="156" w:right="2"/>
               <w:rPr>
                 <w:b/>
                 <w:sz w:val="28"/>
               </w:rPr>
             </w:pPr>
-            <w:proofErr w:type="spellStart"/>
             <w:r>
               <w:rPr>
                 <w:b/>
+                <w:kern w:val="0"/>
                 <w:sz w:val="28"/>
-              </w:rPr>
-              <w:t>Fait</w:t>
+                <w:szCs w:val="22"/>
+                <w:lang w:eastAsia="en-US" w:bidi="ar-SA"/>
+              </w:rPr>
+              <w:t xml:space="preserve">Fait, </w:t>
             </w:r>
-            <w:proofErr w:type="spellEnd"/>
-            <w:r>
-              <w:rPr>
-                <w:b/>
-                <w:sz w:val="28"/>
-              </w:rPr>
-              <w:t xml:space="preserve">, </w:t>
-            </w:r>
-            <w:proofErr w:type="spellStart"/>
             <w:r>
               <w:rPr>
                 <w:b/>
                 <w:spacing w:val="-2"/>
+                <w:kern w:val="0"/>
                 <w:sz w:val="28"/>
+                <w:szCs w:val="22"/>
+                <w:lang w:eastAsia="en-US" w:bidi="ar-SA"/>
               </w:rPr>
               <w:t>Agustin</w:t>
             </w:r>
-            <w:proofErr w:type="spellEnd"/>
           </w:p>
         </w:tc>
         <w:tc>
@@ -515,7 +549,8 @@
           <w:p>
             <w:pPr>
               <w:pStyle w:val="TableParagraph"/>
-              <w:spacing w:before="235"/>
+              <w:suppressAutoHyphens w:val="true"/>
+              <w:spacing w:before="235" w:after="0"/>
               <w:rPr>
                 <w:b/>
                 <w:sz w:val="28"/>
@@ -525,7 +560,10 @@
               <w:rPr>
                 <w:b/>
                 <w:spacing w:val="-2"/>
+                <w:kern w:val="0"/>
                 <w:sz w:val="28"/>
+                <w:szCs w:val="22"/>
+                <w:lang w:eastAsia="en-US" w:bidi="ar-SA"/>
               </w:rPr>
               <w:t>208.973-</w:t>
             </w:r>
@@ -533,7 +571,10 @@
               <w:rPr>
                 <w:b/>
                 <w:spacing w:val="-10"/>
+                <w:kern w:val="0"/>
                 <w:sz w:val="28"/>
+                <w:szCs w:val="22"/>
+                <w:lang w:eastAsia="en-US" w:bidi="ar-SA"/>
               </w:rPr>
               <w:t>7</w:t>
             </w:r>
@@ -542,7 +583,7 @@
       </w:tr>
       <w:tr>
         <w:trPr>
-          <w:trHeight w:val="487"/>
+          <w:trHeight w:val="487" w:hRule="atLeast"/>
         </w:trPr>
         <w:tc>
           <w:tcPr>
@@ -557,33 +598,32 @@
           <w:p>
             <w:pPr>
               <w:pStyle w:val="TableParagraph"/>
+              <w:suppressAutoHyphens w:val="true"/>
+              <w:spacing w:before="115" w:after="0"/>
               <w:ind w:left="156" w:right="0"/>
               <w:rPr>
                 <w:b/>
                 <w:sz w:val="28"/>
               </w:rPr>
             </w:pPr>
-            <w:proofErr w:type="spellStart"/>
             <w:r>
               <w:rPr>
                 <w:b/>
+                <w:kern w:val="0"/>
                 <w:sz w:val="28"/>
-              </w:rPr>
-              <w:t>Spadoni</w:t>
-            </w:r>
-            <w:proofErr w:type="spellEnd"/>
-            <w:r>
-              <w:rPr>
-                <w:b/>
-                <w:sz w:val="28"/>
-              </w:rPr>
-              <w:t>,</w:t>
+                <w:szCs w:val="22"/>
+                <w:lang w:eastAsia="en-US" w:bidi="ar-SA"/>
+              </w:rPr>
+              <w:t>Spadoni,</w:t>
             </w:r>
             <w:r>
               <w:rPr>
                 <w:b/>
                 <w:spacing w:val="-9"/>
+                <w:kern w:val="0"/>
                 <w:sz w:val="28"/>
+                <w:szCs w:val="22"/>
+                <w:lang w:eastAsia="en-US" w:bidi="ar-SA"/>
               </w:rPr>
               <w:t xml:space="preserve"> </w:t>
             </w:r>
@@ -591,7 +631,10 @@
               <w:rPr>
                 <w:b/>
                 <w:spacing w:val="-2"/>
+                <w:kern w:val="0"/>
                 <w:sz w:val="28"/>
+                <w:szCs w:val="22"/>
+                <w:lang w:eastAsia="en-US" w:bidi="ar-SA"/>
               </w:rPr>
               <w:t>Mateo</w:t>
             </w:r>
@@ -610,6 +653,8 @@
           <w:p>
             <w:pPr>
               <w:pStyle w:val="TableParagraph"/>
+              <w:suppressAutoHyphens w:val="true"/>
+              <w:spacing w:before="115" w:after="0"/>
               <w:rPr>
                 <w:b/>
                 <w:sz w:val="28"/>
@@ -619,7 +664,10 @@
               <w:rPr>
                 <w:b/>
                 <w:spacing w:val="-2"/>
+                <w:kern w:val="0"/>
                 <w:sz w:val="28"/>
+                <w:szCs w:val="22"/>
+                <w:lang w:eastAsia="en-US" w:bidi="ar-SA"/>
               </w:rPr>
               <w:t>214.163-</w:t>
             </w:r>
@@ -627,7 +675,10 @@
               <w:rPr>
                 <w:b/>
                 <w:spacing w:val="-10"/>
+                <w:kern w:val="0"/>
                 <w:sz w:val="28"/>
+                <w:szCs w:val="22"/>
+                <w:lang w:eastAsia="en-US" w:bidi="ar-SA"/>
               </w:rPr>
               <w:t>2</w:t>
             </w:r>
@@ -636,7 +687,7 @@
       </w:tr>
       <w:tr>
         <w:trPr>
-          <w:trHeight w:val="488"/>
+          <w:trHeight w:val="488" w:hRule="atLeast"/>
         </w:trPr>
         <w:tc>
           <w:tcPr>
@@ -651,6 +702,8 @@
           <w:p>
             <w:pPr>
               <w:pStyle w:val="TableParagraph"/>
+              <w:suppressAutoHyphens w:val="true"/>
+              <w:spacing w:before="115" w:after="0"/>
               <w:ind w:left="156" w:right="1"/>
               <w:rPr>
                 <w:b/>
@@ -660,7 +713,10 @@
             <w:r>
               <w:rPr>
                 <w:b/>
+                <w:kern w:val="0"/>
                 <w:sz w:val="28"/>
+                <w:szCs w:val="22"/>
+                <w:lang w:eastAsia="en-US" w:bidi="ar-SA"/>
               </w:rPr>
               <w:t>Romero,</w:t>
             </w:r>
@@ -668,14 +724,20 @@
               <w:rPr>
                 <w:b/>
                 <w:spacing w:val="-7"/>
+                <w:kern w:val="0"/>
                 <w:sz w:val="28"/>
+                <w:szCs w:val="22"/>
+                <w:lang w:eastAsia="en-US" w:bidi="ar-SA"/>
               </w:rPr>
               <w:t xml:space="preserve"> </w:t>
             </w:r>
             <w:r>
               <w:rPr>
                 <w:b/>
+                <w:kern w:val="0"/>
                 <w:sz w:val="28"/>
+                <w:szCs w:val="22"/>
+                <w:lang w:eastAsia="en-US" w:bidi="ar-SA"/>
               </w:rPr>
               <w:t>Nicolás</w:t>
             </w:r>
@@ -683,7 +745,10 @@
               <w:rPr>
                 <w:b/>
                 <w:spacing w:val="-11"/>
+                <w:kern w:val="0"/>
                 <w:sz w:val="28"/>
+                <w:szCs w:val="22"/>
+                <w:lang w:eastAsia="en-US" w:bidi="ar-SA"/>
               </w:rPr>
               <w:t xml:space="preserve"> </w:t>
             </w:r>
@@ -691,7 +756,10 @@
               <w:rPr>
                 <w:b/>
                 <w:spacing w:val="-2"/>
+                <w:kern w:val="0"/>
                 <w:sz w:val="28"/>
+                <w:szCs w:val="22"/>
+                <w:lang w:eastAsia="en-US" w:bidi="ar-SA"/>
               </w:rPr>
               <w:t>Esteban</w:t>
             </w:r>
@@ -710,6 +778,8 @@
           <w:p>
             <w:pPr>
               <w:pStyle w:val="TableParagraph"/>
+              <w:suppressAutoHyphens w:val="true"/>
+              <w:spacing w:before="115" w:after="0"/>
               <w:rPr>
                 <w:b/>
                 <w:sz w:val="28"/>
@@ -719,7 +789,10 @@
               <w:rPr>
                 <w:b/>
                 <w:spacing w:val="-2"/>
+                <w:kern w:val="0"/>
                 <w:sz w:val="28"/>
+                <w:szCs w:val="22"/>
+                <w:lang w:eastAsia="en-US" w:bidi="ar-SA"/>
               </w:rPr>
               <w:t>208.816-</w:t>
             </w:r>
@@ -727,7 +800,10 @@
               <w:rPr>
                 <w:b/>
                 <w:spacing w:val="-10"/>
+                <w:kern w:val="0"/>
                 <w:sz w:val="28"/>
+                <w:szCs w:val="22"/>
+                <w:lang w:eastAsia="en-US" w:bidi="ar-SA"/>
               </w:rPr>
               <w:t>2</w:t>
             </w:r>
@@ -736,7 +812,7 @@
       </w:tr>
       <w:tr>
         <w:trPr>
-          <w:trHeight w:val="467"/>
+          <w:trHeight w:val="467" w:hRule="atLeast"/>
         </w:trPr>
         <w:tc>
           <w:tcPr>
@@ -751,34 +827,32 @@
           <w:p>
             <w:pPr>
               <w:pStyle w:val="TableParagraph"/>
-              <w:spacing w:before="95"/>
+              <w:suppressAutoHyphens w:val="true"/>
+              <w:spacing w:before="95" w:after="0"/>
               <w:ind w:left="156" w:right="2"/>
               <w:rPr>
                 <w:b/>
                 <w:sz w:val="28"/>
               </w:rPr>
             </w:pPr>
-            <w:proofErr w:type="spellStart"/>
             <w:r>
               <w:rPr>
                 <w:b/>
+                <w:kern w:val="0"/>
                 <w:sz w:val="28"/>
-              </w:rPr>
-              <w:t>Aizcorbe</w:t>
-            </w:r>
-            <w:proofErr w:type="spellEnd"/>
-            <w:r>
-              <w:rPr>
-                <w:b/>
-                <w:sz w:val="28"/>
-              </w:rPr>
-              <w:t>,</w:t>
+                <w:szCs w:val="22"/>
+                <w:lang w:eastAsia="en-US" w:bidi="ar-SA"/>
+              </w:rPr>
+              <w:t>Aizcorbe,</w:t>
             </w:r>
             <w:r>
               <w:rPr>
                 <w:b/>
                 <w:spacing w:val="-8"/>
+                <w:kern w:val="0"/>
                 <w:sz w:val="28"/>
+                <w:szCs w:val="22"/>
+                <w:lang w:eastAsia="en-US" w:bidi="ar-SA"/>
               </w:rPr>
               <w:t xml:space="preserve"> </w:t>
             </w:r>
@@ -786,7 +860,10 @@
               <w:rPr>
                 <w:b/>
                 <w:spacing w:val="-2"/>
+                <w:kern w:val="0"/>
                 <w:sz w:val="28"/>
+                <w:szCs w:val="22"/>
+                <w:lang w:eastAsia="en-US" w:bidi="ar-SA"/>
               </w:rPr>
               <w:t>Daniel</w:t>
             </w:r>
@@ -805,7 +882,8 @@
           <w:p>
             <w:pPr>
               <w:pStyle w:val="TableParagraph"/>
-              <w:spacing w:before="95"/>
+              <w:suppressAutoHyphens w:val="true"/>
+              <w:spacing w:before="95" w:after="0"/>
               <w:rPr>
                 <w:b/>
                 <w:sz w:val="28"/>
@@ -815,7 +893,10 @@
               <w:rPr>
                 <w:b/>
                 <w:spacing w:val="-2"/>
+                <w:kern w:val="0"/>
                 <w:sz w:val="28"/>
+                <w:szCs w:val="22"/>
+                <w:lang w:eastAsia="en-US" w:bidi="ar-SA"/>
               </w:rPr>
               <w:t>172.789-</w:t>
             </w:r>
@@ -823,7 +904,10 @@
               <w:rPr>
                 <w:b/>
                 <w:spacing w:val="-10"/>
+                <w:kern w:val="0"/>
                 <w:sz w:val="28"/>
+                <w:szCs w:val="22"/>
+                <w:lang w:eastAsia="en-US" w:bidi="ar-SA"/>
               </w:rPr>
               <w:t>8</w:t>
             </w:r>
@@ -834,17 +918,19 @@
     <w:p>
       <w:pPr>
         <w:sectPr>
+          <w:type w:val="nextPage"/>
           <w:pgSz w:w="12240" w:h="15840"/>
-          <w:pgMar w:top="1820" w:right="1440" w:bottom="280" w:left="1440" w:header="0" w:footer="0" w:gutter="0"/>
-          <w:cols w:space="720"/>
-          <w:formProt w:val="0"/>
-          <w:docGrid w:linePitch="100" w:charSpace="4096"/>
+          <w:pgMar w:left="1440" w:right="1440" w:gutter="0" w:header="0" w:top="1820" w:footer="0" w:bottom="280"/>
+          <w:pgNumType w:fmt="decimal"/>
+          <w:formProt w:val="false"/>
+          <w:textDirection w:val="lrTb"/>
+          <w:docGrid w:type="default" w:linePitch="100" w:charSpace="8192"/>
         </w:sectPr>
       </w:pPr>
     </w:p>
     <w:p>
       <w:pPr>
-        <w:pStyle w:val="Ttulo2"/>
+        <w:pStyle w:val="Heading2"/>
         <w:rPr>
           <w:u w:val="none"/>
         </w:rPr>
@@ -853,33 +939,30 @@
         <w:rPr>
           <w:spacing w:val="-2"/>
         </w:rPr>
-        <w:lastRenderedPageBreak/>
         <w:t>Índice</w:t>
       </w:r>
     </w:p>
     <w:sdt>
       <w:sdtPr>
-        <w:rPr>
-          <w:sz w:val="32"/>
-          <w:szCs w:val="32"/>
-        </w:rPr>
-        <w:id w:val="586353035"/>
         <w:docPartObj>
           <w:docPartGallery w:val="Table of Contents"/>
-          <w:docPartUnique/>
+          <w:docPartUnique w:val="true"/>
         </w:docPartObj>
+        <w:id w:val="586353035"/>
       </w:sdtPr>
-      <w:sdtEndPr/>
       <w:sdtContent>
         <w:p>
           <w:pPr>
-            <w:pStyle w:val="TDC2"/>
+            <w:pStyle w:val="TOC2"/>
             <w:tabs>
-              <w:tab w:val="right" w:leader="dot" w:pos="8838"/>
+              <w:tab w:val="clear" w:pos="720"/>
+              <w:tab w:val="right" w:pos="8838" w:leader="dot"/>
             </w:tabs>
+            <w:rPr/>
           </w:pPr>
           <w:hyperlink w:anchor="_TOC_250005">
             <w:r>
+              <w:rPr/>
               <w:t>Modelo</w:t>
             </w:r>
             <w:r>
@@ -897,7 +980,7 @@
             <w:r>
               <w:rPr>
                 <w:rFonts w:ascii="Times New Roman" w:hAnsi="Times New Roman"/>
-                <w:b w:val="0"/>
+                <w:b w:val="false"/>
               </w:rPr>
               <w:tab/>
             </w:r>
@@ -911,10 +994,12 @@
         </w:p>
         <w:p>
           <w:pPr>
-            <w:pStyle w:val="TDC4"/>
+            <w:pStyle w:val="TOC4"/>
             <w:tabs>
-              <w:tab w:val="right" w:leader="dot" w:pos="8841"/>
+              <w:tab w:val="clear" w:pos="720"/>
+              <w:tab w:val="right" w:pos="8841" w:leader="dot"/>
             </w:tabs>
+            <w:rPr/>
           </w:pPr>
           <w:hyperlink w:anchor="_TOC_250004">
             <w:r>
@@ -924,6 +1009,7 @@
               <w:t>Totales</w:t>
             </w:r>
             <w:r>
+              <w:rPr/>
               <w:tab/>
             </w:r>
             <w:r>
@@ -936,12 +1022,14 @@
         </w:p>
         <w:p>
           <w:pPr>
-            <w:pStyle w:val="TDC4"/>
+            <w:pStyle w:val="TOC4"/>
             <w:tabs>
-              <w:tab w:val="right" w:leader="dot" w:pos="8870"/>
+              <w:tab w:val="clear" w:pos="720"/>
+              <w:tab w:val="right" w:pos="8870" w:leader="dot"/>
             </w:tabs>
-            <w:spacing w:before="47"/>
+            <w:spacing w:before="47" w:after="0"/>
             <w:ind w:left="389"/>
+            <w:rPr/>
           </w:pPr>
           <w:hyperlink w:anchor="_TOC_250003">
             <w:r>
@@ -951,6 +1039,7 @@
               <w:t>Materiales</w:t>
             </w:r>
             <w:r>
+              <w:rPr/>
               <w:tab/>
             </w:r>
             <w:r>
@@ -963,10 +1052,12 @@
         </w:p>
         <w:p>
           <w:pPr>
-            <w:pStyle w:val="TDC4"/>
+            <w:pStyle w:val="TOC4"/>
             <w:tabs>
-              <w:tab w:val="right" w:leader="dot" w:pos="8870"/>
+              <w:tab w:val="clear" w:pos="720"/>
+              <w:tab w:val="right" w:pos="8870" w:leader="dot"/>
             </w:tabs>
+            <w:rPr/>
           </w:pPr>
           <w:hyperlink w:anchor="_TOC_250002">
             <w:r>
@@ -976,6 +1067,7 @@
               <w:t>Cancelación</w:t>
             </w:r>
             <w:r>
+              <w:rPr/>
               <w:tab/>
             </w:r>
             <w:r>
@@ -988,14 +1080,17 @@
         </w:p>
         <w:p>
           <w:pPr>
-            <w:pStyle w:val="TDC4"/>
+            <w:pStyle w:val="TOC4"/>
             <w:tabs>
-              <w:tab w:val="right" w:leader="dot" w:pos="8855"/>
+              <w:tab w:val="clear" w:pos="720"/>
+              <w:tab w:val="right" w:pos="8855" w:leader="dot"/>
             </w:tabs>
-            <w:spacing w:before="50"/>
+            <w:spacing w:before="50" w:after="0"/>
+            <w:rPr/>
           </w:pPr>
           <w:hyperlink w:anchor="_TOC_250001">
             <w:r>
+              <w:rPr/>
               <w:t>Primary</w:t>
             </w:r>
             <w:r>
@@ -1011,6 +1106,7 @@
               <w:t>Keys</w:t>
             </w:r>
             <w:r>
+              <w:rPr/>
               <w:tab/>
             </w:r>
             <w:r>
@@ -1023,10 +1119,12 @@
         </w:p>
         <w:p>
           <w:pPr>
-            <w:pStyle w:val="TDC3"/>
+            <w:pStyle w:val="TOC3"/>
             <w:tabs>
-              <w:tab w:val="right" w:leader="dot" w:pos="8839"/>
+              <w:tab w:val="clear" w:pos="720"/>
+              <w:tab w:val="right" w:pos="8839" w:leader="dot"/>
             </w:tabs>
+            <w:rPr/>
           </w:pPr>
           <w:hyperlink w:anchor="_TOC_250000">
             <w:r>
@@ -1036,6 +1134,7 @@
               <w:t>Estado</w:t>
             </w:r>
             <w:r>
+              <w:rPr/>
               <w:tab/>
             </w:r>
             <w:r>
@@ -1048,19 +1147,24 @@
         </w:p>
         <w:p>
           <w:pPr>
-            <w:pStyle w:val="TDC1"/>
+            <w:sectPr>
+              <w:type w:val="nextPage"/>
+              <w:pgSz w:w="12240" w:h="15840"/>
+              <w:pgMar w:left="1440" w:right="1440" w:gutter="0" w:header="0" w:top="1740" w:footer="0" w:bottom="280"/>
+              <w:pgNumType w:fmt="decimal"/>
+              <w:formProt w:val="false"/>
+              <w:textDirection w:val="lrTb"/>
+              <w:docGrid w:type="default" w:linePitch="100" w:charSpace="8192"/>
+            </w:sectPr>
+            <w:pStyle w:val="TOC1"/>
             <w:tabs>
-              <w:tab w:val="right" w:leader="dot" w:pos="8855"/>
+              <w:tab w:val="clear" w:pos="720"/>
+              <w:tab w:val="right" w:pos="8855" w:leader="dot"/>
             </w:tabs>
-            <w:sectPr>
-              <w:pgSz w:w="12240" w:h="15840"/>
-              <w:pgMar w:top="1740" w:right="1440" w:bottom="280" w:left="1440" w:header="0" w:footer="0" w:gutter="0"/>
-              <w:cols w:space="720"/>
-              <w:formProt w:val="0"/>
-              <w:docGrid w:linePitch="100" w:charSpace="4096"/>
-            </w:sectPr>
+            <w:rPr/>
           </w:pPr>
           <w:r>
+            <w:rPr/>
             <w:t>DER</w:t>
           </w:r>
           <w:r>
@@ -1070,6 +1174,7 @@
             <w:t xml:space="preserve"> </w:t>
           </w:r>
           <w:r>
+            <w:rPr/>
             <w:t>del</w:t>
           </w:r>
           <w:r>
@@ -1085,6 +1190,7 @@
             <w:t>sistema</w:t>
           </w:r>
           <w:r>
+            <w:rPr/>
             <w:tab/>
           </w:r>
           <w:r>
@@ -1098,15 +1204,15 @@
     </w:sdt>
     <w:p>
       <w:pPr>
-        <w:pStyle w:val="Ttulo2"/>
-        <w:spacing w:before="75"/>
+        <w:pStyle w:val="Heading2"/>
+        <w:spacing w:before="75" w:after="0"/>
         <w:rPr>
           <w:u w:val="none"/>
         </w:rPr>
       </w:pPr>
       <w:bookmarkStart w:id="0" w:name="_TOC_250005"/>
       <w:r>
-        <w:lastRenderedPageBreak/>
+        <w:rPr/>
         <w:t>Modelo</w:t>
       </w:r>
       <w:r>
@@ -1125,18 +1231,26 @@
     </w:p>
     <w:p>
       <w:pPr>
-        <w:pStyle w:val="Textoindependiente"/>
-        <w:spacing w:before="106"/>
+        <w:pStyle w:val="BodyText"/>
+        <w:spacing w:before="106" w:after="0"/>
         <w:rPr>
           <w:rFonts w:ascii="Arial" w:hAnsi="Arial"/>
           <w:b/>
           <w:sz w:val="28"/>
         </w:rPr>
       </w:pPr>
-    </w:p>
-    <w:p>
-      <w:pPr>
-        <w:pStyle w:val="Ttulo3"/>
+      <w:r>
+        <w:rPr>
+          <w:rFonts w:ascii="Arial" w:hAnsi="Arial"/>
+          <w:b/>
+          <w:sz w:val="28"/>
+        </w:rPr>
+      </w:r>
+    </w:p>
+    <w:p>
+      <w:pPr>
+        <w:pStyle w:val="Heading3"/>
+        <w:rPr/>
       </w:pPr>
       <w:bookmarkStart w:id="1" w:name="_TOC_250004"/>
       <w:bookmarkEnd w:id="1"/>
@@ -1149,10 +1263,12 @@
     </w:p>
     <w:p>
       <w:pPr>
-        <w:pStyle w:val="Textoindependiente"/>
-        <w:spacing w:line="276" w:lineRule="auto"/>
-      </w:pPr>
-      <w:r>
+        <w:pStyle w:val="BodyText"/>
+        <w:spacing w:lineRule="auto" w:line="276"/>
+        <w:rPr/>
+      </w:pPr>
+      <w:r>
+        <w:rPr/>
         <w:t>Se</w:t>
       </w:r>
       <w:r>
@@ -1162,6 +1278,7 @@
         <w:t xml:space="preserve"> </w:t>
       </w:r>
       <w:r>
+        <w:rPr/>
         <w:t>decidió</w:t>
       </w:r>
       <w:r>
@@ -1171,6 +1288,7 @@
         <w:t xml:space="preserve"> </w:t>
       </w:r>
       <w:r>
+        <w:rPr/>
         <w:t>incluir</w:t>
       </w:r>
       <w:r>
@@ -1180,6 +1298,7 @@
         <w:t xml:space="preserve"> </w:t>
       </w:r>
       <w:r>
+        <w:rPr/>
         <w:t>el</w:t>
       </w:r>
       <w:r>
@@ -1189,6 +1308,7 @@
         <w:t xml:space="preserve"> </w:t>
       </w:r>
       <w:r>
+        <w:rPr/>
         <w:t>atributo</w:t>
       </w:r>
       <w:r>
@@ -1198,6 +1318,7 @@
         <w:t xml:space="preserve"> </w:t>
       </w:r>
       <w:r>
+        <w:rPr/>
         <w:t>total</w:t>
       </w:r>
       <w:r>
@@ -1207,6 +1328,7 @@
         <w:t xml:space="preserve"> </w:t>
       </w:r>
       <w:r>
+        <w:rPr/>
         <w:t>en</w:t>
       </w:r>
       <w:r>
@@ -1216,6 +1338,7 @@
         <w:t xml:space="preserve"> </w:t>
       </w:r>
       <w:r>
+        <w:rPr/>
         <w:t>la</w:t>
       </w:r>
       <w:r>
@@ -1225,6 +1348,7 @@
         <w:t xml:space="preserve"> </w:t>
       </w:r>
       <w:r>
+        <w:rPr/>
         <w:t>entidad</w:t>
       </w:r>
       <w:r>
@@ -1234,6 +1358,7 @@
         <w:t xml:space="preserve"> </w:t>
       </w:r>
       <w:r>
+        <w:rPr/>
         <w:t>Factura,</w:t>
       </w:r>
       <w:r>
@@ -1243,6 +1368,7 @@
         <w:t xml:space="preserve"> </w:t>
       </w:r>
       <w:r>
+        <w:rPr/>
         <w:t>entidad</w:t>
       </w:r>
       <w:r>
@@ -1252,6 +1378,7 @@
         <w:t xml:space="preserve"> </w:t>
       </w:r>
       <w:r>
+        <w:rPr/>
         <w:t>Pedidos</w:t>
       </w:r>
       <w:r>
@@ -1261,6 +1388,7 @@
         <w:t xml:space="preserve"> </w:t>
       </w:r>
       <w:r>
+        <w:rPr/>
         <w:t>y</w:t>
       </w:r>
       <w:r>
@@ -1270,6 +1398,7 @@
         <w:t xml:space="preserve"> </w:t>
       </w:r>
       <w:r>
+        <w:rPr/>
         <w:t>en</w:t>
       </w:r>
       <w:r>
@@ -1279,23 +1408,30 @@
         <w:t xml:space="preserve"> </w:t>
       </w:r>
       <w:r>
+        <w:rPr/>
         <w:t>Compras para optimizar el rendimiento de las consultas más frecuentes.</w:t>
       </w:r>
     </w:p>
     <w:p>
       <w:pPr>
-        <w:pStyle w:val="Textoindependiente"/>
-        <w:spacing w:before="92"/>
-      </w:pPr>
+        <w:pStyle w:val="BodyText"/>
+        <w:spacing w:before="92" w:after="0"/>
+        <w:rPr/>
+      </w:pPr>
+      <w:r>
+        <w:rPr/>
+      </w:r>
       <w:bookmarkStart w:id="2" w:name="_TOC_250003"/>
-      <w:bookmarkEnd w:id="2"/>
-    </w:p>
-    <w:p>
-      <w:pPr>
-        <w:pStyle w:val="Ttulo3"/>
-      </w:pPr>
-      <w:bookmarkStart w:id="3" w:name="_TOC_250002"/>
+      <w:bookmarkStart w:id="3" w:name="_TOC_250003"/>
       <w:bookmarkEnd w:id="3"/>
+    </w:p>
+    <w:p>
+      <w:pPr>
+        <w:pStyle w:val="Heading3"/>
+        <w:rPr/>
+      </w:pPr>
+      <w:bookmarkStart w:id="4" w:name="_TOC_250002"/>
+      <w:bookmarkEnd w:id="4"/>
       <w:r>
         <w:rPr>
           <w:spacing w:val="-2"/>
@@ -1305,10 +1441,12 @@
     </w:p>
     <w:p>
       <w:pPr>
-        <w:pStyle w:val="Textoindependiente"/>
-        <w:spacing w:before="52" w:line="276" w:lineRule="auto"/>
-      </w:pPr>
-      <w:r>
+        <w:pStyle w:val="BodyText"/>
+        <w:spacing w:lineRule="auto" w:line="276" w:before="52" w:after="0"/>
+        <w:rPr/>
+      </w:pPr>
+      <w:r>
+        <w:rPr/>
         <w:t>Se decidió crear una tabla separada llamada CANCELACION_PEDIDO para registrar los</w:t>
       </w:r>
       <w:r>
@@ -1318,6 +1456,7 @@
         <w:t xml:space="preserve"> </w:t>
       </w:r>
       <w:r>
+        <w:rPr/>
         <w:t>casos</w:t>
       </w:r>
       <w:r>
@@ -1327,6 +1466,7 @@
         <w:t xml:space="preserve"> </w:t>
       </w:r>
       <w:r>
+        <w:rPr/>
         <w:t>en</w:t>
       </w:r>
       <w:r>
@@ -1336,6 +1476,7 @@
         <w:t xml:space="preserve"> </w:t>
       </w:r>
       <w:r>
+        <w:rPr/>
         <w:t>que</w:t>
       </w:r>
       <w:r>
@@ -1345,6 +1486,7 @@
         <w:t xml:space="preserve"> </w:t>
       </w:r>
       <w:r>
+        <w:rPr/>
         <w:t>un</w:t>
       </w:r>
       <w:r>
@@ -1354,6 +1496,7 @@
         <w:t xml:space="preserve"> </w:t>
       </w:r>
       <w:r>
+        <w:rPr/>
         <w:t>pedido</w:t>
       </w:r>
       <w:r>
@@ -1363,6 +1506,7 @@
         <w:t xml:space="preserve"> </w:t>
       </w:r>
       <w:r>
+        <w:rPr/>
         <w:t>fue</w:t>
       </w:r>
       <w:r>
@@ -1372,6 +1516,7 @@
         <w:t xml:space="preserve"> </w:t>
       </w:r>
       <w:r>
+        <w:rPr/>
         <w:t>cancelado,</w:t>
       </w:r>
       <w:r>
@@ -1381,6 +1526,7 @@
         <w:t xml:space="preserve"> </w:t>
       </w:r>
       <w:r>
+        <w:rPr/>
         <w:t>especificando</w:t>
       </w:r>
       <w:r>
@@ -1390,6 +1536,7 @@
         <w:t xml:space="preserve"> </w:t>
       </w:r>
       <w:r>
+        <w:rPr/>
         <w:t>el</w:t>
       </w:r>
       <w:r>
@@ -1399,6 +1546,7 @@
         <w:t xml:space="preserve"> </w:t>
       </w:r>
       <w:r>
+        <w:rPr/>
         <w:t>momento</w:t>
       </w:r>
       <w:r>
@@ -1408,6 +1556,7 @@
         <w:t xml:space="preserve"> </w:t>
       </w:r>
       <w:r>
+        <w:rPr/>
         <w:t>de</w:t>
       </w:r>
       <w:r>
@@ -1417,6 +1566,7 @@
         <w:t xml:space="preserve"> </w:t>
       </w:r>
       <w:r>
+        <w:rPr/>
         <w:t>cancelación</w:t>
       </w:r>
       <w:r>
@@ -1426,21 +1576,28 @@
         <w:t xml:space="preserve"> </w:t>
       </w:r>
       <w:r>
+        <w:rPr/>
         <w:t>y el motivo correspondiente.</w:t>
       </w:r>
     </w:p>
     <w:p>
       <w:pPr>
-        <w:pStyle w:val="Textoindependiente"/>
-        <w:spacing w:before="40"/>
-      </w:pPr>
-    </w:p>
-    <w:p>
-      <w:pPr>
-        <w:pStyle w:val="Ttulo3"/>
-      </w:pPr>
-      <w:bookmarkStart w:id="4" w:name="_TOC_250001"/>
-      <w:r>
+        <w:pStyle w:val="BodyText"/>
+        <w:spacing w:before="40" w:after="0"/>
+        <w:rPr/>
+      </w:pPr>
+      <w:r>
+        <w:rPr/>
+      </w:r>
+    </w:p>
+    <w:p>
+      <w:pPr>
+        <w:pStyle w:val="Heading3"/>
+        <w:rPr/>
+      </w:pPr>
+      <w:bookmarkStart w:id="5" w:name="_TOC_250001"/>
+      <w:r>
+        <w:rPr/>
         <w:t>Primary</w:t>
       </w:r>
       <w:r>
@@ -1449,7 +1606,7 @@
         </w:rPr>
         <w:t xml:space="preserve"> </w:t>
       </w:r>
-      <w:bookmarkEnd w:id="4"/>
+      <w:bookmarkEnd w:id="5"/>
       <w:r>
         <w:rPr>
           <w:spacing w:val="-4"/>
@@ -1459,11 +1616,13 @@
     </w:p>
     <w:p>
       <w:pPr>
-        <w:pStyle w:val="Textoindependiente"/>
-        <w:spacing w:line="276" w:lineRule="auto"/>
+        <w:pStyle w:val="BodyText"/>
+        <w:spacing w:lineRule="auto" w:line="276"/>
         <w:ind w:right="57"/>
-      </w:pPr>
-      <w:r>
+        <w:rPr/>
+      </w:pPr>
+      <w:r>
+        <w:rPr/>
         <w:t>A todas las tablas que no poseían un código que sirva de PK, se les agregó para agilizar</w:t>
       </w:r>
       <w:r>
@@ -1473,6 +1632,7 @@
         <w:t xml:space="preserve"> </w:t>
       </w:r>
       <w:r>
+        <w:rPr/>
         <w:t>la</w:t>
       </w:r>
       <w:r>
@@ -1482,6 +1642,7 @@
         <w:t xml:space="preserve"> </w:t>
       </w:r>
       <w:r>
+        <w:rPr/>
         <w:t>búsqueda.</w:t>
       </w:r>
       <w:r>
@@ -1491,6 +1652,7 @@
         <w:t xml:space="preserve"> </w:t>
       </w:r>
       <w:r>
+        <w:rPr/>
         <w:t>Se</w:t>
       </w:r>
       <w:r>
@@ -1500,6 +1662,7 @@
         <w:t xml:space="preserve"> </w:t>
       </w:r>
       <w:r>
+        <w:rPr/>
         <w:t>optó</w:t>
       </w:r>
       <w:r>
@@ -1509,6 +1672,7 @@
         <w:t xml:space="preserve"> </w:t>
       </w:r>
       <w:r>
+        <w:rPr/>
         <w:t>por</w:t>
       </w:r>
       <w:r>
@@ -1518,6 +1682,7 @@
         <w:t xml:space="preserve"> </w:t>
       </w:r>
       <w:r>
+        <w:rPr/>
         <w:t>utilizar</w:t>
       </w:r>
       <w:r>
@@ -1527,6 +1692,7 @@
         <w:t xml:space="preserve"> </w:t>
       </w:r>
       <w:r>
+        <w:rPr/>
         <w:t>primary</w:t>
       </w:r>
       <w:r>
@@ -1536,6 +1702,7 @@
         <w:t xml:space="preserve"> </w:t>
       </w:r>
       <w:r>
+        <w:rPr/>
         <w:t>keys</w:t>
       </w:r>
       <w:r>
@@ -1545,6 +1712,7 @@
         <w:t xml:space="preserve"> </w:t>
       </w:r>
       <w:r>
+        <w:rPr/>
         <w:t>numéricas</w:t>
       </w:r>
       <w:r>
@@ -1554,6 +1722,7 @@
         <w:t xml:space="preserve"> </w:t>
       </w:r>
       <w:r>
+        <w:rPr/>
         <w:t>del</w:t>
       </w:r>
       <w:r>
@@ -1563,6 +1732,7 @@
         <w:t xml:space="preserve"> </w:t>
       </w:r>
       <w:r>
+        <w:rPr/>
         <w:t>tipo</w:t>
       </w:r>
       <w:r>
@@ -1572,6 +1742,7 @@
         <w:t xml:space="preserve"> </w:t>
       </w:r>
       <w:r>
+        <w:rPr/>
         <w:t>BIGINT</w:t>
       </w:r>
       <w:r>
@@ -1581,6 +1752,7 @@
         <w:t xml:space="preserve"> </w:t>
       </w:r>
       <w:r>
+        <w:rPr/>
         <w:t>por</w:t>
       </w:r>
       <w:r>
@@ -1590,19 +1762,19 @@
         <w:t xml:space="preserve"> </w:t>
       </w:r>
       <w:r>
-        <w:t>el amplio rango de valor</w:t>
-      </w:r>
-      <w:r>
-        <w:t>es que permite, lo que garantiza escalabilidad a largo plazo.</w:t>
-      </w:r>
-    </w:p>
-    <w:p>
-      <w:pPr>
-        <w:pStyle w:val="Textoindependiente"/>
-        <w:spacing w:before="1" w:line="276" w:lineRule="auto"/>
+        <w:rPr/>
+        <w:t>el amplio rango de valores que permite, lo que garantiza escalabilidad a largo plazo.</w:t>
+      </w:r>
+    </w:p>
+    <w:p>
+      <w:pPr>
+        <w:pStyle w:val="BodyText"/>
+        <w:spacing w:lineRule="auto" w:line="276" w:before="1" w:after="0"/>
         <w:ind w:right="57"/>
-      </w:pPr>
-      <w:r>
+        <w:rPr/>
+      </w:pPr>
+      <w:r>
+        <w:rPr/>
         <w:t>Además,</w:t>
       </w:r>
       <w:r>
@@ -1612,6 +1784,7 @@
         <w:t xml:space="preserve"> </w:t>
       </w:r>
       <w:r>
+        <w:rPr/>
         <w:t>las</w:t>
       </w:r>
       <w:r>
@@ -1621,6 +1794,7 @@
         <w:t xml:space="preserve"> </w:t>
       </w:r>
       <w:r>
+        <w:rPr/>
         <w:t>claves</w:t>
       </w:r>
       <w:r>
@@ -1630,6 +1804,7 @@
         <w:t xml:space="preserve"> </w:t>
       </w:r>
       <w:r>
+        <w:rPr/>
         <w:t>numéricas</w:t>
       </w:r>
       <w:r>
@@ -1639,6 +1814,7 @@
         <w:t xml:space="preserve"> </w:t>
       </w:r>
       <w:r>
+        <w:rPr/>
         <w:t>ofrecen</w:t>
       </w:r>
       <w:r>
@@ -1648,6 +1824,7 @@
         <w:t xml:space="preserve"> </w:t>
       </w:r>
       <w:r>
+        <w:rPr/>
         <w:t>mejor</w:t>
       </w:r>
       <w:r>
@@ -1657,6 +1834,7 @@
         <w:t xml:space="preserve"> </w:t>
       </w:r>
       <w:r>
+        <w:rPr/>
         <w:t>rendimiento</w:t>
       </w:r>
       <w:r>
@@ -1666,6 +1844,7 @@
         <w:t xml:space="preserve"> </w:t>
       </w:r>
       <w:r>
+        <w:rPr/>
         <w:t>en</w:t>
       </w:r>
       <w:r>
@@ -1675,18 +1854,24 @@
         <w:t xml:space="preserve"> </w:t>
       </w:r>
       <w:r>
+        <w:rPr/>
         <w:t>búsquedas, comparaciones e indexación en comparación con claves alfanuméricas.</w:t>
       </w:r>
     </w:p>
     <w:p>
       <w:pPr>
-        <w:pStyle w:val="Textoindependiente"/>
-        <w:spacing w:before="38"/>
-      </w:pPr>
-    </w:p>
-    <w:p>
-      <w:pPr>
-        <w:pStyle w:val="Ttulo3"/>
+        <w:pStyle w:val="BodyText"/>
+        <w:spacing w:before="38" w:after="0"/>
+        <w:rPr/>
+      </w:pPr>
+      <w:r>
+        <w:rPr/>
+      </w:r>
+    </w:p>
+    <w:p>
+      <w:pPr>
+        <w:pStyle w:val="Heading3"/>
+        <w:rPr/>
       </w:pPr>
       <w:r>
         <w:rPr>
@@ -1697,12 +1882,14 @@
     </w:p>
     <w:p>
       <w:pPr>
-        <w:pStyle w:val="Textoindependiente"/>
-        <w:spacing w:before="52" w:line="276" w:lineRule="auto"/>
+        <w:pStyle w:val="BodyText"/>
+        <w:spacing w:lineRule="auto" w:line="276" w:before="52" w:after="0"/>
         <w:ind w:right="426"/>
         <w:jc w:val="both"/>
-      </w:pPr>
-      <w:r>
+        <w:rPr/>
+      </w:pPr>
+      <w:r>
+        <w:rPr/>
         <w:t>Se</w:t>
       </w:r>
       <w:r>
@@ -1712,6 +1899,7 @@
         <w:t xml:space="preserve"> </w:t>
       </w:r>
       <w:r>
+        <w:rPr/>
         <w:t>optó</w:t>
       </w:r>
       <w:r>
@@ -1721,6 +1909,7 @@
         <w:t xml:space="preserve"> </w:t>
       </w:r>
       <w:r>
+        <w:rPr/>
         <w:t>por</w:t>
       </w:r>
       <w:r>
@@ -1730,6 +1919,7 @@
         <w:t xml:space="preserve"> </w:t>
       </w:r>
       <w:r>
+        <w:rPr/>
         <w:t>modelar</w:t>
       </w:r>
       <w:r>
@@ -1739,6 +1929,7 @@
         <w:t xml:space="preserve"> </w:t>
       </w:r>
       <w:r>
+        <w:rPr/>
         <w:t>Dirección,</w:t>
       </w:r>
       <w:r>
@@ -1748,6 +1939,7 @@
         <w:t xml:space="preserve"> </w:t>
       </w:r>
       <w:r>
+        <w:rPr/>
         <w:t>Localidad</w:t>
       </w:r>
       <w:r>
@@ -1757,6 +1949,7 @@
         <w:t xml:space="preserve"> </w:t>
       </w:r>
       <w:r>
+        <w:rPr/>
         <w:t>y</w:t>
       </w:r>
       <w:r>
@@ -1766,10 +1959,8 @@
         <w:t xml:space="preserve"> </w:t>
       </w:r>
       <w:r>
-        <w:t>Pro</w:t>
-      </w:r>
-      <w:r>
-        <w:t>vincia</w:t>
+        <w:rPr/>
+        <w:t>Provincia</w:t>
       </w:r>
       <w:r>
         <w:rPr>
@@ -1778,6 +1969,7 @@
         <w:t xml:space="preserve"> </w:t>
       </w:r>
       <w:r>
+        <w:rPr/>
         <w:t>como</w:t>
       </w:r>
       <w:r>
@@ -1787,6 +1979,7 @@
         <w:t xml:space="preserve"> </w:t>
       </w:r>
       <w:r>
+        <w:rPr/>
         <w:t>entidades</w:t>
       </w:r>
       <w:r>
@@ -1796,6 +1989,7 @@
         <w:t xml:space="preserve"> </w:t>
       </w:r>
       <w:r>
+        <w:rPr/>
         <w:t>separadas</w:t>
       </w:r>
       <w:r>
@@ -1805,6 +1999,7 @@
         <w:t xml:space="preserve"> </w:t>
       </w:r>
       <w:r>
+        <w:rPr/>
         <w:t>en lugar</w:t>
       </w:r>
       <w:r>
@@ -1814,6 +2009,7 @@
         <w:t xml:space="preserve"> </w:t>
       </w:r>
       <w:r>
+        <w:rPr/>
         <w:t>de</w:t>
       </w:r>
       <w:r>
@@ -1823,6 +2019,7 @@
         <w:t xml:space="preserve"> </w:t>
       </w:r>
       <w:r>
+        <w:rPr/>
         <w:t>unificarlas</w:t>
       </w:r>
       <w:r>
@@ -1832,6 +2029,7 @@
         <w:t xml:space="preserve"> </w:t>
       </w:r>
       <w:r>
+        <w:rPr/>
         <w:t>en</w:t>
       </w:r>
       <w:r>
@@ -1841,6 +2039,7 @@
         <w:t xml:space="preserve"> </w:t>
       </w:r>
       <w:r>
+        <w:rPr/>
         <w:t>una</w:t>
       </w:r>
       <w:r>
@@ -1850,6 +2049,7 @@
         <w:t xml:space="preserve"> </w:t>
       </w:r>
       <w:r>
+        <w:rPr/>
         <w:t>única</w:t>
       </w:r>
       <w:r>
@@ -1859,6 +2059,7 @@
         <w:t xml:space="preserve"> </w:t>
       </w:r>
       <w:r>
+        <w:rPr/>
         <w:t>entidad</w:t>
       </w:r>
       <w:r>
@@ -1868,6 +2069,7 @@
         <w:t xml:space="preserve"> </w:t>
       </w:r>
       <w:r>
+        <w:rPr/>
         <w:t>genérica</w:t>
       </w:r>
       <w:r>
@@ -1877,6 +2079,7 @@
         <w:t xml:space="preserve"> </w:t>
       </w:r>
       <w:r>
+        <w:rPr/>
         <w:t>como</w:t>
       </w:r>
       <w:r>
@@ -1886,6 +2089,7 @@
         <w:t xml:space="preserve"> </w:t>
       </w:r>
       <w:r>
+        <w:rPr/>
         <w:t>Ubicación</w:t>
       </w:r>
       <w:r>
@@ -1895,6 +2099,7 @@
         <w:t xml:space="preserve"> </w:t>
       </w:r>
       <w:r>
+        <w:rPr/>
         <w:t>para</w:t>
       </w:r>
       <w:r>
@@ -1904,6 +2109,7 @@
         <w:t xml:space="preserve"> </w:t>
       </w:r>
       <w:r>
+        <w:rPr/>
         <w:t>favorecer</w:t>
       </w:r>
       <w:r>
@@ -1913,21 +2119,27 @@
         <w:t xml:space="preserve"> </w:t>
       </w:r>
       <w:r>
+        <w:rPr/>
         <w:t>la normalización y evitar redundancias en los datos.</w:t>
       </w:r>
     </w:p>
     <w:p>
       <w:pPr>
-        <w:pStyle w:val="Textoindependiente"/>
-        <w:spacing w:before="40"/>
-      </w:pPr>
-    </w:p>
-    <w:p>
-      <w:pPr>
-        <w:pStyle w:val="Ttulo3"/>
-      </w:pPr>
-      <w:bookmarkStart w:id="5" w:name="_TOC_250000"/>
-      <w:bookmarkEnd w:id="5"/>
+        <w:pStyle w:val="BodyText"/>
+        <w:spacing w:before="40" w:after="0"/>
+        <w:rPr/>
+      </w:pPr>
+      <w:r>
+        <w:rPr/>
+      </w:r>
+    </w:p>
+    <w:p>
+      <w:pPr>
+        <w:pStyle w:val="Heading3"/>
+        <w:rPr/>
+      </w:pPr>
+      <w:bookmarkStart w:id="6" w:name="_TOC_250000"/>
+      <w:bookmarkEnd w:id="6"/>
       <w:r>
         <w:rPr>
           <w:spacing w:val="-2"/>
@@ -1937,12 +2149,14 @@
     </w:p>
     <w:p>
       <w:pPr>
-        <w:pStyle w:val="Textoindependiente"/>
-        <w:spacing w:line="276" w:lineRule="auto"/>
+        <w:pStyle w:val="BodyText"/>
+        <w:spacing w:lineRule="auto" w:line="276"/>
         <w:ind w:right="463"/>
         <w:jc w:val="both"/>
-      </w:pPr>
-      <w:r>
+        <w:rPr/>
+      </w:pPr>
+      <w:r>
+        <w:rPr/>
         <w:t>Decidimos</w:t>
       </w:r>
       <w:r>
@@ -1952,6 +2166,7 @@
         <w:t xml:space="preserve"> </w:t>
       </w:r>
       <w:r>
+        <w:rPr/>
         <w:t>crear</w:t>
       </w:r>
       <w:r>
@@ -1961,6 +2176,7 @@
         <w:t xml:space="preserve"> </w:t>
       </w:r>
       <w:r>
+        <w:rPr/>
         <w:t>una</w:t>
       </w:r>
       <w:r>
@@ -1970,6 +2186,7 @@
         <w:t xml:space="preserve"> </w:t>
       </w:r>
       <w:r>
+        <w:rPr/>
         <w:t>tabla</w:t>
       </w:r>
       <w:r>
@@ -1979,6 +2196,7 @@
         <w:t xml:space="preserve"> </w:t>
       </w:r>
       <w:r>
+        <w:rPr/>
         <w:t>ESTADO</w:t>
       </w:r>
       <w:r>
@@ -1988,6 +2206,7 @@
         <w:t xml:space="preserve"> </w:t>
       </w:r>
       <w:r>
+        <w:rPr/>
         <w:t>para</w:t>
       </w:r>
       <w:r>
@@ -1997,6 +2216,7 @@
         <w:t xml:space="preserve"> </w:t>
       </w:r>
       <w:r>
+        <w:rPr/>
         <w:t>representar</w:t>
       </w:r>
       <w:r>
@@ -2006,6 +2226,7 @@
         <w:t xml:space="preserve"> </w:t>
       </w:r>
       <w:r>
+        <w:rPr/>
         <w:t>los</w:t>
       </w:r>
       <w:r>
@@ -2015,6 +2236,7 @@
         <w:t xml:space="preserve"> </w:t>
       </w:r>
       <w:r>
+        <w:rPr/>
         <w:t>estados</w:t>
       </w:r>
       <w:r>
@@ -2024,6 +2246,7 @@
         <w:t xml:space="preserve"> </w:t>
       </w:r>
       <w:r>
+        <w:rPr/>
         <w:t>posibles</w:t>
       </w:r>
       <w:r>
@@ -2033,6 +2256,7 @@
         <w:t xml:space="preserve"> </w:t>
       </w:r>
       <w:r>
+        <w:rPr/>
         <w:t>debido</w:t>
       </w:r>
       <w:r>
@@ -2042,24 +2266,26 @@
         <w:t xml:space="preserve"> </w:t>
       </w:r>
       <w:r>
-        <w:t>a</w:t>
-      </w:r>
-      <w:r>
-        <w:t xml:space="preserve"> que solo existen 3 y de esta manera nos aseguramos una mayor integridad</w:t>
-      </w:r>
-    </w:p>
-    <w:p>
-      <w:pPr>
-        <w:pStyle w:val="Textoindependiente"/>
-        <w:spacing w:line="276" w:lineRule="auto"/>
+        <w:rPr/>
+        <w:t>a que solo existen 3 y de esta manera nos aseguramos una mayor integridad</w:t>
+      </w:r>
+    </w:p>
+    <w:p>
+      <w:pPr>
+        <w:pStyle w:val="BodyText"/>
+        <w:spacing w:lineRule="auto" w:line="276"/>
         <w:ind w:right="463"/>
         <w:jc w:val="both"/>
-      </w:pPr>
-    </w:p>
-    <w:p>
-      <w:pPr>
-        <w:pStyle w:val="Textoindependiente"/>
-        <w:spacing w:line="276" w:lineRule="auto"/>
+        <w:rPr/>
+      </w:pPr>
+      <w:r>
+        <w:rPr/>
+      </w:r>
+    </w:p>
+    <w:p>
+      <w:pPr>
+        <w:pStyle w:val="BodyText"/>
+        <w:spacing w:lineRule="auto" w:line="276"/>
         <w:ind w:right="463"/>
         <w:jc w:val="both"/>
         <w:rPr>
@@ -2070,7 +2296,7 @@
       </w:pPr>
       <w:r>
         <w:rPr>
-          <w:rFonts w:ascii="Arial" w:hAnsi="Arial" w:cs="Arial"/>
+          <w:rFonts w:cs="Arial" w:ascii="Arial" w:hAnsi="Arial"/>
           <w:b/>
           <w:sz w:val="28"/>
         </w:rPr>
@@ -2079,8 +2305,8 @@
     </w:p>
     <w:p>
       <w:pPr>
-        <w:pStyle w:val="Textoindependiente"/>
-        <w:spacing w:line="276" w:lineRule="auto"/>
+        <w:pStyle w:val="BodyText"/>
+        <w:spacing w:lineRule="auto" w:line="276"/>
         <w:ind w:right="463"/>
         <w:jc w:val="both"/>
         <w:rPr>
@@ -2089,56 +2315,53 @@
       </w:pPr>
       <w:r>
         <w:rPr>
-          <w:rFonts w:ascii="Arial" w:hAnsi="Arial" w:cs="Arial"/>
-        </w:rPr>
-        <w:t xml:space="preserve">Se crearon nuevos campos a algunas tablas (subtotales, descripciones, </w:t>
-      </w:r>
-      <w:proofErr w:type="spellStart"/>
-      <w:r>
-        <w:rPr>
-          <w:rFonts w:ascii="Arial" w:hAnsi="Arial" w:cs="Arial"/>
-        </w:rPr>
-        <w:t>etc</w:t>
-      </w:r>
-      <w:proofErr w:type="spellEnd"/>
-      <w:r>
-        <w:rPr>
-          <w:rFonts w:ascii="Arial" w:hAnsi="Arial" w:cs="Arial"/>
-        </w:rPr>
-        <w:t>) para poder migrar todos los existentes en la tabla maestra</w:t>
-      </w:r>
-    </w:p>
-    <w:p>
-      <w:pPr>
-        <w:pStyle w:val="Textoindependiente"/>
-        <w:spacing w:line="276" w:lineRule="auto"/>
+          <w:rFonts w:cs="Arial" w:ascii="Arial" w:hAnsi="Arial"/>
+        </w:rPr>
+        <w:t>Se crearon nuevos campos a algunas tablas (subtotales, descripciones, etc) para poder migrar todos los existentes en la tabla maestra</w:t>
+      </w:r>
+    </w:p>
+    <w:p>
+      <w:pPr>
+        <w:pStyle w:val="BodyText"/>
+        <w:spacing w:lineRule="auto" w:line="276"/>
         <w:ind w:right="463"/>
         <w:jc w:val="both"/>
-      </w:pPr>
-    </w:p>
-    <w:p>
-      <w:pPr>
-        <w:pStyle w:val="TDC2"/>
-      </w:pPr>
-      <w:r>
+        <w:rPr/>
+      </w:pPr>
+      <w:r>
+        <w:rPr/>
+      </w:r>
+    </w:p>
+    <w:p>
+      <w:pPr>
+        <w:pStyle w:val="TOC2"/>
+        <w:rPr/>
+      </w:pPr>
+      <w:r>
+        <w:rPr/>
         <w:t>Material</w:t>
       </w:r>
     </w:p>
     <w:p>
       <w:pPr>
-        <w:pStyle w:val="Textoindependiente"/>
-        <w:spacing w:line="276" w:lineRule="auto"/>
+        <w:pStyle w:val="BodyText"/>
+        <w:spacing w:lineRule="auto" w:line="276"/>
         <w:ind w:right="463"/>
         <w:jc w:val="both"/>
         <w:rPr>
           <w:rFonts w:ascii="Arial" w:hAnsi="Arial"/>
         </w:rPr>
       </w:pPr>
-    </w:p>
-    <w:p>
-      <w:pPr>
-        <w:pStyle w:val="Textoindependiente"/>
-        <w:spacing w:line="276" w:lineRule="auto"/>
+      <w:r>
+        <w:rPr>
+          <w:rFonts w:ascii="Arial" w:hAnsi="Arial"/>
+        </w:rPr>
+      </w:r>
+    </w:p>
+    <w:p>
+      <w:pPr>
+        <w:pStyle w:val="BodyText"/>
+        <w:spacing w:lineRule="auto" w:line="276"/>
         <w:ind w:right="463"/>
         <w:jc w:val="both"/>
         <w:rPr>
@@ -2149,19 +2372,13 @@
         <w:rPr>
           <w:rFonts w:ascii="Arial" w:hAnsi="Arial"/>
         </w:rPr>
-        <w:t>Existen 3 tipos de mat</w:t>
-      </w:r>
-      <w:r>
-        <w:rPr>
-          <w:rFonts w:ascii="Arial" w:hAnsi="Arial"/>
-        </w:rPr>
-        <w:t>eriales, TELA, MADERA y RELLENO.</w:t>
-      </w:r>
-    </w:p>
-    <w:p>
-      <w:pPr>
-        <w:pStyle w:val="Textoindependiente"/>
-        <w:spacing w:line="276" w:lineRule="auto"/>
+        <w:t>Existen 3 tipos de materiales, TELA, MADERA y RELLENO.</w:t>
+      </w:r>
+    </w:p>
+    <w:p>
+      <w:pPr>
+        <w:pStyle w:val="BodyText"/>
+        <w:spacing w:lineRule="auto" w:line="276"/>
         <w:ind w:right="463"/>
         <w:jc w:val="both"/>
         <w:rPr>
@@ -2177,8 +2394,8 @@
     </w:p>
     <w:p>
       <w:pPr>
-        <w:pStyle w:val="Textoindependiente"/>
-        <w:spacing w:line="276" w:lineRule="auto"/>
+        <w:pStyle w:val="BodyText"/>
+        <w:spacing w:lineRule="auto" w:line="276"/>
         <w:ind w:right="463"/>
         <w:jc w:val="both"/>
         <w:rPr>
@@ -2194,12 +2411,12 @@
     </w:p>
     <w:p>
       <w:pPr>
-        <w:pStyle w:val="Textoindependiente"/>
+        <w:pStyle w:val="BodyText"/>
         <w:numPr>
           <w:ilvl w:val="0"/>
           <w:numId w:val="1"/>
         </w:numPr>
-        <w:spacing w:line="276" w:lineRule="auto"/>
+        <w:spacing w:lineRule="auto" w:line="276"/>
         <w:jc w:val="both"/>
         <w:rPr>
           <w:rFonts w:ascii="Arial" w:hAnsi="Arial"/>
@@ -2214,12 +2431,12 @@
     </w:p>
     <w:p>
       <w:pPr>
-        <w:pStyle w:val="Textoindependiente"/>
+        <w:pStyle w:val="BodyText"/>
         <w:numPr>
           <w:ilvl w:val="0"/>
           <w:numId w:val="1"/>
         </w:numPr>
-        <w:spacing w:line="276" w:lineRule="auto"/>
+        <w:spacing w:lineRule="auto" w:line="276"/>
         <w:jc w:val="both"/>
         <w:rPr>
           <w:rFonts w:ascii="Arial" w:hAnsi="Arial"/>
@@ -2234,12 +2451,12 @@
     </w:p>
     <w:p>
       <w:pPr>
-        <w:pStyle w:val="Textoindependiente"/>
+        <w:pStyle w:val="BodyText"/>
         <w:numPr>
           <w:ilvl w:val="0"/>
           <w:numId w:val="1"/>
         </w:numPr>
-        <w:spacing w:line="276" w:lineRule="auto"/>
+        <w:spacing w:lineRule="auto" w:line="276"/>
         <w:jc w:val="both"/>
         <w:rPr>
           <w:rFonts w:ascii="Arial" w:hAnsi="Arial"/>
@@ -2254,8 +2471,8 @@
     </w:p>
     <w:p>
       <w:pPr>
-        <w:pStyle w:val="Textoindependiente"/>
-        <w:spacing w:line="276" w:lineRule="auto"/>
+        <w:pStyle w:val="BodyText"/>
+        <w:spacing w:lineRule="auto" w:line="276"/>
         <w:ind w:right="463"/>
         <w:jc w:val="both"/>
         <w:rPr>
@@ -2266,14 +2483,13 @@
         <w:rPr>
           <w:rFonts w:ascii="Arial" w:hAnsi="Arial"/>
         </w:rPr>
-        <w:lastRenderedPageBreak/>
         <w:t>La información del material se guarda en una tabla MATERIAL, que es referenciada desde las tablas de características.</w:t>
       </w:r>
     </w:p>
     <w:p>
       <w:pPr>
-        <w:pStyle w:val="Textoindependiente"/>
-        <w:spacing w:line="276" w:lineRule="auto"/>
+        <w:pStyle w:val="BodyText"/>
+        <w:spacing w:lineRule="auto" w:line="276"/>
         <w:ind w:right="463"/>
         <w:jc w:val="both"/>
         <w:rPr>
@@ -2286,7 +2502,6 @@
         </w:rPr>
         <w:t xml:space="preserve">Si bien </w:t>
       </w:r>
-      <w:proofErr w:type="spellStart"/>
       <w:r>
         <w:rPr>
           <w:rFonts w:ascii="Arial" w:hAnsi="Arial"/>
@@ -2295,7 +2510,6 @@
         </w:rPr>
         <w:t>material_descripcion</w:t>
       </w:r>
-      <w:proofErr w:type="spellEnd"/>
       <w:r>
         <w:rPr>
           <w:rFonts w:ascii="Arial" w:hAnsi="Arial"/>
@@ -2305,38 +2519,50 @@
     </w:p>
     <w:p>
       <w:pPr>
-        <w:pStyle w:val="Textoindependiente"/>
-        <w:spacing w:line="276" w:lineRule="auto"/>
+        <w:pStyle w:val="BodyText"/>
+        <w:spacing w:lineRule="auto" w:line="276"/>
         <w:ind w:right="463"/>
         <w:jc w:val="both"/>
         <w:rPr>
           <w:rFonts w:ascii="Arial" w:hAnsi="Arial"/>
         </w:rPr>
       </w:pPr>
-    </w:p>
-    <w:p>
-      <w:pPr>
-        <w:pStyle w:val="TDC2"/>
-      </w:pPr>
-      <w:r>
+      <w:r>
+        <w:rPr>
+          <w:rFonts w:ascii="Arial" w:hAnsi="Arial"/>
+        </w:rPr>
+      </w:r>
+    </w:p>
+    <w:p>
+      <w:pPr>
+        <w:pStyle w:val="TOC2"/>
+        <w:rPr/>
+      </w:pPr>
+      <w:r>
+        <w:rPr/>
         <w:t>Sillón Material</w:t>
       </w:r>
     </w:p>
     <w:p>
       <w:pPr>
-        <w:pStyle w:val="Textoindependiente"/>
-        <w:spacing w:line="276" w:lineRule="auto"/>
+        <w:pStyle w:val="BodyText"/>
+        <w:spacing w:lineRule="auto" w:line="276"/>
         <w:ind w:right="463"/>
         <w:jc w:val="both"/>
         <w:rPr>
           <w:rFonts w:ascii="Arial" w:hAnsi="Arial"/>
         </w:rPr>
       </w:pPr>
-    </w:p>
-    <w:p>
-      <w:pPr>
-        <w:pStyle w:val="Textoindependiente"/>
-        <w:spacing w:line="276" w:lineRule="auto"/>
+      <w:r>
+        <w:rPr>
+          <w:rFonts w:ascii="Arial" w:hAnsi="Arial"/>
+        </w:rPr>
+      </w:r>
+    </w:p>
+    <w:p>
+      <w:pPr>
+        <w:pStyle w:val="BodyText"/>
+        <w:spacing w:lineRule="auto" w:line="276"/>
         <w:ind w:right="463"/>
         <w:jc w:val="both"/>
         <w:rPr>
@@ -2347,21 +2573,7 @@
         <w:rPr>
           <w:rFonts w:ascii="Arial" w:hAnsi="Arial"/>
         </w:rPr>
-        <w:t xml:space="preserve">Un sillón </w:t>
-      </w:r>
-      <w:proofErr w:type="gramStart"/>
-      <w:r>
-        <w:rPr>
-          <w:rFonts w:ascii="Arial" w:hAnsi="Arial"/>
-        </w:rPr>
-        <w:t>esta hecho</w:t>
-      </w:r>
-      <w:proofErr w:type="gramEnd"/>
-      <w:r>
-        <w:rPr>
-          <w:rFonts w:ascii="Arial" w:hAnsi="Arial"/>
-        </w:rPr>
-        <w:t xml:space="preserve"> de 3 materiales, </w:t>
+        <w:t xml:space="preserve">Un sillón esta hecho de 3 materiales, </w:t>
       </w:r>
       <w:r>
         <w:rPr>
@@ -2374,28 +2586,23 @@
     </w:p>
     <w:p>
       <w:pPr>
-        <w:pStyle w:val="Textoindependiente"/>
-        <w:spacing w:line="276" w:lineRule="auto"/>
+        <w:pStyle w:val="BodyText"/>
+        <w:spacing w:lineRule="auto" w:line="276"/>
         <w:ind w:right="463"/>
         <w:jc w:val="both"/>
-      </w:pPr>
-      <w:r>
-        <w:rPr>
-          <w:rFonts w:ascii="Arial" w:hAnsi="Arial"/>
-        </w:rPr>
-        <w:t>Decidimos crear una tabla para</w:t>
-      </w:r>
-      <w:r>
-        <w:rPr>
-          <w:rFonts w:ascii="Arial" w:hAnsi="Arial"/>
-        </w:rPr>
-        <w:t xml:space="preserve"> registrar la relación entre los sillones y los materiales, en vez de tener 3 FK en sillón para los materiales que lo componen.</w:t>
-      </w:r>
-    </w:p>
-    <w:p>
-      <w:pPr>
-        <w:pStyle w:val="Textoindependiente"/>
-        <w:spacing w:line="276" w:lineRule="auto"/>
+        <w:rPr/>
+      </w:pPr>
+      <w:r>
+        <w:rPr>
+          <w:rFonts w:ascii="Arial" w:hAnsi="Arial"/>
+        </w:rPr>
+        <w:t>Decidimos crear una tabla para registrar la relación entre los sillones y los materiales, en vez de tener 3 FK en sillón para los materiales que lo componen.</w:t>
+      </w:r>
+    </w:p>
+    <w:p>
+      <w:pPr>
+        <w:pStyle w:val="BodyText"/>
+        <w:spacing w:lineRule="auto" w:line="276"/>
         <w:ind w:right="463"/>
         <w:jc w:val="both"/>
         <w:rPr>
@@ -2405,17 +2612,26 @@
           <w:u w:val="single"/>
         </w:rPr>
       </w:pPr>
-    </w:p>
-    <w:p>
-      <w:pPr>
-        <w:pStyle w:val="Textoindependiente"/>
-        <w:spacing w:line="276" w:lineRule="auto"/>
+      <w:r>
+        <w:rPr>
+          <w:rFonts w:cs="Arial" w:ascii="Arial" w:hAnsi="Arial"/>
+          <w:b/>
+          <w:sz w:val="32"/>
+          <w:u w:val="single"/>
+        </w:rPr>
+      </w:r>
+    </w:p>
+    <w:p>
+      <w:pPr>
+        <w:pStyle w:val="BodyText"/>
+        <w:spacing w:lineRule="auto" w:line="276"/>
         <w:ind w:right="463"/>
         <w:jc w:val="both"/>
-      </w:pPr>
-      <w:r>
-        <w:rPr>
-          <w:rFonts w:ascii="Arial" w:hAnsi="Arial" w:cs="Arial"/>
+        <w:rPr/>
+      </w:pPr>
+      <w:r>
+        <w:rPr>
+          <w:rFonts w:cs="Arial" w:ascii="Arial" w:hAnsi="Arial"/>
           <w:b/>
           <w:sz w:val="32"/>
           <w:u w:val="single"/>
@@ -2425,6 +2641,7 @@
     </w:p>
     <w:p>
       <w:pPr>
+        <w:pStyle w:val="Normal"/>
         <w:rPr>
           <w:rFonts w:ascii="Arial" w:hAnsi="Arial" w:cs="Arial"/>
           <w:b/>
@@ -2432,393 +2649,247 @@
           <w:u w:val="single"/>
         </w:rPr>
       </w:pPr>
-    </w:p>
-    <w:p>
-      <w:pPr>
-        <w:rPr>
-          <w:rFonts w:ascii="Arial" w:hAnsi="Arial" w:cs="Arial"/>
-          <w:sz w:val="24"/>
-        </w:rPr>
-      </w:pPr>
-      <w:proofErr w:type="spellStart"/>
-      <w:r>
-        <w:rPr>
-          <w:rFonts w:ascii="Arial" w:hAnsi="Arial" w:cs="Arial"/>
-          <w:b/>
-          <w:sz w:val="28"/>
-        </w:rPr>
-        <w:t>Drop</w:t>
-      </w:r>
-      <w:proofErr w:type="spellEnd"/>
-      <w:r>
-        <w:rPr>
-          <w:rFonts w:ascii="Arial" w:hAnsi="Arial" w:cs="Arial"/>
-          <w:b/>
-          <w:sz w:val="28"/>
-        </w:rPr>
-        <w:t xml:space="preserve"> </w:t>
-      </w:r>
-      <w:proofErr w:type="spellStart"/>
-      <w:r>
-        <w:rPr>
-          <w:rFonts w:ascii="Arial" w:hAnsi="Arial" w:cs="Arial"/>
-          <w:b/>
-          <w:sz w:val="28"/>
-        </w:rPr>
-        <w:t>table</w:t>
-      </w:r>
-      <w:proofErr w:type="spellEnd"/>
-      <w:r>
-        <w:rPr>
-          <w:rFonts w:ascii="Arial" w:hAnsi="Arial" w:cs="Arial"/>
-          <w:b/>
-          <w:sz w:val="28"/>
-        </w:rPr>
-        <w:t xml:space="preserve">: </w:t>
-      </w:r>
-    </w:p>
-    <w:p>
-      <w:pPr>
-        <w:rPr>
-          <w:rFonts w:ascii="Arial" w:hAnsi="Arial" w:cs="Arial"/>
-          <w:sz w:val="24"/>
-        </w:rPr>
-      </w:pPr>
-      <w:r>
-        <w:rPr>
-          <w:rFonts w:ascii="Arial" w:hAnsi="Arial" w:cs="Arial"/>
-          <w:sz w:val="24"/>
-        </w:rPr>
-        <w:t xml:space="preserve">Creamos un </w:t>
-      </w:r>
-      <w:proofErr w:type="spellStart"/>
-      <w:r>
-        <w:rPr>
-          <w:rFonts w:ascii="Arial" w:hAnsi="Arial" w:cs="Arial"/>
-          <w:sz w:val="24"/>
-        </w:rPr>
-        <w:t>procedure</w:t>
-      </w:r>
-      <w:proofErr w:type="spellEnd"/>
-      <w:r>
-        <w:rPr>
-          <w:rFonts w:ascii="Arial" w:hAnsi="Arial" w:cs="Arial"/>
-          <w:sz w:val="24"/>
-        </w:rPr>
-        <w:t xml:space="preserve"> que se encargue de eliminar todas las tablas en caso que lo necesitemos para h</w:t>
-      </w:r>
-      <w:r>
-        <w:rPr>
-          <w:rFonts w:ascii="Arial" w:hAnsi="Arial" w:cs="Arial"/>
-          <w:sz w:val="24"/>
-        </w:rPr>
-        <w:t>acerlo de una manera más rápida.</w:t>
-      </w:r>
-    </w:p>
-    <w:p>
-      <w:pPr>
-        <w:rPr>
-          <w:rFonts w:ascii="Arial" w:hAnsi="Arial" w:cs="Arial"/>
-          <w:sz w:val="24"/>
-        </w:rPr>
-      </w:pPr>
-    </w:p>
-    <w:p>
-      <w:pPr>
-        <w:rPr>
-          <w:rFonts w:ascii="Arial" w:hAnsi="Arial" w:cs="Arial"/>
-          <w:b/>
-          <w:sz w:val="28"/>
-        </w:rPr>
-      </w:pPr>
-      <w:proofErr w:type="spellStart"/>
-      <w:r>
-        <w:rPr>
-          <w:rFonts w:ascii="Arial" w:hAnsi="Arial" w:cs="Arial"/>
-          <w:b/>
-          <w:sz w:val="28"/>
-        </w:rPr>
-        <w:t>Trigger</w:t>
-      </w:r>
-      <w:proofErr w:type="spellEnd"/>
-      <w:r>
-        <w:rPr>
-          <w:rFonts w:ascii="Arial" w:hAnsi="Arial" w:cs="Arial"/>
-          <w:b/>
-          <w:sz w:val="28"/>
-        </w:rPr>
-        <w:t>:</w:t>
-      </w:r>
-    </w:p>
-    <w:p>
-      <w:pPr>
-        <w:rPr>
-          <w:rFonts w:ascii="Arial" w:hAnsi="Arial" w:cs="Arial"/>
-          <w:sz w:val="24"/>
-        </w:rPr>
-      </w:pPr>
-      <w:r>
-        <w:rPr>
-          <w:rFonts w:ascii="Arial" w:hAnsi="Arial" w:cs="Arial"/>
-          <w:sz w:val="24"/>
-        </w:rPr>
-        <w:t xml:space="preserve">Creamos un </w:t>
-      </w:r>
-      <w:proofErr w:type="spellStart"/>
-      <w:r>
-        <w:rPr>
-          <w:rFonts w:ascii="Arial" w:hAnsi="Arial" w:cs="Arial"/>
-          <w:sz w:val="24"/>
-        </w:rPr>
-        <w:t>trigger</w:t>
-      </w:r>
-      <w:proofErr w:type="spellEnd"/>
-      <w:r>
-        <w:rPr>
-          <w:rFonts w:ascii="Arial" w:hAnsi="Arial" w:cs="Arial"/>
-          <w:sz w:val="24"/>
-        </w:rPr>
-        <w:t xml:space="preserve"> para que en el momento que se realice una factura ya se cree la tabla envió, ya que en el enunciado se establece que cada vez que se vende un pedido se programa un envió.</w:t>
-      </w:r>
-    </w:p>
-    <w:p>
-      <w:pPr>
-        <w:rPr>
-          <w:rFonts w:ascii="Arial" w:hAnsi="Arial" w:cs="Arial"/>
-          <w:sz w:val="24"/>
-        </w:rPr>
-      </w:pPr>
-      <w:r>
-        <w:rPr>
-          <w:rFonts w:ascii="Arial" w:hAnsi="Arial" w:cs="Arial"/>
-          <w:sz w:val="24"/>
-        </w:rPr>
-        <w:t xml:space="preserve">En el caso de </w:t>
-      </w:r>
-      <w:proofErr w:type="spellStart"/>
-      <w:r>
-        <w:rPr>
-          <w:rFonts w:ascii="Arial" w:hAnsi="Arial" w:cs="Arial"/>
-          <w:sz w:val="24"/>
-        </w:rPr>
-        <w:t>detalle_f</w:t>
-      </w:r>
-      <w:r>
-        <w:rPr>
-          <w:rFonts w:ascii="Arial" w:hAnsi="Arial" w:cs="Arial"/>
-          <w:sz w:val="24"/>
-        </w:rPr>
-        <w:t>actura</w:t>
-      </w:r>
-      <w:proofErr w:type="spellEnd"/>
-      <w:r>
-        <w:rPr>
-          <w:rFonts w:ascii="Arial" w:hAnsi="Arial" w:cs="Arial"/>
-          <w:sz w:val="24"/>
-        </w:rPr>
-        <w:t xml:space="preserve">, </w:t>
-      </w:r>
-      <w:proofErr w:type="spellStart"/>
-      <w:r>
-        <w:rPr>
-          <w:rFonts w:ascii="Arial" w:hAnsi="Arial" w:cs="Arial"/>
-          <w:sz w:val="24"/>
-        </w:rPr>
-        <w:t>detalle_pedido</w:t>
-      </w:r>
-      <w:proofErr w:type="spellEnd"/>
-      <w:r>
-        <w:rPr>
-          <w:rFonts w:ascii="Arial" w:hAnsi="Arial" w:cs="Arial"/>
-          <w:sz w:val="24"/>
-        </w:rPr>
-        <w:t xml:space="preserve">, etc. Decidimos no hacer un </w:t>
-      </w:r>
-      <w:proofErr w:type="spellStart"/>
-      <w:r>
-        <w:rPr>
-          <w:rFonts w:ascii="Arial" w:hAnsi="Arial" w:cs="Arial"/>
-          <w:sz w:val="24"/>
-        </w:rPr>
-        <w:t>trigger</w:t>
-      </w:r>
-      <w:proofErr w:type="spellEnd"/>
-      <w:r>
-        <w:rPr>
-          <w:rFonts w:ascii="Arial" w:hAnsi="Arial" w:cs="Arial"/>
-          <w:sz w:val="24"/>
-        </w:rPr>
-        <w:t xml:space="preserve"> por que nos generaba problemas con algunas FK del modelo relacional </w:t>
-      </w:r>
-    </w:p>
-    <w:p>
-      <w:pPr>
-        <w:rPr>
-          <w:rFonts w:ascii="Arial" w:hAnsi="Arial" w:cs="Arial"/>
-          <w:sz w:val="24"/>
-        </w:rPr>
-      </w:pPr>
-    </w:p>
-    <w:p>
-      <w:pPr>
-        <w:rPr>
-          <w:rFonts w:ascii="Arial" w:hAnsi="Arial" w:cs="Arial"/>
-          <w:b/>
-          <w:sz w:val="28"/>
-        </w:rPr>
-      </w:pPr>
-      <w:proofErr w:type="spellStart"/>
-      <w:r>
-        <w:rPr>
-          <w:rFonts w:ascii="Arial" w:hAnsi="Arial" w:cs="Arial"/>
-          <w:b/>
-          <w:sz w:val="28"/>
-        </w:rPr>
-        <w:t>Constraints</w:t>
-      </w:r>
-      <w:proofErr w:type="spellEnd"/>
-      <w:r>
-        <w:rPr>
-          <w:rFonts w:ascii="Arial" w:hAnsi="Arial" w:cs="Arial"/>
-          <w:b/>
-          <w:sz w:val="28"/>
-        </w:rPr>
-        <w:t xml:space="preserve">: </w:t>
-      </w:r>
-    </w:p>
-    <w:p>
-      <w:pPr>
-        <w:rPr>
-          <w:rFonts w:ascii="Arial" w:hAnsi="Arial" w:cs="Arial"/>
-          <w:sz w:val="24"/>
-        </w:rPr>
-      </w:pPr>
-      <w:r>
-        <w:rPr>
-          <w:rFonts w:ascii="Arial" w:hAnsi="Arial" w:cs="Arial"/>
-          <w:sz w:val="24"/>
-        </w:rPr>
-        <w:t xml:space="preserve">Decidimos usar </w:t>
-      </w:r>
-      <w:proofErr w:type="spellStart"/>
-      <w:r>
-        <w:rPr>
-          <w:rFonts w:ascii="Arial" w:hAnsi="Arial" w:cs="Arial"/>
-          <w:sz w:val="24"/>
-        </w:rPr>
-        <w:t>constraints</w:t>
-      </w:r>
-      <w:proofErr w:type="spellEnd"/>
-      <w:r>
-        <w:rPr>
-          <w:rFonts w:ascii="Arial" w:hAnsi="Arial" w:cs="Arial"/>
-          <w:sz w:val="24"/>
-        </w:rPr>
-        <w:t xml:space="preserve"> como </w:t>
-      </w:r>
-      <w:proofErr w:type="spellStart"/>
-      <w:proofErr w:type="gramStart"/>
-      <w:r>
-        <w:rPr>
-          <w:rFonts w:ascii="Arial" w:hAnsi="Arial" w:cs="Arial"/>
-          <w:sz w:val="24"/>
-        </w:rPr>
-        <w:t>identity</w:t>
-      </w:r>
-      <w:proofErr w:type="spellEnd"/>
-      <w:r>
-        <w:rPr>
-          <w:rFonts w:ascii="Arial" w:hAnsi="Arial" w:cs="Arial"/>
-          <w:sz w:val="24"/>
-        </w:rPr>
-        <w:t>(</w:t>
-      </w:r>
-      <w:proofErr w:type="gramEnd"/>
-      <w:r>
-        <w:rPr>
-          <w:rFonts w:ascii="Arial" w:hAnsi="Arial" w:cs="Arial"/>
-          <w:sz w:val="24"/>
-        </w:rPr>
-        <w:t xml:space="preserve">1,1) para las PK que nosotros creamos y </w:t>
-      </w:r>
-      <w:proofErr w:type="spellStart"/>
-      <w:r>
-        <w:rPr>
-          <w:rFonts w:ascii="Arial" w:hAnsi="Arial" w:cs="Arial"/>
-          <w:sz w:val="24"/>
-        </w:rPr>
-        <w:t>check</w:t>
-      </w:r>
-      <w:proofErr w:type="spellEnd"/>
-      <w:r>
-        <w:rPr>
-          <w:rFonts w:ascii="Arial" w:hAnsi="Arial" w:cs="Arial"/>
-          <w:sz w:val="24"/>
-        </w:rPr>
-        <w:t xml:space="preserve"> en el caso de la tabla est</w:t>
-      </w:r>
-      <w:r>
-        <w:rPr>
-          <w:rFonts w:ascii="Arial" w:hAnsi="Arial" w:cs="Arial"/>
-          <w:sz w:val="24"/>
-        </w:rPr>
-        <w:t xml:space="preserve">ados para asegurarnos que solo puedan existir los estados entregado, pendiente y cancelado </w:t>
-      </w:r>
-    </w:p>
-    <w:p>
-      <w:pPr>
-        <w:rPr>
-          <w:rFonts w:ascii="Arial" w:hAnsi="Arial" w:cs="Arial"/>
-          <w:sz w:val="24"/>
-        </w:rPr>
-      </w:pPr>
-    </w:p>
-    <w:p>
-      <w:pPr>
-        <w:rPr>
-          <w:rFonts w:ascii="Arial" w:hAnsi="Arial" w:cs="Arial"/>
-          <w:sz w:val="24"/>
-        </w:rPr>
-      </w:pPr>
-    </w:p>
-    <w:p>
-      <w:pPr>
-        <w:rPr>
-          <w:rFonts w:ascii="Arial" w:hAnsi="Arial" w:cs="Arial"/>
-          <w:sz w:val="24"/>
-        </w:rPr>
-      </w:pPr>
-    </w:p>
-    <w:p>
-      <w:pPr>
-        <w:rPr>
-          <w:rFonts w:ascii="Arial" w:hAnsi="Arial" w:cs="Arial"/>
+      <w:r>
+        <w:rPr>
+          <w:rFonts w:cs="Arial" w:ascii="Arial" w:hAnsi="Arial"/>
           <w:b/>
           <w:sz w:val="32"/>
           <w:u w:val="single"/>
         </w:rPr>
-      </w:pPr>
-      <w:r>
+      </w:r>
+    </w:p>
+    <w:p>
+      <w:pPr>
+        <w:pStyle w:val="Normal"/>
+        <w:rPr>
+          <w:rFonts w:ascii="Arial" w:hAnsi="Arial" w:cs="Arial"/>
+          <w:sz w:val="24"/>
+        </w:rPr>
+      </w:pPr>
+      <w:r>
+        <w:rPr>
+          <w:rFonts w:cs="Arial" w:ascii="Arial" w:hAnsi="Arial"/>
+          <w:b/>
+          <w:sz w:val="28"/>
+        </w:rPr>
+        <w:t xml:space="preserve">Drop table: </w:t>
+      </w:r>
+    </w:p>
+    <w:p>
+      <w:pPr>
+        <w:pStyle w:val="Normal"/>
+        <w:rPr>
+          <w:rFonts w:ascii="Arial" w:hAnsi="Arial" w:cs="Arial"/>
+          <w:sz w:val="24"/>
+        </w:rPr>
+      </w:pPr>
+      <w:r>
+        <w:rPr>
+          <w:rFonts w:cs="Arial" w:ascii="Arial" w:hAnsi="Arial"/>
+          <w:sz w:val="24"/>
+        </w:rPr>
+        <w:t>Creamos un procedure que se encargue de eliminar todas las tablas en caso que lo necesitemos para hacerlo de una manera más rápida.</w:t>
+      </w:r>
+    </w:p>
+    <w:p>
+      <w:pPr>
+        <w:pStyle w:val="Normal"/>
+        <w:rPr>
+          <w:rFonts w:ascii="Arial" w:hAnsi="Arial" w:cs="Arial"/>
+          <w:sz w:val="24"/>
+        </w:rPr>
+      </w:pPr>
+      <w:r>
+        <w:rPr>
+          <w:rFonts w:cs="Arial" w:ascii="Arial" w:hAnsi="Arial"/>
+          <w:sz w:val="24"/>
+        </w:rPr>
+      </w:r>
+    </w:p>
+    <w:p>
+      <w:pPr>
+        <w:pStyle w:val="Normal"/>
+        <w:rPr>
+          <w:rFonts w:ascii="Arial" w:hAnsi="Arial" w:cs="Arial"/>
+          <w:b/>
+          <w:sz w:val="28"/>
+        </w:rPr>
+      </w:pPr>
+      <w:r>
+        <w:rPr>
+          <w:rFonts w:cs="Arial" w:ascii="Arial" w:hAnsi="Arial"/>
+          <w:b/>
+          <w:sz w:val="28"/>
+        </w:rPr>
+        <w:t>Trigger:</w:t>
+      </w:r>
+    </w:p>
+    <w:p>
+      <w:pPr>
+        <w:pStyle w:val="Normal"/>
+        <w:rPr>
+          <w:rFonts w:ascii="Arial" w:hAnsi="Arial" w:cs="Arial"/>
+          <w:sz w:val="24"/>
+        </w:rPr>
+      </w:pPr>
+      <w:r>
+        <w:rPr>
+          <w:rFonts w:cs="Arial" w:ascii="Arial" w:hAnsi="Arial"/>
+          <w:sz w:val="24"/>
+        </w:rPr>
+        <w:t>Creamos un trigger para que en el momento que se realice una factura ya se cree la tabla envió, ya que en el enunciado se establece que cada vez que se vende un pedido se programa un envió.</w:t>
+      </w:r>
+    </w:p>
+    <w:p>
+      <w:pPr>
+        <w:pStyle w:val="Normal"/>
+        <w:rPr>
+          <w:rFonts w:ascii="Arial" w:hAnsi="Arial" w:cs="Arial"/>
+          <w:sz w:val="24"/>
+        </w:rPr>
+      </w:pPr>
+      <w:r>
+        <w:rPr>
+          <w:rFonts w:cs="Arial" w:ascii="Arial" w:hAnsi="Arial"/>
+          <w:sz w:val="24"/>
+        </w:rPr>
+        <w:t xml:space="preserve">En el caso de detalle_factura, detalle_pedido, etc. Decidimos no hacer un trigger por que nos generaba problemas con algunas FK del modelo relacional </w:t>
+      </w:r>
+    </w:p>
+    <w:p>
+      <w:pPr>
+        <w:pStyle w:val="Normal"/>
+        <w:rPr>
+          <w:rFonts w:ascii="Arial" w:hAnsi="Arial" w:cs="Arial"/>
+          <w:sz w:val="24"/>
+        </w:rPr>
+      </w:pPr>
+      <w:r>
+        <w:rPr>
+          <w:rFonts w:cs="Arial" w:ascii="Arial" w:hAnsi="Arial"/>
+          <w:sz w:val="24"/>
+        </w:rPr>
+      </w:r>
+    </w:p>
+    <w:p>
+      <w:pPr>
+        <w:pStyle w:val="Normal"/>
+        <w:rPr>
+          <w:rFonts w:ascii="Arial" w:hAnsi="Arial" w:cs="Arial"/>
+          <w:b/>
+          <w:sz w:val="28"/>
+        </w:rPr>
+      </w:pPr>
+      <w:r>
+        <w:rPr>
+          <w:rFonts w:cs="Arial" w:ascii="Arial" w:hAnsi="Arial"/>
+          <w:b/>
+          <w:sz w:val="28"/>
+        </w:rPr>
+        <w:t xml:space="preserve">Constraints: </w:t>
+      </w:r>
+    </w:p>
+    <w:p>
+      <w:pPr>
+        <w:pStyle w:val="Normal"/>
+        <w:rPr>
+          <w:rFonts w:ascii="Arial" w:hAnsi="Arial" w:cs="Arial"/>
+          <w:sz w:val="24"/>
+        </w:rPr>
+      </w:pPr>
+      <w:r>
+        <w:rPr>
+          <w:rFonts w:cs="Arial" w:ascii="Arial" w:hAnsi="Arial"/>
+          <w:sz w:val="24"/>
+        </w:rPr>
+        <w:t xml:space="preserve">Decidimos usar constraints como identity(1,1) para las PK que nosotros creamos y check en el caso de la tabla estados para asegurarnos que solo puedan existir los estados entregado, pendiente y cancelado </w:t>
+      </w:r>
+    </w:p>
+    <w:p>
+      <w:pPr>
+        <w:pStyle w:val="Normal"/>
+        <w:rPr>
+          <w:rFonts w:ascii="Arial" w:hAnsi="Arial" w:cs="Arial"/>
+          <w:sz w:val="24"/>
+        </w:rPr>
+      </w:pPr>
+      <w:r>
+        <w:rPr>
+          <w:rFonts w:cs="Arial" w:ascii="Arial" w:hAnsi="Arial"/>
+          <w:sz w:val="24"/>
+        </w:rPr>
+      </w:r>
+    </w:p>
+    <w:p>
+      <w:pPr>
+        <w:pStyle w:val="Normal"/>
+        <w:rPr>
+          <w:rFonts w:ascii="Arial" w:hAnsi="Arial" w:cs="Arial"/>
+          <w:sz w:val="24"/>
+        </w:rPr>
+      </w:pPr>
+      <w:r>
+        <w:rPr>
+          <w:rFonts w:cs="Arial" w:ascii="Arial" w:hAnsi="Arial"/>
+          <w:sz w:val="24"/>
+        </w:rPr>
+      </w:r>
+    </w:p>
+    <w:p>
+      <w:pPr>
+        <w:pStyle w:val="Normal"/>
+        <w:rPr>
+          <w:rFonts w:ascii="Arial" w:hAnsi="Arial" w:cs="Arial"/>
+          <w:sz w:val="24"/>
+        </w:rPr>
+      </w:pPr>
+      <w:r>
+        <w:rPr>
+          <w:rFonts w:cs="Arial" w:ascii="Arial" w:hAnsi="Arial"/>
+          <w:sz w:val="24"/>
+        </w:rPr>
+      </w:r>
+    </w:p>
+    <w:p>
+      <w:pPr>
+        <w:pStyle w:val="Normal"/>
         <w:rPr>
           <w:rFonts w:ascii="Arial" w:hAnsi="Arial" w:cs="Arial"/>
           <w:b/>
           <w:sz w:val="32"/>
           <w:u w:val="single"/>
         </w:rPr>
+      </w:pPr>
+      <w:r>
+        <w:rPr>
+          <w:rFonts w:cs="Arial" w:ascii="Arial" w:hAnsi="Arial"/>
+          <w:b/>
+          <w:sz w:val="32"/>
+          <w:u w:val="single"/>
+        </w:rPr>
         <w:t xml:space="preserve">Inteligencia de negocios (BI) </w:t>
       </w:r>
     </w:p>
     <w:p>
       <w:pPr>
+        <w:pStyle w:val="Normal"/>
         <w:rPr>
           <w:rFonts w:ascii="Arial" w:hAnsi="Arial" w:cs="Arial"/>
           <w:b/>
           <w:sz w:val="32"/>
         </w:rPr>
       </w:pPr>
-    </w:p>
-    <w:p>
-      <w:pPr>
+      <w:r>
+        <w:rPr>
+          <w:rFonts w:cs="Arial" w:ascii="Arial" w:hAnsi="Arial"/>
+          <w:b/>
+          <w:sz w:val="32"/>
+        </w:rPr>
+      </w:r>
+    </w:p>
+    <w:p>
+      <w:pPr>
+        <w:pStyle w:val="Normal"/>
         <w:jc w:val="both"/>
         <w:rPr>
           <w:rFonts w:ascii="Arial" w:hAnsi="Arial" w:cs="Arial"/>
@@ -2828,7 +2899,7 @@
       </w:pPr>
       <w:r>
         <w:rPr>
-          <w:rFonts w:ascii="Arial" w:hAnsi="Arial" w:cs="Arial"/>
+          <w:rFonts w:cs="Arial" w:ascii="Arial" w:hAnsi="Arial"/>
           <w:b/>
           <w:sz w:val="28"/>
         </w:rPr>
@@ -2837,6 +2908,7 @@
     </w:p>
     <w:p>
       <w:pPr>
+        <w:pStyle w:val="Normal"/>
         <w:jc w:val="both"/>
         <w:rPr>
           <w:rFonts w:ascii="Arial" w:hAnsi="Arial" w:cs="Arial"/>
@@ -2845,7 +2917,7 @@
       </w:pPr>
       <w:r>
         <w:rPr>
-          <w:rFonts w:ascii="Arial" w:hAnsi="Arial" w:cs="Arial"/>
+          <w:rFonts w:cs="Arial" w:ascii="Arial" w:hAnsi="Arial"/>
           <w:sz w:val="24"/>
         </w:rPr>
         <w:t>Decidimos crear una dimensión extra sucursal ya que esta era requerida en las vistas: ganancias, factura promedio mensual, rendimiento de modelos, volumen de pedidos, conversión de pedidos, tiempo promedio de fabricación y compras por tipo de material.</w:t>
@@ -2853,6 +2925,7 @@
     </w:p>
     <w:p>
       <w:pPr>
+        <w:pStyle w:val="Normal"/>
         <w:jc w:val="both"/>
         <w:rPr>
           <w:rFonts w:ascii="Arial" w:hAnsi="Arial" w:cs="Arial"/>
@@ -2861,7 +2934,7 @@
       </w:pPr>
       <w:r>
         <w:rPr>
-          <w:rFonts w:ascii="Arial" w:hAnsi="Arial" w:cs="Arial"/>
+          <w:rFonts w:cs="Arial" w:ascii="Arial" w:hAnsi="Arial"/>
           <w:sz w:val="24"/>
         </w:rPr>
         <w:t>Además, decidimos que solo tenga el id de la sucursal ya que el resto de la información de esta no es importante para estas consultas</w:t>
@@ -2869,32 +2942,397 @@
     </w:p>
     <w:p>
       <w:pPr>
+        <w:pStyle w:val="Normal"/>
         <w:jc w:val="both"/>
         <w:rPr>
           <w:rFonts w:ascii="Arial" w:hAnsi="Arial" w:cs="Arial"/>
           <w:sz w:val="24"/>
         </w:rPr>
       </w:pPr>
-    </w:p>
-    <w:p>
-      <w:pPr>
+      <w:r>
+        <w:rPr/>
+      </w:r>
+    </w:p>
+    <w:p>
+      <w:pPr>
+        <w:pStyle w:val="Normal"/>
         <w:jc w:val="both"/>
         <w:rPr>
-          <w:rFonts w:ascii="Arial" w:hAnsi="Arial" w:cs="Arial"/>
-          <w:sz w:val="24"/>
-        </w:rPr>
-      </w:pPr>
-      <w:r>
-        <w:rPr>
-          <w:rFonts w:ascii="Arial" w:hAnsi="Arial" w:cs="Arial"/>
-          <w:b/>
+          <w:b/>
+          <w:bCs/>
+          <w:sz w:val="32"/>
+          <w:szCs w:val="32"/>
+          <w:u w:val="single"/>
+        </w:rPr>
+      </w:pPr>
+      <w:r>
+        <w:rPr>
+          <w:rFonts w:cs="Arial" w:ascii="Arial" w:hAnsi="Arial"/>
+          <w:b/>
+          <w:bCs/>
+          <w:sz w:val="32"/>
+          <w:szCs w:val="32"/>
+          <w:u w:val="single"/>
+        </w:rPr>
+        <w:t>Tablas de hechos</w:t>
+      </w:r>
+    </w:p>
+    <w:p>
+      <w:pPr>
+        <w:pStyle w:val="Normal"/>
+        <w:jc w:val="both"/>
+        <w:rPr>
+          <w:rFonts w:ascii="Arial" w:hAnsi="Arial" w:cs="Arial"/>
+          <w:sz w:val="24"/>
+        </w:rPr>
+      </w:pPr>
+      <w:r>
+        <w:rPr/>
+      </w:r>
+    </w:p>
+    <w:p>
+      <w:pPr>
+        <w:pStyle w:val="Normal"/>
+        <w:jc w:val="both"/>
+        <w:rPr>
+          <w:rFonts w:ascii="Arial" w:hAnsi="Arial" w:cs="Arial"/>
+          <w:sz w:val="24"/>
+        </w:rPr>
+      </w:pPr>
+      <w:r>
+        <w:rPr>
+          <w:rFonts w:cs="Arial" w:ascii="Arial" w:hAnsi="Arial"/>
+          <w:sz w:val="24"/>
+        </w:rPr>
+        <w:t>Decidimos crear cuatro tablas de hechos para resolver las vistas solicitadas, ya que no toda la información del modelo relacional podía agruparse bajo las mismas dimensiones.</w:t>
+      </w:r>
+    </w:p>
+    <w:p>
+      <w:pPr>
+        <w:pStyle w:val="Normal"/>
+        <w:jc w:val="both"/>
+        <w:rPr>
+          <w:rFonts w:ascii="Arial" w:hAnsi="Arial" w:cs="Arial"/>
+          <w:sz w:val="24"/>
+        </w:rPr>
+      </w:pPr>
+      <w:r>
+        <w:rPr/>
+      </w:r>
+    </w:p>
+    <w:p>
+      <w:pPr>
+        <w:pStyle w:val="Normal"/>
+        <w:jc w:val="both"/>
+        <w:rPr>
+          <w:rFonts w:ascii="Arial" w:hAnsi="Arial" w:cs="Arial"/>
+          <w:b/>
+          <w:bCs/>
           <w:sz w:val="28"/>
+          <w:szCs w:val="28"/>
+        </w:rPr>
+      </w:pPr>
+      <w:r>
+        <w:rPr>
+          <w:rFonts w:cs="Arial" w:ascii="Arial" w:hAnsi="Arial"/>
+          <w:b/>
+          <w:bCs/>
+          <w:sz w:val="28"/>
+          <w:szCs w:val="28"/>
+        </w:rPr>
+        <w:t>1. INGRESOS_EGRESOS</w:t>
+      </w:r>
+    </w:p>
+    <w:p>
+      <w:pPr>
+        <w:pStyle w:val="Normal"/>
+        <w:jc w:val="both"/>
+        <w:rPr>
+          <w:rFonts w:ascii="Arial" w:hAnsi="Arial" w:cs="Arial"/>
+          <w:sz w:val="24"/>
+        </w:rPr>
+      </w:pPr>
+      <w:r>
+        <w:rPr>
+          <w:rFonts w:cs="Arial" w:ascii="Arial" w:hAnsi="Arial"/>
+          <w:sz w:val="24"/>
+        </w:rPr>
+        <w:t>Registra ingresos, egresos y producción de sillones.</w:t>
+      </w:r>
+    </w:p>
+    <w:p>
+      <w:pPr>
+        <w:pStyle w:val="Normal"/>
+        <w:jc w:val="both"/>
+        <w:rPr>
+          <w:rFonts w:ascii="Arial" w:hAnsi="Arial" w:cs="Arial"/>
+          <w:sz w:val="24"/>
+        </w:rPr>
+      </w:pPr>
+      <w:r>
+        <w:rPr>
+          <w:rFonts w:cs="Arial" w:ascii="Arial" w:hAnsi="Arial"/>
+          <w:sz w:val="24"/>
+        </w:rPr>
+        <w:t>Agrupa la información por mes, cuatrimestre, año, sucursal, ubicación, rango etario y modelo.</w:t>
+      </w:r>
+    </w:p>
+    <w:p>
+      <w:pPr>
+        <w:pStyle w:val="Normal"/>
+        <w:jc w:val="both"/>
+        <w:rPr>
+          <w:rFonts w:ascii="Arial" w:hAnsi="Arial" w:cs="Arial"/>
+          <w:sz w:val="24"/>
+        </w:rPr>
+      </w:pPr>
+      <w:r>
+        <w:rPr>
+          <w:rFonts w:cs="Arial" w:ascii="Arial" w:hAnsi="Arial"/>
+          <w:sz w:val="24"/>
+        </w:rPr>
+      </w:r>
+    </w:p>
+    <w:p>
+      <w:pPr>
+        <w:pStyle w:val="Normal"/>
+        <w:jc w:val="both"/>
+        <w:rPr>
+          <w:rFonts w:ascii="Arial" w:hAnsi="Arial" w:cs="Arial"/>
+          <w:b/>
+          <w:bCs/>
+          <w:sz w:val="28"/>
+          <w:szCs w:val="28"/>
+        </w:rPr>
+      </w:pPr>
+      <w:r>
+        <w:rPr>
+          <w:rFonts w:cs="Arial" w:ascii="Arial" w:hAnsi="Arial"/>
+          <w:b/>
+          <w:bCs/>
+          <w:sz w:val="28"/>
+          <w:szCs w:val="28"/>
+        </w:rPr>
+        <w:t>2. PEDIDOS</w:t>
+      </w:r>
+    </w:p>
+    <w:p>
+      <w:pPr>
+        <w:pStyle w:val="Normal"/>
+        <w:jc w:val="both"/>
+        <w:rPr>
+          <w:rFonts w:ascii="Arial" w:hAnsi="Arial" w:cs="Arial"/>
+          <w:sz w:val="24"/>
+        </w:rPr>
+      </w:pPr>
+      <w:r>
+        <w:rPr>
+          <w:rFonts w:cs="Arial" w:ascii="Arial" w:hAnsi="Arial"/>
+          <w:sz w:val="24"/>
+        </w:rPr>
+        <w:t>Registra los pedidos recibidos.</w:t>
+      </w:r>
+    </w:p>
+    <w:p>
+      <w:pPr>
+        <w:pStyle w:val="Normal"/>
+        <w:jc w:val="both"/>
+        <w:rPr>
+          <w:rFonts w:ascii="Arial" w:hAnsi="Arial" w:cs="Arial"/>
+          <w:sz w:val="24"/>
+        </w:rPr>
+      </w:pPr>
+      <w:r>
+        <w:rPr>
+          <w:rFonts w:cs="Arial" w:ascii="Arial" w:hAnsi="Arial"/>
+          <w:sz w:val="24"/>
+        </w:rPr>
+        <w:t>Agrupa la información por mes, cuatrimestre, año, sucursal, ubicación, turno y estado pedido.</w:t>
+      </w:r>
+    </w:p>
+    <w:p>
+      <w:pPr>
+        <w:pStyle w:val="Normal"/>
+        <w:jc w:val="both"/>
+        <w:rPr>
+          <w:rFonts w:ascii="Arial" w:hAnsi="Arial" w:cs="Arial"/>
+          <w:sz w:val="24"/>
+        </w:rPr>
+      </w:pPr>
+      <w:r>
+        <w:rPr>
+          <w:rFonts w:cs="Arial" w:ascii="Arial" w:hAnsi="Arial"/>
+          <w:sz w:val="24"/>
+        </w:rPr>
+      </w:r>
+    </w:p>
+    <w:p>
+      <w:pPr>
+        <w:pStyle w:val="Normal"/>
+        <w:jc w:val="both"/>
+        <w:rPr>
+          <w:rFonts w:ascii="Arial" w:hAnsi="Arial" w:cs="Arial"/>
+          <w:b/>
+          <w:bCs/>
+          <w:sz w:val="32"/>
+          <w:szCs w:val="32"/>
+        </w:rPr>
+      </w:pPr>
+      <w:r>
+        <w:rPr>
+          <w:rFonts w:cs="Arial" w:ascii="Arial" w:hAnsi="Arial"/>
+          <w:b/>
+          <w:bCs/>
+          <w:sz w:val="32"/>
+          <w:szCs w:val="32"/>
+        </w:rPr>
+        <w:t>3. COMPRAS MATERIAL</w:t>
+      </w:r>
+    </w:p>
+    <w:p>
+      <w:pPr>
+        <w:pStyle w:val="Normal"/>
+        <w:jc w:val="both"/>
+        <w:rPr>
+          <w:rFonts w:ascii="Arial" w:hAnsi="Arial" w:cs="Arial"/>
+          <w:sz w:val="24"/>
+        </w:rPr>
+      </w:pPr>
+      <w:r>
+        <w:rPr>
+          <w:rFonts w:cs="Arial" w:ascii="Arial" w:hAnsi="Arial"/>
+          <w:sz w:val="24"/>
+        </w:rPr>
+        <w:t>Registra las compras de los distintos materiales para confeccionar sillones.</w:t>
+      </w:r>
+    </w:p>
+    <w:p>
+      <w:pPr>
+        <w:pStyle w:val="Normal"/>
+        <w:jc w:val="both"/>
+        <w:rPr>
+          <w:rFonts w:ascii="Arial" w:hAnsi="Arial" w:cs="Arial"/>
+          <w:sz w:val="24"/>
+        </w:rPr>
+      </w:pPr>
+      <w:r>
+        <w:rPr>
+          <w:rFonts w:cs="Arial" w:ascii="Arial" w:hAnsi="Arial"/>
+          <w:sz w:val="24"/>
+        </w:rPr>
+        <w:t>Agrupa la información por mes, cuatrimestre, año, sucursal y tipo material.</w:t>
+      </w:r>
+    </w:p>
+    <w:p>
+      <w:pPr>
+        <w:pStyle w:val="Normal"/>
+        <w:jc w:val="both"/>
+        <w:rPr>
+          <w:rFonts w:ascii="Arial" w:hAnsi="Arial" w:cs="Arial"/>
+          <w:sz w:val="24"/>
+        </w:rPr>
+      </w:pPr>
+      <w:r>
+        <w:rPr>
+          <w:rFonts w:cs="Arial" w:ascii="Arial" w:hAnsi="Arial"/>
+          <w:sz w:val="24"/>
+        </w:rPr>
+      </w:r>
+    </w:p>
+    <w:p>
+      <w:pPr>
+        <w:pStyle w:val="Normal"/>
+        <w:jc w:val="both"/>
+        <w:rPr>
+          <w:rFonts w:ascii="Arial" w:hAnsi="Arial" w:cs="Arial"/>
+          <w:b/>
+          <w:bCs/>
+          <w:sz w:val="28"/>
+          <w:szCs w:val="28"/>
+        </w:rPr>
+      </w:pPr>
+      <w:r>
+        <w:rPr>
+          <w:rFonts w:cs="Arial" w:ascii="Arial" w:hAnsi="Arial"/>
+          <w:b/>
+          <w:bCs/>
+          <w:sz w:val="28"/>
+          <w:szCs w:val="28"/>
+        </w:rPr>
+        <w:t>4. ENVÍOS</w:t>
+      </w:r>
+    </w:p>
+    <w:p>
+      <w:pPr>
+        <w:pStyle w:val="Normal"/>
+        <w:jc w:val="both"/>
+        <w:rPr>
+          <w:rFonts w:ascii="Arial" w:hAnsi="Arial" w:cs="Arial"/>
+          <w:sz w:val="24"/>
+        </w:rPr>
+      </w:pPr>
+      <w:r>
+        <w:rPr>
+          <w:rFonts w:cs="Arial" w:ascii="Arial" w:hAnsi="Arial"/>
+          <w:sz w:val="24"/>
+        </w:rPr>
+        <w:t>Mide la performance de la logística de los envíos.</w:t>
+      </w:r>
+    </w:p>
+    <w:p>
+      <w:pPr>
+        <w:pStyle w:val="Normal"/>
+        <w:jc w:val="both"/>
+        <w:rPr>
+          <w:rFonts w:ascii="Arial" w:hAnsi="Arial" w:cs="Arial"/>
+          <w:sz w:val="24"/>
+        </w:rPr>
+      </w:pPr>
+      <w:r>
+        <w:rPr>
+          <w:rFonts w:cs="Arial" w:ascii="Arial" w:hAnsi="Arial"/>
+          <w:sz w:val="24"/>
+        </w:rPr>
+        <w:t>Agrupa la información por mes, cuatrimestre, año y ubicación.</w:t>
+      </w:r>
+    </w:p>
+    <w:p>
+      <w:pPr>
+        <w:pStyle w:val="Normal"/>
+        <w:jc w:val="both"/>
+        <w:rPr>
+          <w:rFonts w:ascii="Arial" w:hAnsi="Arial" w:cs="Arial"/>
+          <w:sz w:val="24"/>
+        </w:rPr>
+      </w:pPr>
+      <w:r>
+        <w:rPr>
+          <w:rFonts w:cs="Arial" w:ascii="Arial" w:hAnsi="Arial"/>
+          <w:sz w:val="24"/>
+        </w:rPr>
+      </w:r>
+    </w:p>
+    <w:p>
+      <w:pPr>
+        <w:pStyle w:val="Normal"/>
+        <w:jc w:val="both"/>
+        <w:rPr>
+          <w:rFonts w:ascii="Arial" w:hAnsi="Arial" w:cs="Arial"/>
+          <w:sz w:val="24"/>
+        </w:rPr>
+      </w:pPr>
+      <w:r>
+        <w:rPr>
+          <w:rFonts w:cs="Arial" w:ascii="Arial" w:hAnsi="Arial"/>
+          <w:b/>
+          <w:sz w:val="28"/>
         </w:rPr>
         <w:t xml:space="preserve">Vistas: </w:t>
       </w:r>
     </w:p>
     <w:p>
       <w:pPr>
+        <w:pStyle w:val="Normal"/>
         <w:jc w:val="both"/>
         <w:rPr>
           <w:rFonts w:ascii="Arial" w:hAnsi="Arial" w:cs="Arial"/>
@@ -2904,16 +3342,16 @@
       </w:pPr>
       <w:r>
         <w:rPr>
-          <w:rFonts w:ascii="Arial" w:hAnsi="Arial" w:cs="Arial"/>
+          <w:rFonts w:cs="Arial" w:ascii="Arial" w:hAnsi="Arial"/>
           <w:sz w:val="24"/>
         </w:rPr>
         <w:t xml:space="preserve">Las vistas promedio de compra y compras por tipo material están asociadas a la tabla de hechos </w:t>
       </w:r>
       <w:r>
         <w:rPr>
-          <w:rFonts w:ascii="Arial" w:hAnsi="Arial" w:cs="Arial"/>
-          <w:b/>
-          <w:color w:val="000000" w:themeColor="text1"/>
+          <w:rFonts w:cs="Arial" w:ascii="Arial" w:hAnsi="Arial"/>
+          <w:b/>
+          <w:color w:themeColor="text1" w:val="000000"/>
           <w:sz w:val="24"/>
           <w:szCs w:val="24"/>
         </w:rPr>
@@ -2921,451 +3359,322 @@
       </w:r>
       <w:r>
         <w:rPr>
-          <w:rFonts w:ascii="Arial" w:eastAsiaTheme="minorHAnsi" w:hAnsi="Arial" w:cs="Arial"/>
-          <w:b/>
-          <w:color w:val="000000" w:themeColor="text1"/>
+          <w:rFonts w:eastAsia="Arial" w:cs="Arial" w:ascii="Arial" w:hAnsi="Arial" w:eastAsiaTheme="minorHAnsi"/>
+          <w:b/>
+          <w:color w:themeColor="text1" w:val="000000"/>
           <w:sz w:val="24"/>
           <w:szCs w:val="24"/>
         </w:rPr>
-        <w:t>MAND.HECHOS_COMPRAS_MATERIAL</w:t>
-      </w:r>
-      <w:r>
-        <w:rPr>
-          <w:rFonts w:ascii="Arial" w:eastAsiaTheme="minorHAnsi" w:hAnsi="Arial" w:cs="Arial"/>
-          <w:b/>
-          <w:color w:val="000000" w:themeColor="text1"/>
+        <w:t>MAND.HECHOS_COMPRAS_MATERIAL”</w:t>
+      </w:r>
+      <w:r>
+        <w:rPr>
+          <w:rFonts w:eastAsia="Arial" w:cs="Arial" w:ascii="Arial" w:hAnsi="Arial" w:eastAsiaTheme="minorHAnsi"/>
+          <w:color w:themeColor="text1" w:val="000000"/>
           <w:sz w:val="24"/>
           <w:szCs w:val="24"/>
         </w:rPr>
-        <w:t>”</w:t>
-      </w:r>
-      <w:r>
-        <w:rPr>
-          <w:rFonts w:ascii="Arial" w:eastAsiaTheme="minorHAnsi" w:hAnsi="Arial" w:cs="Arial"/>
-          <w:color w:val="000000" w:themeColor="text1"/>
+        <w:t xml:space="preserve">, las vistas porcentaje de cumplimiento de envíos y localidades que pagan un mayor costo de envíos están asociadas a la tabla de hechos </w:t>
+      </w:r>
+      <w:r>
+        <w:rPr>
+          <w:rFonts w:eastAsia="Arial" w:cs="Arial" w:ascii="Arial" w:hAnsi="Arial" w:eastAsiaTheme="minorHAnsi"/>
+          <w:b/>
+          <w:color w:themeColor="text1" w:val="000000"/>
           <w:sz w:val="24"/>
           <w:szCs w:val="24"/>
         </w:rPr>
-        <w:t xml:space="preserve">, las vistas porcentaje de cumplimiento de envíos y localidades que pagan un mayor costo de envíos están </w:t>
-      </w:r>
-      <w:r>
-        <w:rPr>
-          <w:rFonts w:ascii="Arial" w:eastAsiaTheme="minorHAnsi" w:hAnsi="Arial" w:cs="Arial"/>
-          <w:color w:val="000000" w:themeColor="text1"/>
+        <w:t>“</w:t>
+      </w:r>
+      <w:r>
+        <w:rPr>
+          <w:rFonts w:eastAsia="Arial" w:cs="Arial" w:ascii="Arial" w:hAnsi="Arial" w:eastAsiaTheme="minorHAnsi"/>
+          <w:b/>
+          <w:color w:themeColor="text1" w:val="000000"/>
+          <w:sz w:val="24"/>
+          <w:szCs w:val="19"/>
+        </w:rPr>
+        <w:t xml:space="preserve">MAND.HECHOS_ENVIOS”, </w:t>
+      </w:r>
+      <w:r>
+        <w:rPr>
+          <w:rFonts w:eastAsia="Arial" w:cs="Arial" w:ascii="Arial" w:hAnsi="Arial" w:eastAsiaTheme="minorHAnsi"/>
+          <w:color w:themeColor="text1" w:val="000000"/>
+          <w:sz w:val="24"/>
+          <w:szCs w:val="19"/>
+        </w:rPr>
+        <w:t xml:space="preserve">las vistas </w:t>
+      </w:r>
+      <w:r>
+        <w:rPr>
+          <w:rFonts w:cs="Arial" w:ascii="Arial" w:hAnsi="Arial"/>
+          <w:color w:val="000000"/>
+          <w:sz w:val="24"/>
+          <w:szCs w:val="25"/>
+        </w:rPr>
+        <w:t xml:space="preserve">conversión pedidos y </w:t>
+      </w:r>
+      <w:r>
+        <w:rPr>
+          <w:rFonts w:cs="Arial" w:ascii="Arial" w:hAnsi="Arial"/>
+          <w:color w:val="000000"/>
           <w:sz w:val="24"/>
           <w:szCs w:val="24"/>
         </w:rPr>
-        <w:lastRenderedPageBreak/>
-        <w:t xml:space="preserve">asociadas a la tabla de hechos </w:t>
-      </w:r>
-      <w:r>
-        <w:rPr>
-          <w:rFonts w:ascii="Arial" w:eastAsiaTheme="minorHAnsi" w:hAnsi="Arial" w:cs="Arial"/>
-          <w:b/>
-          <w:color w:val="000000" w:themeColor="text1"/>
+        <w:t xml:space="preserve">volumen pedidos están asociadas a la tabla de hechos </w:t>
+      </w:r>
+      <w:r>
+        <w:rPr>
+          <w:rFonts w:cs="Arial" w:ascii="Arial" w:hAnsi="Arial"/>
+          <w:b/>
+          <w:color w:val="000000"/>
           <w:sz w:val="24"/>
           <w:szCs w:val="24"/>
         </w:rPr>
-        <w:t>“</w:t>
-      </w:r>
-      <w:r>
-        <w:rPr>
-          <w:rFonts w:ascii="Arial" w:eastAsiaTheme="minorHAnsi" w:hAnsi="Arial" w:cs="Arial"/>
-          <w:b/>
-          <w:color w:val="000000" w:themeColor="text1"/>
-          <w:sz w:val="24"/>
-          <w:szCs w:val="19"/>
-        </w:rPr>
-        <w:t>MAND.HECHOS_ENVIOS</w:t>
-      </w:r>
-      <w:r>
-        <w:rPr>
-          <w:rFonts w:ascii="Arial" w:eastAsiaTheme="minorHAnsi" w:hAnsi="Arial" w:cs="Arial"/>
-          <w:b/>
-          <w:color w:val="000000" w:themeColor="text1"/>
-          <w:sz w:val="24"/>
-          <w:szCs w:val="19"/>
-        </w:rPr>
-        <w:t xml:space="preserve">”, </w:t>
-      </w:r>
-      <w:r>
-        <w:rPr>
-          <w:rFonts w:ascii="Arial" w:eastAsiaTheme="minorHAnsi" w:hAnsi="Arial" w:cs="Arial"/>
-          <w:color w:val="000000" w:themeColor="text1"/>
-          <w:sz w:val="24"/>
-          <w:szCs w:val="19"/>
-        </w:rPr>
-        <w:t xml:space="preserve">las vistas </w:t>
-      </w:r>
-      <w:r>
-        <w:rPr>
-          <w:rFonts w:ascii="Arial" w:hAnsi="Arial" w:cs="Arial"/>
+        <w:t xml:space="preserve">“MAND. HECHOS_PEDIDOS” </w:t>
+      </w:r>
+      <w:r>
+        <w:rPr>
+          <w:rFonts w:cs="Arial" w:ascii="Arial" w:hAnsi="Arial"/>
           <w:color w:val="000000"/>
           <w:sz w:val="24"/>
-          <w:szCs w:val="25"/>
-        </w:rPr>
-        <w:t>conversión</w:t>
-      </w:r>
-      <w:r>
-        <w:rPr>
-          <w:rFonts w:ascii="Arial" w:hAnsi="Arial" w:cs="Arial"/>
+          <w:szCs w:val="24"/>
+        </w:rPr>
+        <w:t xml:space="preserve">y las vistas ganancias, factura promedio mensual, rendimiento de modelos y tiempo promedio de fabricación está asociada a la tabla de </w:t>
+      </w:r>
+      <w:bookmarkStart w:id="7" w:name="_GoBack"/>
+      <w:bookmarkEnd w:id="7"/>
+      <w:r>
+        <w:rPr>
+          <w:rFonts w:cs="Arial" w:ascii="Arial" w:hAnsi="Arial"/>
           <w:color w:val="000000"/>
           <w:sz w:val="24"/>
-          <w:szCs w:val="25"/>
-        </w:rPr>
-        <w:t xml:space="preserve"> pedidos </w:t>
-      </w:r>
-      <w:r>
-        <w:rPr>
-          <w:rFonts w:ascii="Arial" w:hAnsi="Arial" w:cs="Arial"/>
+          <w:szCs w:val="24"/>
+        </w:rPr>
+        <w:t>hechos “</w:t>
+      </w:r>
+      <w:r>
+        <w:rPr>
+          <w:rFonts w:cs="Arial" w:ascii="Arial" w:hAnsi="Arial"/>
+          <w:b/>
           <w:color w:val="000000"/>
           <w:sz w:val="24"/>
-          <w:szCs w:val="25"/>
-        </w:rPr>
-        <w:t xml:space="preserve">y </w:t>
-      </w:r>
-      <w:r>
-        <w:rPr>
-          <w:rFonts w:ascii="Arial" w:hAnsi="Arial" w:cs="Arial"/>
-          <w:color w:val="000000"/>
-          <w:sz w:val="24"/>
           <w:szCs w:val="24"/>
         </w:rPr>
-        <w:t>volumen pedidos</w:t>
-      </w:r>
-      <w:r>
-        <w:rPr>
-          <w:rFonts w:ascii="Arial" w:hAnsi="Arial" w:cs="Arial"/>
-          <w:color w:val="000000"/>
-          <w:sz w:val="24"/>
-          <w:szCs w:val="24"/>
-        </w:rPr>
-        <w:t xml:space="preserve"> están asociadas a la tabla de hechos </w:t>
-      </w:r>
-      <w:r>
-        <w:rPr>
-          <w:rFonts w:ascii="Arial" w:hAnsi="Arial" w:cs="Arial"/>
-          <w:b/>
-          <w:color w:val="000000"/>
-          <w:sz w:val="24"/>
-          <w:szCs w:val="24"/>
-        </w:rPr>
-        <w:t>“</w:t>
-      </w:r>
-      <w:r>
-        <w:rPr>
-          <w:rFonts w:ascii="Arial" w:hAnsi="Arial" w:cs="Arial"/>
-          <w:b/>
-          <w:color w:val="000000"/>
-          <w:sz w:val="24"/>
-          <w:szCs w:val="24"/>
-        </w:rPr>
-        <w:t>MAND. HECHOS_PEDIDOS</w:t>
-      </w:r>
-      <w:r>
-        <w:rPr>
-          <w:rFonts w:ascii="Arial" w:hAnsi="Arial" w:cs="Arial"/>
-          <w:b/>
-          <w:color w:val="000000"/>
-          <w:sz w:val="24"/>
-          <w:szCs w:val="24"/>
-        </w:rPr>
-        <w:t xml:space="preserve">” </w:t>
-      </w:r>
-      <w:r>
-        <w:rPr>
-          <w:rFonts w:ascii="Arial" w:hAnsi="Arial" w:cs="Arial"/>
-          <w:color w:val="000000"/>
-          <w:sz w:val="24"/>
-          <w:szCs w:val="24"/>
-        </w:rPr>
-        <w:t xml:space="preserve">y las vistas ganancias, factura promedio mensual, rendimiento de modelos y tiempo promedio de fabricación está asociada a la tabla de </w:t>
-      </w:r>
-      <w:bookmarkStart w:id="6" w:name="_GoBack"/>
-      <w:bookmarkEnd w:id="6"/>
-      <w:r>
-        <w:rPr>
-          <w:rFonts w:ascii="Arial" w:hAnsi="Arial" w:cs="Arial"/>
-          <w:color w:val="000000"/>
-          <w:sz w:val="24"/>
-          <w:szCs w:val="24"/>
-        </w:rPr>
-        <w:t>hechos “</w:t>
-      </w:r>
-      <w:r>
-        <w:rPr>
-          <w:rFonts w:ascii="Arial" w:hAnsi="Arial" w:cs="Arial"/>
-          <w:b/>
-          <w:color w:val="000000"/>
-          <w:sz w:val="24"/>
-          <w:szCs w:val="24"/>
-        </w:rPr>
-        <w:t>MAND.</w:t>
-      </w:r>
-      <w:r>
-        <w:rPr>
-          <w:rFonts w:ascii="Arial" w:hAnsi="Arial" w:cs="Arial"/>
-          <w:b/>
-          <w:color w:val="000000"/>
-          <w:sz w:val="24"/>
-          <w:szCs w:val="24"/>
-        </w:rPr>
-        <w:t xml:space="preserve"> HECHOS_INGRESOS_EGRESOS</w:t>
-      </w:r>
-      <w:r>
-        <w:rPr>
-          <w:rFonts w:ascii="Arial" w:hAnsi="Arial" w:cs="Arial"/>
-          <w:b/>
-          <w:color w:val="000000"/>
-          <w:sz w:val="24"/>
-          <w:szCs w:val="24"/>
-        </w:rPr>
-        <w:t>”</w:t>
-      </w:r>
-    </w:p>
-    <w:p>
-      <w:pPr>
-        <w:rPr>
-          <w:rFonts w:ascii="Arial" w:hAnsi="Arial" w:cs="Arial"/>
-          <w:sz w:val="24"/>
-        </w:rPr>
-      </w:pPr>
-    </w:p>
-    <w:p>
-      <w:pPr>
-        <w:rPr>
-          <w:rFonts w:ascii="Arial" w:hAnsi="Arial" w:cs="Arial"/>
-          <w:sz w:val="24"/>
-        </w:rPr>
-      </w:pPr>
-    </w:p>
-    <w:p>
-      <w:pPr>
-        <w:rPr>
-          <w:rFonts w:ascii="Arial" w:hAnsi="Arial" w:cs="Arial"/>
-          <w:sz w:val="24"/>
-        </w:rPr>
-      </w:pPr>
-    </w:p>
-    <w:p>
-      <w:pPr>
-        <w:rPr>
-          <w:rFonts w:ascii="Arial" w:hAnsi="Arial" w:cs="Arial"/>
-          <w:sz w:val="24"/>
-        </w:rPr>
-      </w:pPr>
-    </w:p>
-    <w:p>
-      <w:pPr>
-        <w:rPr>
-          <w:rFonts w:ascii="Arial" w:hAnsi="Arial" w:cs="Arial"/>
-          <w:sz w:val="24"/>
-        </w:rPr>
-      </w:pPr>
-    </w:p>
-    <w:p>
-      <w:pPr>
-        <w:rPr>
-          <w:rFonts w:ascii="Arial" w:hAnsi="Arial" w:cs="Arial"/>
-          <w:sz w:val="24"/>
-        </w:rPr>
-      </w:pPr>
-    </w:p>
-    <w:p>
-      <w:pPr>
-        <w:rPr>
-          <w:rFonts w:ascii="Arial" w:hAnsi="Arial" w:cs="Arial"/>
-          <w:sz w:val="24"/>
-        </w:rPr>
-      </w:pPr>
-    </w:p>
-    <w:p>
-      <w:pPr>
-        <w:rPr>
-          <w:rFonts w:ascii="Arial" w:hAnsi="Arial" w:cs="Arial"/>
-          <w:sz w:val="24"/>
-        </w:rPr>
-      </w:pPr>
-    </w:p>
-    <w:p>
-      <w:pPr>
-        <w:rPr>
-          <w:rFonts w:ascii="Arial" w:hAnsi="Arial" w:cs="Arial"/>
-          <w:sz w:val="24"/>
-        </w:rPr>
-      </w:pPr>
-    </w:p>
-    <w:p>
-      <w:pPr>
-        <w:rPr>
-          <w:rFonts w:ascii="Arial" w:hAnsi="Arial" w:cs="Arial"/>
-          <w:sz w:val="24"/>
-        </w:rPr>
-      </w:pPr>
-    </w:p>
-    <w:p>
-      <w:pPr>
-        <w:rPr>
-          <w:rFonts w:ascii="Arial" w:hAnsi="Arial" w:cs="Arial"/>
-          <w:sz w:val="24"/>
-        </w:rPr>
-      </w:pPr>
-    </w:p>
-    <w:p>
-      <w:pPr>
-        <w:rPr>
-          <w:rFonts w:ascii="Arial" w:hAnsi="Arial" w:cs="Arial"/>
-          <w:sz w:val="24"/>
-        </w:rPr>
-      </w:pPr>
-    </w:p>
-    <w:p>
-      <w:pPr>
-        <w:rPr>
-          <w:rFonts w:ascii="Arial" w:hAnsi="Arial" w:cs="Arial"/>
-          <w:sz w:val="24"/>
-        </w:rPr>
-      </w:pPr>
+        <w:t>MAND. HECHOS_INGRESOS_EGRESOS”</w:t>
+      </w:r>
+    </w:p>
+    <w:p>
+      <w:pPr>
+        <w:pStyle w:val="Normal"/>
+        <w:rPr>
+          <w:rFonts w:ascii="Arial" w:hAnsi="Arial" w:cs="Arial"/>
+          <w:sz w:val="24"/>
+        </w:rPr>
+      </w:pPr>
+      <w:r>
+        <w:rPr>
+          <w:rFonts w:cs="Arial" w:ascii="Arial" w:hAnsi="Arial"/>
+          <w:sz w:val="24"/>
+        </w:rPr>
+      </w:r>
+    </w:p>
+    <w:p>
+      <w:pPr>
+        <w:pStyle w:val="Normal"/>
+        <w:rPr>
+          <w:rFonts w:ascii="Arial" w:hAnsi="Arial" w:cs="Arial"/>
+          <w:sz w:val="24"/>
+        </w:rPr>
+      </w:pPr>
+      <w:r>
+        <w:rPr>
+          <w:rFonts w:cs="Arial" w:ascii="Arial" w:hAnsi="Arial"/>
+          <w:sz w:val="24"/>
+        </w:rPr>
+      </w:r>
+    </w:p>
+    <w:p>
+      <w:pPr>
+        <w:pStyle w:val="Normal"/>
+        <w:rPr>
+          <w:rFonts w:ascii="Arial" w:hAnsi="Arial" w:cs="Arial"/>
+          <w:sz w:val="24"/>
+        </w:rPr>
+      </w:pPr>
+      <w:r>
+        <w:rPr>
+          <w:rFonts w:cs="Arial" w:ascii="Arial" w:hAnsi="Arial"/>
+          <w:sz w:val="24"/>
+        </w:rPr>
+      </w:r>
+    </w:p>
+    <w:p>
+      <w:pPr>
+        <w:pStyle w:val="Normal"/>
+        <w:rPr>
+          <w:rFonts w:ascii="Arial" w:hAnsi="Arial" w:cs="Arial"/>
+          <w:sz w:val="24"/>
+        </w:rPr>
+      </w:pPr>
+      <w:r>
+        <w:rPr>
+          <w:rFonts w:cs="Arial" w:ascii="Arial" w:hAnsi="Arial"/>
+          <w:sz w:val="24"/>
+        </w:rPr>
+      </w:r>
+    </w:p>
+    <w:p>
+      <w:pPr>
+        <w:pStyle w:val="Normal"/>
+        <w:rPr>
+          <w:rFonts w:ascii="Arial" w:hAnsi="Arial" w:cs="Arial"/>
+          <w:sz w:val="24"/>
+        </w:rPr>
+      </w:pPr>
+      <w:r>
+        <w:rPr>
+          <w:rFonts w:cs="Arial" w:ascii="Arial" w:hAnsi="Arial"/>
+          <w:sz w:val="24"/>
+        </w:rPr>
+      </w:r>
+    </w:p>
+    <w:p>
+      <w:pPr>
+        <w:pStyle w:val="Normal"/>
+        <w:rPr>
+          <w:rFonts w:ascii="Arial" w:hAnsi="Arial" w:cs="Arial"/>
+          <w:sz w:val="24"/>
+        </w:rPr>
+      </w:pPr>
+      <w:r>
+        <w:rPr>
+          <w:rFonts w:cs="Arial" w:ascii="Arial" w:hAnsi="Arial"/>
+          <w:sz w:val="24"/>
+        </w:rPr>
+      </w:r>
+    </w:p>
+    <w:p>
+      <w:pPr>
+        <w:pStyle w:val="Normal"/>
+        <w:rPr>
+          <w:rFonts w:ascii="Arial" w:hAnsi="Arial" w:cs="Arial"/>
+          <w:sz w:val="24"/>
+        </w:rPr>
+      </w:pPr>
+      <w:r>
+        <w:rPr>
+          <w:rFonts w:cs="Arial" w:ascii="Arial" w:hAnsi="Arial"/>
+          <w:sz w:val="24"/>
+        </w:rPr>
+      </w:r>
+    </w:p>
+    <w:p>
+      <w:pPr>
+        <w:pStyle w:val="Normal"/>
+        <w:rPr>
+          <w:rFonts w:ascii="Arial" w:hAnsi="Arial" w:cs="Arial"/>
+          <w:sz w:val="24"/>
+        </w:rPr>
+      </w:pPr>
+      <w:r>
+        <w:rPr>
+          <w:rFonts w:cs="Arial" w:ascii="Arial" w:hAnsi="Arial"/>
+          <w:sz w:val="24"/>
+        </w:rPr>
+      </w:r>
+    </w:p>
+    <w:p>
+      <w:pPr>
+        <w:pStyle w:val="Normal"/>
+        <w:rPr>
+          <w:rFonts w:ascii="Arial" w:hAnsi="Arial" w:cs="Arial"/>
+          <w:sz w:val="24"/>
+        </w:rPr>
+      </w:pPr>
+      <w:r>
+        <w:rPr>
+          <w:rFonts w:cs="Arial" w:ascii="Arial" w:hAnsi="Arial"/>
+          <w:sz w:val="24"/>
+        </w:rPr>
+      </w:r>
+    </w:p>
+    <w:p>
+      <w:pPr>
+        <w:pStyle w:val="Normal"/>
+        <w:rPr>
+          <w:rFonts w:ascii="Arial" w:hAnsi="Arial" w:cs="Arial"/>
+          <w:sz w:val="24"/>
+        </w:rPr>
+      </w:pPr>
+      <w:r>
+        <w:rPr>
+          <w:rFonts w:cs="Arial" w:ascii="Arial" w:hAnsi="Arial"/>
+          <w:sz w:val="24"/>
+        </w:rPr>
+      </w:r>
+    </w:p>
+    <w:p>
+      <w:pPr>
+        <w:pStyle w:val="Normal"/>
+        <w:rPr>
+          <w:rFonts w:ascii="Arial" w:hAnsi="Arial" w:cs="Arial"/>
+          <w:sz w:val="24"/>
+        </w:rPr>
+      </w:pPr>
+      <w:r>
+        <w:rPr>
+          <w:rFonts w:cs="Arial" w:ascii="Arial" w:hAnsi="Arial"/>
+          <w:sz w:val="24"/>
+        </w:rPr>
+      </w:r>
+    </w:p>
+    <w:p>
+      <w:pPr>
+        <w:pStyle w:val="Normal"/>
+        <w:rPr>
+          <w:rFonts w:ascii="Arial" w:hAnsi="Arial" w:cs="Arial"/>
+          <w:sz w:val="24"/>
+        </w:rPr>
+      </w:pPr>
+      <w:r>
+        <w:rPr>
+          <w:rFonts w:cs="Arial" w:ascii="Arial" w:hAnsi="Arial"/>
+          <w:sz w:val="24"/>
+        </w:rPr>
+      </w:r>
+    </w:p>
+    <w:p>
+      <w:pPr>
+        <w:pStyle w:val="Normal"/>
+        <w:rPr>
+          <w:rFonts w:ascii="Arial" w:hAnsi="Arial" w:cs="Arial"/>
+          <w:sz w:val="24"/>
+        </w:rPr>
+      </w:pPr>
+      <w:r>
+        <w:rPr>
+          <w:rFonts w:cs="Arial" w:ascii="Arial" w:hAnsi="Arial"/>
+          <w:sz w:val="24"/>
+        </w:rPr>
+      </w:r>
     </w:p>
     <w:sectPr>
+      <w:type w:val="nextPage"/>
       <w:pgSz w:w="12240" w:h="15840"/>
-      <w:pgMar w:top="1360" w:right="1440" w:bottom="280" w:left="1440" w:header="0" w:footer="0" w:gutter="0"/>
-      <w:cols w:space="720"/>
-      <w:formProt w:val="0"/>
-      <w:docGrid w:linePitch="100" w:charSpace="4096"/>
+      <w:pgMar w:left="1440" w:right="1440" w:gutter="0" w:header="0" w:top="1360" w:footer="0" w:bottom="280"/>
+      <w:pgNumType w:fmt="decimal"/>
+      <w:formProt w:val="false"/>
+      <w:textDirection w:val="lrTb"/>
+      <w:docGrid w:type="default" w:linePitch="100" w:charSpace="8192"/>
     </w:sectPr>
   </w:body>
 </w:document>
 </file>
 
 <file path=word/numbering.xml><?xml version="1.0" encoding="utf-8"?>
-<w:numbering xmlns:wpc="http://schemas.microsoft.com/office/word/2010/wordprocessingCanvas" xmlns:cx="http://schemas.microsoft.com/office/drawing/2014/chartex" xmlns:cx1="http://schemas.microsoft.com/office/drawing/2015/9/8/chartex" xmlns:mc="http://schemas.openxmlformats.org/markup-compatibility/2006" xmlns:o="urn:schemas-microsoft-com:office:office" xmlns:r="http://schemas.openxmlformats.org/officeDocument/2006/relationships" xmlns:m="http://schemas.openxmlformats.org/officeDocument/2006/math" xmlns:v="urn:schemas-microsoft-com:vml" xmlns:wp14="http://schemas.microsoft.com/office/word/2010/wordprocessingDrawing" xmlns:wp="http://schemas.openxmlformats.org/drawingml/2006/wordprocessingDrawing" xmlns:w10="urn:schemas-microsoft-com:office:word" xmlns:w="http://schemas.openxmlformats.org/wordprocessingml/2006/main" xmlns:w14="http://schemas.microsoft.com/office/word/2010/wordml" xmlns:w15="http://schemas.microsoft.com/office/word/2012/wordml" xmlns:w16se="http://schemas.microsoft.com/office/word/2015/wordml/symex" xmlns:wpg="http://schemas.microsoft.com/office/word/2010/wordprocessingGroup" xmlns:wpi="http://schemas.microsoft.com/office/word/2010/wordprocessingInk" xmlns:wne="http://schemas.microsoft.com/office/word/2006/wordml" xmlns:wps="http://schemas.microsoft.com/office/word/2010/wordprocessingShape" mc:Ignorable="w14 w15 w16se wp14">
-  <w:abstractNum w:abstractNumId="0" w15:restartNumberingAfterBreak="0">
-    <w:nsid w:val="47D46103"/>
-    <w:multiLevelType w:val="multilevel"/>
-    <w:tmpl w:val="D1C87198"/>
-    <w:lvl w:ilvl="0">
-      <w:start w:val="1"/>
-      <w:numFmt w:val="none"/>
-      <w:suff w:val="nothing"/>
-      <w:lvlText w:val=""/>
-      <w:lvlJc w:val="left"/>
-      <w:pPr>
-        <w:tabs>
-          <w:tab w:val="num" w:pos="0"/>
-        </w:tabs>
-        <w:ind w:left="0" w:firstLine="0"/>
-      </w:pPr>
-    </w:lvl>
-    <w:lvl w:ilvl="1">
-      <w:start w:val="1"/>
-      <w:numFmt w:val="none"/>
-      <w:suff w:val="nothing"/>
-      <w:lvlText w:val=""/>
-      <w:lvlJc w:val="left"/>
-      <w:pPr>
-        <w:tabs>
-          <w:tab w:val="num" w:pos="0"/>
-        </w:tabs>
-        <w:ind w:left="0" w:firstLine="0"/>
-      </w:pPr>
-    </w:lvl>
-    <w:lvl w:ilvl="2">
-      <w:start w:val="1"/>
-      <w:numFmt w:val="none"/>
-      <w:suff w:val="nothing"/>
-      <w:lvlText w:val=""/>
-      <w:lvlJc w:val="left"/>
-      <w:pPr>
-        <w:tabs>
-          <w:tab w:val="num" w:pos="0"/>
-        </w:tabs>
-        <w:ind w:left="0" w:firstLine="0"/>
-      </w:pPr>
-    </w:lvl>
-    <w:lvl w:ilvl="3">
-      <w:start w:val="1"/>
-      <w:numFmt w:val="none"/>
-      <w:suff w:val="nothing"/>
-      <w:lvlText w:val=""/>
-      <w:lvlJc w:val="left"/>
-      <w:pPr>
-        <w:tabs>
-          <w:tab w:val="num" w:pos="0"/>
-        </w:tabs>
-        <w:ind w:left="0" w:firstLine="0"/>
-      </w:pPr>
-    </w:lvl>
-    <w:lvl w:ilvl="4">
-      <w:start w:val="1"/>
-      <w:numFmt w:val="none"/>
-      <w:suff w:val="nothing"/>
-      <w:lvlText w:val=""/>
-      <w:lvlJc w:val="left"/>
-      <w:pPr>
-        <w:tabs>
-          <w:tab w:val="num" w:pos="0"/>
-        </w:tabs>
-        <w:ind w:left="0" w:firstLine="0"/>
-      </w:pPr>
-    </w:lvl>
-    <w:lvl w:ilvl="5">
-      <w:start w:val="1"/>
-      <w:numFmt w:val="none"/>
-      <w:suff w:val="nothing"/>
-      <w:lvlText w:val=""/>
-      <w:lvlJc w:val="left"/>
-      <w:pPr>
-        <w:tabs>
-          <w:tab w:val="num" w:pos="0"/>
-        </w:tabs>
-        <w:ind w:left="0" w:firstLine="0"/>
-      </w:pPr>
-    </w:lvl>
-    <w:lvl w:ilvl="6">
-      <w:start w:val="1"/>
-      <w:numFmt w:val="none"/>
-      <w:suff w:val="nothing"/>
-      <w:lvlText w:val=""/>
-      <w:lvlJc w:val="left"/>
-      <w:pPr>
-        <w:tabs>
-          <w:tab w:val="num" w:pos="0"/>
-        </w:tabs>
-        <w:ind w:left="0" w:firstLine="0"/>
-      </w:pPr>
-    </w:lvl>
-    <w:lvl w:ilvl="7">
-      <w:start w:val="1"/>
-      <w:numFmt w:val="none"/>
-      <w:suff w:val="nothing"/>
-      <w:lvlText w:val=""/>
-      <w:lvlJc w:val="left"/>
-      <w:pPr>
-        <w:tabs>
-          <w:tab w:val="num" w:pos="0"/>
-        </w:tabs>
-        <w:ind w:left="0" w:firstLine="0"/>
-      </w:pPr>
-    </w:lvl>
-    <w:lvl w:ilvl="8">
-      <w:start w:val="1"/>
-      <w:numFmt w:val="none"/>
-      <w:suff w:val="nothing"/>
-      <w:lvlText w:val=""/>
-      <w:lvlJc w:val="left"/>
-      <w:pPr>
-        <w:tabs>
-          <w:tab w:val="num" w:pos="0"/>
-        </w:tabs>
-        <w:ind w:left="0" w:firstLine="0"/>
-      </w:pPr>
-    </w:lvl>
-  </w:abstractNum>
-  <w:abstractNum w:abstractNumId="1" w15:restartNumberingAfterBreak="0">
-    <w:nsid w:val="67AC71E5"/>
-    <w:multiLevelType w:val="multilevel"/>
-    <w:tmpl w:val="80F605AA"/>
+<w:numbering xmlns:w="http://schemas.openxmlformats.org/wordprocessingml/2006/main" xmlns:o="urn:schemas-microsoft-com:office:office" xmlns:r="http://schemas.openxmlformats.org/officeDocument/2006/relationships" xmlns:v="urn:schemas-microsoft-com:vml" xmlns:mc="http://schemas.openxmlformats.org/markup-compatibility/2006" xmlns:w14="http://schemas.microsoft.com/office/word/2010/wordml" mc:Ignorable="w14">
+  <w:abstractNum w:abstractNumId="1">
     <w:lvl w:ilvl="0">
       <w:start w:val="1"/>
       <w:numFmt w:val="bullet"/>
@@ -3502,21 +3811,140 @@
       </w:rPr>
     </w:lvl>
   </w:abstractNum>
+  <w:abstractNum w:abstractNumId="2">
+    <w:lvl w:ilvl="0">
+      <w:start w:val="1"/>
+      <w:numFmt w:val="none"/>
+      <w:suff w:val="nothing"/>
+      <w:lvlText w:val=""/>
+      <w:lvlJc w:val="left"/>
+      <w:pPr>
+        <w:tabs>
+          <w:tab w:val="num" w:pos="0"/>
+        </w:tabs>
+        <w:ind w:left="0" w:hanging="0"/>
+      </w:pPr>
+    </w:lvl>
+    <w:lvl w:ilvl="1">
+      <w:start w:val="1"/>
+      <w:numFmt w:val="none"/>
+      <w:suff w:val="nothing"/>
+      <w:lvlText w:val=""/>
+      <w:lvlJc w:val="left"/>
+      <w:pPr>
+        <w:tabs>
+          <w:tab w:val="num" w:pos="0"/>
+        </w:tabs>
+        <w:ind w:left="0" w:hanging="0"/>
+      </w:pPr>
+    </w:lvl>
+    <w:lvl w:ilvl="2">
+      <w:start w:val="1"/>
+      <w:numFmt w:val="none"/>
+      <w:suff w:val="nothing"/>
+      <w:lvlText w:val=""/>
+      <w:lvlJc w:val="left"/>
+      <w:pPr>
+        <w:tabs>
+          <w:tab w:val="num" w:pos="0"/>
+        </w:tabs>
+        <w:ind w:left="0" w:hanging="0"/>
+      </w:pPr>
+    </w:lvl>
+    <w:lvl w:ilvl="3">
+      <w:start w:val="1"/>
+      <w:numFmt w:val="none"/>
+      <w:suff w:val="nothing"/>
+      <w:lvlText w:val=""/>
+      <w:lvlJc w:val="left"/>
+      <w:pPr>
+        <w:tabs>
+          <w:tab w:val="num" w:pos="0"/>
+        </w:tabs>
+        <w:ind w:left="0" w:hanging="0"/>
+      </w:pPr>
+    </w:lvl>
+    <w:lvl w:ilvl="4">
+      <w:start w:val="1"/>
+      <w:numFmt w:val="none"/>
+      <w:suff w:val="nothing"/>
+      <w:lvlText w:val=""/>
+      <w:lvlJc w:val="left"/>
+      <w:pPr>
+        <w:tabs>
+          <w:tab w:val="num" w:pos="0"/>
+        </w:tabs>
+        <w:ind w:left="0" w:hanging="0"/>
+      </w:pPr>
+    </w:lvl>
+    <w:lvl w:ilvl="5">
+      <w:start w:val="1"/>
+      <w:numFmt w:val="none"/>
+      <w:suff w:val="nothing"/>
+      <w:lvlText w:val=""/>
+      <w:lvlJc w:val="left"/>
+      <w:pPr>
+        <w:tabs>
+          <w:tab w:val="num" w:pos="0"/>
+        </w:tabs>
+        <w:ind w:left="0" w:hanging="0"/>
+      </w:pPr>
+    </w:lvl>
+    <w:lvl w:ilvl="6">
+      <w:start w:val="1"/>
+      <w:numFmt w:val="none"/>
+      <w:suff w:val="nothing"/>
+      <w:lvlText w:val=""/>
+      <w:lvlJc w:val="left"/>
+      <w:pPr>
+        <w:tabs>
+          <w:tab w:val="num" w:pos="0"/>
+        </w:tabs>
+        <w:ind w:left="0" w:hanging="0"/>
+      </w:pPr>
+    </w:lvl>
+    <w:lvl w:ilvl="7">
+      <w:start w:val="1"/>
+      <w:numFmt w:val="none"/>
+      <w:suff w:val="nothing"/>
+      <w:lvlText w:val=""/>
+      <w:lvlJc w:val="left"/>
+      <w:pPr>
+        <w:tabs>
+          <w:tab w:val="num" w:pos="0"/>
+        </w:tabs>
+        <w:ind w:left="0" w:hanging="0"/>
+      </w:pPr>
+    </w:lvl>
+    <w:lvl w:ilvl="8">
+      <w:start w:val="1"/>
+      <w:numFmt w:val="none"/>
+      <w:suff w:val="nothing"/>
+      <w:lvlText w:val=""/>
+      <w:lvlJc w:val="left"/>
+      <w:pPr>
+        <w:tabs>
+          <w:tab w:val="num" w:pos="0"/>
+        </w:tabs>
+        <w:ind w:left="0" w:hanging="0"/>
+      </w:pPr>
+    </w:lvl>
+  </w:abstractNum>
   <w:num w:numId="1">
     <w:abstractNumId w:val="1"/>
   </w:num>
   <w:num w:numId="2">
-    <w:abstractNumId w:val="0"/>
+    <w:abstractNumId w:val="2"/>
   </w:num>
 </w:numbering>
 </file>
 
 <file path=word/styles.xml><?xml version="1.0" encoding="utf-8"?>
-<w:styles xmlns:mc="http://schemas.openxmlformats.org/markup-compatibility/2006" xmlns:r="http://schemas.openxmlformats.org/officeDocument/2006/relationships" xmlns:w="http://schemas.openxmlformats.org/wordprocessingml/2006/main" xmlns:w14="http://schemas.microsoft.com/office/word/2010/wordml" xmlns:w15="http://schemas.microsoft.com/office/word/2012/wordml" xmlns:w16se="http://schemas.microsoft.com/office/word/2015/wordml/symex" mc:Ignorable="w14 w15 w16se">
+<w:styles xmlns:w="http://schemas.openxmlformats.org/wordprocessingml/2006/main" xmlns:w14="http://schemas.microsoft.com/office/word/2010/wordml" xmlns:mc="http://schemas.openxmlformats.org/markup-compatibility/2006" mc:Ignorable="w14">
   <w:docDefaults>
     <w:rPrDefault>
       <w:rPr>
-        <w:rFonts w:asciiTheme="minorHAnsi" w:eastAsiaTheme="minorHAnsi" w:hAnsiTheme="minorHAnsi" w:cstheme="minorBidi"/>
+        <w:rFonts w:ascii="Arial" w:hAnsi="Arial" w:eastAsia="Arial" w:cs="DejaVu Sans" w:asciiTheme="minorHAnsi" w:cstheme="minorBidi" w:eastAsiaTheme="minorHAnsi" w:hAnsiTheme="minorHAnsi"/>
         <w:sz w:val="22"/>
         <w:szCs w:val="22"/>
         <w:lang w:val="en-US" w:eastAsia="en-US" w:bidi="ar-SA"/>
@@ -3524,21 +3952,21 @@
     </w:rPrDefault>
     <w:pPrDefault>
       <w:pPr>
-        <w:suppressAutoHyphens/>
+        <w:suppressAutoHyphens w:val="true"/>
       </w:pPr>
     </w:pPrDefault>
   </w:docDefaults>
   <w:latentStyles w:defLockedState="0" w:defUIPriority="99" w:defSemiHidden="0" w:defUnhideWhenUsed="0" w:defQFormat="0" w:count="371">
     <w:lsdException w:name="Normal" w:uiPriority="1" w:qFormat="1"/>
     <w:lsdException w:name="heading 1" w:uiPriority="1" w:qFormat="1"/>
-    <w:lsdException w:name="heading 2" w:semiHidden="1" w:uiPriority="1" w:unhideWhenUsed="1" w:qFormat="1"/>
-    <w:lsdException w:name="heading 3" w:semiHidden="1" w:uiPriority="1" w:unhideWhenUsed="1" w:qFormat="1"/>
-    <w:lsdException w:name="heading 4" w:semiHidden="1" w:uiPriority="9" w:unhideWhenUsed="1" w:qFormat="1"/>
-    <w:lsdException w:name="heading 5" w:semiHidden="1" w:uiPriority="9" w:unhideWhenUsed="1" w:qFormat="1"/>
-    <w:lsdException w:name="heading 6" w:semiHidden="1" w:uiPriority="9" w:unhideWhenUsed="1" w:qFormat="1"/>
-    <w:lsdException w:name="heading 7" w:semiHidden="1" w:uiPriority="9" w:unhideWhenUsed="1" w:qFormat="1"/>
-    <w:lsdException w:name="heading 8" w:semiHidden="1" w:uiPriority="9" w:unhideWhenUsed="1" w:qFormat="1"/>
-    <w:lsdException w:name="heading 9" w:semiHidden="1" w:uiPriority="9" w:unhideWhenUsed="1" w:qFormat="1"/>
+    <w:lsdException w:name="heading 2" w:uiPriority="1" w:semiHidden="1" w:unhideWhenUsed="1" w:qFormat="1"/>
+    <w:lsdException w:name="heading 3" w:uiPriority="1" w:semiHidden="1" w:unhideWhenUsed="1" w:qFormat="1"/>
+    <w:lsdException w:name="heading 4" w:uiPriority="9" w:semiHidden="1" w:unhideWhenUsed="1" w:qFormat="1"/>
+    <w:lsdException w:name="heading 5" w:uiPriority="9" w:semiHidden="1" w:unhideWhenUsed="1" w:qFormat="1"/>
+    <w:lsdException w:name="heading 6" w:uiPriority="9" w:semiHidden="1" w:unhideWhenUsed="1" w:qFormat="1"/>
+    <w:lsdException w:name="heading 7" w:uiPriority="9" w:semiHidden="1" w:unhideWhenUsed="1" w:qFormat="1"/>
+    <w:lsdException w:name="heading 8" w:uiPriority="9" w:semiHidden="1" w:unhideWhenUsed="1" w:qFormat="1"/>
+    <w:lsdException w:name="heading 9" w:uiPriority="9" w:semiHidden="1" w:unhideWhenUsed="1" w:qFormat="1"/>
     <w:lsdException w:name="index 1" w:semiHidden="1" w:unhideWhenUsed="1"/>
     <w:lsdException w:name="index 2" w:semiHidden="1" w:unhideWhenUsed="1"/>
     <w:lsdException w:name="index 3" w:semiHidden="1" w:unhideWhenUsed="1"/>
@@ -3548,22 +3976,22 @@
     <w:lsdException w:name="index 7" w:semiHidden="1" w:unhideWhenUsed="1"/>
     <w:lsdException w:name="index 8" w:semiHidden="1" w:unhideWhenUsed="1"/>
     <w:lsdException w:name="index 9" w:semiHidden="1" w:unhideWhenUsed="1"/>
-    <w:lsdException w:name="toc 1" w:semiHidden="1" w:uiPriority="1" w:unhideWhenUsed="1" w:qFormat="1"/>
-    <w:lsdException w:name="toc 2" w:semiHidden="1" w:uiPriority="1" w:unhideWhenUsed="1" w:qFormat="1"/>
-    <w:lsdException w:name="toc 3" w:semiHidden="1" w:uiPriority="1" w:unhideWhenUsed="1" w:qFormat="1"/>
-    <w:lsdException w:name="toc 4" w:semiHidden="1" w:uiPriority="1" w:unhideWhenUsed="1" w:qFormat="1"/>
-    <w:lsdException w:name="toc 5" w:semiHidden="1" w:uiPriority="39" w:unhideWhenUsed="1"/>
-    <w:lsdException w:name="toc 6" w:semiHidden="1" w:uiPriority="39" w:unhideWhenUsed="1"/>
-    <w:lsdException w:name="toc 7" w:semiHidden="1" w:uiPriority="39" w:unhideWhenUsed="1"/>
-    <w:lsdException w:name="toc 8" w:semiHidden="1" w:uiPriority="39" w:unhideWhenUsed="1"/>
-    <w:lsdException w:name="toc 9" w:semiHidden="1" w:uiPriority="39" w:unhideWhenUsed="1"/>
+    <w:lsdException w:name="toc 1" w:uiPriority="1" w:semiHidden="1" w:unhideWhenUsed="1" w:qFormat="1"/>
+    <w:lsdException w:name="toc 2" w:uiPriority="1" w:semiHidden="1" w:unhideWhenUsed="1" w:qFormat="1"/>
+    <w:lsdException w:name="toc 3" w:uiPriority="1" w:semiHidden="1" w:unhideWhenUsed="1" w:qFormat="1"/>
+    <w:lsdException w:name="toc 4" w:uiPriority="1" w:semiHidden="1" w:unhideWhenUsed="1" w:qFormat="1"/>
+    <w:lsdException w:name="toc 5" w:uiPriority="39" w:semiHidden="1" w:unhideWhenUsed="1"/>
+    <w:lsdException w:name="toc 6" w:uiPriority="39" w:semiHidden="1" w:unhideWhenUsed="1"/>
+    <w:lsdException w:name="toc 7" w:uiPriority="39" w:semiHidden="1" w:unhideWhenUsed="1"/>
+    <w:lsdException w:name="toc 8" w:uiPriority="39" w:semiHidden="1" w:unhideWhenUsed="1"/>
+    <w:lsdException w:name="toc 9" w:uiPriority="39" w:semiHidden="1" w:unhideWhenUsed="1"/>
     <w:lsdException w:name="Normal Indent" w:semiHidden="1" w:unhideWhenUsed="1"/>
     <w:lsdException w:name="footnote text" w:semiHidden="1" w:unhideWhenUsed="1"/>
     <w:lsdException w:name="annotation text" w:semiHidden="1" w:unhideWhenUsed="1"/>
     <w:lsdException w:name="header" w:semiHidden="1" w:unhideWhenUsed="1"/>
     <w:lsdException w:name="footer" w:semiHidden="1" w:unhideWhenUsed="1"/>
     <w:lsdException w:name="index heading" w:semiHidden="1" w:unhideWhenUsed="1"/>
-    <w:lsdException w:name="caption" w:semiHidden="1" w:uiPriority="35" w:unhideWhenUsed="1" w:qFormat="1"/>
+    <w:lsdException w:name="caption" w:uiPriority="35" w:semiHidden="1" w:unhideWhenUsed="1" w:qFormat="1"/>
     <w:lsdException w:name="table of figures" w:semiHidden="1" w:unhideWhenUsed="1"/>
     <w:lsdException w:name="envelope address" w:semiHidden="1" w:unhideWhenUsed="1"/>
     <w:lsdException w:name="envelope return" w:semiHidden="1" w:unhideWhenUsed="1"/>
@@ -3594,8 +4022,8 @@
     <w:lsdException w:name="Title" w:uiPriority="10" w:qFormat="1"/>
     <w:lsdException w:name="Closing" w:semiHidden="1" w:unhideWhenUsed="1"/>
     <w:lsdException w:name="Signature" w:semiHidden="1" w:unhideWhenUsed="1"/>
-    <w:lsdException w:name="Default Paragraph Font" w:semiHidden="1" w:uiPriority="1" w:unhideWhenUsed="1"/>
-    <w:lsdException w:name="Body Text" w:semiHidden="1" w:uiPriority="1" w:unhideWhenUsed="1" w:qFormat="1"/>
+    <w:lsdException w:name="Default Paragraph Font" w:uiPriority="1" w:semiHidden="1" w:unhideWhenUsed="1"/>
+    <w:lsdException w:name="Body Text" w:uiPriority="1" w:semiHidden="1" w:unhideWhenUsed="1" w:qFormat="1"/>
     <w:lsdException w:name="Body Text Indent" w:semiHidden="1" w:unhideWhenUsed="1"/>
     <w:lsdException w:name="List Continue" w:semiHidden="1" w:unhideWhenUsed="1"/>
     <w:lsdException w:name="List Continue 2" w:semiHidden="1" w:unhideWhenUsed="1"/>
@@ -3794,8 +4222,8 @@
     <w:lsdException w:name="Subtle Reference" w:uiPriority="31" w:qFormat="1"/>
     <w:lsdException w:name="Intense Reference" w:uiPriority="32" w:qFormat="1"/>
     <w:lsdException w:name="Book Title" w:uiPriority="33" w:qFormat="1"/>
-    <w:lsdException w:name="Bibliography" w:semiHidden="1" w:uiPriority="37" w:unhideWhenUsed="1"/>
-    <w:lsdException w:name="TOC Heading" w:semiHidden="1" w:uiPriority="39" w:unhideWhenUsed="1" w:qFormat="1"/>
+    <w:lsdException w:name="Bibliography" w:uiPriority="37" w:semiHidden="1" w:unhideWhenUsed="1"/>
+    <w:lsdException w:name="TOC Heading" w:uiPriority="39" w:semiHidden="1" w:unhideWhenUsed="1" w:qFormat="1"/>
     <w:lsdException w:name="Plain Table 1" w:uiPriority="41"/>
     <w:lsdException w:name="Plain Table 2" w:uiPriority="42"/>
     <w:lsdException w:name="Plain Table 3" w:uiPriority="43"/>
@@ -3901,50 +4329,58 @@
     <w:lsdException w:name="List Table 6 Colorful Accent 6" w:uiPriority="51"/>
     <w:lsdException w:name="List Table 7 Colorful Accent 6" w:uiPriority="52"/>
   </w:latentStyles>
-  <w:style w:type="paragraph" w:default="1" w:styleId="Normal">
+  <w:style w:type="paragraph" w:styleId="Normal" w:default="1">
     <w:name w:val="Normal"/>
     <w:uiPriority w:val="1"/>
     <w:qFormat/>
-    <w:rsid w:val="00C035A5"/>
+    <w:rsid w:val="00c035a5"/>
     <w:pPr>
-      <w:widowControl w:val="0"/>
+      <w:widowControl w:val="false"/>
+      <w:suppressAutoHyphens w:val="true"/>
+      <w:bidi w:val="0"/>
+      <w:spacing w:before="0" w:after="0"/>
+      <w:jc w:val="left"/>
     </w:pPr>
     <w:rPr>
-      <w:rFonts w:ascii="Arial MT" w:eastAsia="Arial MT" w:hAnsi="Arial MT" w:cs="Arial MT"/>
-      <w:lang w:val="es-ES"/>
+      <w:rFonts w:ascii="Arial MT" w:hAnsi="Arial MT" w:eastAsia="Arial MT" w:cs="Arial MT"/>
+      <w:color w:val="auto"/>
+      <w:kern w:val="0"/>
+      <w:sz w:val="22"/>
+      <w:szCs w:val="22"/>
+      <w:lang w:val="es-ES" w:eastAsia="en-US" w:bidi="ar-SA"/>
     </w:rPr>
   </w:style>
-  <w:style w:type="paragraph" w:styleId="Ttulo1">
-    <w:name w:val="heading 1"/>
+  <w:style w:type="paragraph" w:styleId="Heading1">
+    <w:name w:val="Heading 1"/>
     <w:basedOn w:val="Normal"/>
     <w:link w:val="Ttulo1Car"/>
     <w:uiPriority w:val="1"/>
     <w:qFormat/>
-    <w:rsid w:val="00C035A5"/>
+    <w:rsid w:val="00c035a5"/>
     <w:pPr>
       <w:outlineLvl w:val="0"/>
     </w:pPr>
     <w:rPr>
-      <w:rFonts w:ascii="Arial" w:eastAsia="Arial" w:hAnsi="Arial" w:cs="Arial"/>
+      <w:rFonts w:ascii="Arial" w:hAnsi="Arial" w:eastAsia="Arial" w:cs="Arial"/>
       <w:b/>
       <w:bCs/>
       <w:sz w:val="52"/>
       <w:szCs w:val="52"/>
     </w:rPr>
   </w:style>
-  <w:style w:type="paragraph" w:styleId="Ttulo2">
-    <w:name w:val="heading 2"/>
+  <w:style w:type="paragraph" w:styleId="Heading2">
+    <w:name w:val="Heading 2"/>
     <w:basedOn w:val="Normal"/>
     <w:link w:val="Ttulo2Car"/>
     <w:uiPriority w:val="1"/>
     <w:qFormat/>
-    <w:rsid w:val="00C035A5"/>
+    <w:rsid w:val="00c035a5"/>
     <w:pPr>
-      <w:spacing w:before="65"/>
+      <w:spacing w:before="65" w:after="0"/>
       <w:outlineLvl w:val="1"/>
     </w:pPr>
     <w:rPr>
-      <w:rFonts w:ascii="Arial" w:eastAsia="Arial" w:hAnsi="Arial" w:cs="Arial"/>
+      <w:rFonts w:ascii="Arial" w:hAnsi="Arial" w:eastAsia="Arial" w:cs="Arial"/>
       <w:b/>
       <w:bCs/>
       <w:sz w:val="32"/>
@@ -3952,60 +4388,40 @@
       <w:u w:val="single" w:color="000000"/>
     </w:rPr>
   </w:style>
-  <w:style w:type="paragraph" w:styleId="Ttulo3">
-    <w:name w:val="heading 3"/>
+  <w:style w:type="paragraph" w:styleId="Heading3">
+    <w:name w:val="Heading 3"/>
     <w:basedOn w:val="Normal"/>
     <w:link w:val="Ttulo3Car"/>
     <w:uiPriority w:val="1"/>
     <w:qFormat/>
-    <w:rsid w:val="00C035A5"/>
+    <w:rsid w:val="00c035a5"/>
     <w:pPr>
       <w:outlineLvl w:val="2"/>
     </w:pPr>
     <w:rPr>
-      <w:rFonts w:ascii="Arial" w:eastAsia="Arial" w:hAnsi="Arial" w:cs="Arial"/>
+      <w:rFonts w:ascii="Arial" w:hAnsi="Arial" w:eastAsia="Arial" w:cs="Arial"/>
       <w:b/>
       <w:bCs/>
       <w:sz w:val="28"/>
       <w:szCs w:val="28"/>
     </w:rPr>
   </w:style>
-  <w:style w:type="character" w:default="1" w:styleId="Fuentedeprrafopredeter">
+  <w:style w:type="character" w:styleId="DefaultParagraphFont" w:default="1">
     <w:name w:val="Default Paragraph Font"/>
     <w:uiPriority w:val="1"/>
     <w:semiHidden/>
     <w:unhideWhenUsed/>
+    <w:qFormat/>
+    <w:rPr/>
   </w:style>
-  <w:style w:type="table" w:default="1" w:styleId="Tablanormal">
-    <w:name w:val="Normal Table"/>
-    <w:uiPriority w:val="99"/>
-    <w:semiHidden/>
-    <w:unhideWhenUsed/>
-    <w:tblPr>
-      <w:tblInd w:w="0" w:type="dxa"/>
-      <w:tblCellMar>
-        <w:top w:w="0" w:type="dxa"/>
-        <w:left w:w="108" w:type="dxa"/>
-        <w:bottom w:w="0" w:type="dxa"/>
-        <w:right w:w="108" w:type="dxa"/>
-      </w:tblCellMar>
-    </w:tblPr>
-  </w:style>
-  <w:style w:type="numbering" w:default="1" w:styleId="Sinlista">
-    <w:name w:val="No List"/>
-    <w:uiPriority w:val="99"/>
-    <w:semiHidden/>
-    <w:unhideWhenUsed/>
-  </w:style>
-  <w:style w:type="character" w:customStyle="1" w:styleId="Ttulo1Car">
+  <w:style w:type="character" w:styleId="Ttulo1Car" w:customStyle="1">
     <w:name w:val="Título 1 Car"/>
-    <w:basedOn w:val="Fuentedeprrafopredeter"/>
-    <w:link w:val="Ttulo1"/>
+    <w:basedOn w:val="DefaultParagraphFont"/>
     <w:uiPriority w:val="1"/>
     <w:qFormat/>
-    <w:rsid w:val="00C035A5"/>
+    <w:rsid w:val="00c035a5"/>
     <w:rPr>
-      <w:rFonts w:ascii="Arial" w:eastAsia="Arial" w:hAnsi="Arial" w:cs="Arial"/>
+      <w:rFonts w:ascii="Arial" w:hAnsi="Arial" w:eastAsia="Arial" w:cs="Arial"/>
       <w:b/>
       <w:bCs/>
       <w:sz w:val="52"/>
@@ -4013,15 +4429,14 @@
       <w:lang w:val="es-ES"/>
     </w:rPr>
   </w:style>
-  <w:style w:type="character" w:customStyle="1" w:styleId="Ttulo2Car">
+  <w:style w:type="character" w:styleId="Ttulo2Car" w:customStyle="1">
     <w:name w:val="Título 2 Car"/>
-    <w:basedOn w:val="Fuentedeprrafopredeter"/>
-    <w:link w:val="Ttulo2"/>
+    <w:basedOn w:val="DefaultParagraphFont"/>
     <w:uiPriority w:val="1"/>
     <w:qFormat/>
-    <w:rsid w:val="00C035A5"/>
+    <w:rsid w:val="00c035a5"/>
     <w:rPr>
-      <w:rFonts w:ascii="Arial" w:eastAsia="Arial" w:hAnsi="Arial" w:cs="Arial"/>
+      <w:rFonts w:ascii="Arial" w:hAnsi="Arial" w:eastAsia="Arial" w:cs="Arial"/>
       <w:b/>
       <w:bCs/>
       <w:sz w:val="32"/>
@@ -4030,15 +4445,14 @@
       <w:lang w:val="es-ES"/>
     </w:rPr>
   </w:style>
-  <w:style w:type="character" w:customStyle="1" w:styleId="Ttulo3Car">
+  <w:style w:type="character" w:styleId="Ttulo3Car" w:customStyle="1">
     <w:name w:val="Título 3 Car"/>
-    <w:basedOn w:val="Fuentedeprrafopredeter"/>
-    <w:link w:val="Ttulo3"/>
+    <w:basedOn w:val="DefaultParagraphFont"/>
     <w:uiPriority w:val="1"/>
     <w:qFormat/>
-    <w:rsid w:val="00C035A5"/>
+    <w:rsid w:val="00c035a5"/>
     <w:rPr>
-      <w:rFonts w:ascii="Arial" w:eastAsia="Arial" w:hAnsi="Arial" w:cs="Arial"/>
+      <w:rFonts w:ascii="Arial" w:hAnsi="Arial" w:eastAsia="Arial" w:cs="Arial"/>
       <w:b/>
       <w:bCs/>
       <w:sz w:val="28"/>
@@ -4046,73 +4460,73 @@
       <w:lang w:val="es-ES"/>
     </w:rPr>
   </w:style>
-  <w:style w:type="character" w:customStyle="1" w:styleId="TextoindependienteCar">
+  <w:style w:type="character" w:styleId="TextoindependienteCar" w:customStyle="1">
     <w:name w:val="Texto independiente Car"/>
-    <w:basedOn w:val="Fuentedeprrafopredeter"/>
-    <w:link w:val="Textoindependiente"/>
+    <w:basedOn w:val="DefaultParagraphFont"/>
     <w:uiPriority w:val="1"/>
     <w:qFormat/>
-    <w:rsid w:val="00C035A5"/>
+    <w:rsid w:val="00c035a5"/>
     <w:rPr>
-      <w:rFonts w:ascii="Arial MT" w:eastAsia="Arial MT" w:hAnsi="Arial MT" w:cs="Arial MT"/>
+      <w:rFonts w:ascii="Arial MT" w:hAnsi="Arial MT" w:eastAsia="Arial MT" w:cs="Arial MT"/>
       <w:sz w:val="24"/>
       <w:szCs w:val="24"/>
       <w:lang w:val="es-ES"/>
     </w:rPr>
   </w:style>
-  <w:style w:type="character" w:styleId="Hipervnculo">
+  <w:style w:type="character" w:styleId="Hyperlink">
     <w:name w:val="Hyperlink"/>
     <w:rPr>
       <w:color w:val="000080"/>
       <w:u w:val="single"/>
     </w:rPr>
   </w:style>
-  <w:style w:type="character" w:customStyle="1" w:styleId="Bolos">
+  <w:style w:type="character" w:styleId="Bolos" w:customStyle="1">
     <w:name w:val="Bolos"/>
     <w:qFormat/>
     <w:rPr>
-      <w:rFonts w:ascii="OpenSymbol" w:eastAsia="OpenSymbol" w:hAnsi="OpenSymbol" w:cs="OpenSymbol"/>
+      <w:rFonts w:ascii="OpenSymbol" w:hAnsi="OpenSymbol" w:eastAsia="OpenSymbol" w:cs="OpenSymbol"/>
     </w:rPr>
   </w:style>
   <w:style w:type="paragraph" w:styleId="Ttulo">
-    <w:name w:val="Title"/>
+    <w:name w:val="Título"/>
     <w:basedOn w:val="Normal"/>
-    <w:next w:val="Textoindependiente"/>
+    <w:next w:val="BodyText"/>
     <w:qFormat/>
     <w:pPr>
-      <w:keepNext/>
+      <w:keepNext w:val="true"/>
       <w:spacing w:before="240" w:after="120"/>
     </w:pPr>
     <w:rPr>
-      <w:rFonts w:ascii="Liberation Sans" w:eastAsia="Microsoft YaHei" w:hAnsi="Liberation Sans" w:cs="Lucida Sans"/>
+      <w:rFonts w:ascii="Liberation Sans" w:hAnsi="Liberation Sans" w:eastAsia="Microsoft YaHei" w:cs="Lucida Sans"/>
       <w:sz w:val="28"/>
       <w:szCs w:val="28"/>
     </w:rPr>
   </w:style>
-  <w:style w:type="paragraph" w:styleId="Textoindependiente">
+  <w:style w:type="paragraph" w:styleId="BodyText">
     <w:name w:val="Body Text"/>
     <w:basedOn w:val="Normal"/>
     <w:link w:val="TextoindependienteCar"/>
     <w:uiPriority w:val="1"/>
     <w:qFormat/>
-    <w:rsid w:val="00C035A5"/>
+    <w:rsid w:val="00c035a5"/>
     <w:pPr>
-      <w:spacing w:before="49"/>
+      <w:spacing w:before="49" w:after="0"/>
     </w:pPr>
     <w:rPr>
       <w:sz w:val="24"/>
       <w:szCs w:val="24"/>
     </w:rPr>
   </w:style>
-  <w:style w:type="paragraph" w:styleId="Lista">
+  <w:style w:type="paragraph" w:styleId="List">
     <w:name w:val="List"/>
-    <w:basedOn w:val="Textoindependiente"/>
+    <w:basedOn w:val="BodyText"/>
+    <w:pPr/>
     <w:rPr>
       <w:rFonts w:cs="Lucida Sans"/>
     </w:rPr>
   </w:style>
-  <w:style w:type="paragraph" w:styleId="Descripcin">
-    <w:name w:val="caption"/>
+  <w:style w:type="paragraph" w:styleId="Caption">
+    <w:name w:val="Caption"/>
     <w:basedOn w:val="Normal"/>
     <w:qFormat/>
     <w:pPr>
@@ -4127,7 +4541,7 @@
       <w:szCs w:val="24"/>
     </w:rPr>
   </w:style>
-  <w:style w:type="paragraph" w:customStyle="1" w:styleId="ndice">
+  <w:style w:type="paragraph" w:styleId="Ndice" w:customStyle="1">
     <w:name w:val="Índice"/>
     <w:basedOn w:val="Normal"/>
     <w:qFormat/>
@@ -4138,98 +4552,151 @@
       <w:rFonts w:cs="Lucida Sans"/>
     </w:rPr>
   </w:style>
-  <w:style w:type="paragraph" w:styleId="TDC1">
-    <w:name w:val="toc 1"/>
+  <w:style w:type="paragraph" w:styleId="Title">
+    <w:name w:val="Title"/>
+    <w:basedOn w:val="Normal"/>
+    <w:next w:val="BodyText"/>
+    <w:qFormat/>
+    <w:pPr>
+      <w:keepNext w:val="true"/>
+      <w:spacing w:before="240" w:after="120"/>
+    </w:pPr>
+    <w:rPr>
+      <w:rFonts w:ascii="Liberation Sans" w:hAnsi="Liberation Sans" w:eastAsia="Microsoft YaHei" w:cs="Lucida Sans"/>
+      <w:sz w:val="28"/>
+      <w:szCs w:val="28"/>
+    </w:rPr>
+  </w:style>
+  <w:style w:type="paragraph" w:styleId="Caption1">
+    <w:name w:val="caption1"/>
+    <w:basedOn w:val="Normal"/>
+    <w:qFormat/>
+    <w:pPr>
+      <w:suppressLineNumbers/>
+      <w:spacing w:before="120" w:after="120"/>
+    </w:pPr>
+    <w:rPr>
+      <w:rFonts w:cs="Lucida Sans"/>
+      <w:i/>
+      <w:iCs/>
+      <w:sz w:val="24"/>
+      <w:szCs w:val="24"/>
+    </w:rPr>
+  </w:style>
+  <w:style w:type="paragraph" w:styleId="TOC1">
+    <w:name w:val="TOC 1"/>
     <w:basedOn w:val="Normal"/>
     <w:uiPriority w:val="1"/>
     <w:qFormat/>
-    <w:rsid w:val="00C035A5"/>
+    <w:rsid w:val="00c035a5"/>
     <w:pPr>
-      <w:spacing w:before="46"/>
+      <w:spacing w:before="46" w:after="0"/>
     </w:pPr>
     <w:rPr>
-      <w:rFonts w:ascii="Arial" w:eastAsia="Arial" w:hAnsi="Arial" w:cs="Arial"/>
+      <w:rFonts w:ascii="Arial" w:hAnsi="Arial" w:eastAsia="Arial" w:cs="Arial"/>
       <w:b/>
       <w:bCs/>
       <w:sz w:val="32"/>
       <w:szCs w:val="32"/>
     </w:rPr>
   </w:style>
-  <w:style w:type="paragraph" w:styleId="TDC2">
-    <w:name w:val="toc 2"/>
+  <w:style w:type="paragraph" w:styleId="TOC2">
+    <w:name w:val="TOC 2"/>
     <w:basedOn w:val="Normal"/>
     <w:uiPriority w:val="1"/>
     <w:qFormat/>
-    <w:rsid w:val="00C035A5"/>
+    <w:rsid w:val="00c035a5"/>
     <w:pPr>
-      <w:spacing w:before="58"/>
+      <w:spacing w:before="58" w:after="0"/>
     </w:pPr>
     <w:rPr>
-      <w:rFonts w:ascii="Arial" w:eastAsia="Arial" w:hAnsi="Arial" w:cs="Arial"/>
+      <w:rFonts w:ascii="Arial" w:hAnsi="Arial" w:eastAsia="Arial" w:cs="Arial"/>
       <w:b/>
       <w:bCs/>
       <w:sz w:val="28"/>
       <w:szCs w:val="28"/>
     </w:rPr>
   </w:style>
-  <w:style w:type="paragraph" w:styleId="TDC3">
-    <w:name w:val="toc 3"/>
+  <w:style w:type="paragraph" w:styleId="TOC3">
+    <w:name w:val="TOC 3"/>
     <w:basedOn w:val="Normal"/>
     <w:uiPriority w:val="1"/>
     <w:qFormat/>
-    <w:rsid w:val="00C035A5"/>
+    <w:rsid w:val="00c035a5"/>
     <w:pPr>
-      <w:spacing w:before="48"/>
+      <w:spacing w:before="48" w:after="0"/>
       <w:ind w:left="312"/>
     </w:pPr>
     <w:rPr>
-      <w:rFonts w:ascii="Arial" w:eastAsia="Arial" w:hAnsi="Arial" w:cs="Arial"/>
+      <w:rFonts w:ascii="Arial" w:hAnsi="Arial" w:eastAsia="Arial" w:cs="Arial"/>
       <w:b/>
       <w:bCs/>
       <w:sz w:val="28"/>
       <w:szCs w:val="28"/>
     </w:rPr>
   </w:style>
-  <w:style w:type="paragraph" w:styleId="TDC4">
-    <w:name w:val="toc 4"/>
+  <w:style w:type="paragraph" w:styleId="TOC4">
+    <w:name w:val="TOC 4"/>
     <w:basedOn w:val="Normal"/>
     <w:uiPriority w:val="1"/>
     <w:qFormat/>
-    <w:rsid w:val="00C035A5"/>
+    <w:rsid w:val="00c035a5"/>
     <w:pPr>
-      <w:spacing w:before="48"/>
+      <w:spacing w:before="48" w:after="0"/>
       <w:ind w:left="391"/>
     </w:pPr>
     <w:rPr>
-      <w:rFonts w:ascii="Arial" w:eastAsia="Arial" w:hAnsi="Arial" w:cs="Arial"/>
+      <w:rFonts w:ascii="Arial" w:hAnsi="Arial" w:eastAsia="Arial" w:cs="Arial"/>
       <w:b/>
       <w:bCs/>
       <w:sz w:val="28"/>
       <w:szCs w:val="28"/>
     </w:rPr>
   </w:style>
-  <w:style w:type="paragraph" w:customStyle="1" w:styleId="TableParagraph">
+  <w:style w:type="paragraph" w:styleId="TableParagraph" w:customStyle="1">
     <w:name w:val="Table Paragraph"/>
     <w:basedOn w:val="Normal"/>
     <w:uiPriority w:val="1"/>
     <w:qFormat/>
-    <w:rsid w:val="00C035A5"/>
+    <w:rsid w:val="00c035a5"/>
     <w:pPr>
-      <w:spacing w:before="115"/>
+      <w:spacing w:before="115" w:after="0"/>
       <w:ind w:right="58"/>
       <w:jc w:val="center"/>
     </w:pPr>
     <w:rPr>
-      <w:rFonts w:ascii="Arial" w:eastAsia="Arial" w:hAnsi="Arial" w:cs="Arial"/>
+      <w:rFonts w:ascii="Arial" w:hAnsi="Arial" w:eastAsia="Arial" w:cs="Arial"/>
     </w:rPr>
   </w:style>
-  <w:style w:type="paragraph" w:customStyle="1" w:styleId="Contenidodelatabla">
+  <w:style w:type="paragraph" w:styleId="Contenidodelatabla" w:customStyle="1">
     <w:name w:val="Contenido de la tabla"/>
     <w:basedOn w:val="Normal"/>
     <w:qFormat/>
     <w:pPr>
       <w:suppressLineNumbers/>
     </w:pPr>
+    <w:rPr/>
+  </w:style>
+  <w:style w:type="numbering" w:styleId="NoList" w:default="1">
+    <w:name w:val="No List"/>
+    <w:uiPriority w:val="99"/>
+    <w:semiHidden/>
+    <w:unhideWhenUsed/>
+    <w:qFormat/>
+  </w:style>
+  <w:style w:type="table" w:default="1" w:styleId="Tablanormal">
+    <w:name w:val="Normal Table"/>
+    <w:uiPriority w:val="99"/>
+    <w:semiHidden/>
+    <w:unhideWhenUsed/>
+    <w:tblPr>
+      <w:tblCellMar>
+        <w:top w:w="0" w:type="dxa"/>
+        <w:left w:w="108" w:type="dxa"/>
+        <w:bottom w:w="0" w:type="dxa"/>
+        <w:right w:w="108" w:type="dxa"/>
+      </w:tblCellMar>
+    </w:tblPr>
   </w:style>
   <w:style w:type="table" w:customStyle="1" w:styleId="TableNormal">
     <w:name w:val="Table Normal"/>
@@ -4237,7 +4704,7 @@
     <w:semiHidden/>
     <w:unhideWhenUsed/>
     <w:qFormat/>
-    <w:rsid w:val="00C035A5"/>
+    <w:rsid w:val="00c035a5"/>
     <w:tblPr>
       <w:tblCellMar>
         <w:top w:w="0" w:type="dxa"/>
@@ -4251,56 +4718,56 @@
 </file>
 
 <file path=word/theme/theme1.xml><?xml version="1.0" encoding="utf-8"?>
-<a:theme xmlns:a="http://schemas.openxmlformats.org/drawingml/2006/main" name="Office">
+<a:theme xmlns:a="http://schemas.openxmlformats.org/drawingml/2006/main" xmlns:r="http://schemas.openxmlformats.org/officeDocument/2006/relationships" name="Office">
   <a:themeElements>
     <a:clrScheme name="LibreOffice">
       <a:dk1>
         <a:srgbClr val="000000"/>
       </a:dk1>
       <a:lt1>
-        <a:srgbClr val="FFFFFF"/>
+        <a:srgbClr val="ffffff"/>
       </a:lt1>
       <a:dk2>
         <a:srgbClr val="000000"/>
       </a:dk2>
       <a:lt2>
-        <a:srgbClr val="FFFFFF"/>
+        <a:srgbClr val="ffffff"/>
       </a:lt2>
       <a:accent1>
-        <a:srgbClr val="18A303"/>
+        <a:srgbClr val="18a303"/>
       </a:accent1>
       <a:accent2>
-        <a:srgbClr val="0369A3"/>
+        <a:srgbClr val="0369a3"/>
       </a:accent2>
       <a:accent3>
-        <a:srgbClr val="A33E03"/>
+        <a:srgbClr val="a33e03"/>
       </a:accent3>
       <a:accent4>
-        <a:srgbClr val="8E03A3"/>
+        <a:srgbClr val="8e03a3"/>
       </a:accent4>
       <a:accent5>
-        <a:srgbClr val="C99C00"/>
+        <a:srgbClr val="c99c00"/>
       </a:accent5>
       <a:accent6>
-        <a:srgbClr val="C9211E"/>
+        <a:srgbClr val="c9211e"/>
       </a:accent6>
       <a:hlink>
-        <a:srgbClr val="0000EE"/>
+        <a:srgbClr val="0000ee"/>
       </a:hlink>
       <a:folHlink>
-        <a:srgbClr val="551A8B"/>
+        <a:srgbClr val="551a8b"/>
       </a:folHlink>
     </a:clrScheme>
     <a:fontScheme name="Office">
       <a:majorFont>
-        <a:latin typeface="Arial"/>
-        <a:ea typeface="DejaVu Sans"/>
-        <a:cs typeface="DejaVu Sans"/>
+        <a:latin typeface="Arial" pitchFamily="0" charset="1"/>
+        <a:ea typeface="DejaVu Sans" pitchFamily="0" charset="1"/>
+        <a:cs typeface="DejaVu Sans" pitchFamily="0" charset="1"/>
       </a:majorFont>
       <a:minorFont>
-        <a:latin typeface="Arial"/>
-        <a:ea typeface="DejaVu Sans"/>
-        <a:cs typeface="DejaVu Sans"/>
+        <a:latin typeface="Arial" pitchFamily="0" charset="1"/>
+        <a:ea typeface="DejaVu Sans" pitchFamily="0" charset="1"/>
+        <a:cs typeface="DejaVu Sans" pitchFamily="0" charset="1"/>
       </a:minorFont>
     </a:fontScheme>
     <a:fmtScheme>
@@ -4353,7 +4820,5 @@
       </a:bgFillStyleLst>
     </a:fmtScheme>
   </a:themeElements>
-  <a:objectDefaults/>
-  <a:extraClrSchemeLst/>
 </a:theme>
 </file>
</xml_diff>